<commit_message>
Joe edits part 1
</commit_message>
<xml_diff>
--- a/FinalAnalysis/manuscript/skeleton.docx
+++ b/FinalAnalysis/manuscript/skeleton.docx
@@ -117,12 +117,11 @@
         <w:pStyle w:val="Date"/>
       </w:pPr>
       <w:r>
-        <w:t xml:space="preserve">2021-08-23</w:t>
-      </w:r>
-    </w:p>
-    <w:p>
-      <w:pPr>
-        <w:pStyle w:val="Compact"/>
+        <w:t xml:space="preserve">2021-09-01</w:t>
+      </w:r>
+    </w:p>
+    <w:p>
+      <w:pPr>
         <w:pStyle w:val="Abstract"/>
       </w:pPr>
       <w:r>
@@ -1575,15 +1574,14 @@
         <w:t xml:space="preserve">literature.</w:t>
       </w:r>
     </w:p>
+    <w:bookmarkStart w:id="20" w:name="introduction"/>
     <w:p>
       <w:pPr>
         <w:pStyle w:val="Heading1"/>
       </w:pPr>
-      <w:bookmarkStart w:id="20" w:name="introduction"/>
       <w:r>
         <w:t xml:space="preserve">Introduction</w:t>
       </w:r>
-      <w:bookmarkEnd w:id="20"/>
     </w:p>
     <w:p>
       <w:pPr>
@@ -1596,7 +1594,7 @@
         <w:t xml:space="preserve"> </w:t>
       </w:r>
       <w:r>
-        <w:t xml:space="preserve">(Nosek &amp; Errington, 2019)</w:t>
+        <w:t xml:space="preserve">(Brian A. Nosek &amp; Errington, 2019)</w:t>
       </w:r>
       <w:r>
         <w:t xml:space="preserve">. A large-scale collaborative effort estimated the replicability of findings in psychological science and found that most replication effects are smaller than originally reported</w:t>
@@ -1641,7 +1639,7 @@
         <w:t xml:space="preserve"> </w:t>
       </w:r>
       <w:r>
-        <w:t xml:space="preserve">(Nosek &amp; Errington, 2017)</w:t>
+        <w:t xml:space="preserve">(Brian A. Nosek &amp; Errington, 2017)</w:t>
       </w:r>
       <w:r>
         <w:t xml:space="preserve">, human genetics</w:t>
@@ -1650,7 +1648,16 @@
         <w:t xml:space="preserve"> </w:t>
       </w:r>
       <w:r>
-        <w:t xml:space="preserve">(“Replicating Genotype–Phenotype Associations,” 2007)</w:t>
+        <w:t xml:space="preserve">(</w:t>
+      </w:r>
+      <w:r>
+        <w:t xml:space="preserve">“Replicating Genotype–Phenotype Associations,”</w:t>
+      </w:r>
+      <w:r>
+        <w:t xml:space="preserve"> </w:t>
+      </w:r>
+      <w:r>
+        <w:t xml:space="preserve">2007)</w:t>
       </w:r>
       <w:r>
         <w:t xml:space="preserve"> </w:t>
@@ -1671,7 +1678,7 @@
         <w:t xml:space="preserve"> </w:t>
       </w:r>
       <w:r>
-        <w:t xml:space="preserve">(Sainani et al., 2019)</w:t>
+        <w:t xml:space="preserve">(Kristin L. Sainani et al., 2019)</w:t>
       </w:r>
       <w:r>
         <w:t xml:space="preserve"> </w:t>
@@ -1701,7 +1708,7 @@
         <w:t xml:space="preserve"> </w:t>
       </w:r>
       <w:r>
-        <w:t xml:space="preserve">(Sainani et al., 2020)</w:t>
+        <w:t xml:space="preserve">(Kristin L. Sainani et al., 2020)</w:t>
       </w:r>
       <w:r>
         <w:t xml:space="preserve">, minimal or arbitrary use of effect sizes</w:t>
@@ -1710,7 +1717,7 @@
         <w:t xml:space="preserve"> </w:t>
       </w:r>
       <w:r>
-        <w:t xml:space="preserve">(Caldwell &amp; Vigotsky, 2020)</w:t>
+        <w:t xml:space="preserve">(Aaron R. Caldwell &amp; Vigotsky, 2020)</w:t>
       </w:r>
       <w:r>
         <w:t xml:space="preserve">, and other reporting issues</w:t>
@@ -1719,7 +1726,7 @@
         <w:t xml:space="preserve"> </w:t>
       </w:r>
       <w:r>
-        <w:t xml:space="preserve">(D. N. Borg, Lohse, et al., 2020)</w:t>
+        <w:t xml:space="preserve">(Borg, Lohse, et al., 2020)</w:t>
       </w:r>
       <w:r>
         <w:t xml:space="preserve"> </w:t>
@@ -1739,7 +1746,7 @@
         <w:t xml:space="preserve"> </w:t>
       </w:r>
       <w:r>
-        <w:t xml:space="preserve">(D. N. Borg, Bon, et al., 2020; D. N. Borg, Lohse, et al., 2020; A. R. Caldwell et al., 2020; Caldwell &amp; Vigotsky, 2020; Sainani et al., 2020; Vigotsky et al., 2020)</w:t>
+        <w:t xml:space="preserve">(Borg, Bon, et al., 2020; Borg, Lohse, et al., 2020; Aaron R. Caldwell et al., 2020; Aaron R. Caldwell &amp; Vigotsky, 2020; Kristin L. Sainani et al., 2020; Vigotsky et al., 2020)</w:t>
       </w:r>
       <w:r>
         <w:t xml:space="preserve">. Some journals in the field have started to adopt the Registered Report format for manuscripts which is commendable (see \url{www.cos.io/rr for a list of participating journals). However, such practices include openly sharing data and code, pre-registration, and using the registered reports format (for a primer, see</w:t>
@@ -1748,7 +1755,7 @@
         <w:t xml:space="preserve"> </w:t>
       </w:r>
       <w:r>
-        <w:t xml:space="preserve">A. R. Caldwell et al. (2020)</w:t>
+        <w:t xml:space="preserve">Aaron R. Caldwell et al. (2020)</w:t>
       </w:r>
       <w:r>
         <w:t xml:space="preserve"> </w:t>
@@ -1772,7 +1779,7 @@
         <w:t xml:space="preserve"> </w:t>
       </w:r>
       <w:r>
-        <w:t xml:space="preserve">(D. N. Borg, Lohse, et al., 2020; Tamminen &amp; Poucher, 2018)</w:t>
+        <w:t xml:space="preserve">(Borg, Lohse, et al., 2020; Tamminen &amp; Poucher, 2018)</w:t>
       </w:r>
       <w:r>
         <w:t xml:space="preserve"> </w:t>
@@ -1875,28 +1882,44 @@
         <w:t xml:space="preserve"> </w:t>
       </w:r>
       <w:r>
-        <w:t xml:space="preserve">had a positive rate of 80%, we hypothesized that the $&gt;$80% of the published studies in kinesiology would report positive results (i.e, support for the hypothesis) for their first stated hypothesis. Our secondary aims were to assess a number of related research practices, including whether the kinesiology literature includes replications of previous effects, the detail of statistical reporting and adoption of other transparent reporting practices.</w:t>
-      </w:r>
-    </w:p>
+        <w:t xml:space="preserve">had a positive rate of 80%, we hypothesized that the</w:t>
+      </w:r>
+      <w:r>
+        <w:t xml:space="preserve"> </w:t>
+      </w:r>
+      <m:oMath>
+        <m:r>
+          <m:rPr>
+            <m:sty m:val="p"/>
+          </m:rPr>
+          <m:t>&gt;</m:t>
+        </m:r>
+      </m:oMath>
+      <w:r>
+        <w:t xml:space="preserve"> </w:t>
+      </w:r>
+      <w:r>
+        <w:t xml:space="preserve">80% of the published studies in kinesiology would report positive results (i.e, support for the hypothesis) for their first stated hypothesis. Our secondary aims were to assess a number of related research practices, including whether the kinesiology literature includes replications of previous effects, the detail of statistical reporting and adoption of other transparent reporting practices.</w:t>
+      </w:r>
+    </w:p>
+    <w:bookmarkEnd w:id="20"/>
+    <w:bookmarkStart w:id="30" w:name="methods"/>
     <w:p>
       <w:pPr>
         <w:pStyle w:val="Heading1"/>
       </w:pPr>
-      <w:bookmarkStart w:id="21" w:name="methods"/>
       <w:r>
         <w:t xml:space="preserve">Methods</w:t>
       </w:r>
-      <w:bookmarkEnd w:id="21"/>
-    </w:p>
+    </w:p>
+    <w:bookmarkStart w:id="21" w:name="sample"/>
     <w:p>
       <w:pPr>
         <w:pStyle w:val="Heading2"/>
       </w:pPr>
-      <w:bookmarkStart w:id="22" w:name="sample"/>
       <w:r>
         <w:t xml:space="preserve">Sample</w:t>
       </w:r>
-      <w:bookmarkEnd w:id="22"/>
     </w:p>
     <w:p>
       <w:pPr>
@@ -1906,15 +1929,15 @@
         <w:t xml:space="preserve">Research articles were sampled from three flagship kinesiology journals: Medicine and Science in Sport and Exercise (MSSE), the European Journal of Sport Science (EJSS) and the Journal of Science and Medicine in Sport (JSAMS), which represent three major kinesiology societies of North America (American College of Sports Medicine), Europe (European College of Sport Science) and Australia (Sports Medicine Australia), respectively. We selected three major societies and their official flagship journals because we believed they represent a diverse selection of research in kinesiology and provide insights into the practices of the field as a whole. In addition, we chose to focus on these three journals rather than a random sample of the entire literature because these journals should represent the best research in the field (compared to any published article which could be sampled from a possible predatory publisher). We selected 100 original research articles per journal, 300 in total, excluding study protocols, methodological tutorials/reports, opinions, commentaries, perspectives, conference proceedings, narrative reviews, systematic reviews and meta-analyses. We also excluded research articles if they have been retracted or contain insufficient information to reach coding decisions. To sample a recent selection of the literature, research articles were sampled consecutively backwards from December 31, 2019, by the data analyst (ARC).</w:t>
       </w:r>
     </w:p>
+    <w:bookmarkEnd w:id="21"/>
+    <w:bookmarkStart w:id="22" w:name="data-extraction"/>
     <w:p>
       <w:pPr>
         <w:pStyle w:val="Heading2"/>
       </w:pPr>
-      <w:bookmarkStart w:id="23" w:name="data-extraction"/>
       <w:r>
         <w:t xml:space="preserve">Data Extraction</w:t>
       </w:r>
-      <w:bookmarkEnd w:id="23"/>
     </w:p>
     <w:p>
       <w:pPr>
@@ -1933,15 +1956,15 @@
         <w:t xml:space="preserve">. Each team was coordinated by a team leader trained at a doctoral level in a kinesiology discipline (RT, VY and JW). Once independent coding was complete, interrater reliability was assessed using Fleiss’s Kappa. Team leaders were responsible for resolving all conflicts (any instance where there was not agreement between all group members) within their team through group review of the item and group discussion. Where conflicts could not resolved (and revised if necessary) using this process, the team leader consulted the other two team leaders. All data (original coder responses and summary decisions) is available on study’s Open Science Framework repository.</w:t>
       </w:r>
     </w:p>
+    <w:bookmarkEnd w:id="22"/>
+    <w:bookmarkStart w:id="23" w:name="measures-and-coding-procedure"/>
     <w:p>
       <w:pPr>
         <w:pStyle w:val="Heading2"/>
       </w:pPr>
-      <w:bookmarkStart w:id="24" w:name="measures-and-coding-procedure"/>
       <w:r>
         <w:t xml:space="preserve">Measures and Coding Procedure</w:t>
       </w:r>
-      <w:bookmarkEnd w:id="24"/>
     </w:p>
     <w:p>
       <w:pPr>
@@ -1951,15 +1974,15 @@
         <w:t xml:space="preserve">All articles were categorized as basic physiology (animal and cell physiology), applied exercise physiology (human), environmental physiology (heat, cold, and altitude), clinical research, biomechanics, motor learning/control/behaviour, epidemiology, sport/exercise psychology, sport performance, or other (the category that best describes the article). Research articles thtat did include explicit statements that a hypothesis was tested were not included in the analysis of the positive result rate. However, all articles (i.e., 300) were included in analysis related to replication status, statistical reporting and other reporting practices, as described in the following sections.</w:t>
       </w:r>
     </w:p>
+    <w:bookmarkEnd w:id="23"/>
+    <w:bookmarkStart w:id="24" w:name="X7ae563934efd1658fe3db75ba85233d3c7ff550"/>
     <w:p>
       <w:pPr>
         <w:pStyle w:val="Heading2"/>
       </w:pPr>
-      <w:bookmarkStart w:id="25" w:name="X7ae563934efd1658fe3db75ba85233d3c7ff550"/>
       <w:r>
         <w:t xml:space="preserve">Support for a Hypothesis in the Kinesiology Literature</w:t>
       </w:r>
-      <w:bookmarkEnd w:id="25"/>
     </w:p>
     <w:p>
       <w:pPr>
@@ -1997,6 +2020,7 @@
       </w:r>
       <w:r>
         <w:rPr>
+          <w:iCs/>
           <w:i/>
         </w:rPr>
         <w:t xml:space="preserve">first</w:t>
@@ -2092,75 +2116,78 @@
         <w:t xml:space="preserve">“</w:t>
       </w:r>
       <w:r>
+        <w:t xml:space="preserve">unclear or not stated.</w:t>
+      </w:r>
+      <w:r>
+        <w:t xml:space="preserve">”</w:t>
+      </w:r>
+      <w:r>
+        <w:t xml:space="preserve"> </w:t>
+      </w:r>
+      <w:r>
+        <w:t xml:space="preserve">We added this fourth option after pilot indicated that some authors failed to state whether or not the study’s hypotheses were, or were not, supported in the discussion section of the manuscript. This was re-coded into a binary</w:t>
+      </w:r>
+      <w:r>
+        <w:t xml:space="preserve"> </w:t>
+      </w:r>
+      <w:r>
+        <w:t xml:space="preserve">“</w:t>
+      </w:r>
+      <w:r>
+        <w:t xml:space="preserve">support</w:t>
+      </w:r>
+      <w:r>
+        <w:t xml:space="preserve">”</w:t>
+      </w:r>
+      <w:r>
+        <w:t xml:space="preserve"> </w:t>
+      </w:r>
+      <w:r>
+        <w:t xml:space="preserve">(full or partial) vs. </w:t>
+      </w:r>
+      <w:r>
+        <w:t xml:space="preserve">“</w:t>
+      </w:r>
+      <w:r>
+        <w:t xml:space="preserve">no support</w:t>
+      </w:r>
+      <w:r>
+        <w:t xml:space="preserve">”</w:t>
+      </w:r>
+      <w:r>
+        <w:t xml:space="preserve"> </w:t>
+      </w:r>
+      <w:r>
+        <w:t xml:space="preserve">variable, with</w:t>
+      </w:r>
+      <w:r>
+        <w:t xml:space="preserve"> </w:t>
+      </w:r>
+      <w:r>
+        <w:t xml:space="preserve">“</w:t>
+      </w:r>
+      <w:r>
         <w:t xml:space="preserve">unclear or not stated</w:t>
       </w:r>
       <w:r>
         <w:t xml:space="preserve">”</w:t>
       </w:r>
       <w:r>
-        <w:t xml:space="preserve">. We added this fourth option after pilot indicated that some authors failed to state whether or not the study’s hypotheses were, or were not, supported in the discussion section of the manuscript. This was re-coded into a binary</w:t>
-      </w:r>
-      <w:r>
-        <w:t xml:space="preserve"> </w:t>
-      </w:r>
-      <w:r>
-        <w:t xml:space="preserve">“</w:t>
-      </w:r>
-      <w:r>
-        <w:t xml:space="preserve">support</w:t>
-      </w:r>
-      <w:r>
-        <w:t xml:space="preserve">”</w:t>
-      </w:r>
-      <w:r>
-        <w:t xml:space="preserve"> </w:t>
-      </w:r>
-      <w:r>
-        <w:t xml:space="preserve">(full or partial) vs. </w:t>
-      </w:r>
-      <w:r>
-        <w:t xml:space="preserve">“</w:t>
-      </w:r>
-      <w:r>
-        <w:t xml:space="preserve">no support</w:t>
-      </w:r>
-      <w:r>
-        <w:t xml:space="preserve">”</w:t>
-      </w:r>
-      <w:r>
-        <w:t xml:space="preserve"> </w:t>
-      </w:r>
-      <w:r>
-        <w:t xml:space="preserve">variable, with</w:t>
-      </w:r>
-      <w:r>
-        <w:t xml:space="preserve"> </w:t>
-      </w:r>
-      <w:r>
-        <w:t xml:space="preserve">“</w:t>
-      </w:r>
-      <w:r>
-        <w:t xml:space="preserve">unclear or not stated</w:t>
-      </w:r>
-      <w:r>
-        <w:t xml:space="preserve">”</w:t>
-      </w:r>
-      <w:r>
         <w:t xml:space="preserve"> </w:t>
       </w:r>
       <w:r>
         <w:t xml:space="preserve">removed, for the main analysis. The language used to state a hypothesis and support for the first tested hypothesis were included in the data extraction and are included in the final dataset.</w:t>
       </w:r>
     </w:p>
+    <w:bookmarkEnd w:id="24"/>
+    <w:bookmarkStart w:id="25" w:name="replication-status"/>
     <w:p>
       <w:pPr>
         <w:pStyle w:val="Heading2"/>
       </w:pPr>
-      <w:bookmarkStart w:id="26" w:name="replication-status"/>
       <w:r>
         <w:t xml:space="preserve">Replication Status</w:t>
       </w:r>
-      <w:bookmarkEnd w:id="26"/>
     </w:p>
     <w:p>
       <w:pPr>
@@ -2179,15 +2206,15 @@
         <w:t xml:space="preserve">.</w:t>
       </w:r>
     </w:p>
+    <w:bookmarkEnd w:id="25"/>
+    <w:bookmarkStart w:id="26" w:name="statistical-reporting"/>
     <w:p>
       <w:pPr>
         <w:pStyle w:val="Heading2"/>
       </w:pPr>
-      <w:bookmarkStart w:id="27" w:name="statistical-reporting"/>
       <w:r>
         <w:t xml:space="preserve">Statistical Reporting</w:t>
       </w:r>
-      <w:bookmarkEnd w:id="27"/>
     </w:p>
     <w:p>
       <w:pPr>
@@ -2204,6 +2231,9 @@
           <m:t>p</m:t>
         </m:r>
         <m:r>
+          <m:rPr>
+            <m:sty m:val="p"/>
+          </m:rPr>
           <m:t>=</m:t>
         </m:r>
         <m:r>
@@ -2221,6 +2251,9 @@
           <m:t>p</m:t>
         </m:r>
         <m:r>
+          <m:rPr>
+            <m:sty m:val="p"/>
+          </m:rPr>
           <m:t>&lt;</m:t>
         </m:r>
         <m:r>
@@ -2238,6 +2271,9 @@
           <m:t>p</m:t>
         </m:r>
         <m:r>
+          <m:rPr>
+            <m:sty m:val="p"/>
+          </m:rPr>
           <m:t>&lt;</m:t>
         </m:r>
         <m:r>
@@ -2255,6 +2291,9 @@
           <m:t>p</m:t>
         </m:r>
         <m:r>
+          <m:rPr>
+            <m:sty m:val="p"/>
+          </m:rPr>
           <m:t>&lt;</m:t>
         </m:r>
         <m:r>
@@ -2285,15 +2324,15 @@
         <w:t xml:space="preserve">). Finally, coders assessed whether the information on sample size was provided, and if provided, the total sample size (the number of participants included in the analyses, rather than the planned sample size) will be extracted. Finally, coders assessed whether any sample size justification (e.g. power analysis) were included in the manuscript.</w:t>
       </w:r>
     </w:p>
+    <w:bookmarkEnd w:id="26"/>
+    <w:bookmarkStart w:id="27" w:name="other-reporting-practices"/>
     <w:p>
       <w:pPr>
         <w:pStyle w:val="Heading2"/>
       </w:pPr>
-      <w:bookmarkStart w:id="28" w:name="other-reporting-practices"/>
       <w:r>
         <w:t xml:space="preserve">Other Reporting Practices</w:t>
       </w:r>
-      <w:bookmarkEnd w:id="28"/>
     </w:p>
     <w:p>
       <w:pPr>
@@ -2306,15 +2345,15 @@
         <w:t xml:space="preserve">). If yes, coders assessed if a clinical trial registration was reported in the manuscript. For all other types of studies, coders assessed whether studies were pre-registered (as reported within the manuscript). Coders assessed if a manuscript provides a statement on data availability, and if yes, whether there was open access to the original data and/or code via a link or supplementary file.</w:t>
       </w:r>
     </w:p>
+    <w:bookmarkEnd w:id="27"/>
+    <w:bookmarkStart w:id="28" w:name="pilot-testing"/>
     <w:p>
       <w:pPr>
         <w:pStyle w:val="Heading2"/>
       </w:pPr>
-      <w:bookmarkStart w:id="29" w:name="pilot-testing"/>
       <w:r>
         <w:t xml:space="preserve">Pilot Testing</w:t>
       </w:r>
-      <w:bookmarkEnd w:id="29"/>
     </w:p>
     <w:p>
       <w:pPr>
@@ -2346,15 +2385,15 @@
         <w:t xml:space="preserve">= 0.586; complete agreement = 6/9). For all items with rater disagreement, at least two coders were in agreement on the rating. After the conclusion of pilot testing, a forum among the team was completed in order to appropriately adjust the questionnaire and refine future instructions/training for the coding teams in the full study. Prior to coding, all coding team members underwent formal training and were presented with example articles (not from the study sample) in order to improve consistency in the coding process.</w:t>
       </w:r>
     </w:p>
+    <w:bookmarkEnd w:id="28"/>
+    <w:bookmarkStart w:id="29" w:name="statistical-analysis"/>
     <w:p>
       <w:pPr>
         <w:pStyle w:val="Heading2"/>
       </w:pPr>
-      <w:bookmarkStart w:id="30" w:name="statistical-analysis"/>
       <w:r>
         <w:t xml:space="preserve">Statistical Analysis</w:t>
       </w:r>
-      <w:bookmarkEnd w:id="30"/>
     </w:p>
     <w:p>
       <w:pPr>
@@ -2401,18 +2440,27 @@
           <m:t>β</m:t>
         </m:r>
         <m:r>
+          <m:rPr>
+            <m:sty m:val="p"/>
+          </m:rPr>
           <m:t>(</m:t>
         </m:r>
         <m:r>
           <m:t>17</m:t>
         </m:r>
         <m:r>
+          <m:rPr>
+            <m:sty m:val="p"/>
+          </m:rPr>
           <m:t>,</m:t>
         </m:r>
         <m:r>
           <m:t>3</m:t>
         </m:r>
         <m:r>
+          <m:rPr>
+            <m:sty m:val="p"/>
+          </m:rPr>
           <m:t>)</m:t>
         </m:r>
       </m:oMath>
@@ -2433,6 +2481,9 @@
           <m:t>r</m:t>
         </m:r>
         <m:r>
+          <m:rPr>
+            <m:sty m:val="p"/>
+          </m:rPr>
           <m:t>(</m:t>
         </m:r>
         <m:r>
@@ -2463,12 +2514,18 @@
           <m:t>t</m:t>
         </m:r>
         <m:r>
+          <m:rPr>
+            <m:sty m:val="p"/>
+          </m:rPr>
           <m:t>&gt;</m:t>
         </m:r>
         <m:r>
           <m:t>.8</m:t>
         </m:r>
         <m:r>
+          <m:rPr>
+            <m:sty m:val="p"/>
+          </m:rPr>
           <m:t>|</m:t>
         </m:r>
         <m:r>
@@ -2484,6 +2541,9 @@
           <m:t>a</m:t>
         </m:r>
         <m:r>
+          <m:rPr>
+            <m:sty m:val="p"/>
+          </m:rPr>
           <m:t>)</m:t>
         </m:r>
       </m:oMath>
@@ -2495,6 +2555,9 @@
       </w:r>
       <m:oMath>
         <m:r>
+          <m:rPr>
+            <m:sty m:val="p"/>
+          </m:rPr>
           <m:t>&gt;</m:t>
         </m:r>
       </m:oMath>
@@ -2523,25 +2586,25 @@
         <w:t xml:space="preserve">analysis can be found at our OSF repository. Brackets indicate a 95% compatibility interval (confidence or posterior for frequentist and Bayesian approaches respectively).</w:t>
       </w:r>
     </w:p>
+    <w:bookmarkEnd w:id="29"/>
+    <w:bookmarkEnd w:id="30"/>
+    <w:bookmarkStart w:id="41" w:name="results"/>
     <w:p>
       <w:pPr>
         <w:pStyle w:val="Heading1"/>
       </w:pPr>
-      <w:bookmarkStart w:id="31" w:name="results"/>
       <w:r>
         <w:t xml:space="preserve">Results</w:t>
       </w:r>
-      <w:bookmarkEnd w:id="31"/>
-    </w:p>
+    </w:p>
+    <w:bookmarkStart w:id="32" w:name="confirmatory-results"/>
     <w:p>
       <w:pPr>
         <w:pStyle w:val="Heading2"/>
       </w:pPr>
-      <w:bookmarkStart w:id="32" w:name="confirmatory-results"/>
       <w:r>
         <w:t xml:space="preserve">Confirmatory Results</w:t>
       </w:r>
-      <w:bookmarkEnd w:id="32"/>
     </w:p>
     <w:p>
       <w:pPr>
@@ -2571,7 +2634,7 @@
                     </pic:cNvPicPr>
                   </pic:nvPicPr>
                   <pic:blipFill>
-                    <a:blip r:embed="rId33"/>
+                    <a:blip r:embed="rId31"/>
                     <a:stretch>
                       <a:fillRect/>
                     </a:stretch>
@@ -2611,25 +2674,24 @@
         <w:br w:type="page"/>
       </w:r>
     </w:p>
+    <w:bookmarkEnd w:id="32"/>
+    <w:bookmarkStart w:id="40" w:name="exploratory-results"/>
     <w:p>
       <w:pPr>
         <w:pStyle w:val="Heading2"/>
       </w:pPr>
-      <w:bookmarkStart w:id="34" w:name="exploratory-results"/>
       <w:r>
         <w:t xml:space="preserve">Exploratory Results</w:t>
       </w:r>
-      <w:bookmarkEnd w:id="34"/>
-    </w:p>
+    </w:p>
+    <w:bookmarkStart w:id="33" w:name="statistics-reporting"/>
     <w:p>
       <w:pPr>
         <w:pStyle w:val="Heading3"/>
       </w:pPr>
-      <w:bookmarkStart w:id="35" w:name="statistics-reporting"/>
       <w:r>
         <w:t xml:space="preserve">Statistics Reporting</w:t>
       </w:r>
-      <w:bookmarkEnd w:id="35"/>
     </w:p>
     <w:p>
       <w:pPr>
@@ -2643,6 +2705,7 @@
       </w:r>
       <w:r>
         <w:rPr>
+          <w:iCs/>
           <w:i/>
         </w:rPr>
         <w:t xml:space="preserve">some</w:t>
@@ -2654,15 +2717,15 @@
         <w:t xml:space="preserve">exact p-values (e.g., p = .045) versus relative p-values (e.g., p &lt; .05).</w:t>
       </w:r>
     </w:p>
+    <w:bookmarkEnd w:id="33"/>
+    <w:bookmarkStart w:id="34" w:name="other-important-reporting-practices"/>
     <w:p>
       <w:pPr>
         <w:pStyle w:val="Heading3"/>
       </w:pPr>
-      <w:bookmarkStart w:id="36" w:name="other-important-reporting-practices"/>
       <w:r>
         <w:t xml:space="preserve">Other Important Reporting Practices</w:t>
       </w:r>
-      <w:bookmarkEnd w:id="36"/>
     </w:p>
     <w:p>
       <w:pPr>
@@ -2672,15 +2735,15 @@
         <w:t xml:space="preserve">The rate of study registration/preregistration was poor with 9% [6.01, 12.82] of manuscripts reporting preregistration or clinical trial registration information. Sample size information was often well reported and 97.67% [95.25, 99.06] of manuscripts reported all the required sample size information. However, sample size justification information (e.g., power analysis) only appeared in 22.67% [18.05, 27.83] of manuscripts. None of the manuscripts analyzed for this study were considered a replication attempt by the original study authors. Only 2.33% [0.94, 4.75] of manuscripts had a data accessibility statement. Further, a meager 0.67% [0.08, 2.39] of manuscripts reported some form of data sharing or open data.</w:t>
       </w:r>
     </w:p>
+    <w:bookmarkEnd w:id="34"/>
+    <w:bookmarkStart w:id="36" w:name="analysis-by-journal"/>
     <w:p>
       <w:pPr>
         <w:pStyle w:val="Heading3"/>
       </w:pPr>
-      <w:bookmarkStart w:id="37" w:name="analysis-by-journal"/>
       <w:r>
         <w:t xml:space="preserve">Analysis by Journal</w:t>
       </w:r>
-      <w:bookmarkEnd w:id="37"/>
     </w:p>
     <w:p>
       <w:pPr>
@@ -2833,7 +2896,7 @@
                     </pic:cNvPicPr>
                   </pic:nvPicPr>
                   <pic:blipFill>
-                    <a:blip r:embed="rId38"/>
+                    <a:blip r:embed="rId35"/>
                     <a:stretch>
                       <a:fillRect/>
                     </a:stretch>
@@ -2873,15 +2936,15 @@
         <w:br w:type="page"/>
       </w:r>
     </w:p>
+    <w:bookmarkEnd w:id="36"/>
+    <w:bookmarkStart w:id="38" w:name="analysis-by-discipline"/>
     <w:p>
       <w:pPr>
         <w:pStyle w:val="Heading3"/>
       </w:pPr>
-      <w:bookmarkStart w:id="39" w:name="analysis-by-discipline"/>
       <w:r>
         <w:t xml:space="preserve">Analysis by Discipline</w:t>
       </w:r>
-      <w:bookmarkEnd w:id="39"/>
     </w:p>
     <w:p>
       <w:pPr>
@@ -2938,6 +3001,9 @@
           <m:t>2.2</m:t>
         </m:r>
         <m:r>
+          <m:rPr>
+            <m:sty m:val="p"/>
+          </m:rPr>
           <m:t>⋅</m:t>
         </m:r>
         <m:sSup>
@@ -2948,6 +3014,9 @@
           </m:e>
           <m:sup>
             <m:r>
+              <m:rPr>
+                <m:sty m:val="p"/>
+              </m:rPr>
               <m:t>−</m:t>
             </m:r>
             <m:r>
@@ -3013,7 +3082,7 @@
                     </pic:cNvPicPr>
                   </pic:nvPicPr>
                   <pic:blipFill>
-                    <a:blip r:embed="rId40"/>
+                    <a:blip r:embed="rId37"/>
                     <a:stretch>
                       <a:fillRect/>
                     </a:stretch>
@@ -3053,15 +3122,15 @@
         <w:br w:type="page"/>
       </w:r>
     </w:p>
+    <w:bookmarkEnd w:id="38"/>
+    <w:bookmarkStart w:id="39" w:name="analysis-of-rct-and-clinical-trials"/>
     <w:p>
       <w:pPr>
         <w:pStyle w:val="Heading3"/>
       </w:pPr>
-      <w:bookmarkStart w:id="41" w:name="analysis-of-rct-and-clinical-trials"/>
       <w:r>
         <w:t xml:space="preserve">Analysis of RCT and Clinical Trials</w:t>
       </w:r>
-      <w:bookmarkEnd w:id="41"/>
     </w:p>
     <w:p>
       <w:pPr>
@@ -3079,15 +3148,17 @@
         <w:t xml:space="preserve">Another category of studies that requires particular reporting are RCTs (N = 64). Overall, the manuscripts including RCTs had similar rates of supporting the hypothesis, 75% [59.7, 86.8] and a high rate, 73.4% [60.9, 83.7], of testing hypotheses. Like clinical trials, RCTs often lacked sample size justifications, 50% [37.2, 62.8], and lacked pre-registrations, 28.1% [17.6, 40.8].</w:t>
       </w:r>
     </w:p>
+    <w:bookmarkEnd w:id="39"/>
+    <w:bookmarkEnd w:id="40"/>
+    <w:bookmarkEnd w:id="41"/>
+    <w:bookmarkStart w:id="44" w:name="discussion"/>
     <w:p>
       <w:pPr>
         <w:pStyle w:val="Heading1"/>
       </w:pPr>
-      <w:bookmarkStart w:id="42" w:name="discussion"/>
       <w:r>
         <w:t xml:space="preserve">Discussion</w:t>
       </w:r>
-      <w:bookmarkEnd w:id="42"/>
     </w:p>
     <w:p>
       <w:pPr>
@@ -3226,6 +3297,7 @@
       </w:r>
       <w:r>
         <w:rPr>
+          <w:iCs/>
           <w:i/>
         </w:rPr>
         <w:t xml:space="preserve">before</w:t>
@@ -3338,6 +3410,7 @@
       </w:r>
       <w:r>
         <w:rPr>
+          <w:iCs/>
           <w:i/>
         </w:rPr>
         <w:t xml:space="preserve">sine qua non</w:t>
@@ -3382,15 +3455,14 @@
         <w:t xml:space="preserve">. Studies that are exploratory, or at least are not focused on hypothesis tests, should spend more time describing the statistical results within the manuscript and avoid placing emphasis on statistical significance. Generally, we would recommend that sport and exercise scientists adopt a more diverse set of statistical tools and for journals to encourage manuscripts submissions that do not rely upon significance testing.</w:t>
       </w:r>
     </w:p>
+    <w:bookmarkStart w:id="42" w:name="limitations"/>
     <w:p>
       <w:pPr>
         <w:pStyle w:val="Heading2"/>
       </w:pPr>
-      <w:bookmarkStart w:id="43" w:name="limitations"/>
       <w:r>
         <w:t xml:space="preserve">Limitations</w:t>
       </w:r>
-      <w:bookmarkEnd w:id="43"/>
     </w:p>
     <w:p>
       <w:pPr>
@@ -3406,13 +3478,16 @@
         <w:t xml:space="preserve">“</w:t>
       </w:r>
       <w:r>
-        <w:t xml:space="preserve">seeks to publish only the very highest quality science</w:t>
+        <w:t xml:space="preserve">seeks to publish only the very highest quality science.</w:t>
       </w:r>
       <w:r>
         <w:t xml:space="preserve">”</w:t>
       </w:r>
       <w:r>
-        <w:t xml:space="preserve">. Nevertheless, these journals may not provide a representative sample of the highest quality research in our field and may not have the most progressive editorial policies and reporting standards. Many articles that fall under the broad umbrella of kinesiology are submitted to sub-discipline specific journals (e.g., for sport and exercise physiology or psychology). Assessing the highest-ranked journals may be of interest in future work, though we note that citation data and journal prestige are not necessarily a surrogate of research quality or methodological rigour. Furthermore, our findings are similar to those of</w:t>
+        <w:t xml:space="preserve"> </w:t>
+      </w:r>
+      <w:r>
+        <w:t xml:space="preserve">Nevertheless, these journals may not provide a representative sample of the highest quality research in our field and may not have the most progressive editorial policies and reporting standards. Many articles that fall under the broad umbrella of kinesiology are submitted to sub-discipline specific journals (e.g., for sport and exercise physiology or psychology). Assessing the highest-ranked journals may be of interest in future work, though we note that citation data and journal prestige are not necessarily a surrogate of research quality or methodological rigour. Furthermore, our findings are similar to those of</w:t>
       </w:r>
       <w:r>
         <w:t xml:space="preserve"> </w:t>
@@ -3441,15 +3516,15 @@
         <w:t xml:space="preserve">. Although our interest was in the author’s interpretation of the data as a reflection of how often authors claim support for the hypotheses in the peer-reviewed literature, the extent to which support for the hypothesis was warranted based on the data and statistical analysis is unknown. Another possible limitation in the hypothesis coding is that the first stated hypothesis may not have always been the primary hypothesis. Finally, there were other considerations to our coding procedures that we list here for transparency: although coders reached agreement on the single category that best described an article, many categorizations required discussion, and often two were suitable; many articles did not include explicit statements of support/no support for the hypothesis, but all coders reached consensus following review and discussion; we coded the number of participants (human or animal), and not the number of observations; although we found no articles that were described as replication studies by the authors, it’s possible that some did involve a replication attempt, but were not labelled as such due to the perception or reality that a lack of novelty would preclude publication.</w:t>
       </w:r>
     </w:p>
+    <w:bookmarkEnd w:id="42"/>
+    <w:bookmarkStart w:id="43" w:name="conclusion"/>
     <w:p>
       <w:pPr>
         <w:pStyle w:val="Heading2"/>
       </w:pPr>
-      <w:bookmarkStart w:id="44" w:name="conclusion"/>
       <w:r>
         <w:t xml:space="preserve">Conclusion</w:t>
       </w:r>
-      <w:bookmarkEnd w:id="44"/>
     </w:p>
     <w:p>
       <w:pPr>
@@ -3464,25 +3539,25 @@
         <w:br w:type="page"/>
       </w:r>
     </w:p>
+    <w:bookmarkEnd w:id="43"/>
+    <w:bookmarkEnd w:id="44"/>
+    <w:bookmarkStart w:id="53" w:name="additional-information"/>
     <w:p>
       <w:pPr>
         <w:pStyle w:val="Heading1"/>
       </w:pPr>
-      <w:bookmarkStart w:id="45" w:name="additional-information"/>
       <w:r>
         <w:t xml:space="preserve">Additional Information</w:t>
       </w:r>
-      <w:bookmarkEnd w:id="45"/>
-    </w:p>
+    </w:p>
+    <w:bookmarkStart w:id="46" w:name="data-accessibility"/>
     <w:p>
       <w:pPr>
         <w:pStyle w:val="Heading2"/>
       </w:pPr>
-      <w:bookmarkStart w:id="46" w:name="data-accessibility"/>
       <w:r>
         <w:t xml:space="preserve">Data Accessibility</w:t>
       </w:r>
-      <w:bookmarkEnd w:id="46"/>
     </w:p>
     <w:p>
       <w:pPr>
@@ -3494,7 +3569,7 @@
       <w:r>
         <w:t xml:space="preserve"> </w:t>
       </w:r>
-      <w:hyperlink r:id="rId47">
+      <w:hyperlink r:id="rId45">
         <w:r>
           <w:rPr>
             <w:rStyle w:val="Hyperlink"/>
@@ -3503,85 +3578,85 @@
         </w:r>
       </w:hyperlink>
     </w:p>
+    <w:bookmarkEnd w:id="46"/>
+    <w:bookmarkStart w:id="47" w:name="author-contributions"/>
     <w:p>
       <w:pPr>
         <w:pStyle w:val="Heading2"/>
       </w:pPr>
-      <w:bookmarkStart w:id="48" w:name="author-contributions"/>
       <w:r>
         <w:t xml:space="preserve">Author Contributions</w:t>
       </w:r>
-      <w:bookmarkEnd w:id="48"/>
-    </w:p>
-    <w:p>
-      <w:pPr>
+    </w:p>
+    <w:p>
+      <w:pPr>
+        <w:numPr>
+          <w:ilvl w:val="0"/>
+          <w:numId w:val="1001"/>
+        </w:numPr>
         <w:pStyle w:val="Compact"/>
+      </w:pPr>
+      <w:r>
+        <w:t xml:space="preserve">Contributed to conception and design: TBA</w:t>
+      </w:r>
+    </w:p>
+    <w:p>
+      <w:pPr>
         <w:numPr>
+          <w:ilvl w:val="0"/>
           <w:numId w:val="1001"/>
+        </w:numPr>
+        <w:pStyle w:val="Compact"/>
+      </w:pPr>
+      <w:r>
+        <w:t xml:space="preserve">Contributed to acquisition of data: TBA</w:t>
+      </w:r>
+    </w:p>
+    <w:p>
+      <w:pPr>
+        <w:numPr>
           <w:ilvl w:val="0"/>
+          <w:numId w:val="1001"/>
         </w:numPr>
-      </w:pPr>
-      <w:r>
-        <w:t xml:space="preserve">Contributed to conception and design: TBA</w:t>
-      </w:r>
-    </w:p>
-    <w:p>
-      <w:pPr>
         <w:pStyle w:val="Compact"/>
+      </w:pPr>
+      <w:r>
+        <w:t xml:space="preserve">Contributed to analysis and interpretation of data: TBA</w:t>
+      </w:r>
+    </w:p>
+    <w:p>
+      <w:pPr>
         <w:numPr>
+          <w:ilvl w:val="0"/>
           <w:numId w:val="1001"/>
+        </w:numPr>
+        <w:pStyle w:val="Compact"/>
+      </w:pPr>
+      <w:r>
+        <w:t xml:space="preserve">Drafted and/or revised the article: TBA</w:t>
+      </w:r>
+    </w:p>
+    <w:p>
+      <w:pPr>
+        <w:numPr>
           <w:ilvl w:val="0"/>
+          <w:numId w:val="1001"/>
         </w:numPr>
-      </w:pPr>
-      <w:r>
-        <w:t xml:space="preserve">Contributed to acquisition of data: TBA</w:t>
-      </w:r>
-    </w:p>
-    <w:p>
-      <w:pPr>
         <w:pStyle w:val="Compact"/>
-        <w:numPr>
-          <w:numId w:val="1001"/>
-          <w:ilvl w:val="0"/>
-        </w:numPr>
-      </w:pPr>
-      <w:r>
-        <w:t xml:space="preserve">Contributed to analysis and interpretation of data: TBA</w:t>
-      </w:r>
-    </w:p>
-    <w:p>
-      <w:pPr>
-        <w:pStyle w:val="Compact"/>
-        <w:numPr>
-          <w:numId w:val="1001"/>
-          <w:ilvl w:val="0"/>
-        </w:numPr>
-      </w:pPr>
-      <w:r>
-        <w:t xml:space="preserve">Drafted and/or revised the article: TBA</w:t>
-      </w:r>
-    </w:p>
-    <w:p>
-      <w:pPr>
-        <w:pStyle w:val="Compact"/>
-        <w:numPr>
-          <w:numId w:val="1001"/>
-          <w:ilvl w:val="0"/>
-        </w:numPr>
       </w:pPr>
       <w:r>
         <w:t xml:space="preserve">Approved the submitted version for publication: TBA</w:t>
       </w:r>
     </w:p>
+    <w:bookmarkEnd w:id="47"/>
+    <w:bookmarkStart w:id="48" w:name="funding"/>
     <w:p>
       <w:pPr>
         <w:pStyle w:val="Heading2"/>
       </w:pPr>
-      <w:bookmarkStart w:id="49" w:name="funding"/>
       <w:r>
         <w:t xml:space="preserve">Funding</w:t>
       </w:r>
-      <w:bookmarkEnd w:id="49"/>
     </w:p>
     <w:p>
       <w:pPr>
@@ -3591,15 +3666,15 @@
         <w:t xml:space="preserve">This research was not funded activity. All necessary support was provided by the authors institutions. This study is an analysis of published research and does not require ethical approval.</w:t>
       </w:r>
     </w:p>
+    <w:bookmarkEnd w:id="48"/>
+    <w:bookmarkStart w:id="49" w:name="acknowledgments"/>
     <w:p>
       <w:pPr>
         <w:pStyle w:val="Heading2"/>
       </w:pPr>
-      <w:bookmarkStart w:id="50" w:name="acknowledgments"/>
       <w:r>
         <w:t xml:space="preserve">Acknowledgments</w:t>
       </w:r>
-      <w:bookmarkEnd w:id="50"/>
     </w:p>
     <w:p>
       <w:pPr>
@@ -3609,15 +3684,15 @@
         <w:t xml:space="preserve">We would like to thank John Mills for his assistance in setting up our Qualtrics survey for coding process. We would also like to thank Anne Scheel and Fionn Buttner for their early feedback on this project’s design.</w:t>
       </w:r>
     </w:p>
+    <w:bookmarkEnd w:id="49"/>
+    <w:bookmarkStart w:id="51" w:name="preregistration"/>
     <w:p>
       <w:pPr>
         <w:pStyle w:val="Heading2"/>
       </w:pPr>
-      <w:bookmarkStart w:id="51" w:name="preregistration"/>
       <w:r>
         <w:t xml:space="preserve">Preregistration</w:t>
       </w:r>
-      <w:bookmarkEnd w:id="51"/>
     </w:p>
     <w:p>
       <w:pPr>
@@ -3629,7 +3704,7 @@
       <w:r>
         <w:t xml:space="preserve"> </w:t>
       </w:r>
-      <w:hyperlink r:id="rId52">
+      <w:hyperlink r:id="rId50">
         <w:r>
           <w:rPr>
             <w:rStyle w:val="Hyperlink"/>
@@ -3641,15 +3716,15 @@
         <w:t xml:space="preserve">.</w:t>
       </w:r>
     </w:p>
+    <w:bookmarkEnd w:id="51"/>
+    <w:bookmarkStart w:id="52" w:name="conflicts-of-interest"/>
     <w:p>
       <w:pPr>
         <w:pStyle w:val="Heading2"/>
       </w:pPr>
-      <w:bookmarkStart w:id="53" w:name="conflicts-of-interest"/>
       <w:r>
         <w:t xml:space="preserve">Conflicts of Interest</w:t>
       </w:r>
-      <w:bookmarkEnd w:id="53"/>
     </w:p>
     <w:p>
       <w:pPr>
@@ -3664,18 +3739,19 @@
         <w:br w:type="page"/>
       </w:r>
     </w:p>
+    <w:bookmarkEnd w:id="52"/>
+    <w:bookmarkEnd w:id="53"/>
+    <w:bookmarkStart w:id="132" w:name="references"/>
     <w:p>
       <w:pPr>
         <w:pStyle w:val="Heading1"/>
       </w:pPr>
-      <w:bookmarkStart w:id="54" w:name="references"/>
       <w:r>
         <w:t xml:space="preserve">References</w:t>
       </w:r>
-      <w:bookmarkEnd w:id="54"/>
-    </w:p>
-    <w:bookmarkStart w:id="132" w:name="refs"/>
-    <w:bookmarkStart w:id="56" w:name="X646c2e3a1b589ef667794d550dcb83a2b9bbe95"/>
+    </w:p>
+    <w:bookmarkStart w:id="131" w:name="refs"/>
+    <w:bookmarkStart w:id="55" w:name="X646c2e3a1b589ef667794d550dcb83a2b9bbe95"/>
     <w:p>
       <w:pPr>
         <w:pStyle w:val="Bibliography"/>
@@ -3688,6 +3764,7 @@
       </w:r>
       <w:r>
         <w:rPr>
+          <w:iCs/>
           <w:i/>
         </w:rPr>
         <w:t xml:space="preserve">Journal of Sports Sciences</w:t>
@@ -3700,6 +3777,7 @@
       </w:r>
       <w:r>
         <w:rPr>
+          <w:iCs/>
           <w:i/>
         </w:rPr>
         <w:t xml:space="preserve">38</w:t>
@@ -3710,7 +3788,7 @@
       <w:r>
         <w:t xml:space="preserve"> </w:t>
       </w:r>
-      <w:hyperlink r:id="rId55">
+      <w:hyperlink r:id="rId54">
         <w:r>
           <w:rPr>
             <w:rStyle w:val="Hyperlink"/>
@@ -3719,8 +3797,8 @@
         </w:r>
       </w:hyperlink>
     </w:p>
-    <w:bookmarkEnd w:id="56"/>
-    <w:bookmarkStart w:id="58" w:name="ref-Allen2019"/>
+    <w:bookmarkEnd w:id="55"/>
+    <w:bookmarkStart w:id="57" w:name="ref-Allen2019"/>
     <w:p>
       <w:pPr>
         <w:pStyle w:val="Bibliography"/>
@@ -3733,9 +3811,24 @@
       </w:r>
       <w:r>
         <w:rPr>
-          <w:i/>
-        </w:rPr>
-        <w:t xml:space="preserve">PLOS Biology</w:t>
+          <w:iCs/>
+          <w:i/>
+        </w:rPr>
+        <w:t xml:space="preserve">PLOS</w:t>
+      </w:r>
+      <w:r>
+        <w:rPr>
+          <w:iCs/>
+          <w:i/>
+        </w:rPr>
+        <w:t xml:space="preserve"> </w:t>
+      </w:r>
+      <w:r>
+        <w:rPr>
+          <w:iCs/>
+          <w:i/>
+        </w:rPr>
+        <w:t xml:space="preserve">Biology</w:t>
       </w:r>
       <w:r>
         <w:t xml:space="preserve">,</w:t>
@@ -3745,6 +3838,7 @@
       </w:r>
       <w:r>
         <w:rPr>
+          <w:iCs/>
           <w:i/>
         </w:rPr>
         <w:t xml:space="preserve">17</w:t>
@@ -3755,7 +3849,7 @@
       <w:r>
         <w:t xml:space="preserve"> </w:t>
       </w:r>
-      <w:hyperlink r:id="rId57">
+      <w:hyperlink r:id="rId56">
         <w:r>
           <w:rPr>
             <w:rStyle w:val="Hyperlink"/>
@@ -3764,8 +3858,8 @@
         </w:r>
       </w:hyperlink>
     </w:p>
-    <w:bookmarkEnd w:id="58"/>
-    <w:bookmarkStart w:id="60" w:name="Xd838594cafabdf0b2b2eb94fda8d29f35ff99d5"/>
+    <w:bookmarkEnd w:id="57"/>
+    <w:bookmarkStart w:id="59" w:name="Xd838594cafabdf0b2b2eb94fda8d29f35ff99d5"/>
     <w:p>
       <w:pPr>
         <w:pStyle w:val="Bibliography"/>
@@ -3778,6 +3872,7 @@
       </w:r>
       <w:r>
         <w:rPr>
+          <w:iCs/>
           <w:i/>
         </w:rPr>
         <w:t xml:space="preserve">Cortex</w:t>
@@ -3790,6 +3885,7 @@
       </w:r>
       <w:r>
         <w:rPr>
+          <w:iCs/>
           <w:i/>
         </w:rPr>
         <w:t xml:space="preserve">66</w:t>
@@ -3800,7 +3896,7 @@
       <w:r>
         <w:t xml:space="preserve"> </w:t>
       </w:r>
-      <w:hyperlink r:id="rId59">
+      <w:hyperlink r:id="rId58">
         <w:r>
           <w:rPr>
             <w:rStyle w:val="Hyperlink"/>
@@ -3809,20 +3905,27 @@
         </w:r>
       </w:hyperlink>
     </w:p>
-    <w:bookmarkEnd w:id="60"/>
-    <w:bookmarkStart w:id="62" w:name="Xa80ccb70e96ca0b2f3ae09e56927a40df5767d1"/>
+    <w:bookmarkEnd w:id="59"/>
+    <w:bookmarkStart w:id="61" w:name="Xa80ccb70e96ca0b2f3ae09e56927a40df5767d1"/>
     <w:p>
       <w:pPr>
         <w:pStyle w:val="Bibliography"/>
       </w:pPr>
       <w:r>
-        <w:t xml:space="preserve">Borg, D. N., Bon, J. J., Sainani, K. L., Baguley, B. J., Tierney, N. J., &amp; Drovandi, C. (2020). Comment on: “Moving sport and exercise science forward: A call for the adoption of more transparent research practices”.</w:t>
-      </w:r>
-      <w:r>
-        <w:t xml:space="preserve"> </w:t>
-      </w:r>
-      <w:r>
-        <w:rPr>
+        <w:t xml:space="preserve">Borg, D. N., Bon, J. J., Sainani, K. L., Baguley, B. J., Tierney, N. J., &amp; Drovandi, C. (2020). Comment on:</w:t>
+      </w:r>
+      <w:r>
+        <w:t xml:space="preserve"> </w:t>
+      </w:r>
+      <w:r>
+        <w:t xml:space="preserve">‘Moving sport and exercise science forward: A call for the adoption of more transparent research practices.’</w:t>
+      </w:r>
+      <w:r>
+        <w:t xml:space="preserve"> </w:t>
+      </w:r>
+      <w:r>
+        <w:rPr>
+          <w:iCs/>
           <w:i/>
         </w:rPr>
         <w:t xml:space="preserve">Sports Medicine</w:t>
@@ -3835,6 +3938,7 @@
       </w:r>
       <w:r>
         <w:rPr>
+          <w:iCs/>
           <w:i/>
         </w:rPr>
         <w:t xml:space="preserve">50</w:t>
@@ -3845,7 +3949,7 @@
       <w:r>
         <w:t xml:space="preserve"> </w:t>
       </w:r>
-      <w:hyperlink r:id="rId61">
+      <w:hyperlink r:id="rId60">
         <w:r>
           <w:rPr>
             <w:rStyle w:val="Hyperlink"/>
@@ -3854,8 +3958,8 @@
         </w:r>
       </w:hyperlink>
     </w:p>
-    <w:bookmarkEnd w:id="62"/>
-    <w:bookmarkStart w:id="64" w:name="ref-Borg_Lohse_Sainani_2020"/>
+    <w:bookmarkEnd w:id="61"/>
+    <w:bookmarkStart w:id="63" w:name="ref-Borg_Lohse_Sainani_2020"/>
     <w:p>
       <w:pPr>
         <w:pStyle w:val="Bibliography"/>
@@ -3868,6 +3972,7 @@
       </w:r>
       <w:r>
         <w:rPr>
+          <w:iCs/>
           <w:i/>
         </w:rPr>
         <w:t xml:space="preserve">PM&amp;R</w:t>
@@ -3880,6 +3985,7 @@
       </w:r>
       <w:r>
         <w:rPr>
+          <w:iCs/>
           <w:i/>
         </w:rPr>
         <w:t xml:space="preserve">12</w:t>
@@ -3890,7 +3996,7 @@
       <w:r>
         <w:t xml:space="preserve"> </w:t>
       </w:r>
-      <w:hyperlink r:id="rId63">
+      <w:hyperlink r:id="rId62">
         <w:r>
           <w:rPr>
             <w:rStyle w:val="Hyperlink"/>
@@ -3899,8 +4005,8 @@
         </w:r>
       </w:hyperlink>
     </w:p>
-    <w:bookmarkEnd w:id="64"/>
-    <w:bookmarkStart w:id="66" w:name="ref-Burkner_2017"/>
+    <w:bookmarkEnd w:id="63"/>
+    <w:bookmarkStart w:id="65" w:name="ref-Burkner_2017"/>
     <w:p>
       <w:pPr>
         <w:pStyle w:val="Bibliography"/>
@@ -3913,6 +4019,7 @@
       </w:r>
       <w:r>
         <w:rPr>
+          <w:iCs/>
           <w:i/>
         </w:rPr>
         <w:t xml:space="preserve">Journal of Statistical Software</w:t>
@@ -3925,6 +4032,7 @@
       </w:r>
       <w:r>
         <w:rPr>
+          <w:iCs/>
           <w:i/>
         </w:rPr>
         <w:t xml:space="preserve">80</w:t>
@@ -3935,7 +4043,7 @@
       <w:r>
         <w:t xml:space="preserve"> </w:t>
       </w:r>
-      <w:hyperlink r:id="rId65">
+      <w:hyperlink r:id="rId64">
         <w:r>
           <w:rPr>
             <w:rStyle w:val="Hyperlink"/>
@@ -3944,20 +4052,33 @@
         </w:r>
       </w:hyperlink>
     </w:p>
-    <w:bookmarkEnd w:id="66"/>
-    <w:bookmarkStart w:id="68" w:name="ref-buttner_2020"/>
+    <w:bookmarkEnd w:id="65"/>
+    <w:bookmarkStart w:id="67" w:name="ref-buttner_2020"/>
     <w:p>
       <w:pPr>
         <w:pStyle w:val="Bibliography"/>
       </w:pPr>
       <w:r>
-        <w:t xml:space="preserve">Büttner, F., Toomey, E., McClean, S., Roe, M., &amp; Delahunt, E. (2020). Are questionable research practices facilitating new discoveries in sport and exercise medicine? The proportion of supported hypotheses is implausibly high.</w:t>
-      </w:r>
-      <w:r>
-        <w:t xml:space="preserve"> </w:t>
-      </w:r>
-      <w:r>
-        <w:rPr>
+        <w:t xml:space="preserve">Büttner, F., Toomey, E., McClean, S., Roe, M., &amp; Delahunt, E. (2020). Are questionable research practices facilitating new discoveries in sport and exercise medicine?</w:t>
+      </w:r>
+      <w:r>
+        <w:t xml:space="preserve"> </w:t>
+      </w:r>
+      <w:r>
+        <w:t xml:space="preserve">The</w:t>
+      </w:r>
+      <w:r>
+        <w:t xml:space="preserve"> </w:t>
+      </w:r>
+      <w:r>
+        <w:t xml:space="preserve">proportion of supported hypotheses is implausibly high.</w:t>
+      </w:r>
+      <w:r>
+        <w:t xml:space="preserve"> </w:t>
+      </w:r>
+      <w:r>
+        <w:rPr>
+          <w:iCs/>
           <w:i/>
         </w:rPr>
         <w:t xml:space="preserve">British Journal of Sports Medicine</w:t>
@@ -3968,7 +4089,7 @@
       <w:r>
         <w:t xml:space="preserve"> </w:t>
       </w:r>
-      <w:hyperlink r:id="rId67">
+      <w:hyperlink r:id="rId66">
         <w:r>
           <w:rPr>
             <w:rStyle w:val="Hyperlink"/>
@@ -3977,42 +4098,44 @@
         </w:r>
       </w:hyperlink>
     </w:p>
+    <w:bookmarkEnd w:id="67"/>
+    <w:bookmarkStart w:id="68" w:name="ref-DORA2013"/>
+    <w:p>
+      <w:pPr>
+        <w:pStyle w:val="Bibliography"/>
+      </w:pPr>
+      <w:r>
+        <w:t xml:space="preserve">Cagan, R. (2013).</w:t>
+      </w:r>
+      <w:r>
+        <w:t xml:space="preserve"> </w:t>
+      </w:r>
+      <w:r>
+        <w:rPr>
+          <w:iCs/>
+          <w:i/>
+        </w:rPr>
+        <w:t xml:space="preserve">San francisco declaration on research assessment</w:t>
+      </w:r>
+      <w:r>
+        <w:t xml:space="preserve">. The Company of Biologists Ltd.</w:t>
+      </w:r>
+    </w:p>
     <w:bookmarkEnd w:id="68"/>
-    <w:bookmarkStart w:id="69" w:name="ref-DORA2013"/>
+    <w:bookmarkStart w:id="70" w:name="ref-Caldwell_Vigotsky_2020"/>
     <w:p>
       <w:pPr>
         <w:pStyle w:val="Bibliography"/>
       </w:pPr>
       <w:r>
-        <w:t xml:space="preserve">Cagan, R. (2013).</w:t>
-      </w:r>
-      <w:r>
-        <w:t xml:space="preserve"> </w:t>
-      </w:r>
-      <w:r>
-        <w:rPr>
-          <w:i/>
-        </w:rPr>
-        <w:t xml:space="preserve">San francisco declaration on research assessment</w:t>
-      </w:r>
-      <w:r>
-        <w:t xml:space="preserve">. The Company of Biologists Ltd.</w:t>
-      </w:r>
-    </w:p>
-    <w:bookmarkEnd w:id="69"/>
-    <w:bookmarkStart w:id="71" w:name="ref-Caldwell_Vigotsky_2020"/>
-    <w:p>
-      <w:pPr>
-        <w:pStyle w:val="Bibliography"/>
-      </w:pPr>
-      <w:r>
-        <w:t xml:space="preserve">Caldwell, A. R., &amp; Vigotsky, A. D. (2020).</w:t>
-      </w:r>
-      <w:r>
-        <w:t xml:space="preserve"> </w:t>
-      </w:r>
-      <w:r>
-        <w:rPr>
+        <w:t xml:space="preserve">Caldwell, Aaron R., &amp; Vigotsky, A. D. (2020).</w:t>
+      </w:r>
+      <w:r>
+        <w:t xml:space="preserve"> </w:t>
+      </w:r>
+      <w:r>
+        <w:rPr>
+          <w:iCs/>
           <w:i/>
         </w:rPr>
         <w:t xml:space="preserve">Does one effect size fit all? The case against default effect sizes for sport and exercise science</w:t>
@@ -4023,7 +4146,7 @@
       <w:r>
         <w:t xml:space="preserve"> </w:t>
       </w:r>
-      <w:hyperlink r:id="rId70">
+      <w:hyperlink r:id="rId69">
         <w:r>
           <w:rPr>
             <w:rStyle w:val="Hyperlink"/>
@@ -4032,20 +4155,21 @@
         </w:r>
       </w:hyperlink>
     </w:p>
-    <w:bookmarkEnd w:id="71"/>
-    <w:bookmarkStart w:id="73" w:name="ref-caldwell_moving_2020"/>
+    <w:bookmarkEnd w:id="70"/>
+    <w:bookmarkStart w:id="72" w:name="ref-caldwell_moving_2020"/>
     <w:p>
       <w:pPr>
         <w:pStyle w:val="Bibliography"/>
       </w:pPr>
       <w:r>
-        <w:t xml:space="preserve">Caldwell, A. R., Vigotsky, A. D., Tenan, M. S., Radel, R., Mellor, D. T., Kreutzer, A., Lahart, I. M., Mills, J. P., Boisgontier, M. P., Boardley, I., Bouza, B., Cheval, B., Chow, Z. R., Contreras, B., Dieter, B., Halperin, I., Haun, C., Knudson, D., Lahti, J., … Consortium for Transparency in Exercise Science (COTES) Collaborators. (2020). Moving sport and exercise science forward: A call for the adoption of more transparent research practices.</w:t>
-      </w:r>
-      <w:r>
-        <w:t xml:space="preserve"> </w:t>
-      </w:r>
-      <w:r>
-        <w:rPr>
+        <w:t xml:space="preserve">Caldwell, Aaron R., Vigotsky, A. D., Tenan, M. S., Radel, R., Mellor, D. T., Kreutzer, A., Lahart, I. M., Mills, J. P., Boisgontier, M. P., Boardley, I., Bouza, B., Cheval, B., Chow, Z. R., Contreras, B., Dieter, B., Halperin, I., Haun, C., Knudson, D., Lahti, J., … Consortium for Transparency in Exercise Science (COTES) Collaborators. (2020). Moving sport and exercise science forward: A call for the adoption of more transparent research practices.</w:t>
+      </w:r>
+      <w:r>
+        <w:t xml:space="preserve"> </w:t>
+      </w:r>
+      <w:r>
+        <w:rPr>
+          <w:iCs/>
           <w:i/>
         </w:rPr>
         <w:t xml:space="preserve">Sports Medicine</w:t>
@@ -4058,6 +4182,7 @@
       </w:r>
       <w:r>
         <w:rPr>
+          <w:iCs/>
           <w:i/>
         </w:rPr>
         <w:t xml:space="preserve">50</w:t>
@@ -4068,7 +4193,7 @@
       <w:r>
         <w:t xml:space="preserve"> </w:t>
       </w:r>
-      <w:hyperlink r:id="rId72">
+      <w:hyperlink r:id="rId71">
         <w:r>
           <w:rPr>
             <w:rStyle w:val="Hyperlink"/>
@@ -4077,8 +4202,8 @@
         </w:r>
       </w:hyperlink>
     </w:p>
-    <w:bookmarkEnd w:id="73"/>
-    <w:bookmarkStart w:id="75" w:name="ref-chambers_registered_2015"/>
+    <w:bookmarkEnd w:id="72"/>
+    <w:bookmarkStart w:id="74" w:name="ref-chambers_registered_2015"/>
     <w:p>
       <w:pPr>
         <w:pStyle w:val="Bibliography"/>
@@ -4091,6 +4216,7 @@
       </w:r>
       <w:r>
         <w:rPr>
+          <w:iCs/>
           <w:i/>
         </w:rPr>
         <w:t xml:space="preserve">Cortex</w:t>
@@ -4103,6 +4229,7 @@
       </w:r>
       <w:r>
         <w:rPr>
+          <w:iCs/>
           <w:i/>
         </w:rPr>
         <w:t xml:space="preserve">66</w:t>
@@ -4113,7 +4240,7 @@
       <w:r>
         <w:t xml:space="preserve"> </w:t>
       </w:r>
-      <w:hyperlink r:id="rId74">
+      <w:hyperlink r:id="rId73">
         <w:r>
           <w:rPr>
             <w:rStyle w:val="Hyperlink"/>
@@ -4122,8 +4249,8 @@
         </w:r>
       </w:hyperlink>
     </w:p>
-    <w:bookmarkEnd w:id="75"/>
-    <w:bookmarkStart w:id="77" w:name="ref-collaboration_estimating_2015"/>
+    <w:bookmarkEnd w:id="74"/>
+    <w:bookmarkStart w:id="76" w:name="ref-collaboration_estimating_2015"/>
     <w:p>
       <w:pPr>
         <w:pStyle w:val="Bibliography"/>
@@ -4136,6 +4263,7 @@
       </w:r>
       <w:r>
         <w:rPr>
+          <w:iCs/>
           <w:i/>
         </w:rPr>
         <w:t xml:space="preserve">Science</w:t>
@@ -4148,6 +4276,7 @@
       </w:r>
       <w:r>
         <w:rPr>
+          <w:iCs/>
           <w:i/>
         </w:rPr>
         <w:t xml:space="preserve">349</w:t>
@@ -4158,7 +4287,7 @@
       <w:r>
         <w:t xml:space="preserve"> </w:t>
       </w:r>
-      <w:hyperlink r:id="rId76">
+      <w:hyperlink r:id="rId75">
         <w:r>
           <w:rPr>
             <w:rStyle w:val="Hyperlink"/>
@@ -4167,8 +4296,8 @@
         </w:r>
       </w:hyperlink>
     </w:p>
-    <w:bookmarkEnd w:id="77"/>
-    <w:bookmarkStart w:id="79" w:name="ref-Dalecki2019"/>
+    <w:bookmarkEnd w:id="76"/>
+    <w:bookmarkStart w:id="78" w:name="ref-Dalecki2019"/>
     <w:p>
       <w:pPr>
         <w:pStyle w:val="Bibliography"/>
@@ -4181,6 +4310,7 @@
       </w:r>
       <w:r>
         <w:rPr>
+          <w:iCs/>
           <w:i/>
         </w:rPr>
         <w:t xml:space="preserve">European Journal of Sport Science</w:t>
@@ -4193,6 +4323,7 @@
       </w:r>
       <w:r>
         <w:rPr>
+          <w:iCs/>
           <w:i/>
         </w:rPr>
         <w:t xml:space="preserve">19</w:t>
@@ -4203,7 +4334,7 @@
       <w:r>
         <w:t xml:space="preserve"> </w:t>
       </w:r>
-      <w:hyperlink r:id="rId78">
+      <w:hyperlink r:id="rId77">
         <w:r>
           <w:rPr>
             <w:rStyle w:val="Hyperlink"/>
@@ -4212,20 +4343,33 @@
         </w:r>
       </w:hyperlink>
     </w:p>
-    <w:bookmarkEnd w:id="79"/>
-    <w:bookmarkStart w:id="81" w:name="ref-fanelli_how_2009"/>
+    <w:bookmarkEnd w:id="78"/>
+    <w:bookmarkStart w:id="80" w:name="ref-fanelli_how_2009"/>
     <w:p>
       <w:pPr>
         <w:pStyle w:val="Bibliography"/>
       </w:pPr>
       <w:r>
-        <w:t xml:space="preserve">Fanelli, D. (2009). How many scientists fabricate and falsify research? A systematic review and meta-analysis of survey data.</w:t>
-      </w:r>
-      <w:r>
-        <w:t xml:space="preserve"> </w:t>
-      </w:r>
-      <w:r>
-        <w:rPr>
+        <w:t xml:space="preserve">Fanelli, D. (2009). How many scientists fabricate and falsify research?</w:t>
+      </w:r>
+      <w:r>
+        <w:t xml:space="preserve"> </w:t>
+      </w:r>
+      <w:r>
+        <w:t xml:space="preserve">A</w:t>
+      </w:r>
+      <w:r>
+        <w:t xml:space="preserve"> </w:t>
+      </w:r>
+      <w:r>
+        <w:t xml:space="preserve">systematic review and meta-analysis of survey data.</w:t>
+      </w:r>
+      <w:r>
+        <w:t xml:space="preserve"> </w:t>
+      </w:r>
+      <w:r>
+        <w:rPr>
+          <w:iCs/>
           <w:i/>
         </w:rPr>
         <w:t xml:space="preserve">PloS One</w:t>
@@ -4238,6 +4382,7 @@
       </w:r>
       <w:r>
         <w:rPr>
+          <w:iCs/>
           <w:i/>
         </w:rPr>
         <w:t xml:space="preserve">4</w:t>
@@ -4248,7 +4393,7 @@
       <w:r>
         <w:t xml:space="preserve"> </w:t>
       </w:r>
-      <w:hyperlink r:id="rId80">
+      <w:hyperlink r:id="rId79">
         <w:r>
           <w:rPr>
             <w:rStyle w:val="Hyperlink"/>
@@ -4257,20 +4402,39 @@
         </w:r>
       </w:hyperlink>
     </w:p>
-    <w:bookmarkEnd w:id="81"/>
-    <w:bookmarkStart w:id="83" w:name="ref-fanelli_positive_2010"/>
+    <w:bookmarkEnd w:id="80"/>
+    <w:bookmarkStart w:id="82" w:name="ref-fanelli_positive_2010"/>
     <w:p>
       <w:pPr>
         <w:pStyle w:val="Bibliography"/>
       </w:pPr>
       <w:r>
-        <w:t xml:space="preserve">Fanelli, D. (2010). “Positive” results increase down the hierarchy of the sciences.</w:t>
-      </w:r>
-      <w:r>
-        <w:t xml:space="preserve"> </w:t>
-      </w:r>
-      <w:r>
-        <w:rPr>
+        <w:t xml:space="preserve">Fanelli, D. (2010).</w:t>
+      </w:r>
+      <w:r>
+        <w:t xml:space="preserve"> </w:t>
+      </w:r>
+      <w:r>
+        <w:t xml:space="preserve">“</w:t>
+      </w:r>
+      <w:r>
+        <w:t xml:space="preserve">Positive</w:t>
+      </w:r>
+      <w:r>
+        <w:t xml:space="preserve">”</w:t>
+      </w:r>
+      <w:r>
+        <w:t xml:space="preserve"> </w:t>
+      </w:r>
+      <w:r>
+        <w:t xml:space="preserve">results increase down the hierarchy of the sciences.</w:t>
+      </w:r>
+      <w:r>
+        <w:t xml:space="preserve"> </w:t>
+      </w:r>
+      <w:r>
+        <w:rPr>
+          <w:iCs/>
           <w:i/>
         </w:rPr>
         <w:t xml:space="preserve">PLOS ONE</w:t>
@@ -4283,6 +4447,7 @@
       </w:r>
       <w:r>
         <w:rPr>
+          <w:iCs/>
           <w:i/>
         </w:rPr>
         <w:t xml:space="preserve">5</w:t>
@@ -4293,7 +4458,7 @@
       <w:r>
         <w:t xml:space="preserve"> </w:t>
       </w:r>
-      <w:hyperlink r:id="rId82">
+      <w:hyperlink r:id="rId81">
         <w:r>
           <w:rPr>
             <w:rStyle w:val="Hyperlink"/>
@@ -4302,23 +4467,60 @@
         </w:r>
       </w:hyperlink>
     </w:p>
+    <w:bookmarkEnd w:id="82"/>
+    <w:bookmarkStart w:id="83" w:name="ref-gigerenzer2018"/>
+    <w:p>
+      <w:pPr>
+        <w:pStyle w:val="Bibliography"/>
+      </w:pPr>
+      <w:r>
+        <w:t xml:space="preserve">Gigerenzer, G. (2018). Statistical rituals: The replication delusion and how we got there.</w:t>
+      </w:r>
+      <w:r>
+        <w:t xml:space="preserve"> </w:t>
+      </w:r>
+      <w:r>
+        <w:rPr>
+          <w:iCs/>
+          <w:i/>
+        </w:rPr>
+        <w:t xml:space="preserve">Advances in Methods and Practices in Psychological Science</w:t>
+      </w:r>
+      <w:r>
+        <w:t xml:space="preserve">,</w:t>
+      </w:r>
+      <w:r>
+        <w:t xml:space="preserve"> </w:t>
+      </w:r>
+      <w:r>
+        <w:rPr>
+          <w:iCs/>
+          <w:i/>
+        </w:rPr>
+        <w:t xml:space="preserve">1</w:t>
+      </w:r>
+      <w:r>
+        <w:t xml:space="preserve">(2), 198–218.</w:t>
+      </w:r>
+    </w:p>
     <w:bookmarkEnd w:id="83"/>
-    <w:bookmarkStart w:id="84" w:name="ref-gigerenzer2018"/>
+    <w:bookmarkStart w:id="85" w:name="ref-Harris2018"/>
     <w:p>
       <w:pPr>
         <w:pStyle w:val="Bibliography"/>
       </w:pPr>
       <w:r>
-        <w:t xml:space="preserve">Gigerenzer, G. (2018). Statistical rituals: The replication delusion and how we got there.</w:t>
-      </w:r>
-      <w:r>
-        <w:t xml:space="preserve"> </w:t>
-      </w:r>
-      <w:r>
-        <w:rPr>
-          <w:i/>
-        </w:rPr>
-        <w:t xml:space="preserve">Advances in Methods and Practices in Psychological Science</w:t>
+        <w:t xml:space="preserve">Harris, D. J., Vine, S. J., &amp; Wilson, M. R. (2018). An external focus of attention promotes flow experience during simulated driving.</w:t>
+      </w:r>
+      <w:r>
+        <w:t xml:space="preserve"> </w:t>
+      </w:r>
+      <w:r>
+        <w:rPr>
+          <w:iCs/>
+          <w:i/>
+        </w:rPr>
+        <w:t xml:space="preserve">European Journal of Sport Science</w:t>
       </w:r>
       <w:r>
         <w:t xml:space="preserve">,</w:t>
@@ -4328,40 +4530,7 @@
       </w:r>
       <w:r>
         <w:rPr>
-          <w:i/>
-        </w:rPr>
-        <w:t xml:space="preserve">1</w:t>
-      </w:r>
-      <w:r>
-        <w:t xml:space="preserve">(2), 198–218.</w:t>
-      </w:r>
-    </w:p>
-    <w:bookmarkEnd w:id="84"/>
-    <w:bookmarkStart w:id="86" w:name="ref-Harris2018"/>
-    <w:p>
-      <w:pPr>
-        <w:pStyle w:val="Bibliography"/>
-      </w:pPr>
-      <w:r>
-        <w:t xml:space="preserve">Harris, D. J., Vine, S. J., &amp; Wilson, M. R. (2018). An external focus of attention promotes flow experience during simulated driving.</w:t>
-      </w:r>
-      <w:r>
-        <w:t xml:space="preserve"> </w:t>
-      </w:r>
-      <w:r>
-        <w:rPr>
-          <w:i/>
-        </w:rPr>
-        <w:t xml:space="preserve">European Journal of Sport Science</w:t>
-      </w:r>
-      <w:r>
-        <w:t xml:space="preserve">,</w:t>
-      </w:r>
-      <w:r>
-        <w:t xml:space="preserve"> </w:t>
-      </w:r>
-      <w:r>
-        <w:rPr>
+          <w:iCs/>
           <w:i/>
         </w:rPr>
         <w:t xml:space="preserve">19</w:t>
@@ -4372,7 +4541,7 @@
       <w:r>
         <w:t xml:space="preserve"> </w:t>
       </w:r>
-      <w:hyperlink r:id="rId85">
+      <w:hyperlink r:id="rId84">
         <w:r>
           <w:rPr>
             <w:rStyle w:val="Hyperlink"/>
@@ -4381,8 +4550,8 @@
         </w:r>
       </w:hyperlink>
     </w:p>
-    <w:bookmarkEnd w:id="86"/>
-    <w:bookmarkStart w:id="88" w:name="ref-head_extent_2015"/>
+    <w:bookmarkEnd w:id="85"/>
+    <w:bookmarkStart w:id="87" w:name="ref-head_extent_2015"/>
     <w:p>
       <w:pPr>
         <w:pStyle w:val="Bibliography"/>
@@ -4395,6 +4564,7 @@
       </w:r>
       <w:r>
         <w:rPr>
+          <w:iCs/>
           <w:i/>
         </w:rPr>
         <w:t xml:space="preserve">PLOS Biology</w:t>
@@ -4407,6 +4577,7 @@
       </w:r>
       <w:r>
         <w:rPr>
+          <w:iCs/>
           <w:i/>
         </w:rPr>
         <w:t xml:space="preserve">13</w:t>
@@ -4417,7 +4588,7 @@
       <w:r>
         <w:t xml:space="preserve"> </w:t>
       </w:r>
-      <w:hyperlink r:id="rId87">
+      <w:hyperlink r:id="rId86">
         <w:r>
           <w:rPr>
             <w:rStyle w:val="Hyperlink"/>
@@ -4426,8 +4597,8 @@
         </w:r>
       </w:hyperlink>
     </w:p>
-    <w:bookmarkEnd w:id="88"/>
-    <w:bookmarkStart w:id="90" w:name="ref-Huston2019"/>
+    <w:bookmarkEnd w:id="87"/>
+    <w:bookmarkStart w:id="89" w:name="ref-Huston2019"/>
     <w:p>
       <w:pPr>
         <w:pStyle w:val="Bibliography"/>
@@ -4440,6 +4611,7 @@
       </w:r>
       <w:r>
         <w:rPr>
+          <w:iCs/>
           <w:i/>
         </w:rPr>
         <w:t xml:space="preserve">Canada Communicable Disease Report</w:t>
@@ -4452,6 +4624,7 @@
       </w:r>
       <w:r>
         <w:rPr>
+          <w:iCs/>
           <w:i/>
         </w:rPr>
         <w:t xml:space="preserve">45</w:t>
@@ -4462,7 +4635,7 @@
       <w:r>
         <w:t xml:space="preserve"> </w:t>
       </w:r>
-      <w:hyperlink r:id="rId89">
+      <w:hyperlink r:id="rId88">
         <w:r>
           <w:rPr>
             <w:rStyle w:val="Hyperlink"/>
@@ -4471,8 +4644,8 @@
         </w:r>
       </w:hyperlink>
     </w:p>
-    <w:bookmarkEnd w:id="90"/>
-    <w:bookmarkStart w:id="92" w:name="ref-ioannidis_why_2005"/>
+    <w:bookmarkEnd w:id="89"/>
+    <w:bookmarkStart w:id="91" w:name="ref-ioannidis_why_2005"/>
     <w:p>
       <w:pPr>
         <w:pStyle w:val="Bibliography"/>
@@ -4485,6 +4658,7 @@
       </w:r>
       <w:r>
         <w:rPr>
+          <w:iCs/>
           <w:i/>
         </w:rPr>
         <w:t xml:space="preserve">PLOS Medicine</w:t>
@@ -4497,6 +4671,7 @@
       </w:r>
       <w:r>
         <w:rPr>
+          <w:iCs/>
           <w:i/>
         </w:rPr>
         <w:t xml:space="preserve">2</w:t>
@@ -4507,7 +4682,7 @@
       <w:r>
         <w:t xml:space="preserve"> </w:t>
       </w:r>
-      <w:hyperlink r:id="rId91">
+      <w:hyperlink r:id="rId90">
         <w:r>
           <w:rPr>
             <w:rStyle w:val="Hyperlink"/>
@@ -4516,8 +4691,8 @@
         </w:r>
       </w:hyperlink>
     </w:p>
-    <w:bookmarkEnd w:id="92"/>
-    <w:bookmarkStart w:id="94" w:name="ref-John_Loewenstein_Prelec_2012"/>
+    <w:bookmarkEnd w:id="91"/>
+    <w:bookmarkStart w:id="93" w:name="ref-John_Loewenstein_Prelec_2012"/>
     <w:p>
       <w:pPr>
         <w:pStyle w:val="Bibliography"/>
@@ -4530,6 +4705,7 @@
       </w:r>
       <w:r>
         <w:rPr>
+          <w:iCs/>
           <w:i/>
         </w:rPr>
         <w:t xml:space="preserve">Psychological Science</w:t>
@@ -4542,6 +4718,7 @@
       </w:r>
       <w:r>
         <w:rPr>
+          <w:iCs/>
           <w:i/>
         </w:rPr>
         <w:t xml:space="preserve">23</w:t>
@@ -4552,7 +4729,7 @@
       <w:r>
         <w:t xml:space="preserve"> </w:t>
       </w:r>
-      <w:hyperlink r:id="rId93">
+      <w:hyperlink r:id="rId92">
         <w:r>
           <w:rPr>
             <w:rStyle w:val="Hyperlink"/>
@@ -4561,8 +4738,8 @@
         </w:r>
       </w:hyperlink>
     </w:p>
-    <w:bookmarkEnd w:id="94"/>
-    <w:bookmarkStart w:id="96" w:name="ref-Kharabian_Genon_2019"/>
+    <w:bookmarkEnd w:id="93"/>
+    <w:bookmarkStart w:id="95" w:name="ref-Kharabian_Genon_2019"/>
     <w:p>
       <w:pPr>
         <w:pStyle w:val="Bibliography"/>
@@ -4575,6 +4752,7 @@
       </w:r>
       <w:r>
         <w:rPr>
+          <w:iCs/>
           <w:i/>
         </w:rPr>
         <w:t xml:space="preserve">eLife</w:t>
@@ -4587,6 +4765,7 @@
       </w:r>
       <w:r>
         <w:rPr>
+          <w:iCs/>
           <w:i/>
         </w:rPr>
         <w:t xml:space="preserve">8</w:t>
@@ -4597,7 +4776,7 @@
       <w:r>
         <w:t xml:space="preserve"> </w:t>
       </w:r>
-      <w:hyperlink r:id="rId95">
+      <w:hyperlink r:id="rId94">
         <w:r>
           <w:rPr>
             <w:rStyle w:val="Hyperlink"/>
@@ -4606,8 +4785,8 @@
         </w:r>
       </w:hyperlink>
     </w:p>
-    <w:bookmarkEnd w:id="96"/>
-    <w:bookmarkStart w:id="98" w:name="ref-KrleaJeri2009"/>
+    <w:bookmarkEnd w:id="95"/>
+    <w:bookmarkStart w:id="97" w:name="ref-KrleaJeri2009"/>
     <w:p>
       <w:pPr>
         <w:pStyle w:val="Bibliography"/>
@@ -4620,6 +4799,7 @@
       </w:r>
       <w:r>
         <w:rPr>
+          <w:iCs/>
           <w:i/>
         </w:rPr>
         <w:t xml:space="preserve">Croatian Medical Journal</w:t>
@@ -4632,6 +4812,7 @@
       </w:r>
       <w:r>
         <w:rPr>
+          <w:iCs/>
           <w:i/>
         </w:rPr>
         <w:t xml:space="preserve">50</w:t>
@@ -4642,7 +4823,7 @@
       <w:r>
         <w:t xml:space="preserve"> </w:t>
       </w:r>
-      <w:hyperlink r:id="rId97">
+      <w:hyperlink r:id="rId96">
         <w:r>
           <w:rPr>
             <w:rStyle w:val="Hyperlink"/>
@@ -4651,23 +4832,60 @@
         </w:r>
       </w:hyperlink>
     </w:p>
+    <w:bookmarkEnd w:id="97"/>
+    <w:bookmarkStart w:id="98" w:name="ref-mcshane2019abandon"/>
+    <w:p>
+      <w:pPr>
+        <w:pStyle w:val="Bibliography"/>
+      </w:pPr>
+      <w:r>
+        <w:t xml:space="preserve">McShane, B. B., Gal, D., Gelman, A., Robert, C., &amp; Tackett, J. L. (2019). Abandon statistical significance.</w:t>
+      </w:r>
+      <w:r>
+        <w:t xml:space="preserve"> </w:t>
+      </w:r>
+      <w:r>
+        <w:rPr>
+          <w:iCs/>
+          <w:i/>
+        </w:rPr>
+        <w:t xml:space="preserve">The American Statistician</w:t>
+      </w:r>
+      <w:r>
+        <w:t xml:space="preserve">,</w:t>
+      </w:r>
+      <w:r>
+        <w:t xml:space="preserve"> </w:t>
+      </w:r>
+      <w:r>
+        <w:rPr>
+          <w:iCs/>
+          <w:i/>
+        </w:rPr>
+        <w:t xml:space="preserve">73</w:t>
+      </w:r>
+      <w:r>
+        <w:t xml:space="preserve">(sup1), 235–245.</w:t>
+      </w:r>
+    </w:p>
     <w:bookmarkEnd w:id="98"/>
-    <w:bookmarkStart w:id="99" w:name="ref-mcshane2019abandon"/>
+    <w:bookmarkStart w:id="100" w:name="ref-munafo_manifesto_2017"/>
     <w:p>
       <w:pPr>
         <w:pStyle w:val="Bibliography"/>
       </w:pPr>
       <w:r>
-        <w:t xml:space="preserve">McShane, B. B., Gal, D., Gelman, A., Robert, C., &amp; Tackett, J. L. (2019). Abandon statistical significance.</w:t>
-      </w:r>
-      <w:r>
-        <w:t xml:space="preserve"> </w:t>
-      </w:r>
-      <w:r>
-        <w:rPr>
-          <w:i/>
-        </w:rPr>
-        <w:t xml:space="preserve">The American Statistician</w:t>
+        <w:t xml:space="preserve">Munafò, M. R., Nosek, B. A., Bishop, D. V. M., Button, K. S., Chambers, C. D., Percie du Sert, N., Simonsohn, U., Wagenmakers, E.-J., Ware, J. J., &amp; Ioannidis, J. P. A. (2017). A manifesto for reproducible science.</w:t>
+      </w:r>
+      <w:r>
+        <w:t xml:space="preserve"> </w:t>
+      </w:r>
+      <w:r>
+        <w:rPr>
+          <w:iCs/>
+          <w:i/>
+        </w:rPr>
+        <w:t xml:space="preserve">Nature Human Behaviour</w:t>
       </w:r>
       <w:r>
         <w:t xml:space="preserve">,</w:t>
@@ -4677,40 +4895,7 @@
       </w:r>
       <w:r>
         <w:rPr>
-          <w:i/>
-        </w:rPr>
-        <w:t xml:space="preserve">73</w:t>
-      </w:r>
-      <w:r>
-        <w:t xml:space="preserve">(sup1), 235–245.</w:t>
-      </w:r>
-    </w:p>
-    <w:bookmarkEnd w:id="99"/>
-    <w:bookmarkStart w:id="101" w:name="ref-munafo_manifesto_2017"/>
-    <w:p>
-      <w:pPr>
-        <w:pStyle w:val="Bibliography"/>
-      </w:pPr>
-      <w:r>
-        <w:t xml:space="preserve">Munafò, M. R., Nosek, B. A., Bishop, D. V. M., Button, K. S., Chambers, C. D., Percie du Sert, N., Simonsohn, U., Wagenmakers, E.-J., Ware, J. J., &amp; Ioannidis, J. P. A. (2017). A manifesto for reproducible science.</w:t>
-      </w:r>
-      <w:r>
-        <w:t xml:space="preserve"> </w:t>
-      </w:r>
-      <w:r>
-        <w:rPr>
-          <w:i/>
-        </w:rPr>
-        <w:t xml:space="preserve">Nature Human Behaviour</w:t>
-      </w:r>
-      <w:r>
-        <w:t xml:space="preserve">,</w:t>
-      </w:r>
-      <w:r>
-        <w:t xml:space="preserve"> </w:t>
-      </w:r>
-      <w:r>
-        <w:rPr>
+          <w:iCs/>
           <w:i/>
         </w:rPr>
         <w:t xml:space="preserve">1</w:t>
@@ -4721,7 +4906,7 @@
       <w:r>
         <w:t xml:space="preserve"> </w:t>
       </w:r>
-      <w:hyperlink r:id="rId100">
+      <w:hyperlink r:id="rId99">
         <w:r>
           <w:rPr>
             <w:rStyle w:val="Hyperlink"/>
@@ -4730,20 +4915,21 @@
         </w:r>
       </w:hyperlink>
     </w:p>
-    <w:bookmarkEnd w:id="101"/>
-    <w:bookmarkStart w:id="103" w:name="ref-Nosek_Errington_2017"/>
+    <w:bookmarkEnd w:id="100"/>
+    <w:bookmarkStart w:id="102" w:name="ref-Nosek_Errington_2017"/>
     <w:p>
       <w:pPr>
         <w:pStyle w:val="Bibliography"/>
       </w:pPr>
       <w:r>
-        <w:t xml:space="preserve">Nosek, B. A., &amp; Errington, T. M. (2017). Making sense of replications.</w:t>
-      </w:r>
-      <w:r>
-        <w:t xml:space="preserve"> </w:t>
-      </w:r>
-      <w:r>
-        <w:rPr>
+        <w:t xml:space="preserve">Nosek, Brian A., &amp; Errington, T. M. (2017). Making sense of replications.</w:t>
+      </w:r>
+      <w:r>
+        <w:t xml:space="preserve"> </w:t>
+      </w:r>
+      <w:r>
+        <w:rPr>
+          <w:iCs/>
           <w:i/>
         </w:rPr>
         <w:t xml:space="preserve">eLife</w:t>
@@ -4756,6 +4942,7 @@
       </w:r>
       <w:r>
         <w:rPr>
+          <w:iCs/>
           <w:i/>
         </w:rPr>
         <w:t xml:space="preserve">6</w:t>
@@ -4766,7 +4953,7 @@
       <w:r>
         <w:t xml:space="preserve"> </w:t>
       </w:r>
-      <w:hyperlink r:id="rId102">
+      <w:hyperlink r:id="rId101">
         <w:r>
           <w:rPr>
             <w:rStyle w:val="Hyperlink"/>
@@ -4775,34 +4962,32 @@
         </w:r>
       </w:hyperlink>
     </w:p>
-    <w:bookmarkEnd w:id="103"/>
-    <w:bookmarkStart w:id="105" w:name="ref-NosekErrington2019"/>
+    <w:bookmarkEnd w:id="102"/>
+    <w:bookmarkStart w:id="104" w:name="ref-NosekErrington2019"/>
     <w:p>
       <w:pPr>
         <w:pStyle w:val="Bibliography"/>
       </w:pPr>
       <w:r>
-        <w:t xml:space="preserve">Nosek, B. A., &amp; Errington, T. M. (2019).</w:t>
-      </w:r>
-      <w:r>
-        <w:t xml:space="preserve"> </w:t>
-      </w:r>
-      <w:r>
-        <w:rPr>
+        <w:t xml:space="preserve">Nosek, Brian A., &amp; Errington, T. M. (2019).</w:t>
+      </w:r>
+      <w:r>
+        <w:t xml:space="preserve"> </w:t>
+      </w:r>
+      <w:r>
+        <w:rPr>
+          <w:iCs/>
           <w:i/>
         </w:rPr>
         <w:t xml:space="preserve">What is replication?</w:t>
       </w:r>
       <w:r>
-        <w:t xml:space="preserve"> </w:t>
-      </w:r>
-      <w:r>
-        <w:t xml:space="preserve">Center for Open Science.</w:t>
-      </w:r>
-      <w:r>
-        <w:t xml:space="preserve"> </w:t>
-      </w:r>
-      <w:hyperlink r:id="rId104">
+        <w:t xml:space="preserve"> Center for Open Science.</w:t>
+      </w:r>
+      <w:r>
+        <w:t xml:space="preserve"> </w:t>
+      </w:r>
+      <w:hyperlink r:id="rId103">
         <w:r>
           <w:rPr>
             <w:rStyle w:val="Hyperlink"/>
@@ -4811,8 +4996,8 @@
         </w:r>
       </w:hyperlink>
     </w:p>
-    <w:bookmarkEnd w:id="105"/>
-    <w:bookmarkStart w:id="107" w:name="ref-Prinz_Schlange_Asadullah_2011"/>
+    <w:bookmarkEnd w:id="104"/>
+    <w:bookmarkStart w:id="106" w:name="ref-Prinz_Schlange_Asadullah_2011"/>
     <w:p>
       <w:pPr>
         <w:pStyle w:val="Bibliography"/>
@@ -4825,6 +5010,7 @@
       </w:r>
       <w:r>
         <w:rPr>
+          <w:iCs/>
           <w:i/>
         </w:rPr>
         <w:t xml:space="preserve">Nature Reviews Drug Discovery</w:t>
@@ -4837,6 +5023,7 @@
       </w:r>
       <w:r>
         <w:rPr>
+          <w:iCs/>
           <w:i/>
         </w:rPr>
         <w:t xml:space="preserve">10</w:t>
@@ -4847,7 +5034,7 @@
       <w:r>
         <w:t xml:space="preserve"> </w:t>
       </w:r>
-      <w:hyperlink r:id="rId106">
+      <w:hyperlink r:id="rId105">
         <w:r>
           <w:rPr>
             <w:rStyle w:val="Hyperlink"/>
@@ -4856,23 +5043,60 @@
         </w:r>
       </w:hyperlink>
     </w:p>
+    <w:bookmarkEnd w:id="106"/>
+    <w:bookmarkStart w:id="107" w:name="ref-rafi2020semantic"/>
+    <w:p>
+      <w:pPr>
+        <w:pStyle w:val="Bibliography"/>
+      </w:pPr>
+      <w:r>
+        <w:t xml:space="preserve">Rafi, Z., &amp; Greenland, S. (2020). Semantic and cognitive tools to aid statistical science: Replace confidence and significance by compatibility and surprise.</w:t>
+      </w:r>
+      <w:r>
+        <w:t xml:space="preserve"> </w:t>
+      </w:r>
+      <w:r>
+        <w:rPr>
+          <w:iCs/>
+          <w:i/>
+        </w:rPr>
+        <w:t xml:space="preserve">BMC Medical Research Methodology</w:t>
+      </w:r>
+      <w:r>
+        <w:t xml:space="preserve">,</w:t>
+      </w:r>
+      <w:r>
+        <w:t xml:space="preserve"> </w:t>
+      </w:r>
+      <w:r>
+        <w:rPr>
+          <w:iCs/>
+          <w:i/>
+        </w:rPr>
+        <w:t xml:space="preserve">20</w:t>
+      </w:r>
+      <w:r>
+        <w:t xml:space="preserve">(1), 1–13.</w:t>
+      </w:r>
+    </w:p>
     <w:bookmarkEnd w:id="107"/>
-    <w:bookmarkStart w:id="108" w:name="ref-rafi2020semantic"/>
+    <w:bookmarkStart w:id="109" w:name="ref-chanock_2007"/>
     <w:p>
       <w:pPr>
         <w:pStyle w:val="Bibliography"/>
       </w:pPr>
       <w:r>
-        <w:t xml:space="preserve">Rafi, Z., &amp; Greenland, S. (2020). Semantic and cognitive tools to aid statistical science: Replace confidence and significance by compatibility and surprise.</w:t>
-      </w:r>
-      <w:r>
-        <w:t xml:space="preserve"> </w:t>
-      </w:r>
-      <w:r>
-        <w:rPr>
-          <w:i/>
-        </w:rPr>
-        <w:t xml:space="preserve">BMC Medical Research Methodology</w:t>
+        <w:t xml:space="preserve">Replicating genotype–phenotype associations. (2007).</w:t>
+      </w:r>
+      <w:r>
+        <w:t xml:space="preserve"> </w:t>
+      </w:r>
+      <w:r>
+        <w:rPr>
+          <w:iCs/>
+          <w:i/>
+        </w:rPr>
+        <w:t xml:space="preserve">Nature</w:t>
       </w:r>
       <w:r>
         <w:t xml:space="preserve">,</w:t>
@@ -4882,40 +5106,7 @@
       </w:r>
       <w:r>
         <w:rPr>
-          <w:i/>
-        </w:rPr>
-        <w:t xml:space="preserve">20</w:t>
-      </w:r>
-      <w:r>
-        <w:t xml:space="preserve">(1), 1–13.</w:t>
-      </w:r>
-    </w:p>
-    <w:bookmarkEnd w:id="108"/>
-    <w:bookmarkStart w:id="110" w:name="ref-chanock_2007"/>
-    <w:p>
-      <w:pPr>
-        <w:pStyle w:val="Bibliography"/>
-      </w:pPr>
-      <w:r>
-        <w:t xml:space="preserve">Replicating genotype–phenotype associations. (2007).</w:t>
-      </w:r>
-      <w:r>
-        <w:t xml:space="preserve"> </w:t>
-      </w:r>
-      <w:r>
-        <w:rPr>
-          <w:i/>
-        </w:rPr>
-        <w:t xml:space="preserve">Nature</w:t>
-      </w:r>
-      <w:r>
-        <w:t xml:space="preserve">,</w:t>
-      </w:r>
-      <w:r>
-        <w:t xml:space="preserve"> </w:t>
-      </w:r>
-      <w:r>
-        <w:rPr>
+          <w:iCs/>
           <w:i/>
         </w:rPr>
         <w:t xml:space="preserve">447</w:t>
@@ -4926,7 +5117,7 @@
       <w:r>
         <w:t xml:space="preserve"> </w:t>
       </w:r>
-      <w:hyperlink r:id="rId109">
+      <w:hyperlink r:id="rId108">
         <w:r>
           <w:rPr>
             <w:rStyle w:val="Hyperlink"/>
@@ -4935,31 +5126,32 @@
         </w:r>
       </w:hyperlink>
     </w:p>
-    <w:bookmarkEnd w:id="110"/>
-    <w:bookmarkStart w:id="112" w:name="ref-Sainani_2020"/>
+    <w:bookmarkEnd w:id="109"/>
+    <w:bookmarkStart w:id="111" w:name="ref-Sainani_2020"/>
     <w:p>
       <w:pPr>
         <w:pStyle w:val="Bibliography"/>
       </w:pPr>
       <w:r>
-        <w:t xml:space="preserve">Sainani, K. L., Borg, D. N., Caldwell, A. R., Butson, M. L., Tenan, M. S., Vickers, A. J., Vigotsky, A. D., Warmenhoven, J., Nguyen, R., Lohse, K. R., &amp; al. (2020). Call to increase statistical collaboration in sports science, sport and exercise medicine and sports physiotherapy.</w:t>
-      </w:r>
-      <w:r>
-        <w:t xml:space="preserve"> </w:t>
-      </w:r>
-      <w:r>
-        <w:rPr>
+        <w:t xml:space="preserve">Sainani, Kristin L., Borg, D. N., Caldwell, A. R., Butson, M. L., Tenan, M. S., Vickers, A. J., Vigotsky, A. D., Warmenhoven, J., Nguyen, R., Lohse, K. R., &amp; al., et. (2020). Call to increase statistical collaboration in sports science, sport and exercise medicine and sports physiotherapy.</w:t>
+      </w:r>
+      <w:r>
+        <w:t xml:space="preserve"> </w:t>
+      </w:r>
+      <w:r>
+        <w:rPr>
+          <w:iCs/>
           <w:i/>
         </w:rPr>
         <w:t xml:space="preserve">British Journal of Sports Medicine</w:t>
       </w:r>
       <w:r>
-        <w:t xml:space="preserve">, bjsports–2020–102607.</w:t>
-      </w:r>
-      <w:r>
-        <w:t xml:space="preserve"> </w:t>
-      </w:r>
-      <w:hyperlink r:id="rId111">
+        <w:t xml:space="preserve">, bjsports-2020-102607.</w:t>
+      </w:r>
+      <w:r>
+        <w:t xml:space="preserve"> </w:t>
+      </w:r>
+      <w:hyperlink r:id="rId110">
         <w:r>
           <w:rPr>
             <w:rStyle w:val="Hyperlink"/>
@@ -4968,20 +5160,21 @@
         </w:r>
       </w:hyperlink>
     </w:p>
-    <w:bookmarkEnd w:id="112"/>
-    <w:bookmarkStart w:id="114" w:name="ref-Sainani_Lohse_Jones_Vickers_2019"/>
+    <w:bookmarkEnd w:id="111"/>
+    <w:bookmarkStart w:id="113" w:name="ref-Sainani_Lohse_Jones_Vickers_2019"/>
     <w:p>
       <w:pPr>
         <w:pStyle w:val="Bibliography"/>
       </w:pPr>
       <w:r>
-        <w:t xml:space="preserve">Sainani, K. L., Lohse, K. R., Jones, P. R., &amp; Vickers, A. (2019). Magnitude‐based inference is not bayesian and is not a valid method of inference.</w:t>
-      </w:r>
-      <w:r>
-        <w:t xml:space="preserve"> </w:t>
-      </w:r>
-      <w:r>
-        <w:rPr>
+        <w:t xml:space="preserve">Sainani, Kristin L., Lohse, K. R., Jones, P. R., &amp; Vickers, A. (2019). Magnitude‐based inference is not bayesian and is not a valid method of inference.</w:t>
+      </w:r>
+      <w:r>
+        <w:t xml:space="preserve"> </w:t>
+      </w:r>
+      <w:r>
+        <w:rPr>
+          <w:iCs/>
           <w:i/>
         </w:rPr>
         <w:t xml:space="preserve">Scandinavian Journal of Medicine &amp; Science in Sports</w:t>
@@ -4994,6 +5187,7 @@
       </w:r>
       <w:r>
         <w:rPr>
+          <w:iCs/>
           <w:i/>
         </w:rPr>
         <w:t xml:space="preserve">29</w:t>
@@ -5004,7 +5198,7 @@
       <w:r>
         <w:t xml:space="preserve"> </w:t>
       </w:r>
-      <w:hyperlink r:id="rId113">
+      <w:hyperlink r:id="rId112">
         <w:r>
           <w:rPr>
             <w:rStyle w:val="Hyperlink"/>
@@ -5013,8 +5207,8 @@
         </w:r>
       </w:hyperlink>
     </w:p>
-    <w:bookmarkEnd w:id="114"/>
-    <w:bookmarkStart w:id="116" w:name="ref-scheel_excess_2020"/>
+    <w:bookmarkEnd w:id="113"/>
+    <w:bookmarkStart w:id="115" w:name="ref-scheel_excess_2020"/>
     <w:p>
       <w:pPr>
         <w:pStyle w:val="Bibliography"/>
@@ -5027,6 +5221,7 @@
       </w:r>
       <w:r>
         <w:rPr>
+          <w:iCs/>
           <w:i/>
         </w:rPr>
         <w:t xml:space="preserve">PsyArXiv</w:t>
@@ -5037,7 +5232,7 @@
       <w:r>
         <w:t xml:space="preserve"> </w:t>
       </w:r>
-      <w:hyperlink r:id="rId115">
+      <w:hyperlink r:id="rId114">
         <w:r>
           <w:rPr>
             <w:rStyle w:val="Hyperlink"/>
@@ -5046,8 +5241,8 @@
         </w:r>
       </w:hyperlink>
     </w:p>
-    <w:bookmarkEnd w:id="116"/>
-    <w:bookmarkStart w:id="118" w:name="ref-Scheel2020"/>
+    <w:bookmarkEnd w:id="115"/>
+    <w:bookmarkStart w:id="117" w:name="ref-Scheel2020"/>
     <w:p>
       <w:pPr>
         <w:pStyle w:val="Bibliography"/>
@@ -5060,6 +5255,7 @@
       </w:r>
       <w:r>
         <w:rPr>
+          <w:iCs/>
           <w:i/>
         </w:rPr>
         <w:t xml:space="preserve">Perspectives on Psychological Science</w:t>
@@ -5072,6 +5268,7 @@
       </w:r>
       <w:r>
         <w:rPr>
+          <w:iCs/>
           <w:i/>
         </w:rPr>
         <w:t xml:space="preserve">16</w:t>
@@ -5082,7 +5279,7 @@
       <w:r>
         <w:t xml:space="preserve"> </w:t>
       </w:r>
-      <w:hyperlink r:id="rId117">
+      <w:hyperlink r:id="rId116">
         <w:r>
           <w:rPr>
             <w:rStyle w:val="Hyperlink"/>
@@ -5091,20 +5288,21 @@
         </w:r>
       </w:hyperlink>
     </w:p>
-    <w:bookmarkEnd w:id="118"/>
-    <w:bookmarkStart w:id="120" w:name="ref-ManyAnalysts2018"/>
+    <w:bookmarkEnd w:id="117"/>
+    <w:bookmarkStart w:id="119" w:name="ref-ManyAnalysts2018"/>
     <w:p>
       <w:pPr>
         <w:pStyle w:val="Bibliography"/>
       </w:pPr>
       <w:r>
-        <w:t xml:space="preserve">Silberzahn, R., Uhlmann, E. L., Martin, D. P., Anselmi, P., Aust, F., Awtrey, E., Bahnı́k, Bai, F., Bannard, C., Bonnier, E., Carlsson, R., Cheung, F., Christensen, G., Clay, R., Craig, M. A., Rosa, A. D., Dam, L., Evans, M. H., Cervantes, I. F., … Nosek, B. A. (2018). Many analysts, one data set: Making transparent how variations in analytic choices affect results.</w:t>
-      </w:r>
-      <w:r>
-        <w:t xml:space="preserve"> </w:t>
-      </w:r>
-      <w:r>
-        <w:rPr>
+        <w:t xml:space="preserve">Silberzahn, R., Uhlmann, E. L., Martin, D. P., Anselmi, P., Aust, F., Awtrey, E., Bahnik, S., Bai, F., Bannard, C., Bonnier, E., Carlsson, R., Cheung, F., Christensen, G., Clay, R., Craig, M. A., Rosa, A. D., Dam, L., Evans, M. H., Cervantes, I. F., … Nosek, B. A. (2018). Many analysts, one data set: Making transparent how variations in analytic choices affect results.</w:t>
+      </w:r>
+      <w:r>
+        <w:t xml:space="preserve"> </w:t>
+      </w:r>
+      <w:r>
+        <w:rPr>
+          <w:iCs/>
           <w:i/>
         </w:rPr>
         <w:t xml:space="preserve">Advances in Methods and Practices in Psychological Science</w:t>
@@ -5117,6 +5315,7 @@
       </w:r>
       <w:r>
         <w:rPr>
+          <w:iCs/>
           <w:i/>
         </w:rPr>
         <w:t xml:space="preserve">1</w:t>
@@ -5127,7 +5326,7 @@
       <w:r>
         <w:t xml:space="preserve"> </w:t>
       </w:r>
-      <w:hyperlink r:id="rId119">
+      <w:hyperlink r:id="rId118">
         <w:r>
           <w:rPr>
             <w:rStyle w:val="Hyperlink"/>
@@ -5136,8 +5335,8 @@
         </w:r>
       </w:hyperlink>
     </w:p>
-    <w:bookmarkEnd w:id="120"/>
-    <w:bookmarkStart w:id="122" w:name="ref-simmons_false-positive_2011"/>
+    <w:bookmarkEnd w:id="119"/>
+    <w:bookmarkStart w:id="121" w:name="ref-simmons_false-positive_2011"/>
     <w:p>
       <w:pPr>
         <w:pStyle w:val="Bibliography"/>
@@ -5150,6 +5349,7 @@
       </w:r>
       <w:r>
         <w:rPr>
+          <w:iCs/>
           <w:i/>
         </w:rPr>
         <w:t xml:space="preserve">Psychological Science</w:t>
@@ -5162,6 +5362,7 @@
       </w:r>
       <w:r>
         <w:rPr>
+          <w:iCs/>
           <w:i/>
         </w:rPr>
         <w:t xml:space="preserve">22</w:t>
@@ -5172,7 +5373,7 @@
       <w:r>
         <w:t xml:space="preserve"> </w:t>
       </w:r>
-      <w:hyperlink r:id="rId121">
+      <w:hyperlink r:id="rId120">
         <w:r>
           <w:rPr>
             <w:rStyle w:val="Hyperlink"/>
@@ -5181,8 +5382,8 @@
         </w:r>
       </w:hyperlink>
     </w:p>
-    <w:bookmarkEnd w:id="122"/>
-    <w:bookmarkStart w:id="124" w:name="ref-Singh2021"/>
+    <w:bookmarkEnd w:id="121"/>
+    <w:bookmarkStart w:id="123" w:name="ref-Singh2021"/>
     <w:p>
       <w:pPr>
         <w:pStyle w:val="Bibliography"/>
@@ -5195,9 +5396,24 @@
       </w:r>
       <w:r>
         <w:rPr>
-          <w:i/>
-        </w:rPr>
-        <w:t xml:space="preserve">Outcome reporting bias in exercise oncology trials (OREO): A cross-sectional study</w:t>
+          <w:iCs/>
+          <w:i/>
+        </w:rPr>
+        <w:t xml:space="preserve">Outcome reporting bias in exercise oncology trials (</w:t>
+      </w:r>
+      <w:r>
+        <w:rPr>
+          <w:iCs/>
+          <w:i/>
+        </w:rPr>
+        <w:t xml:space="preserve">OREO</w:t>
+      </w:r>
+      <w:r>
+        <w:rPr>
+          <w:iCs/>
+          <w:i/>
+        </w:rPr>
+        <w:t xml:space="preserve">): A cross-sectional study</w:t>
       </w:r>
       <w:r>
         <w:t xml:space="preserve">.</w:t>
@@ -5205,7 +5421,7 @@
       <w:r>
         <w:t xml:space="preserve"> </w:t>
       </w:r>
-      <w:hyperlink r:id="rId123">
+      <w:hyperlink r:id="rId122">
         <w:r>
           <w:rPr>
             <w:rStyle w:val="Hyperlink"/>
@@ -5214,8 +5430,8 @@
         </w:r>
       </w:hyperlink>
     </w:p>
-    <w:bookmarkEnd w:id="124"/>
-    <w:bookmarkStart w:id="126" w:name="ref-Tamminen_Poucher_2018"/>
+    <w:bookmarkEnd w:id="123"/>
+    <w:bookmarkStart w:id="125" w:name="ref-Tamminen_Poucher_2018"/>
     <w:p>
       <w:pPr>
         <w:pStyle w:val="Bibliography"/>
@@ -5228,6 +5444,7 @@
       </w:r>
       <w:r>
         <w:rPr>
+          <w:iCs/>
           <w:i/>
         </w:rPr>
         <w:t xml:space="preserve">Psychology of Sport and Exercise</w:t>
@@ -5240,6 +5457,7 @@
       </w:r>
       <w:r>
         <w:rPr>
+          <w:iCs/>
           <w:i/>
         </w:rPr>
         <w:t xml:space="preserve">36</w:t>
@@ -5250,7 +5468,7 @@
       <w:r>
         <w:t xml:space="preserve"> </w:t>
       </w:r>
-      <w:hyperlink r:id="rId125">
+      <w:hyperlink r:id="rId124">
         <w:r>
           <w:rPr>
             <w:rStyle w:val="Hyperlink"/>
@@ -5259,8 +5477,8 @@
         </w:r>
       </w:hyperlink>
     </w:p>
-    <w:bookmarkEnd w:id="126"/>
-    <w:bookmarkStart w:id="128" w:name="ref-Turner_Paul_Miller_Barbey_2018"/>
+    <w:bookmarkEnd w:id="125"/>
+    <w:bookmarkStart w:id="127" w:name="ref-Turner_Paul_Miller_Barbey_2018"/>
     <w:p>
       <w:pPr>
         <w:pStyle w:val="Bibliography"/>
@@ -5273,6 +5491,7 @@
       </w:r>
       <w:r>
         <w:rPr>
+          <w:iCs/>
           <w:i/>
         </w:rPr>
         <w:t xml:space="preserve">Communications Biology</w:t>
@@ -5285,6 +5504,7 @@
       </w:r>
       <w:r>
         <w:rPr>
+          <w:iCs/>
           <w:i/>
         </w:rPr>
         <w:t xml:space="preserve">1</w:t>
@@ -5295,7 +5515,7 @@
       <w:r>
         <w:t xml:space="preserve"> </w:t>
       </w:r>
-      <w:hyperlink r:id="rId127">
+      <w:hyperlink r:id="rId126">
         <w:r>
           <w:rPr>
             <w:rStyle w:val="Hyperlink"/>
@@ -5304,8 +5524,8 @@
         </w:r>
       </w:hyperlink>
     </w:p>
-    <w:bookmarkEnd w:id="128"/>
-    <w:bookmarkStart w:id="130" w:name="X0566c876eeb2f915503d590b1162891d135713f"/>
+    <w:bookmarkEnd w:id="127"/>
+    <w:bookmarkStart w:id="129" w:name="X0566c876eeb2f915503d590b1162891d135713f"/>
     <w:p>
       <w:pPr>
         <w:pStyle w:val="Bibliography"/>
@@ -5318,20 +5538,18 @@
       </w:r>
       <w:r>
         <w:rPr>
+          <w:iCs/>
           <w:i/>
         </w:rPr>
         <w:t xml:space="preserve">Improbable data patterns in the work of barbalho et al.</w:t>
       </w:r>
       <w:r>
-        <w:t xml:space="preserve"> </w:t>
-      </w:r>
-      <w:r>
-        <w:t xml:space="preserve">SportRxiv.</w:t>
-      </w:r>
-      <w:r>
-        <w:t xml:space="preserve"> </w:t>
-      </w:r>
-      <w:hyperlink r:id="rId129">
+        <w:t xml:space="preserve"> SportRxiv.</w:t>
+      </w:r>
+      <w:r>
+        <w:t xml:space="preserve"> </w:t>
+      </w:r>
+      <w:hyperlink r:id="rId128">
         <w:r>
           <w:rPr>
             <w:rStyle w:val="Hyperlink"/>
@@ -5340,28 +5558,30 @@
         </w:r>
       </w:hyperlink>
     </w:p>
+    <w:bookmarkEnd w:id="129"/>
+    <w:bookmarkStart w:id="130" w:name="ref-wasserstein2016asa"/>
+    <w:p>
+      <w:pPr>
+        <w:pStyle w:val="Bibliography"/>
+      </w:pPr>
+      <w:r>
+        <w:t xml:space="preserve">Wasserstein, R. L., &amp; Lazar, N. A. (2016).</w:t>
+      </w:r>
+      <w:r>
+        <w:t xml:space="preserve"> </w:t>
+      </w:r>
+      <w:r>
+        <w:rPr>
+          <w:iCs/>
+          <w:i/>
+        </w:rPr>
+        <w:t xml:space="preserve">The ASA statement on p-values: Context, process, and purpose</w:t>
+      </w:r>
+      <w:r>
+        <w:t xml:space="preserve">. Taylor &amp; Francis.</w:t>
+      </w:r>
+    </w:p>
     <w:bookmarkEnd w:id="130"/>
-    <w:bookmarkStart w:id="131" w:name="ref-wasserstein2016asa"/>
-    <w:p>
-      <w:pPr>
-        <w:pStyle w:val="Bibliography"/>
-      </w:pPr>
-      <w:r>
-        <w:t xml:space="preserve">Wasserstein, R. L., &amp; Lazar, N. A. (2016).</w:t>
-      </w:r>
-      <w:r>
-        <w:t xml:space="preserve"> </w:t>
-      </w:r>
-      <w:r>
-        <w:rPr>
-          <w:i/>
-        </w:rPr>
-        <w:t xml:space="preserve">The asa statement on p-values: Context, process, and purpose</w:t>
-      </w:r>
-      <w:r>
-        <w:t xml:space="preserve">. Taylor &amp; Francis.</w:t>
-      </w:r>
-    </w:p>
     <w:bookmarkEnd w:id="131"/>
     <w:bookmarkEnd w:id="132"/>
     <w:sectPr/>
@@ -5402,10 +5622,7 @@
       <w:lvlText w:val=" "/>
       <w:lvlJc w:val="left"/>
       <w:pPr>
-        <w:tabs>
-          <w:tab w:val="num" w:pos="0"/>
-        </w:tabs>
-        <w:ind w:left="480" w:hanging="480"/>
+        <w:ind w:left="720" w:hanging="480"/>
       </w:pPr>
     </w:lvl>
     <w:lvl w:ilvl="1">
@@ -5413,10 +5630,7 @@
       <w:lvlText w:val=" "/>
       <w:lvlJc w:val="left"/>
       <w:pPr>
-        <w:tabs>
-          <w:tab w:val="num" w:pos="720"/>
-        </w:tabs>
-        <w:ind w:left="1200" w:hanging="480"/>
+        <w:ind w:left="1440" w:hanging="480"/>
       </w:pPr>
     </w:lvl>
     <w:lvl w:ilvl="2">
@@ -5424,10 +5638,7 @@
       <w:lvlText w:val=" "/>
       <w:lvlJc w:val="left"/>
       <w:pPr>
-        <w:tabs>
-          <w:tab w:val="num" w:pos="1440"/>
-        </w:tabs>
-        <w:ind w:left="1920" w:hanging="480"/>
+        <w:ind w:left="2160" w:hanging="480"/>
       </w:pPr>
     </w:lvl>
     <w:lvl w:ilvl="3">
@@ -5435,10 +5646,7 @@
       <w:lvlText w:val=" "/>
       <w:lvlJc w:val="left"/>
       <w:pPr>
-        <w:tabs>
-          <w:tab w:val="num" w:pos="2160"/>
-        </w:tabs>
-        <w:ind w:left="2640" w:hanging="480"/>
+        <w:ind w:left="2880" w:hanging="480"/>
       </w:pPr>
     </w:lvl>
     <w:lvl w:ilvl="4">
@@ -5446,10 +5654,7 @@
       <w:lvlText w:val=" "/>
       <w:lvlJc w:val="left"/>
       <w:pPr>
-        <w:tabs>
-          <w:tab w:val="num" w:pos="2880"/>
-        </w:tabs>
-        <w:ind w:left="3360" w:hanging="480"/>
+        <w:ind w:left="3600" w:hanging="480"/>
       </w:pPr>
     </w:lvl>
     <w:lvl w:ilvl="5">
@@ -5457,10 +5662,7 @@
       <w:lvlText w:val=" "/>
       <w:lvlJc w:val="left"/>
       <w:pPr>
-        <w:tabs>
-          <w:tab w:val="num" w:pos="3600"/>
-        </w:tabs>
-        <w:ind w:left="4080" w:hanging="480"/>
+        <w:ind w:left="4320" w:hanging="480"/>
       </w:pPr>
     </w:lvl>
     <w:lvl w:ilvl="6">
@@ -5468,10 +5670,7 @@
       <w:lvlText w:val=" "/>
       <w:lvlJc w:val="left"/>
       <w:pPr>
-        <w:tabs>
-          <w:tab w:val="num" w:pos="4320"/>
-        </w:tabs>
-        <w:ind w:left="4800" w:hanging="480"/>
+        <w:ind w:left="5040" w:hanging="480"/>
       </w:pPr>
     </w:lvl>
     <w:lvl w:ilvl="7">
@@ -5479,10 +5678,7 @@
       <w:lvlText w:val=" "/>
       <w:lvlJc w:val="left"/>
       <w:pPr>
-        <w:tabs>
-          <w:tab w:val="num" w:pos="5040"/>
-        </w:tabs>
-        <w:ind w:left="5520" w:hanging="480"/>
+        <w:ind w:left="5760" w:hanging="480"/>
       </w:pPr>
     </w:lvl>
     <w:lvl w:ilvl="8">
@@ -5490,10 +5686,7 @@
       <w:lvlText w:val=" "/>
       <w:lvlJc w:val="left"/>
       <w:pPr>
-        <w:tabs>
-          <w:tab w:val="num" w:pos="5760"/>
-        </w:tabs>
-        <w:ind w:left="6240" w:hanging="480"/>
+        <w:ind w:left="6480" w:hanging="480"/>
       </w:pPr>
     </w:lvl>
   </w:abstractNum>
@@ -5505,10 +5698,7 @@
       <w:lvlText w:val="•"/>
       <w:lvlJc w:val="left"/>
       <w:pPr>
-        <w:tabs>
-          <w:tab w:val="num" w:pos="0"/>
-        </w:tabs>
-        <w:ind w:left="480" w:hanging="480"/>
+        <w:ind w:left="720" w:hanging="480"/>
       </w:pPr>
     </w:lvl>
     <w:lvl w:ilvl="1">
@@ -5516,10 +5706,7 @@
       <w:lvlText w:val="–"/>
       <w:lvlJc w:val="left"/>
       <w:pPr>
-        <w:tabs>
-          <w:tab w:val="num" w:pos="720"/>
-        </w:tabs>
-        <w:ind w:left="1200" w:hanging="480"/>
+        <w:ind w:left="1440" w:hanging="480"/>
       </w:pPr>
     </w:lvl>
     <w:lvl w:ilvl="2">
@@ -5527,10 +5714,7 @@
       <w:lvlText w:val="•"/>
       <w:lvlJc w:val="left"/>
       <w:pPr>
-        <w:tabs>
-          <w:tab w:val="num" w:pos="1440"/>
-        </w:tabs>
-        <w:ind w:left="1920" w:hanging="480"/>
+        <w:ind w:left="2160" w:hanging="480"/>
       </w:pPr>
     </w:lvl>
     <w:lvl w:ilvl="3">
@@ -5538,10 +5722,7 @@
       <w:lvlText w:val="–"/>
       <w:lvlJc w:val="left"/>
       <w:pPr>
-        <w:tabs>
-          <w:tab w:val="num" w:pos="2160"/>
-        </w:tabs>
-        <w:ind w:left="2640" w:hanging="480"/>
+        <w:ind w:left="2880" w:hanging="480"/>
       </w:pPr>
     </w:lvl>
     <w:lvl w:ilvl="4">
@@ -5549,10 +5730,7 @@
       <w:lvlText w:val="•"/>
       <w:lvlJc w:val="left"/>
       <w:pPr>
-        <w:tabs>
-          <w:tab w:val="num" w:pos="2880"/>
-        </w:tabs>
-        <w:ind w:left="3360" w:hanging="480"/>
+        <w:ind w:left="3600" w:hanging="480"/>
       </w:pPr>
     </w:lvl>
     <w:lvl w:ilvl="5">
@@ -5560,10 +5738,7 @@
       <w:lvlText w:val="–"/>
       <w:lvlJc w:val="left"/>
       <w:pPr>
-        <w:tabs>
-          <w:tab w:val="num" w:pos="3600"/>
-        </w:tabs>
-        <w:ind w:left="4080" w:hanging="480"/>
+        <w:ind w:left="4320" w:hanging="480"/>
       </w:pPr>
     </w:lvl>
     <w:lvl w:ilvl="6">
@@ -5571,10 +5746,7 @@
       <w:lvlText w:val="•"/>
       <w:lvlJc w:val="left"/>
       <w:pPr>
-        <w:tabs>
-          <w:tab w:val="num" w:pos="4320"/>
-        </w:tabs>
-        <w:ind w:left="4800" w:hanging="480"/>
+        <w:ind w:left="5040" w:hanging="480"/>
       </w:pPr>
     </w:lvl>
     <w:lvl w:ilvl="7">
@@ -5582,10 +5754,7 @@
       <w:lvlText w:val="–"/>
       <w:lvlJc w:val="left"/>
       <w:pPr>
-        <w:tabs>
-          <w:tab w:val="num" w:pos="5040"/>
-        </w:tabs>
-        <w:ind w:left="5520" w:hanging="480"/>
+        <w:ind w:left="5760" w:hanging="480"/>
       </w:pPr>
     </w:lvl>
     <w:lvl w:ilvl="8">
@@ -5593,10 +5762,7 @@
       <w:lvlText w:val="•"/>
       <w:lvlJc w:val="left"/>
       <w:pPr>
-        <w:tabs>
-          <w:tab w:val="num" w:pos="5760"/>
-        </w:tabs>
-        <w:ind w:left="6240" w:hanging="480"/>
+        <w:ind w:left="6480" w:hanging="480"/>
       </w:pPr>
     </w:lvl>
   </w:abstractNum>
@@ -5749,7 +5915,7 @@
       <w:rFonts w:asciiTheme="majorHAnsi" w:eastAsiaTheme="majorEastAsia" w:hAnsiTheme="majorHAnsi" w:cstheme="majorBidi"/>
       <w:b/>
       <w:bCs/>
-      <w:color w:val="345A8A" w:themeColor="accent1" w:themeShade="B5"/>
+      <w:color w:val="4F81BD" w:themeColor="accent1"/>
       <w:sz w:val="32"/>
       <w:szCs w:val="32"/>
     </w:rPr>
@@ -5772,8 +5938,8 @@
       <w:b/>
       <w:bCs/>
       <w:color w:val="4F81BD" w:themeColor="accent1"/>
-      <w:sz w:val="32"/>
-      <w:szCs w:val="32"/>
+      <w:sz w:val="28"/>
+      <w:szCs w:val="28"/>
     </w:rPr>
   </w:style>
   <w:style w:type="paragraph" w:styleId="Heading3">
@@ -5794,8 +5960,8 @@
       <w:b/>
       <w:bCs/>
       <w:color w:val="4F81BD" w:themeColor="accent1"/>
-      <w:sz w:val="28"/>
-      <w:szCs w:val="28"/>
+      <w:sz w:val="24"/>
+      <w:szCs w:val="24"/>
     </w:rPr>
   </w:style>
   <w:style w:type="paragraph" w:styleId="Heading4">
@@ -5813,7 +5979,7 @@
     </w:pPr>
     <w:rPr>
       <w:rFonts w:asciiTheme="majorHAnsi" w:eastAsiaTheme="majorEastAsia" w:hAnsiTheme="majorHAnsi" w:cstheme="majorBidi"/>
-      <w:b/>
+      <w:i/>
       <w:bCs/>
       <w:color w:val="4F81BD" w:themeColor="accent1"/>
       <w:sz w:val="24"/>
@@ -5835,7 +6001,6 @@
     </w:pPr>
     <w:rPr>
       <w:rFonts w:asciiTheme="majorHAnsi" w:eastAsiaTheme="majorEastAsia" w:hAnsiTheme="majorHAnsi" w:cstheme="majorBidi"/>
-      <w:i/>
       <w:iCs/>
       <w:color w:val="4F81BD" w:themeColor="accent1"/>
       <w:sz w:val="24"/>
@@ -5931,14 +6096,8 @@
     <w:qFormat/>
     <w:pPr>
       <w:spacing w:before="100" w:after="100"/>
-      <w:ind w:firstLine="0"/>
+      <w:ind w:firstLine="0" w:left="480" w:right="480"/>
     </w:pPr>
-    <w:rPr>
-      <w:rFonts w:asciiTheme="majorHAnsi" w:eastAsiaTheme="majorEastAsia" w:hAnsiTheme="majorHAnsi" w:cstheme="majorBidi"/>
-      <w:bCs/>
-      <w:sz w:val="20"/>
-      <w:szCs w:val="20"/>
-    </w:rPr>
   </w:style>
   <w:style w:type="paragraph" w:styleId="FootnoteText">
     <w:name w:val="Footnote Text"/>
@@ -5968,6 +6127,21 @@
         <w:right w:w="108" w:type="dxa"/>
       </w:tblCellMar>
     </w:tblPr>
+    <w:tblStylePr w:type="firstRow">
+      <w:tblPr>
+        <w:jc w:val="left"/>
+        <w:tblInd w:w="0" w:type="dxa"/>
+      </w:tblPr>
+      <w:trPr>
+        <w:jc w:val="left"/>
+      </w:trPr>
+      <w:tcPr>
+        <w:vAlign w:val="bottom"/>
+        <w:tcBorders>
+          <w:bottom w:val="single"/>
+        </w:tcBorders>
+      </w:tcPr>
+    </w:tblStylePr>
   </w:style>
   <w:style w:type="paragraph" w:customStyle="1" w:styleId="DefinitionTerm">
     <w:name w:val="Definition Term"/>
@@ -6031,6 +6205,10 @@
       <w:rFonts w:ascii="Consolas" w:hAnsi="Consolas"/>
       <w:sz w:val="22"/>
     </w:rPr>
+  </w:style>
+  <w:style w:type="character" w:customStyle="1" w:styleId="SectionNumber">
+    <w:name w:val="Section Number"/>
+    <w:basedOn w:val="BodyTextChar"/>
   </w:style>
   <w:style w:type="character" w:styleId="FootnoteReference">
     <w:name w:val="Footnote Reference"/>

</xml_diff>

<commit_message>
Updated co author edits
</commit_message>
<xml_diff>
--- a/FinalAnalysis/manuscript/skeleton.docx
+++ b/FinalAnalysis/manuscript/skeleton.docx
@@ -122,6 +122,7 @@
     </w:p>
     <w:p>
       <w:pPr>
+        <w:pStyle w:val="Compact"/>
         <w:pStyle w:val="Abstract"/>
       </w:pPr>
       <w:r>
@@ -1814,14 +1815,15 @@
         <w:t xml:space="preserve">practices.</w:t>
       </w:r>
     </w:p>
-    <w:bookmarkStart w:id="20" w:name="introduction"/>
     <w:p>
       <w:pPr>
         <w:pStyle w:val="Heading1"/>
       </w:pPr>
+      <w:bookmarkStart w:id="20" w:name="introduction"/>
       <w:r>
         <w:t xml:space="preserve">Introduction</w:t>
       </w:r>
+      <w:bookmarkEnd w:id="20"/>
     </w:p>
     <w:p>
       <w:pPr>
@@ -1834,7 +1836,7 @@
         <w:t xml:space="preserve"> </w:t>
       </w:r>
       <w:r>
-        <w:t xml:space="preserve">(Brian A. Nosek &amp; Errington, 2019)</w:t>
+        <w:t xml:space="preserve">(Nosek &amp; Errington, 2019)</w:t>
       </w:r>
       <w:r>
         <w:t xml:space="preserve">. However, a large-scale collaborative effort estimated the replicability of findings in psychological science and found that most replication effects are smaller than originally reported</w:t>
@@ -1879,7 +1881,7 @@
         <w:t xml:space="preserve"> </w:t>
       </w:r>
       <w:r>
-        <w:t xml:space="preserve">(Brian A. Nosek &amp; Errington, 2017)</w:t>
+        <w:t xml:space="preserve">(Nosek &amp; Errington, 2017)</w:t>
       </w:r>
       <w:r>
         <w:t xml:space="preserve">, human genetics</w:t>
@@ -1888,16 +1890,7 @@
         <w:t xml:space="preserve"> </w:t>
       </w:r>
       <w:r>
-        <w:t xml:space="preserve">(</w:t>
-      </w:r>
-      <w:r>
-        <w:t xml:space="preserve">“Replicating Genotype–Phenotype Associations,”</w:t>
-      </w:r>
-      <w:r>
-        <w:t xml:space="preserve"> </w:t>
-      </w:r>
-      <w:r>
-        <w:t xml:space="preserve">2007)</w:t>
+        <w:t xml:space="preserve">(“Replicating Genotype–Phenotype Associations,” 2007)</w:t>
       </w:r>
       <w:r>
         <w:t xml:space="preserve"> </w:t>
@@ -1918,7 +1911,7 @@
         <w:t xml:space="preserve"> </w:t>
       </w:r>
       <w:r>
-        <w:t xml:space="preserve">(Kristin L. Sainani et al., 2019)</w:t>
+        <w:t xml:space="preserve">(Sainani et al., 2019)</w:t>
       </w:r>
       <w:r>
         <w:t xml:space="preserve"> </w:t>
@@ -1948,7 +1941,7 @@
         <w:t xml:space="preserve"> </w:t>
       </w:r>
       <w:r>
-        <w:t xml:space="preserve">(Kristin L. Sainani et al., 2020)</w:t>
+        <w:t xml:space="preserve">(Sainani et al., 2020)</w:t>
       </w:r>
       <w:r>
         <w:t xml:space="preserve">, minimal or arbitrary use of effect sizes</w:t>
@@ -1957,7 +1950,7 @@
         <w:t xml:space="preserve"> </w:t>
       </w:r>
       <w:r>
-        <w:t xml:space="preserve">(Aaron R. Caldwell &amp; Vigotsky, 2020)</w:t>
+        <w:t xml:space="preserve">(Caldwell &amp; Vigotsky, 2020)</w:t>
       </w:r>
       <w:r>
         <w:t xml:space="preserve">, and other reporting issues</w:t>
@@ -1966,7 +1959,7 @@
         <w:t xml:space="preserve"> </w:t>
       </w:r>
       <w:r>
-        <w:t xml:space="preserve">(Borg, Lohse, et al., 2020)</w:t>
+        <w:t xml:space="preserve">(D. N. Borg, Lohse, et al., 2020)</w:t>
       </w:r>
       <w:r>
         <w:t xml:space="preserve"> </w:t>
@@ -1986,16 +1979,16 @@
         <w:t xml:space="preserve"> </w:t>
       </w:r>
       <w:r>
-        <w:t xml:space="preserve">(Borg, Bon, et al., 2020; Borg, Lohse, et al., 2020; Aaron R. Caldwell et al., 2020; Aaron R. Caldwell &amp; Vigotsky, 2020; Kristin L. Sainani et al., 2020; Vigotsky et al., 2020)</w:t>
-      </w:r>
-      <w:r>
-        <w:t xml:space="preserve">. Some journals in the field have started to adopt the Registered Report format for manuscripts which is commendable (see \url{www.cos.io/rr for a list of participating journals). However, such practices include openly sharing data and code, pre-registration, and using the registered reports format (for a primer, see</w:t>
-      </w:r>
-      <w:r>
-        <w:t xml:space="preserve"> </w:t>
-      </w:r>
-      <w:r>
-        <w:t xml:space="preserve">Aaron R. Caldwell et al. (2020)</w:t>
+        <w:t xml:space="preserve">(D. N. Borg, Bon, et al., 2020; D. N. Borg, Lohse, et al., 2020; A. R. Caldwell et al., 2020; Caldwell &amp; Vigotsky, 2020; Sainani et al., 2020; Vigotsky et al., 2020)</w:t>
+      </w:r>
+      <w:r>
+        <w:t xml:space="preserve">. Some journals in the field have started to adopt the Registered Report format for manuscripts which is commendable (see www.cos.io/rr for a list of participating journals). However, such practices include openly sharing data and code, pre-registration, and using the registered reports format (for a primer, see</w:t>
+      </w:r>
+      <w:r>
+        <w:t xml:space="preserve"> </w:t>
+      </w:r>
+      <w:r>
+        <w:t xml:space="preserve">A. R. Caldwell et al. (2020)</w:t>
       </w:r>
       <w:r>
         <w:t xml:space="preserve"> </w:t>
@@ -2019,7 +2012,7 @@
         <w:t xml:space="preserve"> </w:t>
       </w:r>
       <w:r>
-        <w:t xml:space="preserve">(Borg, Lohse, et al., 2020; Tamminen &amp; Poucher, 2018)</w:t>
+        <w:t xml:space="preserve">(D. N. Borg, Lohse, et al., 2020; Tamminen &amp; Poucher, 2018)</w:t>
       </w:r>
       <w:r>
         <w:t xml:space="preserve"> </w:t>
@@ -2137,9 +2130,6 @@
       </w:r>
       <m:oMath>
         <m:r>
-          <m:rPr>
-            <m:sty m:val="p"/>
-          </m:rPr>
           <m:t>&gt;</m:t>
         </m:r>
       </m:oMath>
@@ -2150,24 +2140,25 @@
         <w:t xml:space="preserve">80% of the published studies in kinesiology would report positive results (i.e, support for the hypothesis) for their first stated hypothesis. Our secondary aims were to assess a number of related research practices, including whether the kinesiology literature includes replications of previous effects, the detail of statistical reporting and adoption of other transparent reporting practices.</w:t>
       </w:r>
     </w:p>
-    <w:bookmarkEnd w:id="20"/>
-    <w:bookmarkStart w:id="33" w:name="methods"/>
     <w:p>
       <w:pPr>
         <w:pStyle w:val="Heading1"/>
       </w:pPr>
+      <w:bookmarkStart w:id="21" w:name="methods"/>
       <w:r>
         <w:t xml:space="preserve">Methods</w:t>
       </w:r>
-    </w:p>
-    <w:bookmarkStart w:id="21" w:name="sample"/>
+      <w:bookmarkEnd w:id="21"/>
+    </w:p>
     <w:p>
       <w:pPr>
         <w:pStyle w:val="Heading2"/>
       </w:pPr>
+      <w:bookmarkStart w:id="22" w:name="sample"/>
       <w:r>
         <w:t xml:space="preserve">Sample</w:t>
       </w:r>
+      <w:bookmarkEnd w:id="22"/>
     </w:p>
     <w:p>
       <w:pPr>
@@ -2177,15 +2168,15 @@
         <w:t xml:space="preserve">Research articles were sampled from three flagship kinesiology journals: Medicine and Science in Sport and Exercise (MSSE), the European Journal of Sport Science (EJSS) and the Journal of Science and Medicine in Sport (JSAMS), which represent three major kinesiology societies of North America (American College of Sports Medicine), Europe (European College of Sport Science) and Australia (Sports Medicine Australia), respectively. We selected three major societies and their official flagship journals because we believed they represent a diverse selection of research in kinesiology and provide insights into the practices of the field as a whole. In addition, we chose to focus on these three journals rather than a random sample of the entire literature because these journals should represent the best research in the field (compared to any published article which could be sampled from a possible predatory publisher). We selected 100 original research articles per journal, 300 in total, excluding study protocols, methodological tutorials/reports, opinions, commentaries, perspectives, conference proceedings, narrative reviews, systematic reviews and meta-analyses. We also excluded research articles if they have been retracted or contained insufficient information to reach coding decisions (none were observed in the current study). To sample a recent selection of the literature, research articles were sampled consecutively backwards from December 31, 2019, by the data analyst (ARC) until 100 were included for each journal.</w:t>
       </w:r>
     </w:p>
-    <w:bookmarkEnd w:id="21"/>
-    <w:bookmarkStart w:id="23" w:name="data-extraction"/>
     <w:p>
       <w:pPr>
         <w:pStyle w:val="Heading2"/>
       </w:pPr>
+      <w:bookmarkStart w:id="23" w:name="data-extraction"/>
       <w:r>
         <w:t xml:space="preserve">Data Extraction</w:t>
       </w:r>
+      <w:bookmarkEnd w:id="23"/>
     </w:p>
     <w:p>
       <w:pPr>
@@ -2197,7 +2188,7 @@
       <w:r>
         <w:t xml:space="preserve"> </w:t>
       </w:r>
-      <w:hyperlink r:id="rId22">
+      <w:hyperlink r:id="rId24">
         <w:r>
           <w:rPr>
             <w:rStyle w:val="Hyperlink"/>
@@ -2226,33 +2217,33 @@
         <w:t xml:space="preserve">statement).</w:t>
       </w:r>
     </w:p>
-    <w:bookmarkEnd w:id="23"/>
-    <w:bookmarkStart w:id="24" w:name="measures-and-coding-procedure"/>
     <w:p>
       <w:pPr>
         <w:pStyle w:val="Heading2"/>
       </w:pPr>
+      <w:bookmarkStart w:id="25" w:name="measures-and-coding-procedure"/>
       <w:r>
         <w:t xml:space="preserve">Measures and Coding Procedure</w:t>
       </w:r>
+      <w:bookmarkEnd w:id="25"/>
     </w:p>
     <w:p>
       <w:pPr>
         <w:pStyle w:val="FirstParagraph"/>
       </w:pPr>
       <w:r>
-        <w:t xml:space="preserve">All articles were categorized as basic physiology (animal and cell physiology), applied exercise physiology (human), environmental physiology (heat, cold, and altitude), clinical research, biomechanics, motor learning/control/behaviour, epidemiology, sport/exercise psychology, sport performance, or other (the category that best describes the article). Research articles thtat did include explicit statements that a hypothesis was tested were not included in the analysis of the positive result rate. However, all articles (i.e., 300) were included in analysis related to replication status, statistical reporting and other reporting practices, as described in the following sections.</w:t>
-      </w:r>
-    </w:p>
-    <w:bookmarkEnd w:id="24"/>
-    <w:bookmarkStart w:id="25" w:name="X7ae563934efd1658fe3db75ba85233d3c7ff550"/>
+        <w:t xml:space="preserve">All articles were categorized as basic physiology (animal and cell physiology), applied exercise physiology (human), environmental physiology (heat, cold, and altitude), clinical research, biomechanics, motor learning/control/behavior, epidemiology, sport/exercise psychology, sport performance, or other (the category that best describes the article). Research articles included explicit statements that a hypothesis was tested were included in the analysis of the positive result rate. However, all articles (i.e., 300) were included in analysis related to replication status, statistical reporting and other reporting practices, as described in the following sections.</w:t>
+      </w:r>
+    </w:p>
     <w:p>
       <w:pPr>
         <w:pStyle w:val="Heading2"/>
       </w:pPr>
+      <w:bookmarkStart w:id="26" w:name="X7ae563934efd1658fe3db75ba85233d3c7ff550"/>
       <w:r>
         <w:t xml:space="preserve">Support for a Hypothesis in the Kinesiology Literature</w:t>
       </w:r>
+      <w:bookmarkEnd w:id="26"/>
     </w:p>
     <w:p>
       <w:pPr>
@@ -2290,7 +2281,6 @@
       </w:r>
       <w:r>
         <w:rPr>
-          <w:iCs/>
           <w:i/>
         </w:rPr>
         <w:t xml:space="preserve">first</w:t>
@@ -2386,16 +2376,13 @@
         <w:t xml:space="preserve">“</w:t>
       </w:r>
       <w:r>
-        <w:t xml:space="preserve">unclear or not stated.</w:t>
+        <w:t xml:space="preserve">unclear or not stated</w:t>
       </w:r>
       <w:r>
         <w:t xml:space="preserve">”</w:t>
       </w:r>
       <w:r>
-        <w:t xml:space="preserve"> </w:t>
-      </w:r>
-      <w:r>
-        <w:t xml:space="preserve">We added this fourth option after pilot indicated that some authors failed to state whether or not the study’s hypotheses were, or were not, supported in the discussion section of the manuscript. This was re-coded into a binary</w:t>
+        <w:t xml:space="preserve">. We added this fourth option after pilot indicated that some authors failed to state whether or not the study’s hypotheses were, or were not, supported in the discussion section of the manuscript. This was re-coded into a binary</w:t>
       </w:r>
       <w:r>
         <w:t xml:space="preserve"> </w:t>
@@ -2449,15 +2436,15 @@
         <w:t xml:space="preserve">removed, for the main analysis. The language used to state a hypothesis and support for the first tested hypothesis were included in the data extraction and are included in the final dataset.</w:t>
       </w:r>
     </w:p>
-    <w:bookmarkEnd w:id="25"/>
-    <w:bookmarkStart w:id="26" w:name="replication-status"/>
     <w:p>
       <w:pPr>
         <w:pStyle w:val="Heading2"/>
       </w:pPr>
+      <w:bookmarkStart w:id="27" w:name="replication-status"/>
       <w:r>
         <w:t xml:space="preserve">Replication Status</w:t>
       </w:r>
+      <w:bookmarkEnd w:id="27"/>
     </w:p>
     <w:p>
       <w:pPr>
@@ -2476,15 +2463,15 @@
         <w:t xml:space="preserve">.</w:t>
       </w:r>
     </w:p>
-    <w:bookmarkEnd w:id="26"/>
-    <w:bookmarkStart w:id="27" w:name="statistical-reporting"/>
     <w:p>
       <w:pPr>
         <w:pStyle w:val="Heading2"/>
       </w:pPr>
+      <w:bookmarkStart w:id="28" w:name="statistical-reporting"/>
       <w:r>
         <w:t xml:space="preserve">Statistical Reporting</w:t>
       </w:r>
+      <w:bookmarkEnd w:id="28"/>
     </w:p>
     <w:p>
       <w:pPr>
@@ -2501,9 +2488,6 @@
           <m:t>p</m:t>
         </m:r>
         <m:r>
-          <m:rPr>
-            <m:sty m:val="p"/>
-          </m:rPr>
           <m:t>=</m:t>
         </m:r>
         <m:r>
@@ -2521,9 +2505,6 @@
           <m:t>p</m:t>
         </m:r>
         <m:r>
-          <m:rPr>
-            <m:sty m:val="p"/>
-          </m:rPr>
           <m:t>&lt;</m:t>
         </m:r>
         <m:r>
@@ -2541,9 +2522,6 @@
           <m:t>p</m:t>
         </m:r>
         <m:r>
-          <m:rPr>
-            <m:sty m:val="p"/>
-          </m:rPr>
           <m:t>&lt;</m:t>
         </m:r>
         <m:r>
@@ -2561,9 +2539,6 @@
           <m:t>p</m:t>
         </m:r>
         <m:r>
-          <m:rPr>
-            <m:sty m:val="p"/>
-          </m:rPr>
           <m:t>&lt;</m:t>
         </m:r>
         <m:r>
@@ -2571,7 +2546,25 @@
         </m:r>
       </m:oMath>
       <w:r>
-        <w:t xml:space="preserve">) were coded. Coders also extracted whether an effect size was reported, including, but not limited to: Cohen’s d, correlation coefficients, mean differences, and measures of model fit (e.g., coefficient of determination:</w:t>
+        <w:t xml:space="preserve">) were coded. But a</w:t>
+      </w:r>
+      <w:r>
+        <w:t xml:space="preserve"> </w:t>
+      </w:r>
+      <w:r>
+        <w:t xml:space="preserve">“</w:t>
+      </w:r>
+      <w:r>
+        <w:t xml:space="preserve">p &lt; 0.001</w:t>
+      </w:r>
+      <w:r>
+        <w:t xml:space="preserve">”</w:t>
+      </w:r>
+      <w:r>
+        <w:t xml:space="preserve"> </w:t>
+      </w:r>
+      <w:r>
+        <w:t xml:space="preserve">was considered exact since some statistical software does not provide p-values less than this threshold. Coders also extracted whether an effect size was reported at any stage of the manuscript, including, but not limited to: Cohen’s d, correlation coefficients, mean differences, and measures of model fit (e.g., coefficient of determination:</w:t>
       </w:r>
       <w:r>
         <w:t xml:space="preserve"> </w:t>
@@ -2594,15 +2587,15 @@
         <w:t xml:space="preserve">). Finally, coders assessed whether the information on sample size was provided, and if provided, the total sample size (the number of participants included in the analyses, rather than the planned sample size) will be extracted. Finally, coders assessed whether any sample size justification (e.g. power analysis) were included in the manuscript.</w:t>
       </w:r>
     </w:p>
-    <w:bookmarkEnd w:id="27"/>
-    <w:bookmarkStart w:id="28" w:name="other-reporting-practices"/>
     <w:p>
       <w:pPr>
         <w:pStyle w:val="Heading2"/>
       </w:pPr>
+      <w:bookmarkStart w:id="29" w:name="other-reporting-practices"/>
       <w:r>
         <w:t xml:space="preserve">Other Reporting Practices</w:t>
       </w:r>
+      <w:bookmarkEnd w:id="29"/>
     </w:p>
     <w:p>
       <w:pPr>
@@ -2611,30 +2604,46 @@
       <w:r>
         <w:t xml:space="preserve">Coders assessed whether the study was a clinical trial, according to the ICJME definition (</w:t>
       </w:r>
-      <w:r>
-        <w:t xml:space="preserve">). If yes, coders assessed if a clinical trial registration was reported in the manuscript. For all other types of studies, coders assessed whether studies were pre-registered (as reported within the manuscript). Coders assessed if a manuscript provides a statement on data availability, and if yes, whether there was open access to the original data and/or code via a link or supplementary file.</w:t>
-      </w:r>
-    </w:p>
-    <w:bookmarkEnd w:id="28"/>
-    <w:bookmarkStart w:id="29" w:name="pilot-testing"/>
+      <w:hyperlink r:id="rId30">
+        <w:r>
+          <w:rPr>
+            <w:rStyle w:val="Hyperlink"/>
+          </w:rPr>
+          <w:t xml:space="preserve">https://hub.ucsf.edu/clinicaltrialsgov-definition-clinical-trial</w:t>
+        </w:r>
+      </w:hyperlink>
+      <w:r>
+        <w:t xml:space="preserve">). If yes, coders assessed if a clinical trial registration was reported in the manuscript. For all other types of studies, coders assessed whether studies were pre-registered (as reported within the manuscript). Additionally, the coders indicated if a study was a randomized control trial (RCT) or was a study involving animal models. Coders assessed if a manuscript provided a statement on original data availability (not additional supplementary data), and, if yes, whether there was open access to the original data and/or code via a link or supplementary file.</w:t>
+      </w:r>
+    </w:p>
     <w:p>
       <w:pPr>
         <w:pStyle w:val="Heading2"/>
       </w:pPr>
+      <w:bookmarkStart w:id="31" w:name="pilot-testing"/>
       <w:r>
         <w:t xml:space="preserve">Pilot Testing</w:t>
       </w:r>
+      <w:bookmarkEnd w:id="31"/>
     </w:p>
     <w:p>
       <w:pPr>
         <w:pStyle w:val="FirstParagraph"/>
       </w:pPr>
       <w:r>
-        <w:t xml:space="preserve">To ensure that our questionnaire for our raters accurately and consistently reflects the above-detailed information from relevant articles, we conducted pilot testing before submission of the Stage 1 manuscript. Fifteen original research articles published in 2018, five from each of our three chosen journals, were selected to be used for pilot testing. One team of naive coders (i.e., were not trained prior to coding) extracted all data from these articles and entered this into Qualtrics. Independent coding was checked for disagreements, and this was used to inform training procedures. Pilot aggregated data were generated, and further adjustments were made to refine the planned extraction and analysis process. A summary report of the pilot work can be found at</w:t>
-      </w:r>
-      <w:r>
-        <w:t xml:space="preserve"> </w:t>
-      </w:r>
+        <w:t xml:space="preserve">To ensure that our questionnaire for our raters accurately and consistently reflects the above-detailed information from relevant articles, we conducted pilot testing before submission of the Stage 1 manuscript. Fifteen original research articles published in 2018, five from each of our three chosen journals, were selected to be used for pilot testing. One team of naive coders (i.e., were not trained prior to coding) extracted all data from these articles and entered this into Qualtrics. Independent coding was checked for disagreements, and this was used to inform training procedures. Pilot aggregated data were generated, and further adjustments were made to refine the planned extraction and analysis process. A summary report of the pilot work can be found on our</w:t>
+      </w:r>
+      <w:r>
+        <w:t xml:space="preserve"> </w:t>
+      </w:r>
+      <w:hyperlink w:anchor="data">
+        <w:r>
+          <w:rPr>
+            <w:rStyle w:val="Hyperlink"/>
+          </w:rPr>
+          <w:t xml:space="preserve">data repository</w:t>
+        </w:r>
+      </w:hyperlink>
       <w:r>
         <w:t xml:space="preserve">. Overall, our pilot work indicated minimally acceptable agreement among the raters on the questions essential to our study such as whether a hypothesis was tested (</w:t>
       </w:r>
@@ -2655,15 +2664,15 @@
         <w:t xml:space="preserve">= 0.586; complete agreement = 6/9). For all items with rater disagreement, at least two coders were in agreement on the rating. After the conclusion of pilot testing, a forum among the team was completed in order to appropriately adjust the questionnaire and refine future instructions/training for the coding teams in the full study. Prior to coding, all coding team members underwent formal training and were presented with example articles (not from the study sample) in order to improve consistency in the coding process.</w:t>
       </w:r>
     </w:p>
-    <w:bookmarkEnd w:id="29"/>
-    <w:bookmarkStart w:id="32" w:name="statistical-analysis"/>
     <w:p>
       <w:pPr>
         <w:pStyle w:val="Heading2"/>
       </w:pPr>
+      <w:bookmarkStart w:id="32" w:name="statistical-analysis"/>
       <w:r>
         <w:t xml:space="preserve">Statistical Analysis</w:t>
       </w:r>
+      <w:bookmarkEnd w:id="32"/>
     </w:p>
     <w:p>
       <w:pPr>
@@ -2691,14 +2700,15 @@
         <w:t xml:space="preserve">analysis can be found at our OSF repository. Additional, data related to the inter-rater reliability can be found within the supplemental material.</w:t>
       </w:r>
     </w:p>
-    <w:bookmarkStart w:id="30" w:name="confirmatory-analyses"/>
     <w:p>
       <w:pPr>
         <w:pStyle w:val="Heading3"/>
       </w:pPr>
+      <w:bookmarkStart w:id="33" w:name="confirmatory-analyses"/>
       <w:r>
         <w:t xml:space="preserve">Confirmatory Analyses</w:t>
       </w:r>
+      <w:bookmarkEnd w:id="33"/>
     </w:p>
     <w:p>
       <w:pPr>
@@ -2726,7 +2736,7 @@
         <w:t xml:space="preserve">(Fanelli, 2010)</w:t>
       </w:r>
       <w:r>
-        <w:t xml:space="preserve">. Considering we had a good prior information, and a belief we wanted to test, we opted to use a Bayesian analysis to test our hypothesis. Therefore, we planned to test our hypothesis that the positive result rate is greater than 80% using a generalized Bayesian regression model</w:t>
+        <w:t xml:space="preserve">. Considering we had prior information, and a belief we wanted to test, we opted to use a Bayesian analysis to test our hypothesis. Therefore, we planned to test our hypothesis that the positive result rate is greater than 80% using a generalized Bayesian regression model</w:t>
       </w:r>
       <w:r>
         <w:t xml:space="preserve"> </w:t>
@@ -2745,27 +2755,18 @@
           <m:t>β</m:t>
         </m:r>
         <m:r>
-          <m:rPr>
-            <m:sty m:val="p"/>
-          </m:rPr>
           <m:t>(</m:t>
         </m:r>
         <m:r>
           <m:t>17</m:t>
         </m:r>
         <m:r>
-          <m:rPr>
-            <m:sty m:val="p"/>
-          </m:rPr>
           <m:t>,</m:t>
         </m:r>
         <m:r>
           <m:t>3</m:t>
         </m:r>
         <m:r>
-          <m:rPr>
-            <m:sty m:val="p"/>
-          </m:rPr>
           <m:t>)</m:t>
         </m:r>
       </m:oMath>
@@ -2786,9 +2787,6 @@
           <m:t>r</m:t>
         </m:r>
         <m:r>
-          <m:rPr>
-            <m:sty m:val="p"/>
-          </m:rPr>
           <m:t>(</m:t>
         </m:r>
         <m:r>
@@ -2819,18 +2817,12 @@
           <m:t>t</m:t>
         </m:r>
         <m:r>
-          <m:rPr>
-            <m:sty m:val="p"/>
-          </m:rPr>
           <m:t>&gt;</m:t>
         </m:r>
         <m:r>
           <m:t>.8</m:t>
         </m:r>
         <m:r>
-          <m:rPr>
-            <m:sty m:val="p"/>
-          </m:rPr>
           <m:t>|</m:t>
         </m:r>
         <m:r>
@@ -2846,9 +2838,6 @@
           <m:t>a</m:t>
         </m:r>
         <m:r>
-          <m:rPr>
-            <m:sty m:val="p"/>
-          </m:rPr>
           <m:t>)</m:t>
         </m:r>
       </m:oMath>
@@ -2860,9 +2849,6 @@
       </w:r>
       <m:oMath>
         <m:r>
-          <m:rPr>
-            <m:sty m:val="p"/>
-          </m:rPr>
           <m:t>&gt;</m:t>
         </m:r>
       </m:oMath>
@@ -2873,15 +2859,15 @@
         <w:t xml:space="preserve">3) for our hypothesis.</w:t>
       </w:r>
     </w:p>
-    <w:bookmarkEnd w:id="30"/>
-    <w:bookmarkStart w:id="31" w:name="exploratory-analyses"/>
     <w:p>
       <w:pPr>
         <w:pStyle w:val="Heading3"/>
       </w:pPr>
+      <w:bookmarkStart w:id="34" w:name="exploratory-analyses"/>
       <w:r>
         <w:t xml:space="preserve">Exploratory Analyses</w:t>
       </w:r>
+      <w:bookmarkEnd w:id="34"/>
     </w:p>
     <w:p>
       <w:pPr>
@@ -2964,7 +2950,6 @@
       </w:r>
       <w:r>
         <w:rPr>
-          <w:iCs/>
           <w:i/>
         </w:rPr>
         <w:t xml:space="preserve">a priori</w:t>
@@ -3003,33 +2988,32 @@
         <w:t xml:space="preserve">.</w:t>
       </w:r>
     </w:p>
-    <w:bookmarkEnd w:id="31"/>
-    <w:bookmarkEnd w:id="32"/>
-    <w:bookmarkEnd w:id="33"/>
-    <w:bookmarkStart w:id="44" w:name="results"/>
     <w:p>
       <w:pPr>
         <w:pStyle w:val="Heading1"/>
       </w:pPr>
+      <w:bookmarkStart w:id="35" w:name="results"/>
       <w:r>
         <w:t xml:space="preserve">Results</w:t>
       </w:r>
-    </w:p>
-    <w:bookmarkStart w:id="35" w:name="confirmatory-results"/>
+      <w:bookmarkEnd w:id="35"/>
+    </w:p>
     <w:p>
       <w:pPr>
         <w:pStyle w:val="Heading2"/>
       </w:pPr>
+      <w:bookmarkStart w:id="36" w:name="confirmatory-results"/>
       <w:r>
         <w:t xml:space="preserve">Confirmatory Results</w:t>
       </w:r>
+      <w:bookmarkEnd w:id="36"/>
     </w:p>
     <w:p>
       <w:pPr>
         <w:pStyle w:val="FirstParagraph"/>
       </w:pPr>
       <w:r>
-        <w:t xml:space="preserve">There was only weak support for our hypothesis that manuscripts would find some support for their hypothesis 80% of the time. There was only a 70.82% posterior probability of our hypothesis with it being 2.43 times more likely than the null hypothesis. However, the data did favor our secondary hypothesis that at least 60% of manuscripts perform hypothesis testing with it being 9.72 times more likely than the null (Posterior Probability: 90.67%). Overall, we estimate that the positive result is 81.43% [75.78, 86.3], and there is a 63.58% [58.12, 68.97] rate of hypotheses being tested in manuscripts (Figure 1A). Interestingly, we did find a substantial rate (6.8%) of manuscripts not reporting whether or not a hypothesis was supported (Figure 1B).</w:t>
+        <w:t xml:space="preserve">There was weak support for our hypothesis that manuscripts would find some support for their hypothesis 80% of the time. There was only a 70.82% posterior probability of our hypothesis with it being 2.43 times more likely than the null hypothesis. However, the data did favor our secondary hypothesis that at least 60% of manuscripts perform hypothesis testing with it being 9.72 times more likely than the null (Posterior Probability: 90.67%). Overall, we estimate that the positive result is 81.43% [75.78, 86.3], and there is a 63.58% [58.12, 68.97] rate of hypotheses being tested in manuscripts (Figure 1A). Interestingly, we did find a substantial rate (6.8%) of manuscripts not reporting whether or not a hypothesis was supported (Figure 1B).</w:t>
       </w:r>
     </w:p>
     <w:p>
@@ -3052,7 +3036,7 @@
                     </pic:cNvPicPr>
                   </pic:nvPicPr>
                   <pic:blipFill>
-                    <a:blip r:embed="rId34"/>
+                    <a:blip r:embed="rId37"/>
                     <a:stretch>
                       <a:fillRect/>
                     </a:stretch>
@@ -3092,38 +3076,38 @@
         <w:br w:type="page"/>
       </w:r>
     </w:p>
-    <w:bookmarkEnd w:id="35"/>
-    <w:bookmarkStart w:id="43" w:name="exploratory-results"/>
     <w:p>
       <w:pPr>
         <w:pStyle w:val="Heading2"/>
       </w:pPr>
+      <w:bookmarkStart w:id="38" w:name="exploratory-results"/>
       <w:r>
         <w:t xml:space="preserve">Exploratory Results</w:t>
       </w:r>
-    </w:p>
-    <w:bookmarkStart w:id="36" w:name="statistics-reporting"/>
+      <w:bookmarkEnd w:id="38"/>
+    </w:p>
     <w:p>
       <w:pPr>
         <w:pStyle w:val="Heading3"/>
       </w:pPr>
+      <w:bookmarkStart w:id="39" w:name="statistics-reporting"/>
       <w:r>
         <w:t xml:space="preserve">Statistics Reporting</w:t>
       </w:r>
+      <w:bookmarkEnd w:id="39"/>
     </w:p>
     <w:p>
       <w:pPr>
         <w:pStyle w:val="FirstParagraph"/>
       </w:pPr>
       <w:r>
-        <w:t xml:space="preserve">Nearly all manuscripts, 90% [86.03, 93.15], reported some form of significance testing. Even when a hypothesis was not stated or tested (N = 109), significance testing was utilized in 81.65% [73.09, 88.42] of manuscripts (n = 89). Most manuscripts, 79.33% [74.3, 83.77], also reported some form of effect size to accompany the results. In addition, 33.7% [28.09, 39.68] of manuscripts reported exact p-values (p = .045) versus relative p-values (p &lt; .05). Though, 89.63% [85.36, 93] of manuscripts reported at least</w:t>
-      </w:r>
-      <w:r>
-        <w:t xml:space="preserve"> </w:t>
-      </w:r>
-      <w:r>
-        <w:rPr>
-          <w:iCs/>
+        <w:t xml:space="preserve">Nearly all manuscripts, 90% [86.03, 93.15], reported some form of significance testing. Even when a hypothesis was not stated or tested, significance testing was utilized in 81.65% [73.09, 88.42] of manuscripts (89 of the 109 manuscripts without a stated hypothesis). Most manuscripts, 79.33% [74.3, 83.77], also reported some form of effect size to accompany the results. In addition, only 33.7% [28.09, 39.68] of manuscripts reported exact p-values for all results (p = .045) versus only relative p-values (p &lt; .05). Though, 89.63% [85.36, 93] of manuscripts reported at least</w:t>
+      </w:r>
+      <w:r>
+        <w:t xml:space="preserve"> </w:t>
+      </w:r>
+      <w:r>
+        <w:rPr>
           <w:i/>
         </w:rPr>
         <w:t xml:space="preserve">some</w:t>
@@ -3132,18 +3116,18 @@
         <w:t xml:space="preserve"> </w:t>
       </w:r>
       <w:r>
-        <w:t xml:space="preserve">exact p-values (e.g., p = .045) versus relative p-values (e.g., p &lt; .05).</w:t>
-      </w:r>
-    </w:p>
-    <w:bookmarkEnd w:id="36"/>
-    <w:bookmarkStart w:id="37" w:name="other-important-reporting-practices"/>
+        <w:t xml:space="preserve">exact p-values (e.g., p = .045) versus relative p-values (e.g., p &lt; .05), and therefore changed their reporting method within the paper.</w:t>
+      </w:r>
+    </w:p>
     <w:p>
       <w:pPr>
         <w:pStyle w:val="Heading3"/>
       </w:pPr>
+      <w:bookmarkStart w:id="40" w:name="other-important-reporting-practices"/>
       <w:r>
         <w:t xml:space="preserve">Other Important Reporting Practices</w:t>
       </w:r>
+      <w:bookmarkEnd w:id="40"/>
     </w:p>
     <w:p>
       <w:pPr>
@@ -3153,22 +3137,22 @@
         <w:t xml:space="preserve">The rate of study registration/preregistration was poor with 9% [6.01, 12.82] of manuscripts reporting preregistration or clinical trial registration information. Sample size information was often well reported and 97.67% [95.25, 99.06] of manuscripts reported all the required sample size information. However, sample size justification information (e.g., power analysis) only appeared in 22.67% [18.05, 27.83] of manuscripts. None of the manuscripts analyzed for this study were considered a replication attempt by the original study authors. Only 2.33% [0.94, 4.75] of manuscripts had a data accessibility statement. Further, a meager 0.67% [0.08, 2.39] of manuscripts reported some form of data sharing or open data.</w:t>
       </w:r>
     </w:p>
-    <w:bookmarkEnd w:id="37"/>
-    <w:bookmarkStart w:id="39" w:name="analysis-by-journal"/>
     <w:p>
       <w:pPr>
         <w:pStyle w:val="Heading3"/>
       </w:pPr>
+      <w:bookmarkStart w:id="41" w:name="analysis-by-journal"/>
       <w:r>
         <w:t xml:space="preserve">Analysis by Journal</w:t>
       </w:r>
+      <w:bookmarkEnd w:id="41"/>
     </w:p>
     <w:p>
       <w:pPr>
         <w:pStyle w:val="FirstParagraph"/>
       </w:pPr>
       <w:r>
-        <w:t xml:space="preserve">The degree of support for the main hypothesis,</w:t>
+        <w:t xml:space="preserve">We tested for differences in the degree of support for the main hypothesis between the three journals, but no differences were noted,</w:t>
       </w:r>
       <w:r>
         <w:t xml:space="preserve"> </w:t>
@@ -3188,7 +3172,7 @@
         </m:sSup>
       </m:oMath>
       <w:r>
-        <w:t xml:space="preserve">(6) = 2.4; p=0.879, was consistent between journals (Figure 2A) with</w:t>
+        <w:t xml:space="preserve">(6) = 2.4; p=0.879, (Figure 2A). All three journals had</w:t>
       </w:r>
       <w:r>
         <w:t xml:space="preserve"> </w:t>
@@ -3206,7 +3190,7 @@
         <w:t xml:space="preserve"> </w:t>
       </w:r>
       <w:r>
-        <w:t xml:space="preserve">occurring in all manuscripts &gt;45% for all journals. However, there were significant differences,</w:t>
+        <w:t xml:space="preserve">for the stated hypothesis in &gt;45% of manuscripts. However, there were significant differences,</w:t>
       </w:r>
       <w:r>
         <w:t xml:space="preserve"> </w:t>
@@ -3226,7 +3210,7 @@
         </m:sSup>
       </m:oMath>
       <w:r>
-        <w:t xml:space="preserve">(2) = 20.43; p&lt;0.001, in the rate of hypotheses being tested (Figure 2B). The majority of MSSE and EJSS had hypothesis tests (74% and 71% respectively), but JSAMS had a much lower rate of hypothesis tests (46%). Effect sizes were often reported in manuscripts, but EJSS (90%) had a much better reporting rate,</w:t>
+        <w:t xml:space="preserve">(2) = 20.43; p&lt;0.001, in the rate of hypotheses being tested (Figure 2B). The majority of MSSE and EJSS had hypothesis tests (74% and 71% respectively), but JSAMS had a much lower rate of hypothesis tests (46%). An effect size was often reported in manuscripts, but EJSS (90%) had a much better reporting rate,</w:t>
       </w:r>
       <w:r>
         <w:t xml:space="preserve"> </w:t>
@@ -3246,7 +3230,7 @@
         </m:sSup>
       </m:oMath>
       <w:r>
-        <w:t xml:space="preserve">(2) = 10.9; p=0.004, than JSAMS (72%) or MSSE (76%; Figure 2C). While sample size justifications were rare (Figure 2D), MSSE (35%) had a higher rate of reporting sample size justification,</w:t>
+        <w:t xml:space="preserve">(2) = 10.9; p=0.004, than JSAMS (72%) or MSSE (76%; Figure 2C). While sample size justifications were rare (Figure 2D), MSSE (35%) had a higher rate of reporting a sample size justification,</w:t>
       </w:r>
       <w:r>
         <w:t xml:space="preserve"> </w:t>
@@ -3266,7 +3250,7 @@
         </m:sSup>
       </m:oMath>
       <w:r>
-        <w:t xml:space="preserve">(2) = 13.73; p=0.001, compared to EJSS (19%) or JSAMS (14%). The rate of reporting significance tests in all journals was high, but slightly lower,</w:t>
+        <w:t xml:space="preserve">(2) = 13.73; p=0.001, compared to EJSS (19%) or JSAMS (14%). The rate of reporting significance tests in all journals was high (&gt; 80%). However, JSAMS (84%) reported a slightly lower rate of significance tests,</w:t>
       </w:r>
       <w:r>
         <w:t xml:space="preserve"> </w:t>
@@ -3286,7 +3270,7 @@
         </m:sSup>
       </m:oMath>
       <w:r>
-        <w:t xml:space="preserve">(2) = 6.22; p=0.045, in JSAMS (84%) than EJSS (92%) or MSSE (94%).</w:t>
+        <w:t xml:space="preserve">(2) = 6.22; p=0.045, than EJSS (92%) or MSSE (94%).</w:t>
       </w:r>
     </w:p>
     <w:p>
@@ -3303,7 +3287,7 @@
           <wp:inline>
             <wp:extent cx="5334000" cy="7334250"/>
             <wp:effectExtent b="0" l="0" r="0" t="0"/>
-            <wp:docPr descr="Figure 2. Relative frequencies, by journal, for A) level of reported support for hypotheses, B) indication of whether a hypothesis was tested, C) indication of whether an effect size was reported, or D) indication of if sample size was justified by the authors. Journals included the Journal of Science and Medicine in Sport (JSAMS), Medicine and Science in Sport and Exercise (MSSE), and the European Journal of Sport Science (EJSS)." title="" id="1" name="Picture"/>
+            <wp:docPr descr="Figure 2. Relative frequencies, by journal, for A) level of reported support for hypotheses, B) indication of whether a hypothesis was tested, C) indication of whether an effect size was reported, or D) indication of if sample size was justified by the authors. Journals included the European Journal of Sport Science (EJSS), the Journal of Science and Medicine in Sport (JSAMS), and Medicine and Science in Sport and Exercise (MSSE)," title="" id="1" name="Picture"/>
             <a:graphic>
               <a:graphicData uri="http://schemas.openxmlformats.org/drawingml/2006/picture">
                 <pic:pic>
@@ -3314,7 +3298,7 @@
                     </pic:cNvPicPr>
                   </pic:nvPicPr>
                   <pic:blipFill>
-                    <a:blip r:embed="rId38"/>
+                    <a:blip r:embed="rId42"/>
                     <a:stretch>
                       <a:fillRect/>
                     </a:stretch>
@@ -3346,7 +3330,7 @@
         <w:pStyle w:val="ImageCaption"/>
       </w:pPr>
       <w:r>
-        <w:t xml:space="preserve">Figure 2. Relative frequencies, by journal, for A) level of reported support for hypotheses, B) indication of whether a hypothesis was tested, C) indication of whether an effect size was reported, or D) indication of if sample size was justified by the authors. Journals included the Journal of Science and Medicine in Sport (JSAMS), Medicine and Science in Sport and Exercise (MSSE), and the European Journal of Sport Science (EJSS).</w:t>
+        <w:t xml:space="preserve">Figure 2. Relative frequencies, by journal, for A) level of reported support for hypotheses, B) indication of whether a hypothesis was tested, C) indication of whether an effect size was reported, or D) indication of if sample size was justified by the authors. Journals included the European Journal of Sport Science (EJSS), the Journal of Science and Medicine in Sport (JSAMS), and Medicine and Science in Sport and Exercise (MSSE),</w:t>
       </w:r>
     </w:p>
     <w:p>
@@ -3354,22 +3338,22 @@
         <w:br w:type="page"/>
       </w:r>
     </w:p>
-    <w:bookmarkEnd w:id="39"/>
-    <w:bookmarkStart w:id="41" w:name="analysis-by-discipline"/>
     <w:p>
       <w:pPr>
         <w:pStyle w:val="Heading3"/>
       </w:pPr>
+      <w:bookmarkStart w:id="43" w:name="analysis-by-discipline"/>
       <w:r>
         <w:t xml:space="preserve">Analysis by Discipline</w:t>
       </w:r>
+      <w:bookmarkEnd w:id="43"/>
     </w:p>
     <w:p>
       <w:pPr>
         <w:pStyle w:val="FirstParagraph"/>
       </w:pPr>
       <w:r>
-        <w:t xml:space="preserve">Disciplines varied greatly in the degree of support found for the proposed hypothesis,</w:t>
+        <w:t xml:space="preserve">When comparing between disciplines, we observed a large variation in the degree of support found for the proposed hypothesis,</w:t>
       </w:r>
       <w:r>
         <w:t xml:space="preserve"> </w:t>
@@ -3389,7 +3373,7 @@
         </m:sSup>
       </m:oMath>
       <w:r>
-        <w:t xml:space="preserve">(27) = 40.02; p=0.051. In fact, motor behavior and environmental physiology studies all found full or partial support within the sample of manuscripts (Figure 3A). Basic physiology was the worst at not reporting whether or not a hypothesis was supported with 37.5% of the studies never making a clear statement of support (Figure 3A). The rate of hypothesis testing differed greatly between disciplines,</w:t>
+        <w:t xml:space="preserve">(27) = 40.02; p=0.051. In fact, motor behavior andd environmental physiology studies all found full or partial support within the sample of manuscripts (Figure 3A). Basic physiology was the worst at not reporting whether or not a hypothesis was supported with 37.5% of the studies never making a clear statement of support (Figure 3A). The rate of hypothesis testing differed greatly between disciplines,</w:t>
       </w:r>
       <w:r>
         <w:t xml:space="preserve"> </w:t>
@@ -3419,9 +3403,6 @@
           <m:t>2.2</m:t>
         </m:r>
         <m:r>
-          <m:rPr>
-            <m:sty m:val="p"/>
-          </m:rPr>
           <m:t>⋅</m:t>
         </m:r>
         <m:sSup>
@@ -3432,9 +3413,6 @@
           </m:e>
           <m:sup>
             <m:r>
-              <m:rPr>
-                <m:sty m:val="p"/>
-              </m:rPr>
               <m:t>−</m:t>
             </m:r>
             <m:r>
@@ -3472,7 +3450,7 @@
         <w:t xml:space="preserve"> </w:t>
       </w:r>
       <w:r>
-        <w:t xml:space="preserve">= 0.408. The estimated average sample size per discipline ranged from the lowest in environmental physiology, N = 16 [7, 37], to the highest in epidemiology, N = 1162 [691, 1952] (Figure 2C).</w:t>
+        <w:t xml:space="preserve">= 0.408. The estimated average sample size, derived from the estimated marginal mean, per discipline ranged from the lowest in environmental physiology, N = 16 [7, 37], to the highest in epidemiology, N = 1162 [691, 1952] (Figure 2C).</w:t>
       </w:r>
     </w:p>
     <w:p>
@@ -3489,7 +3467,7 @@
           <wp:inline>
             <wp:extent cx="5334000" cy="6519333"/>
             <wp:effectExtent b="0" l="0" r="0" t="0"/>
-            <wp:docPr descr="Figure 3. The breakdown, by dispcipline, for A) level of reported support for hypotheses, B) indication of whether a hypothesis was tested and C) the estimated total sample size (grey bands indicate 95% confidence intervals)." title="" id="1" name="Picture"/>
+            <wp:docPr descr="Figure 3. The breakdown, by dispcipline, for A) indication of whether a hypothesis was tested B) level of reported support for hypotheses, and C) the estimated total sample size (grey bands indicate 95% confidence intervals)." title="" id="1" name="Picture"/>
             <a:graphic>
               <a:graphicData uri="http://schemas.openxmlformats.org/drawingml/2006/picture">
                 <pic:pic>
@@ -3500,7 +3478,7 @@
                     </pic:cNvPicPr>
                   </pic:nvPicPr>
                   <pic:blipFill>
-                    <a:blip r:embed="rId40"/>
+                    <a:blip r:embed="rId44"/>
                     <a:stretch>
                       <a:fillRect/>
                     </a:stretch>
@@ -3532,7 +3510,7 @@
         <w:pStyle w:val="ImageCaption"/>
       </w:pPr>
       <w:r>
-        <w:t xml:space="preserve">Figure 3. The breakdown, by dispcipline, for A) level of reported support for hypotheses, B) indication of whether a hypothesis was tested and C) the estimated total sample size (grey bands indicate 95% confidence intervals).</w:t>
+        <w:t xml:space="preserve">Figure 3. The breakdown, by dispcipline, for A) indication of whether a hypothesis was tested B) level of reported support for hypotheses, and C) the estimated total sample size (grey bands indicate 95% confidence intervals).</w:t>
       </w:r>
     </w:p>
     <w:p>
@@ -3540,15 +3518,15 @@
         <w:br w:type="page"/>
       </w:r>
     </w:p>
-    <w:bookmarkEnd w:id="41"/>
-    <w:bookmarkStart w:id="42" w:name="analysis-of-rct-and-clinical-trials"/>
     <w:p>
       <w:pPr>
         <w:pStyle w:val="Heading3"/>
       </w:pPr>
+      <w:bookmarkStart w:id="45" w:name="analysis-of-rct-and-clinical-trials"/>
       <w:r>
         <w:t xml:space="preserve">Analysis of RCT and Clinical Trials</w:t>
       </w:r>
+      <w:bookmarkEnd w:id="45"/>
     </w:p>
     <w:p>
       <w:pPr>
@@ -3566,45 +3544,58 @@
         <w:t xml:space="preserve">Another category of studies that requires particular reporting are RCTs (N = 64). Overall, the manuscripts including RCTs had similar rates of supporting the hypothesis, 75% [59.7, 86.8] and a high rate, 73.4% [60.9, 83.7], of testing hypotheses. Like clinical trials, RCTs often lacked sample size justifications, 50% [37.2, 62.8], and lacked pre-registrations, 28.1% [17.6, 40.8].</w:t>
       </w:r>
     </w:p>
-    <w:bookmarkEnd w:id="42"/>
-    <w:bookmarkEnd w:id="43"/>
-    <w:bookmarkEnd w:id="44"/>
-    <w:bookmarkStart w:id="47" w:name="discussion"/>
     <w:p>
       <w:pPr>
         <w:pStyle w:val="Heading1"/>
       </w:pPr>
+      <w:bookmarkStart w:id="46" w:name="discussion"/>
       <w:r>
         <w:t xml:space="preserve">Discussion</w:t>
       </w:r>
+      <w:bookmarkEnd w:id="46"/>
     </w:p>
     <w:p>
       <w:pPr>
         <w:pStyle w:val="FirstParagraph"/>
       </w:pPr>
       <w:r>
-        <w:t xml:space="preserve">We performed a systematic evaluation of the 300 journal articles published in the flagship journals of three major sport and exercise science societies. Our primary hypothesis that the proportion of studies finding support for their first hypothesis would be more than 80% was only weakly corroborated. However, we estimate that the positive result in the kinesiology literature is approximately 81%, and while much lower than most other disciplines</w:t>
-      </w:r>
-      <w:r>
-        <w:t xml:space="preserve"> </w:t>
-      </w:r>
-      <w:r>
-        <w:t xml:space="preserve">Fanelli (2010)</w:t>
-      </w:r>
-      <w:r>
-        <w:t xml:space="preserve"> </w:t>
-      </w:r>
-      <w:r>
-        <w:t xml:space="preserve">including psychology (96%;</w:t>
-      </w:r>
-      <w:r>
-        <w:t xml:space="preserve"> </w:t>
-      </w:r>
-      <w:r>
-        <w:t xml:space="preserve">Scheel, Schijen, et al. (2020)</w:t>
-      </w:r>
-      <w:r>
-        <w:t xml:space="preserve">), it is still excessive. Our secondary hypothesis that more than 60% of articles would explicitly report a hypothesis was corroborated, though our estimate of approximately 64% is relatively low when considering that ~90% of articles used null hypothesis significance testing. The low proportion of null results, lack of sample size justifications (based on a calculation or resources), low numbers of pre-registrations (even in the case of clinical trials), the near absence of open data, and the complete absence of replication studies cast doubt on the credibility of the scientific record of sport and exercise science.</w:t>
+        <w:t xml:space="preserve">We performed a systematic evaluation of the 300 journal articles published in the flagship journals of three major sport and exercise science societies. Our primary hypothesis that the proportion of studies finding support for their first hypothesis would be more than 80% was weakly corroborated. However, we estimate that the positive result in the kinesiology literature is approximately 81% (Figure 1A). This rate is lower than previous studies of adjacent fields like sports medicine at ~97.2%</w:t>
+      </w:r>
+      <w:r>
+        <w:t xml:space="preserve"> </w:t>
+      </w:r>
+      <w:r>
+        <w:t xml:space="preserve">(Büttner et al., 2020)</w:t>
+      </w:r>
+      <w:r>
+        <w:t xml:space="preserve">, psychology at ~96%</w:t>
+      </w:r>
+      <w:r>
+        <w:t xml:space="preserve"> </w:t>
+      </w:r>
+      <w:r>
+        <w:t xml:space="preserve">(Scheel, Schijen, et al., 2020)</w:t>
+      </w:r>
+      <w:r>
+        <w:t xml:space="preserve">, or even the average of all scientific disciplines at ~84%</w:t>
+      </w:r>
+      <w:r>
+        <w:t xml:space="preserve"> </w:t>
+      </w:r>
+      <w:r>
+        <w:t xml:space="preserve">(Fanelli, 2010)</w:t>
+      </w:r>
+      <w:r>
+        <w:t xml:space="preserve">. This positive result rate is still excessively high at 81%, and would likely be much lower if there more stringent criteria for hypothesis tests. For example, when researchers use a registered report model for testing hypotheses the positive result rate drops to 46%</w:t>
+      </w:r>
+      <w:r>
+        <w:t xml:space="preserve"> </w:t>
+      </w:r>
+      <w:r>
+        <w:t xml:space="preserve">(Scheel, Schijen, et al., 2020)</w:t>
+      </w:r>
+      <w:r>
+        <w:t xml:space="preserve">. Our secondary hypothesis that more than 60% of articles would explicitly report a hypothesis was corroborated, though our estimate of approximately 64% is relatively low when considering that &gt;90% of articles used null hypothesis significance testing. The low proportion of null results, lack of sample size justifications, low numbers of pre-registrations (even in the case of clinical trials), the near absence of open data, and the complete absence of replication studies cast doubt on the credibility of the scientific reporting practices of sport and exercise science.</w:t>
       </w:r>
     </w:p>
     <w:p>
@@ -3621,7 +3612,34 @@
         <w:t xml:space="preserve">(Ioannidis, 2005; Scheel, Schijen, et al., 2020)</w:t>
       </w:r>
       <w:r>
-        <w:t xml:space="preserve">. The proportion of true hypotheses being tested may be higher in sport and exercise science because studies can be resource-intensive due to the use of specialist equipment and techniques or the time and personnel required for specific study designs (for example, training studies with multiple laboratory visits). Studies can also be demanding or invasive for participants. Therefore, to ensure a favourable result given the resource investment, kinesiology researchers may design studies and test trivial hypotheses where a positive result is largely foreseeable (and potentially unimportant) ~80% of the time. Arguably, the most resource-intensive discipline is environmental physiology, and, in our sample, 100% of studies found some support for their hypothesis. However, we find it unlikely that such a high rate of true hypotheses in literature explains the high positive result rate because this also depends on the vast majority of studies having a high statistical power (~80%). Considering that sample size justifications of any type (not only a sample size calculation based on the predicted effect size, but also on resource limitations) were included in less than 25% of articles (and for example, in athletes, researchers are often interested in small effects), it is unlikely that statistical power was sufficiently high to explain the positive result rate, and is especially implausible given the 100% positive result rate in environmental physiology articles where the average sample size was lowest (N = 16). Therefore, rather than a consistently high proportion of true hypotheses being tested and consistently high statistical power, it is more reasonable to suggest that a combination of factors including bias and QRPs explain the excessive positive result rate in the kinesiology literature.</w:t>
+        <w:t xml:space="preserve">. The proportion of true hypotheses being tested may be higher in sport and exercise science because studies can be resource-intensive due to the use of specialist equipment and techniques or the time and personnel required for specific study designs (for example, training studies with multiple laboratory visits). Studies can also be demanding or invasive for participants. Kinesiology researchers may design studies and test trivial hypotheses where a positive result is largely foreseeable (and potentially unimportant) in order to increase the odds of</w:t>
+      </w:r>
+      <w:r>
+        <w:t xml:space="preserve"> </w:t>
+      </w:r>
+      <w:r>
+        <w:t xml:space="preserve">“</w:t>
+      </w:r>
+      <w:r>
+        <w:t xml:space="preserve">success</w:t>
+      </w:r>
+      <w:r>
+        <w:t xml:space="preserve">”</w:t>
+      </w:r>
+      <w:r>
+        <w:t xml:space="preserve"> </w:t>
+      </w:r>
+      <w:r>
+        <w:t xml:space="preserve">when resources are constrained. Arguably, the most resource-intensive discipline is environmental physiology, and, in our sample, 100% of studies found some support for their hypothesis. However, we find it unlikely that such a high rate of true hypotheses in literature explains the high positive result rate because this also depends on the vast majority of studies having a high statistical power (~80%). Considering that sample size justifications of any type (not only a sample size calculation based on the predicted effect size, but also on resource limitations) were included in less than 25% of articles (and for example, in athletes, researchers are often interested in small effects), it is unlikely that statistical power was sufficiently high to explain the positive result rate. It is implausible given the 100% positive result rate in environmental physiology articles where the average sample size was lowest (N = 16). In addition, there have previously been similar concerns with the Journal of Sports Science reporting a median sample size of 19</w:t>
+      </w:r>
+      <w:r>
+        <w:t xml:space="preserve"> </w:t>
+      </w:r>
+      <w:r>
+        <w:t xml:space="preserve">(Abt et al., 2020)</w:t>
+      </w:r>
+      <w:r>
+        <w:t xml:space="preserve">. Therefore, rather than a consistently high proportion of true hypotheses being tested and consistently high statistical power, it is more reasonable to suggest that a combination of factors including bias, convenience or limited sampling, and QRPs may explain the excessive positive result rate in the kinesiology literature, and this should be further investigated.</w:t>
       </w:r>
     </w:p>
     <w:p>
@@ -3656,7 +3674,7 @@
         <w:t xml:space="preserve">(Cagan, 2013)</w:t>
       </w:r>
       <w:r>
-        <w:t xml:space="preserve">, there are also clear academic incentives for arriving at positive results because publication quantity and journal-based metrics can be rated above societal impact in funding, appointment, and promotion decisions, and therefore impact career advancement. RRs offer one solution because articles are peer-reviewed before data collection, so poorly designed research does not progress to an in-principal acceptance, and the format is designed to prevent several QRPs and a bias (whether from the researchers, reviewer, or editor) towards findings that support the hypothesis. RRs also prevent the findings from being suppressed by peer reviewers (e.g., in the case that the findings refute previous work) an in-principal acceptance is based on the rationale and methods alone. The effect of RRs is clear in psychology, where the format moves the positive result rate closer to 50% and introduces adequately powered studies with null results into the scientific record</w:t>
+        <w:t xml:space="preserve">, there are also clear academic incentives for arriving at positive results because publication quantity and journal-based metrics can be rated above societal impact in funding, appointment, and promotion decisions, and therefore impact career advancement. registered reports offer one solution because articles are peer-reviewed before data collection, so poorly designed research does not progress to an in-principal acceptance, and the format is designed to prevent several QRPs and a bias (whether from the researchers, reviewer, or editor) towards findings that support the hypothesis. registered reports also prevent the findings from being suppressed by peer reviewers (e.g., in the case that the findings refute previous work) an in-principal acceptance is based on the rationale and methods alone. The effect of registered reports is clear in psychology, where the format moves the positive result rate closer to 50% and introduces adequately powered studies with null results into the scientific record</w:t>
       </w:r>
       <w:r>
         <w:t xml:space="preserve"> </w:t>
@@ -3691,7 +3709,7 @@
         <w:pStyle w:val="BodyText"/>
       </w:pPr>
       <w:r>
-        <w:t xml:space="preserve">Because only 9% of the studies were pre-registered and none of our selected journals offer the RR format, it is not possible to know if hypotheses presented as a priori were generated a priori or resulted from undisclosed post hoc hypothesizing (or HARKing; hypothesizing after the results are known). Similarly, it is not possible to know if undisclosed analytic flexibility, and selective outcome reporting, was used to obtain the most favorable results (for example, p&lt;0.05 in the direction of the hypothesis). In other words, the high positive result rate may be due to nonconfirmatory research (exploratory or hypothesis-generating research that investigates problems that are not clearly defined) being presented as confirmatory (hypothesis-testing) research and a lack of awareness of the distinction between the two. This is unfortunate because nonconfirmatory research is no less essential and lays the necessary groundwork that leads to informative confirmatory tests</w:t>
+        <w:t xml:space="preserve">Because only 9% of the studies were pre-registered and none of our selected journals offer the RR format, it is not possible to know if hypotheses presented as a priori were generated a priori or resulted from undisclosed post hoc hypothesizing (or HARKing; hypothesizing after the results are known). Similarly, it is not possible to know if undisclosed analytic flexibility, and selective outcome reporting, was used to obtain the most favorable results (for example, p&lt;0.05 in the direction of the hypothesis). In other words, the high positive result rate may be due to non-confirmatory research (exploratory or hypothesis-generating research that investigates problems that are not clearly defined) being presented as confirmatory (hypothesis-testing) research and a lack of awareness of the distinction between the two. This is unfortunate because non-confirmatory research is no less essential and lays the necessary groundwork that leads to informative confirmatory tests</w:t>
       </w:r>
       <w:r>
         <w:t xml:space="preserve"> </w:t>
@@ -3700,7 +3718,7 @@
         <w:t xml:space="preserve">(Scheel, Tiokhin, et al., 2020)</w:t>
       </w:r>
       <w:r>
-        <w:t xml:space="preserve">. Our data indicate that JSAMS may be more accepting of articles that do not explicitly test a hypothesis. However, the more stringent word limit at JSAMS (maximum of 3500 words for original research) may also explain the lower proportion of hypothesis-testing articles (46%) simply due to authors removing the langauge regarding hypothesis tests. In contrast, MSSE states that it does not publish preliminary research, demonstrating a clear preference for confirmatory tests.</w:t>
+        <w:t xml:space="preserve">. Our data indicate that JSAMS may be more accepting of articles that do not explicitly test a hypothesis. However, the more stringent word limit at JSAMS (maximum of 3500 words for original research) may also explain the lower proportion of hypothesis-testing articles (46%) simply due to authors removing the language regarding hypothesis tests. In contrast, MSSE states that it does not publish preliminary research, demonstrating a clear preference for confirmatory tests.</w:t>
       </w:r>
     </w:p>
     <w:p>
@@ -3715,7 +3733,6 @@
       </w:r>
       <w:r>
         <w:rPr>
-          <w:iCs/>
           <w:i/>
         </w:rPr>
         <w:t xml:space="preserve">before</w:t>
@@ -3742,7 +3759,7 @@
         <w:t xml:space="preserve">(Singh et al., 2021)</w:t>
       </w:r>
       <w:r>
-        <w:t xml:space="preserve">. Although not extracted, coders also noted that very few (if any) supplementary files included contained completed checklists for the relevant EQUATOR reporting guidelines, and very few (if any) statements were included about the use of reporting guidelines in the articles. No RCTs reporting using CONSORT guidelines, despite JSAMS explicitly including this in author instructions. JSAMS also included X unregistered clinical trials despite explicitly including this in author instructions, and MSSE included X unregistered clinical trials despite purporting to adhere to the Declaration of Helsinki. None of the nine animal studies reported using the ARRIVE guidelines, despite MSSE explicitly including this in author instructions. In summary, reporting of kinesiology research in our society journals does not meet international standards for the reporting of health or animal research.</w:t>
+        <w:t xml:space="preserve">. Although not extracted, coders also noted that very few (if any) supplementary files included contained completed checklists for the relevant EQUATOR reporting guidelines, and very few (if any) statements were included about the use of reporting guidelines in the articles. No RCTs reporting using CONSORT guidelines, despite JSAMS explicitly including this in author instructions. JSAMS included 2 unregistered clinical trials (7 published clinical trials) despite explicitly including this in author instructions, and MSSE included 10 unregistered clinical trials (25 published clinical trials) despite purporting to adhere to the Declaration of Helsinki. None of the nine animal studies reported using the ARRIVE guidelines, despite MSSE explicitly including this in author instructions. In summary, reporting of kinesiology research in our society journals does not meet international standards for the reporting of health or animal research.</w:t>
       </w:r>
     </w:p>
     <w:p>
@@ -3759,7 +3776,7 @@
         <w:t xml:space="preserve">(Dalecki et al., 2019; Harris et al., 2018)</w:t>
       </w:r>
       <w:r>
-        <w:t xml:space="preserve">. This was driven by the two sets of authors because our selected journals do not require authors to provide a data availability statement (though EJSS and JSAMS advise that datasets can be uploaded as a supplement and linked to the article). A data availability statement asks authors to report where data supporting the results reported is available, links to the publicly archived dataset, or conditions under which data can be accessed (e.g., for sensitive clinical data). Open data is part of a broad global open science movement that is advancing science and scientific communication</w:t>
+        <w:t xml:space="preserve">. None of the selected journals require authors to provide a data availability statement (though EJSS and JSAMS advise that datasets can be uploaded as a supplement and linked to the article). A data availability statement asks authors to report where data supporting the results reported is available, links to the publicly archived dataset, or conditions under which data can be accessed (e.g., for sensitive clinical data). Open data is part of a broad global open science movement that is advancing science and scientific communication</w:t>
       </w:r>
       <w:r>
         <w:t xml:space="preserve"> </w:t>
@@ -3768,7 +3785,7 @@
         <w:t xml:space="preserve">(Huston et al., 2019)</w:t>
       </w:r>
       <w:r>
-        <w:t xml:space="preserve">, and the current literature shows that kinesiology is behind in creating a culture that embraces open research practices. The more encouraging findings are that the majority of studies included an effect size measure, though we used a broad definition of effect sizes, and reporting was not always considered best practice by coders (e.g., only reporting percent changes). Still, ~20% of studies did not provide any indication of the magnitude of the effect and relied only on p-values, without consideration of the practical or clinical significance of an intervention or experimental manipulation.</w:t>
+        <w:t xml:space="preserve">. Data and code sharing adds value to the research process by providing verifiable results, and facilitating meta-analysis. Our survey of the literature shows that kinesiology is behind in creating a culture that embraces open research practices. The more encouraging findings are that the majority of studies included an effect size measure, though we used a broad definition of effect sizes, and reporting was not always considered best practice by coders (e.g., only reporting percent changes). Still, ~20% of studies did not provide any indication of the magnitude of the effect and relied only on p-values, without consideration of the practical or clinical significance of an intervention or experimental manipulation.</w:t>
       </w:r>
     </w:p>
     <w:p>
@@ -3828,7 +3845,6 @@
       </w:r>
       <w:r>
         <w:rPr>
-          <w:iCs/>
           <w:i/>
         </w:rPr>
         <w:t xml:space="preserve">sine qua non</w:t>
@@ -3873,14 +3889,15 @@
         <w:t xml:space="preserve">. Studies that are exploratory, or at least are not focused on hypothesis tests, should spend more time describing the statistical results within the manuscript and avoid placing emphasis on statistical significance. Generally, we would recommend that sport and exercise scientists adopt a more diverse set of statistical tools and for journals to encourage manuscripts submissions that do not rely upon significance testing.</w:t>
       </w:r>
     </w:p>
-    <w:bookmarkStart w:id="45" w:name="limitations"/>
     <w:p>
       <w:pPr>
         <w:pStyle w:val="Heading2"/>
       </w:pPr>
+      <w:bookmarkStart w:id="47" w:name="limitations"/>
       <w:r>
         <w:t xml:space="preserve">Limitations</w:t>
       </w:r>
+      <w:bookmarkEnd w:id="47"/>
     </w:p>
     <w:p>
       <w:pPr>
@@ -3896,16 +3913,13 @@
         <w:t xml:space="preserve">“</w:t>
       </w:r>
       <w:r>
-        <w:t xml:space="preserve">seeks to publish only the very highest quality science.</w:t>
+        <w:t xml:space="preserve">seeks to publish only the very highest quality science</w:t>
       </w:r>
       <w:r>
         <w:t xml:space="preserve">”</w:t>
       </w:r>
       <w:r>
-        <w:t xml:space="preserve"> </w:t>
-      </w:r>
-      <w:r>
-        <w:t xml:space="preserve">Nevertheless, these journals may not provide a representative sample of the highest quality research in our field and may not have the most progressive editorial policies and reporting standards. Many articles that fall under the broad umbrella of kinesiology are submitted to sub-discipline specific journals (e.g., for sport and exercise physiology or psychology). Assessing the highest-ranked journals may be of interest in future work, though we note that citation data and journal prestige are not necessarily a surrogate of research quality or methodological rigour. Furthermore, our findings are similar to those of</w:t>
+        <w:t xml:space="preserve">. Nevertheless, these journals may not provide a representative sample of the highest quality research in our field and may not have the most progressive editorial policies and reporting standards. Many articles that fall under the broad umbrella of kinesiology are submitted to sub-discipline specific journals (e.g., for sport and exercise physiology or psychology). Assessing the highest-ranked journals may be of interest in future work, though we note that citation data and journal prestige are not necessarily a surrogate of research quality or methodological rigour. Furthermore, our findings are similar to those of</w:t>
       </w:r>
       <w:r>
         <w:t xml:space="preserve"> </w:t>
@@ -3934,22 +3948,22 @@
         <w:t xml:space="preserve">. Although our interest was in the author’s interpretation of the data as a reflection of how often authors claim support for the hypotheses in the peer-reviewed literature, the extent to which support for the hypothesis was warranted based on the data and statistical analysis is unknown. Another possible limitation in the hypothesis coding is that the first stated hypothesis may not have always been the primary hypothesis. Finally, there were other considerations to our coding procedures that we list here for transparency: although coders reached agreement on the single category that best described an article, many categorizations required discussion, and often two were suitable; many articles did not include explicit statements of support/no support for the hypothesis, but all coders reached consensus following review and discussion; we coded the number of participants (human or animal), and not the number of observations; although we found no articles that were described as replication studies by the authors, it’s possible that some did involve a replication attempt, but were not labelled as such due to the perception or reality that a lack of novelty would preclude publication.</w:t>
       </w:r>
     </w:p>
-    <w:bookmarkEnd w:id="45"/>
-    <w:bookmarkStart w:id="46" w:name="conclusion"/>
     <w:p>
       <w:pPr>
         <w:pStyle w:val="Heading2"/>
       </w:pPr>
+      <w:bookmarkStart w:id="48" w:name="conclusion"/>
       <w:r>
         <w:t xml:space="preserve">Conclusion</w:t>
       </w:r>
+      <w:bookmarkEnd w:id="48"/>
     </w:p>
     <w:p>
       <w:pPr>
         <w:pStyle w:val="FirstParagraph"/>
       </w:pPr>
       <w:r>
-        <w:t xml:space="preserve">A moderate proportion (~64%) of scientific articles published by society-led kinesiology journals are confirmatory (hypothesis testing), and the vast majority of these (~81%) report partial or full support for their first hypothesis. Although clearly lower than reported for disciplines with human behavioral experiments (such as psychology), the positive result rate in kinesiology is still questionably high. This cannot convincingly be explained by a consistently high statistical power coupled with an oddly high number of true hypotheses being tested. Instead, the high positive result rate is more likely a reflection of a scientific record that includes many false research findings. Indeed, we found a general lack of transparency, replication, adherence to established reporting standards, and an overreliance on statistical significance testing (even in articles with no stated hypothesis). Therefore, it is more plausible that the high positive result rate is due to a combination of questionable research practices, driven by publication bias and traditional academic incentives. Overall, we conclude that while the positive result rate was lower than expected, other reporting standards must improve within the kinesiology literature. Adoption of improved reporting practices should help increase the credibility of the sport and exercise literature.</w:t>
+        <w:t xml:space="preserve">A moderate proportion (~64%) of scientific articles published by society-led kinesiology journals are confirmatory (hypothesis testing), and the vast majority of these (~81%) report partial or full support for their first hypothesis. Although clearly lower than reported for disciplines with human behavioral experiments (such as psychology), the positive result rate in kinesiology is still questionably high. This cannot convincingly be explained by a consistently high statistical power coupled with an oddly high number of true hypotheses being tested. Instead, the high positive result rate is more likely a reflection of a scientific record that includes many false research findings. Indeed, we found a general lack of transparency, replication, adherence to established reporting standards, and an over reliance on statistical significance testing (even in articles with no stated hypothesis). Therefore, it is more plausible that the high positive result rate is due to a combination of questionable research practices, driven by publication bias and traditional academic incentives. Overall, we conclude that while the positive result rate was lower than expected, other reporting standards must improve within the kinesiology literature. Adoption of improved reporting practices should help increase the credibility of the sport and exercise literature.</w:t>
       </w:r>
     </w:p>
     <w:p>
@@ -3957,25 +3971,25 @@
         <w:br w:type="page"/>
       </w:r>
     </w:p>
-    <w:bookmarkEnd w:id="46"/>
-    <w:bookmarkEnd w:id="47"/>
-    <w:bookmarkStart w:id="55" w:name="additional-information"/>
     <w:p>
       <w:pPr>
         <w:pStyle w:val="Heading1"/>
       </w:pPr>
+      <w:bookmarkStart w:id="49" w:name="additional-information"/>
       <w:r>
         <w:t xml:space="preserve">Additional Information</w:t>
       </w:r>
-    </w:p>
-    <w:bookmarkStart w:id="48" w:name="data"/>
+      <w:bookmarkEnd w:id="49"/>
+    </w:p>
     <w:p>
       <w:pPr>
         <w:pStyle w:val="Heading2"/>
       </w:pPr>
+      <w:bookmarkStart w:id="50" w:name="data"/>
       <w:r>
         <w:t xml:space="preserve">Data Accessibility</w:t>
       </w:r>
+      <w:bookmarkEnd w:id="50"/>
     </w:p>
     <w:p>
       <w:pPr>
@@ -3984,10 +3998,12 @@
       <w:r>
         <w:t xml:space="preserve">The authors agree to share the raw data, digital study materials and analysis code. All study materials can be found on our OSF repository:</w:t>
       </w:r>
-      <w:r>
-        <w:t xml:space="preserve"> </w:t>
-      </w:r>
-      <w:hyperlink r:id="rId22">
+    </w:p>
+    <w:p>
+      <w:pPr>
+        <w:pStyle w:val="BodyText"/>
+      </w:pPr>
+      <w:hyperlink r:id="rId24">
         <w:r>
           <w:rPr>
             <w:rStyle w:val="Hyperlink"/>
@@ -3996,85 +4012,85 @@
         </w:r>
       </w:hyperlink>
     </w:p>
-    <w:bookmarkEnd w:id="48"/>
-    <w:bookmarkStart w:id="49" w:name="author-contributions"/>
     <w:p>
       <w:pPr>
         <w:pStyle w:val="Heading2"/>
       </w:pPr>
+      <w:bookmarkStart w:id="51" w:name="author-contributions"/>
       <w:r>
         <w:t xml:space="preserve">Author Contributions</w:t>
       </w:r>
-    </w:p>
-    <w:p>
-      <w:pPr>
+      <w:bookmarkEnd w:id="51"/>
+    </w:p>
+    <w:p>
+      <w:pPr>
+        <w:pStyle w:val="Compact"/>
         <w:numPr>
+          <w:numId w:val="1001"/>
           <w:ilvl w:val="0"/>
+        </w:numPr>
+      </w:pPr>
+      <w:r>
+        <w:t xml:space="preserve">Contributed to conception and design: TBA</w:t>
+      </w:r>
+    </w:p>
+    <w:p>
+      <w:pPr>
+        <w:pStyle w:val="Compact"/>
+        <w:numPr>
           <w:numId w:val="1001"/>
+          <w:ilvl w:val="0"/>
         </w:numPr>
+      </w:pPr>
+      <w:r>
+        <w:t xml:space="preserve">Contributed to acquisition of data: TBA</w:t>
+      </w:r>
+    </w:p>
+    <w:p>
+      <w:pPr>
         <w:pStyle w:val="Compact"/>
-      </w:pPr>
-      <w:r>
-        <w:t xml:space="preserve">Contributed to conception and design: TBA</w:t>
-      </w:r>
-    </w:p>
-    <w:p>
-      <w:pPr>
         <w:numPr>
+          <w:numId w:val="1001"/>
           <w:ilvl w:val="0"/>
+        </w:numPr>
+      </w:pPr>
+      <w:r>
+        <w:t xml:space="preserve">Contributed to analysis and interpretation of data: TBA</w:t>
+      </w:r>
+    </w:p>
+    <w:p>
+      <w:pPr>
+        <w:pStyle w:val="Compact"/>
+        <w:numPr>
           <w:numId w:val="1001"/>
+          <w:ilvl w:val="0"/>
         </w:numPr>
+      </w:pPr>
+      <w:r>
+        <w:t xml:space="preserve">Drafted and/or revised the article: TBA</w:t>
+      </w:r>
+    </w:p>
+    <w:p>
+      <w:pPr>
         <w:pStyle w:val="Compact"/>
-      </w:pPr>
-      <w:r>
-        <w:t xml:space="preserve">Contributed to acquisition of data: TBA</w:t>
-      </w:r>
-    </w:p>
-    <w:p>
-      <w:pPr>
         <w:numPr>
+          <w:numId w:val="1001"/>
           <w:ilvl w:val="0"/>
-          <w:numId w:val="1001"/>
         </w:numPr>
-        <w:pStyle w:val="Compact"/>
-      </w:pPr>
-      <w:r>
-        <w:t xml:space="preserve">Contributed to analysis and interpretation of data: TBA</w:t>
-      </w:r>
-    </w:p>
-    <w:p>
-      <w:pPr>
-        <w:numPr>
-          <w:ilvl w:val="0"/>
-          <w:numId w:val="1001"/>
-        </w:numPr>
-        <w:pStyle w:val="Compact"/>
-      </w:pPr>
-      <w:r>
-        <w:t xml:space="preserve">Drafted and/or revised the article: TBA</w:t>
-      </w:r>
-    </w:p>
-    <w:p>
-      <w:pPr>
-        <w:numPr>
-          <w:ilvl w:val="0"/>
-          <w:numId w:val="1001"/>
-        </w:numPr>
-        <w:pStyle w:val="Compact"/>
       </w:pPr>
       <w:r>
         <w:t xml:space="preserve">Approved the submitted version for publication: TBA</w:t>
       </w:r>
     </w:p>
-    <w:bookmarkEnd w:id="49"/>
-    <w:bookmarkStart w:id="50" w:name="funding"/>
     <w:p>
       <w:pPr>
         <w:pStyle w:val="Heading2"/>
       </w:pPr>
+      <w:bookmarkStart w:id="52" w:name="funding"/>
       <w:r>
         <w:t xml:space="preserve">Funding</w:t>
       </w:r>
+      <w:bookmarkEnd w:id="52"/>
     </w:p>
     <w:p>
       <w:pPr>
@@ -4084,33 +4100,33 @@
         <w:t xml:space="preserve">This research was not funded activity. All necessary support was provided by the authors institutions. This study is an analysis of published research and does not require ethical approval.</w:t>
       </w:r>
     </w:p>
-    <w:bookmarkEnd w:id="50"/>
-    <w:bookmarkStart w:id="51" w:name="acknowledgments"/>
     <w:p>
       <w:pPr>
         <w:pStyle w:val="Heading2"/>
       </w:pPr>
+      <w:bookmarkStart w:id="53" w:name="acknowledgments"/>
       <w:r>
         <w:t xml:space="preserve">Acknowledgments</w:t>
       </w:r>
+      <w:bookmarkEnd w:id="53"/>
     </w:p>
     <w:p>
       <w:pPr>
         <w:pStyle w:val="FirstParagraph"/>
       </w:pPr>
       <w:r>
-        <w:t xml:space="preserve">We would like to thank John Mills for his assistance in setting up our Qualtrics survey for coding process. We would also like to thank Anne Scheel and Fionn Buttner for their early feedback on this project’s design.</w:t>
-      </w:r>
-    </w:p>
-    <w:bookmarkEnd w:id="51"/>
-    <w:bookmarkStart w:id="53" w:name="preregistration"/>
+        <w:t xml:space="preserve">We would like to thank John Mills for his assistance in setting up our Qualtrics survey for coding process. We also thank Megan Rosa-Caldwell for her assistance in obtaining and organizing the manuscripts from EJSS. We would also like to thank Anne Scheel and Fionn Buttner for their early feedback on this project’s design.</w:t>
+      </w:r>
+    </w:p>
     <w:p>
       <w:pPr>
         <w:pStyle w:val="Heading2"/>
       </w:pPr>
+      <w:bookmarkStart w:id="54" w:name="preregistration"/>
       <w:r>
         <w:t xml:space="preserve">Preregistration</w:t>
       </w:r>
+      <w:bookmarkEnd w:id="54"/>
     </w:p>
     <w:p>
       <w:pPr>
@@ -4122,7 +4138,7 @@
       <w:r>
         <w:t xml:space="preserve"> </w:t>
       </w:r>
-      <w:hyperlink r:id="rId52">
+      <w:hyperlink r:id="rId55">
         <w:r>
           <w:rPr>
             <w:rStyle w:val="Hyperlink"/>
@@ -4134,15 +4150,15 @@
         <w:t xml:space="preserve">.</w:t>
       </w:r>
     </w:p>
-    <w:bookmarkEnd w:id="53"/>
-    <w:bookmarkStart w:id="54" w:name="conflicts-of-interest"/>
     <w:p>
       <w:pPr>
         <w:pStyle w:val="Heading2"/>
       </w:pPr>
+      <w:bookmarkStart w:id="56" w:name="conflicts-of-interest"/>
       <w:r>
         <w:t xml:space="preserve">Conflicts of Interest</w:t>
       </w:r>
+      <w:bookmarkEnd w:id="56"/>
     </w:p>
     <w:p>
       <w:pPr>
@@ -4157,19 +4173,18 @@
         <w:br w:type="page"/>
       </w:r>
     </w:p>
-    <w:bookmarkEnd w:id="54"/>
-    <w:bookmarkEnd w:id="55"/>
-    <w:bookmarkStart w:id="134" w:name="references"/>
     <w:p>
       <w:pPr>
         <w:pStyle w:val="Heading1"/>
       </w:pPr>
+      <w:bookmarkStart w:id="57" w:name="references"/>
       <w:r>
         <w:t xml:space="preserve">References</w:t>
       </w:r>
-    </w:p>
-    <w:bookmarkStart w:id="133" w:name="refs"/>
-    <w:bookmarkStart w:id="57" w:name="X646c2e3a1b589ef667794d550dcb83a2b9bbe95"/>
+      <w:bookmarkEnd w:id="57"/>
+    </w:p>
+    <w:bookmarkStart w:id="135" w:name="refs"/>
+    <w:bookmarkStart w:id="59" w:name="X646c2e3a1b589ef667794d550dcb83a2b9bbe95"/>
     <w:p>
       <w:pPr>
         <w:pStyle w:val="Bibliography"/>
@@ -4182,7 +4197,6 @@
       </w:r>
       <w:r>
         <w:rPr>
-          <w:iCs/>
           <w:i/>
         </w:rPr>
         <w:t xml:space="preserve">Journal of Sports Sciences</w:t>
@@ -4195,7 +4209,6 @@
       </w:r>
       <w:r>
         <w:rPr>
-          <w:iCs/>
           <w:i/>
         </w:rPr>
         <w:t xml:space="preserve">38</w:t>
@@ -4206,7 +4219,7 @@
       <w:r>
         <w:t xml:space="preserve"> </w:t>
       </w:r>
-      <w:hyperlink r:id="rId56">
+      <w:hyperlink r:id="rId58">
         <w:r>
           <w:rPr>
             <w:rStyle w:val="Hyperlink"/>
@@ -4215,8 +4228,8 @@
         </w:r>
       </w:hyperlink>
     </w:p>
-    <w:bookmarkEnd w:id="57"/>
-    <w:bookmarkStart w:id="59" w:name="ref-Allen2019"/>
+    <w:bookmarkEnd w:id="59"/>
+    <w:bookmarkStart w:id="61" w:name="ref-Allen2019"/>
     <w:p>
       <w:pPr>
         <w:pStyle w:val="Bibliography"/>
@@ -4229,24 +4242,9 @@
       </w:r>
       <w:r>
         <w:rPr>
-          <w:iCs/>
-          <w:i/>
-        </w:rPr>
-        <w:t xml:space="preserve">PLOS</w:t>
-      </w:r>
-      <w:r>
-        <w:rPr>
-          <w:iCs/>
-          <w:i/>
-        </w:rPr>
-        <w:t xml:space="preserve"> </w:t>
-      </w:r>
-      <w:r>
-        <w:rPr>
-          <w:iCs/>
-          <w:i/>
-        </w:rPr>
-        <w:t xml:space="preserve">Biology</w:t>
+          <w:i/>
+        </w:rPr>
+        <w:t xml:space="preserve">PLOS Biology</w:t>
       </w:r>
       <w:r>
         <w:t xml:space="preserve">,</w:t>
@@ -4256,7 +4254,6 @@
       </w:r>
       <w:r>
         <w:rPr>
-          <w:iCs/>
           <w:i/>
         </w:rPr>
         <w:t xml:space="preserve">17</w:t>
@@ -4267,7 +4264,7 @@
       <w:r>
         <w:t xml:space="preserve"> </w:t>
       </w:r>
-      <w:hyperlink r:id="rId58">
+      <w:hyperlink r:id="rId60">
         <w:r>
           <w:rPr>
             <w:rStyle w:val="Hyperlink"/>
@@ -4276,8 +4273,8 @@
         </w:r>
       </w:hyperlink>
     </w:p>
-    <w:bookmarkEnd w:id="59"/>
-    <w:bookmarkStart w:id="61" w:name="Xd838594cafabdf0b2b2eb94fda8d29f35ff99d5"/>
+    <w:bookmarkEnd w:id="61"/>
+    <w:bookmarkStart w:id="63" w:name="Xd838594cafabdf0b2b2eb94fda8d29f35ff99d5"/>
     <w:p>
       <w:pPr>
         <w:pStyle w:val="Bibliography"/>
@@ -4290,7 +4287,6 @@
       </w:r>
       <w:r>
         <w:rPr>
-          <w:iCs/>
           <w:i/>
         </w:rPr>
         <w:t xml:space="preserve">Cortex</w:t>
@@ -4303,7 +4299,6 @@
       </w:r>
       <w:r>
         <w:rPr>
-          <w:iCs/>
           <w:i/>
         </w:rPr>
         <w:t xml:space="preserve">66</w:t>
@@ -4314,7 +4309,7 @@
       <w:r>
         <w:t xml:space="preserve"> </w:t>
       </w:r>
-      <w:hyperlink r:id="rId60">
+      <w:hyperlink r:id="rId62">
         <w:r>
           <w:rPr>
             <w:rStyle w:val="Hyperlink"/>
@@ -4323,27 +4318,20 @@
         </w:r>
       </w:hyperlink>
     </w:p>
-    <w:bookmarkEnd w:id="61"/>
-    <w:bookmarkStart w:id="63" w:name="Xa80ccb70e96ca0b2f3ae09e56927a40df5767d1"/>
+    <w:bookmarkEnd w:id="63"/>
+    <w:bookmarkStart w:id="65" w:name="Xa80ccb70e96ca0b2f3ae09e56927a40df5767d1"/>
     <w:p>
       <w:pPr>
         <w:pStyle w:val="Bibliography"/>
       </w:pPr>
       <w:r>
-        <w:t xml:space="preserve">Borg, D. N., Bon, J. J., Sainani, K. L., Baguley, B. J., Tierney, N. J., &amp; Drovandi, C. (2020). Comment on:</w:t>
-      </w:r>
-      <w:r>
-        <w:t xml:space="preserve"> </w:t>
-      </w:r>
-      <w:r>
-        <w:t xml:space="preserve">‘Moving sport and exercise science forward: A call for the adoption of more transparent research practices.’</w:t>
-      </w:r>
-      <w:r>
-        <w:t xml:space="preserve"> </w:t>
-      </w:r>
-      <w:r>
-        <w:rPr>
-          <w:iCs/>
+        <w:t xml:space="preserve">Borg, D. N., Bon, J. J., Sainani, K. L., Baguley, B. J., Tierney, N. J., &amp; Drovandi, C. (2020). Comment on: “Moving sport and exercise science forward: A call for the adoption of more transparent research practices”.</w:t>
+      </w:r>
+      <w:r>
+        <w:t xml:space="preserve"> </w:t>
+      </w:r>
+      <w:r>
+        <w:rPr>
           <w:i/>
         </w:rPr>
         <w:t xml:space="preserve">Sports Medicine</w:t>
@@ -4356,7 +4344,6 @@
       </w:r>
       <w:r>
         <w:rPr>
-          <w:iCs/>
           <w:i/>
         </w:rPr>
         <w:t xml:space="preserve">50</w:t>
@@ -4367,7 +4354,7 @@
       <w:r>
         <w:t xml:space="preserve"> </w:t>
       </w:r>
-      <w:hyperlink r:id="rId62">
+      <w:hyperlink r:id="rId64">
         <w:r>
           <w:rPr>
             <w:rStyle w:val="Hyperlink"/>
@@ -4376,8 +4363,8 @@
         </w:r>
       </w:hyperlink>
     </w:p>
-    <w:bookmarkEnd w:id="63"/>
-    <w:bookmarkStart w:id="65" w:name="ref-Borg_Lohse_Sainani_2020"/>
+    <w:bookmarkEnd w:id="65"/>
+    <w:bookmarkStart w:id="67" w:name="ref-Borg_Lohse_Sainani_2020"/>
     <w:p>
       <w:pPr>
         <w:pStyle w:val="Bibliography"/>
@@ -4390,7 +4377,6 @@
       </w:r>
       <w:r>
         <w:rPr>
-          <w:iCs/>
           <w:i/>
         </w:rPr>
         <w:t xml:space="preserve">PM&amp;R</w:t>
@@ -4403,7 +4389,6 @@
       </w:r>
       <w:r>
         <w:rPr>
-          <w:iCs/>
           <w:i/>
         </w:rPr>
         <w:t xml:space="preserve">12</w:t>
@@ -4414,7 +4399,7 @@
       <w:r>
         <w:t xml:space="preserve"> </w:t>
       </w:r>
-      <w:hyperlink r:id="rId64">
+      <w:hyperlink r:id="rId66">
         <w:r>
           <w:rPr>
             <w:rStyle w:val="Hyperlink"/>
@@ -4423,8 +4408,8 @@
         </w:r>
       </w:hyperlink>
     </w:p>
-    <w:bookmarkEnd w:id="65"/>
-    <w:bookmarkStart w:id="67" w:name="ref-Burkner_2017"/>
+    <w:bookmarkEnd w:id="67"/>
+    <w:bookmarkStart w:id="69" w:name="ref-Burkner_2017"/>
     <w:p>
       <w:pPr>
         <w:pStyle w:val="Bibliography"/>
@@ -4437,7 +4422,6 @@
       </w:r>
       <w:r>
         <w:rPr>
-          <w:iCs/>
           <w:i/>
         </w:rPr>
         <w:t xml:space="preserve">Journal of Statistical Software</w:t>
@@ -4450,7 +4434,6 @@
       </w:r>
       <w:r>
         <w:rPr>
-          <w:iCs/>
           <w:i/>
         </w:rPr>
         <w:t xml:space="preserve">80</w:t>
@@ -4461,7 +4444,7 @@
       <w:r>
         <w:t xml:space="preserve"> </w:t>
       </w:r>
-      <w:hyperlink r:id="rId66">
+      <w:hyperlink r:id="rId68">
         <w:r>
           <w:rPr>
             <w:rStyle w:val="Hyperlink"/>
@@ -4470,33 +4453,20 @@
         </w:r>
       </w:hyperlink>
     </w:p>
-    <w:bookmarkEnd w:id="67"/>
-    <w:bookmarkStart w:id="69" w:name="ref-buttner_2020"/>
+    <w:bookmarkEnd w:id="69"/>
+    <w:bookmarkStart w:id="71" w:name="ref-buttner_2020"/>
     <w:p>
       <w:pPr>
         <w:pStyle w:val="Bibliography"/>
       </w:pPr>
       <w:r>
-        <w:t xml:space="preserve">Büttner, F., Toomey, E., McClean, S., Roe, M., &amp; Delahunt, E. (2020). Are questionable research practices facilitating new discoveries in sport and exercise medicine?</w:t>
-      </w:r>
-      <w:r>
-        <w:t xml:space="preserve"> </w:t>
-      </w:r>
-      <w:r>
-        <w:t xml:space="preserve">The</w:t>
-      </w:r>
-      <w:r>
-        <w:t xml:space="preserve"> </w:t>
-      </w:r>
-      <w:r>
-        <w:t xml:space="preserve">proportion of supported hypotheses is implausibly high.</w:t>
-      </w:r>
-      <w:r>
-        <w:t xml:space="preserve"> </w:t>
-      </w:r>
-      <w:r>
-        <w:rPr>
-          <w:iCs/>
+        <w:t xml:space="preserve">Büttner, F., Toomey, E., McClean, S., Roe, M., &amp; Delahunt, E. (2020). Are questionable research practices facilitating new discoveries in sport and exercise medicine? The proportion of supported hypotheses is implausibly high.</w:t>
+      </w:r>
+      <w:r>
+        <w:t xml:space="preserve"> </w:t>
+      </w:r>
+      <w:r>
+        <w:rPr>
           <w:i/>
         </w:rPr>
         <w:t xml:space="preserve">British Journal of Sports Medicine</w:t>
@@ -4507,7 +4477,7 @@
       <w:r>
         <w:t xml:space="preserve"> </w:t>
       </w:r>
-      <w:hyperlink r:id="rId68">
+      <w:hyperlink r:id="rId70">
         <w:r>
           <w:rPr>
             <w:rStyle w:val="Hyperlink"/>
@@ -4516,8 +4486,8 @@
         </w:r>
       </w:hyperlink>
     </w:p>
-    <w:bookmarkEnd w:id="69"/>
-    <w:bookmarkStart w:id="70" w:name="ref-DORA2013"/>
+    <w:bookmarkEnd w:id="71"/>
+    <w:bookmarkStart w:id="72" w:name="ref-DORA2013"/>
     <w:p>
       <w:pPr>
         <w:pStyle w:val="Bibliography"/>
@@ -4530,7 +4500,6 @@
       </w:r>
       <w:r>
         <w:rPr>
-          <w:iCs/>
           <w:i/>
         </w:rPr>
         <w:t xml:space="preserve">San francisco declaration on research assessment</w:t>
@@ -4539,21 +4508,20 @@
         <w:t xml:space="preserve">. The Company of Biologists Ltd.</w:t>
       </w:r>
     </w:p>
-    <w:bookmarkEnd w:id="70"/>
-    <w:bookmarkStart w:id="72" w:name="ref-Caldwell_Vigotsky_2020"/>
+    <w:bookmarkEnd w:id="72"/>
+    <w:bookmarkStart w:id="74" w:name="ref-Caldwell_Vigotsky_2020"/>
     <w:p>
       <w:pPr>
         <w:pStyle w:val="Bibliography"/>
       </w:pPr>
       <w:r>
-        <w:t xml:space="preserve">Caldwell, Aaron R., &amp; Vigotsky, A. D. (2020).</w:t>
-      </w:r>
-      <w:r>
-        <w:t xml:space="preserve"> </w:t>
-      </w:r>
-      <w:r>
-        <w:rPr>
-          <w:iCs/>
+        <w:t xml:space="preserve">Caldwell, A. R., &amp; Vigotsky, A. D. (2020).</w:t>
+      </w:r>
+      <w:r>
+        <w:t xml:space="preserve"> </w:t>
+      </w:r>
+      <w:r>
+        <w:rPr>
           <w:i/>
         </w:rPr>
         <w:t xml:space="preserve">Does one effect size fit all? The case against default effect sizes for sport and exercise science</w:t>
@@ -4564,7 +4532,7 @@
       <w:r>
         <w:t xml:space="preserve"> </w:t>
       </w:r>
-      <w:hyperlink r:id="rId71">
+      <w:hyperlink r:id="rId73">
         <w:r>
           <w:rPr>
             <w:rStyle w:val="Hyperlink"/>
@@ -4573,21 +4541,20 @@
         </w:r>
       </w:hyperlink>
     </w:p>
-    <w:bookmarkEnd w:id="72"/>
-    <w:bookmarkStart w:id="74" w:name="ref-caldwell_moving_2020"/>
+    <w:bookmarkEnd w:id="74"/>
+    <w:bookmarkStart w:id="76" w:name="ref-caldwell_moving_2020"/>
     <w:p>
       <w:pPr>
         <w:pStyle w:val="Bibliography"/>
       </w:pPr>
       <w:r>
-        <w:t xml:space="preserve">Caldwell, Aaron R., Vigotsky, A. D., Tenan, M. S., Radel, R., Mellor, D. T., Kreutzer, A., Lahart, I. M., Mills, J. P., Boisgontier, M. P., Boardley, I., Bouza, B., Cheval, B., Chow, Z. R., Contreras, B., Dieter, B., Halperin, I., Haun, C., Knudson, D., Lahti, J., … Consortium for Transparency in Exercise Science (COTES) Collaborators. (2020). Moving sport and exercise science forward: A call for the adoption of more transparent research practices.</w:t>
-      </w:r>
-      <w:r>
-        <w:t xml:space="preserve"> </w:t>
-      </w:r>
-      <w:r>
-        <w:rPr>
-          <w:iCs/>
+        <w:t xml:space="preserve">Caldwell, A. R., Vigotsky, A. D., Tenan, M. S., Radel, R., Mellor, D. T., Kreutzer, A., Lahart, I. M., Mills, J. P., Boisgontier, M. P., Boardley, I., Bouza, B., Cheval, B., Chow, Z. R., Contreras, B., Dieter, B., Halperin, I., Haun, C., Knudson, D., Lahti, J., … Consortium for Transparency in Exercise Science (COTES) Collaborators. (2020). Moving sport and exercise science forward: A call for the adoption of more transparent research practices.</w:t>
+      </w:r>
+      <w:r>
+        <w:t xml:space="preserve"> </w:t>
+      </w:r>
+      <w:r>
+        <w:rPr>
           <w:i/>
         </w:rPr>
         <w:t xml:space="preserve">Sports Medicine</w:t>
@@ -4600,7 +4567,6 @@
       </w:r>
       <w:r>
         <w:rPr>
-          <w:iCs/>
           <w:i/>
         </w:rPr>
         <w:t xml:space="preserve">50</w:t>
@@ -4611,7 +4577,7 @@
       <w:r>
         <w:t xml:space="preserve"> </w:t>
       </w:r>
-      <w:hyperlink r:id="rId73">
+      <w:hyperlink r:id="rId75">
         <w:r>
           <w:rPr>
             <w:rStyle w:val="Hyperlink"/>
@@ -4620,8 +4586,8 @@
         </w:r>
       </w:hyperlink>
     </w:p>
-    <w:bookmarkEnd w:id="74"/>
-    <w:bookmarkStart w:id="76" w:name="ref-chambers_registered_2015"/>
+    <w:bookmarkEnd w:id="76"/>
+    <w:bookmarkStart w:id="78" w:name="ref-chambers_registered_2015"/>
     <w:p>
       <w:pPr>
         <w:pStyle w:val="Bibliography"/>
@@ -4634,7 +4600,6 @@
       </w:r>
       <w:r>
         <w:rPr>
-          <w:iCs/>
           <w:i/>
         </w:rPr>
         <w:t xml:space="preserve">Cortex</w:t>
@@ -4647,7 +4612,6 @@
       </w:r>
       <w:r>
         <w:rPr>
-          <w:iCs/>
           <w:i/>
         </w:rPr>
         <w:t xml:space="preserve">66</w:t>
@@ -4658,7 +4622,7 @@
       <w:r>
         <w:t xml:space="preserve"> </w:t>
       </w:r>
-      <w:hyperlink r:id="rId75">
+      <w:hyperlink r:id="rId77">
         <w:r>
           <w:rPr>
             <w:rStyle w:val="Hyperlink"/>
@@ -4667,8 +4631,8 @@
         </w:r>
       </w:hyperlink>
     </w:p>
-    <w:bookmarkEnd w:id="76"/>
-    <w:bookmarkStart w:id="78" w:name="ref-collaboration_estimating_2015"/>
+    <w:bookmarkEnd w:id="78"/>
+    <w:bookmarkStart w:id="80" w:name="ref-collaboration_estimating_2015"/>
     <w:p>
       <w:pPr>
         <w:pStyle w:val="Bibliography"/>
@@ -4681,7 +4645,6 @@
       </w:r>
       <w:r>
         <w:rPr>
-          <w:iCs/>
           <w:i/>
         </w:rPr>
         <w:t xml:space="preserve">Science</w:t>
@@ -4694,7 +4657,6 @@
       </w:r>
       <w:r>
         <w:rPr>
-          <w:iCs/>
           <w:i/>
         </w:rPr>
         <w:t xml:space="preserve">349</w:t>
@@ -4705,7 +4667,7 @@
       <w:r>
         <w:t xml:space="preserve"> </w:t>
       </w:r>
-      <w:hyperlink r:id="rId77">
+      <w:hyperlink r:id="rId79">
         <w:r>
           <w:rPr>
             <w:rStyle w:val="Hyperlink"/>
@@ -4714,8 +4676,8 @@
         </w:r>
       </w:hyperlink>
     </w:p>
-    <w:bookmarkEnd w:id="78"/>
-    <w:bookmarkStart w:id="80" w:name="ref-Dalecki2019"/>
+    <w:bookmarkEnd w:id="80"/>
+    <w:bookmarkStart w:id="82" w:name="ref-Dalecki2019"/>
     <w:p>
       <w:pPr>
         <w:pStyle w:val="Bibliography"/>
@@ -4728,7 +4690,6 @@
       </w:r>
       <w:r>
         <w:rPr>
-          <w:iCs/>
           <w:i/>
         </w:rPr>
         <w:t xml:space="preserve">European Journal of Sport Science</w:t>
@@ -4741,7 +4702,6 @@
       </w:r>
       <w:r>
         <w:rPr>
-          <w:iCs/>
           <w:i/>
         </w:rPr>
         <w:t xml:space="preserve">19</w:t>
@@ -4752,7 +4712,7 @@
       <w:r>
         <w:t xml:space="preserve"> </w:t>
       </w:r>
-      <w:hyperlink r:id="rId79">
+      <w:hyperlink r:id="rId81">
         <w:r>
           <w:rPr>
             <w:rStyle w:val="Hyperlink"/>
@@ -4761,33 +4721,20 @@
         </w:r>
       </w:hyperlink>
     </w:p>
-    <w:bookmarkEnd w:id="80"/>
-    <w:bookmarkStart w:id="82" w:name="ref-fanelli_how_2009"/>
+    <w:bookmarkEnd w:id="82"/>
+    <w:bookmarkStart w:id="84" w:name="ref-fanelli_how_2009"/>
     <w:p>
       <w:pPr>
         <w:pStyle w:val="Bibliography"/>
       </w:pPr>
       <w:r>
-        <w:t xml:space="preserve">Fanelli, D. (2009). How many scientists fabricate and falsify research?</w:t>
-      </w:r>
-      <w:r>
-        <w:t xml:space="preserve"> </w:t>
-      </w:r>
-      <w:r>
-        <w:t xml:space="preserve">A</w:t>
-      </w:r>
-      <w:r>
-        <w:t xml:space="preserve"> </w:t>
-      </w:r>
-      <w:r>
-        <w:t xml:space="preserve">systematic review and meta-analysis of survey data.</w:t>
-      </w:r>
-      <w:r>
-        <w:t xml:space="preserve"> </w:t>
-      </w:r>
-      <w:r>
-        <w:rPr>
-          <w:iCs/>
+        <w:t xml:space="preserve">Fanelli, D. (2009). How many scientists fabricate and falsify research? A systematic review and meta-analysis of survey data.</w:t>
+      </w:r>
+      <w:r>
+        <w:t xml:space="preserve"> </w:t>
+      </w:r>
+      <w:r>
+        <w:rPr>
           <w:i/>
         </w:rPr>
         <w:t xml:space="preserve">PloS One</w:t>
@@ -4800,7 +4747,6 @@
       </w:r>
       <w:r>
         <w:rPr>
-          <w:iCs/>
           <w:i/>
         </w:rPr>
         <w:t xml:space="preserve">4</w:t>
@@ -4811,7 +4757,7 @@
       <w:r>
         <w:t xml:space="preserve"> </w:t>
       </w:r>
-      <w:hyperlink r:id="rId81">
+      <w:hyperlink r:id="rId83">
         <w:r>
           <w:rPr>
             <w:rStyle w:val="Hyperlink"/>
@@ -4820,39 +4766,20 @@
         </w:r>
       </w:hyperlink>
     </w:p>
-    <w:bookmarkEnd w:id="82"/>
-    <w:bookmarkStart w:id="84" w:name="ref-fanelli_positive_2010"/>
+    <w:bookmarkEnd w:id="84"/>
+    <w:bookmarkStart w:id="86" w:name="ref-fanelli_positive_2010"/>
     <w:p>
       <w:pPr>
         <w:pStyle w:val="Bibliography"/>
       </w:pPr>
       <w:r>
-        <w:t xml:space="preserve">Fanelli, D. (2010).</w:t>
-      </w:r>
-      <w:r>
-        <w:t xml:space="preserve"> </w:t>
-      </w:r>
-      <w:r>
-        <w:t xml:space="preserve">“</w:t>
-      </w:r>
-      <w:r>
-        <w:t xml:space="preserve">Positive</w:t>
-      </w:r>
-      <w:r>
-        <w:t xml:space="preserve">”</w:t>
-      </w:r>
-      <w:r>
-        <w:t xml:space="preserve"> </w:t>
-      </w:r>
-      <w:r>
-        <w:t xml:space="preserve">results increase down the hierarchy of the sciences.</w:t>
-      </w:r>
-      <w:r>
-        <w:t xml:space="preserve"> </w:t>
-      </w:r>
-      <w:r>
-        <w:rPr>
-          <w:iCs/>
+        <w:t xml:space="preserve">Fanelli, D. (2010). “Positive” results increase down the hierarchy of the sciences.</w:t>
+      </w:r>
+      <w:r>
+        <w:t xml:space="preserve"> </w:t>
+      </w:r>
+      <w:r>
+        <w:rPr>
           <w:i/>
         </w:rPr>
         <w:t xml:space="preserve">PLOS ONE</w:t>
@@ -4865,7 +4792,6 @@
       </w:r>
       <w:r>
         <w:rPr>
-          <w:iCs/>
           <w:i/>
         </w:rPr>
         <w:t xml:space="preserve">5</w:t>
@@ -4876,7 +4802,7 @@
       <w:r>
         <w:t xml:space="preserve"> </w:t>
       </w:r>
-      <w:hyperlink r:id="rId83">
+      <w:hyperlink r:id="rId85">
         <w:r>
           <w:rPr>
             <w:rStyle w:val="Hyperlink"/>
@@ -4885,8 +4811,8 @@
         </w:r>
       </w:hyperlink>
     </w:p>
-    <w:bookmarkEnd w:id="84"/>
-    <w:bookmarkStart w:id="85" w:name="ref-gigerenzer2018"/>
+    <w:bookmarkEnd w:id="86"/>
+    <w:bookmarkStart w:id="87" w:name="ref-gigerenzer2018"/>
     <w:p>
       <w:pPr>
         <w:pStyle w:val="Bibliography"/>
@@ -4899,7 +4825,6 @@
       </w:r>
       <w:r>
         <w:rPr>
-          <w:iCs/>
           <w:i/>
         </w:rPr>
         <w:t xml:space="preserve">Advances in Methods and Practices in Psychological Science</w:t>
@@ -4912,7 +4837,6 @@
       </w:r>
       <w:r>
         <w:rPr>
-          <w:iCs/>
           <w:i/>
         </w:rPr>
         <w:t xml:space="preserve">1</w:t>
@@ -4921,8 +4845,8 @@
         <w:t xml:space="preserve">(2), 198–218.</w:t>
       </w:r>
     </w:p>
-    <w:bookmarkEnd w:id="85"/>
-    <w:bookmarkStart w:id="87" w:name="ref-Harris2018"/>
+    <w:bookmarkEnd w:id="87"/>
+    <w:bookmarkStart w:id="89" w:name="ref-Harris2018"/>
     <w:p>
       <w:pPr>
         <w:pStyle w:val="Bibliography"/>
@@ -4935,7 +4859,6 @@
       </w:r>
       <w:r>
         <w:rPr>
-          <w:iCs/>
           <w:i/>
         </w:rPr>
         <w:t xml:space="preserve">European Journal of Sport Science</w:t>
@@ -4948,7 +4871,6 @@
       </w:r>
       <w:r>
         <w:rPr>
-          <w:iCs/>
           <w:i/>
         </w:rPr>
         <w:t xml:space="preserve">19</w:t>
@@ -4959,7 +4881,7 @@
       <w:r>
         <w:t xml:space="preserve"> </w:t>
       </w:r>
-      <w:hyperlink r:id="rId86">
+      <w:hyperlink r:id="rId88">
         <w:r>
           <w:rPr>
             <w:rStyle w:val="Hyperlink"/>
@@ -4968,8 +4890,8 @@
         </w:r>
       </w:hyperlink>
     </w:p>
-    <w:bookmarkEnd w:id="87"/>
-    <w:bookmarkStart w:id="89" w:name="ref-head_extent_2015"/>
+    <w:bookmarkEnd w:id="89"/>
+    <w:bookmarkStart w:id="91" w:name="ref-head_extent_2015"/>
     <w:p>
       <w:pPr>
         <w:pStyle w:val="Bibliography"/>
@@ -4982,7 +4904,6 @@
       </w:r>
       <w:r>
         <w:rPr>
-          <w:iCs/>
           <w:i/>
         </w:rPr>
         <w:t xml:space="preserve">PLOS Biology</w:t>
@@ -4995,7 +4916,6 @@
       </w:r>
       <w:r>
         <w:rPr>
-          <w:iCs/>
           <w:i/>
         </w:rPr>
         <w:t xml:space="preserve">13</w:t>
@@ -5006,7 +4926,7 @@
       <w:r>
         <w:t xml:space="preserve"> </w:t>
       </w:r>
-      <w:hyperlink r:id="rId88">
+      <w:hyperlink r:id="rId90">
         <w:r>
           <w:rPr>
             <w:rStyle w:val="Hyperlink"/>
@@ -5015,8 +4935,8 @@
         </w:r>
       </w:hyperlink>
     </w:p>
-    <w:bookmarkEnd w:id="89"/>
-    <w:bookmarkStart w:id="91" w:name="ref-Huston2019"/>
+    <w:bookmarkEnd w:id="91"/>
+    <w:bookmarkStart w:id="93" w:name="ref-Huston2019"/>
     <w:p>
       <w:pPr>
         <w:pStyle w:val="Bibliography"/>
@@ -5029,7 +4949,6 @@
       </w:r>
       <w:r>
         <w:rPr>
-          <w:iCs/>
           <w:i/>
         </w:rPr>
         <w:t xml:space="preserve">Canada Communicable Disease Report</w:t>
@@ -5042,7 +4961,6 @@
       </w:r>
       <w:r>
         <w:rPr>
-          <w:iCs/>
           <w:i/>
         </w:rPr>
         <w:t xml:space="preserve">45</w:t>
@@ -5053,7 +4971,7 @@
       <w:r>
         <w:t xml:space="preserve"> </w:t>
       </w:r>
-      <w:hyperlink r:id="rId90">
+      <w:hyperlink r:id="rId92">
         <w:r>
           <w:rPr>
             <w:rStyle w:val="Hyperlink"/>
@@ -5062,8 +4980,8 @@
         </w:r>
       </w:hyperlink>
     </w:p>
-    <w:bookmarkEnd w:id="91"/>
-    <w:bookmarkStart w:id="93" w:name="ref-ioannidis_why_2005"/>
+    <w:bookmarkEnd w:id="93"/>
+    <w:bookmarkStart w:id="95" w:name="ref-ioannidis_why_2005"/>
     <w:p>
       <w:pPr>
         <w:pStyle w:val="Bibliography"/>
@@ -5076,7 +4994,6 @@
       </w:r>
       <w:r>
         <w:rPr>
-          <w:iCs/>
           <w:i/>
         </w:rPr>
         <w:t xml:space="preserve">PLOS Medicine</w:t>
@@ -5089,7 +5006,6 @@
       </w:r>
       <w:r>
         <w:rPr>
-          <w:iCs/>
           <w:i/>
         </w:rPr>
         <w:t xml:space="preserve">2</w:t>
@@ -5100,7 +5016,7 @@
       <w:r>
         <w:t xml:space="preserve"> </w:t>
       </w:r>
-      <w:hyperlink r:id="rId92">
+      <w:hyperlink r:id="rId94">
         <w:r>
           <w:rPr>
             <w:rStyle w:val="Hyperlink"/>
@@ -5109,8 +5025,8 @@
         </w:r>
       </w:hyperlink>
     </w:p>
-    <w:bookmarkEnd w:id="93"/>
-    <w:bookmarkStart w:id="95" w:name="ref-John_Loewenstein_Prelec_2012"/>
+    <w:bookmarkEnd w:id="95"/>
+    <w:bookmarkStart w:id="97" w:name="ref-John_Loewenstein_Prelec_2012"/>
     <w:p>
       <w:pPr>
         <w:pStyle w:val="Bibliography"/>
@@ -5123,7 +5039,6 @@
       </w:r>
       <w:r>
         <w:rPr>
-          <w:iCs/>
           <w:i/>
         </w:rPr>
         <w:t xml:space="preserve">Psychological Science</w:t>
@@ -5136,7 +5051,6 @@
       </w:r>
       <w:r>
         <w:rPr>
-          <w:iCs/>
           <w:i/>
         </w:rPr>
         <w:t xml:space="preserve">23</w:t>
@@ -5147,7 +5061,7 @@
       <w:r>
         <w:t xml:space="preserve"> </w:t>
       </w:r>
-      <w:hyperlink r:id="rId94">
+      <w:hyperlink r:id="rId96">
         <w:r>
           <w:rPr>
             <w:rStyle w:val="Hyperlink"/>
@@ -5156,8 +5070,8 @@
         </w:r>
       </w:hyperlink>
     </w:p>
-    <w:bookmarkEnd w:id="95"/>
-    <w:bookmarkStart w:id="97" w:name="ref-Kharabian_Genon_2019"/>
+    <w:bookmarkEnd w:id="97"/>
+    <w:bookmarkStart w:id="99" w:name="ref-Kharabian_Genon_2019"/>
     <w:p>
       <w:pPr>
         <w:pStyle w:val="Bibliography"/>
@@ -5170,7 +5084,6 @@
       </w:r>
       <w:r>
         <w:rPr>
-          <w:iCs/>
           <w:i/>
         </w:rPr>
         <w:t xml:space="preserve">eLife</w:t>
@@ -5183,7 +5096,6 @@
       </w:r>
       <w:r>
         <w:rPr>
-          <w:iCs/>
           <w:i/>
         </w:rPr>
         <w:t xml:space="preserve">8</w:t>
@@ -5194,7 +5106,7 @@
       <w:r>
         <w:t xml:space="preserve"> </w:t>
       </w:r>
-      <w:hyperlink r:id="rId96">
+      <w:hyperlink r:id="rId98">
         <w:r>
           <w:rPr>
             <w:rStyle w:val="Hyperlink"/>
@@ -5203,8 +5115,8 @@
         </w:r>
       </w:hyperlink>
     </w:p>
-    <w:bookmarkEnd w:id="97"/>
-    <w:bookmarkStart w:id="99" w:name="ref-KrleaJeri2009"/>
+    <w:bookmarkEnd w:id="99"/>
+    <w:bookmarkStart w:id="101" w:name="ref-KrleaJeri2009"/>
     <w:p>
       <w:pPr>
         <w:pStyle w:val="Bibliography"/>
@@ -5217,7 +5129,6 @@
       </w:r>
       <w:r>
         <w:rPr>
-          <w:iCs/>
           <w:i/>
         </w:rPr>
         <w:t xml:space="preserve">Croatian Medical Journal</w:t>
@@ -5230,7 +5141,6 @@
       </w:r>
       <w:r>
         <w:rPr>
-          <w:iCs/>
           <w:i/>
         </w:rPr>
         <w:t xml:space="preserve">50</w:t>
@@ -5241,7 +5151,7 @@
       <w:r>
         <w:t xml:space="preserve"> </w:t>
       </w:r>
-      <w:hyperlink r:id="rId98">
+      <w:hyperlink r:id="rId100">
         <w:r>
           <w:rPr>
             <w:rStyle w:val="Hyperlink"/>
@@ -5250,8 +5160,8 @@
         </w:r>
       </w:hyperlink>
     </w:p>
-    <w:bookmarkEnd w:id="99"/>
-    <w:bookmarkStart w:id="100" w:name="ref-mcshane2019abandon"/>
+    <w:bookmarkEnd w:id="101"/>
+    <w:bookmarkStart w:id="102" w:name="ref-mcshane2019abandon"/>
     <w:p>
       <w:pPr>
         <w:pStyle w:val="Bibliography"/>
@@ -5264,7 +5174,6 @@
       </w:r>
       <w:r>
         <w:rPr>
-          <w:iCs/>
           <w:i/>
         </w:rPr>
         <w:t xml:space="preserve">The American Statistician</w:t>
@@ -5277,7 +5186,6 @@
       </w:r>
       <w:r>
         <w:rPr>
-          <w:iCs/>
           <w:i/>
         </w:rPr>
         <w:t xml:space="preserve">73</w:t>
@@ -5286,8 +5194,8 @@
         <w:t xml:space="preserve">(sup1), 235–245.</w:t>
       </w:r>
     </w:p>
-    <w:bookmarkEnd w:id="100"/>
-    <w:bookmarkStart w:id="102" w:name="ref-munafo_manifesto_2017"/>
+    <w:bookmarkEnd w:id="102"/>
+    <w:bookmarkStart w:id="104" w:name="ref-munafo_manifesto_2017"/>
     <w:p>
       <w:pPr>
         <w:pStyle w:val="Bibliography"/>
@@ -5300,7 +5208,6 @@
       </w:r>
       <w:r>
         <w:rPr>
-          <w:iCs/>
           <w:i/>
         </w:rPr>
         <w:t xml:space="preserve">Nature Human Behaviour</w:t>
@@ -5313,7 +5220,6 @@
       </w:r>
       <w:r>
         <w:rPr>
-          <w:iCs/>
           <w:i/>
         </w:rPr>
         <w:t xml:space="preserve">1</w:t>
@@ -5324,7 +5230,7 @@
       <w:r>
         <w:t xml:space="preserve"> </w:t>
       </w:r>
-      <w:hyperlink r:id="rId101">
+      <w:hyperlink r:id="rId103">
         <w:r>
           <w:rPr>
             <w:rStyle w:val="Hyperlink"/>
@@ -5333,21 +5239,20 @@
         </w:r>
       </w:hyperlink>
     </w:p>
-    <w:bookmarkEnd w:id="102"/>
-    <w:bookmarkStart w:id="104" w:name="ref-Nosek_Errington_2017"/>
+    <w:bookmarkEnd w:id="104"/>
+    <w:bookmarkStart w:id="106" w:name="ref-Nosek_Errington_2017"/>
     <w:p>
       <w:pPr>
         <w:pStyle w:val="Bibliography"/>
       </w:pPr>
       <w:r>
-        <w:t xml:space="preserve">Nosek, Brian A., &amp; Errington, T. M. (2017). Making sense of replications.</w:t>
-      </w:r>
-      <w:r>
-        <w:t xml:space="preserve"> </w:t>
-      </w:r>
-      <w:r>
-        <w:rPr>
-          <w:iCs/>
+        <w:t xml:space="preserve">Nosek, B. A., &amp; Errington, T. M. (2017). Making sense of replications.</w:t>
+      </w:r>
+      <w:r>
+        <w:t xml:space="preserve"> </w:t>
+      </w:r>
+      <w:r>
+        <w:rPr>
           <w:i/>
         </w:rPr>
         <w:t xml:space="preserve">eLife</w:t>
@@ -5360,7 +5265,6 @@
       </w:r>
       <w:r>
         <w:rPr>
-          <w:iCs/>
           <w:i/>
         </w:rPr>
         <w:t xml:space="preserve">6</w:t>
@@ -5371,7 +5275,7 @@
       <w:r>
         <w:t xml:space="preserve"> </w:t>
       </w:r>
-      <w:hyperlink r:id="rId103">
+      <w:hyperlink r:id="rId105">
         <w:r>
           <w:rPr>
             <w:rStyle w:val="Hyperlink"/>
@@ -5380,32 +5284,34 @@
         </w:r>
       </w:hyperlink>
     </w:p>
-    <w:bookmarkEnd w:id="104"/>
-    <w:bookmarkStart w:id="106" w:name="ref-NosekErrington2019"/>
+    <w:bookmarkEnd w:id="106"/>
+    <w:bookmarkStart w:id="108" w:name="ref-NosekErrington2019"/>
     <w:p>
       <w:pPr>
         <w:pStyle w:val="Bibliography"/>
       </w:pPr>
       <w:r>
-        <w:t xml:space="preserve">Nosek, Brian A., &amp; Errington, T. M. (2019).</w:t>
-      </w:r>
-      <w:r>
-        <w:t xml:space="preserve"> </w:t>
-      </w:r>
-      <w:r>
-        <w:rPr>
-          <w:iCs/>
+        <w:t xml:space="preserve">Nosek, B. A., &amp; Errington, T. M. (2019).</w:t>
+      </w:r>
+      <w:r>
+        <w:t xml:space="preserve"> </w:t>
+      </w:r>
+      <w:r>
+        <w:rPr>
           <w:i/>
         </w:rPr>
         <w:t xml:space="preserve">What is replication?</w:t>
       </w:r>
       <w:r>
-        <w:t xml:space="preserve"> Center for Open Science.</w:t>
-      </w:r>
-      <w:r>
-        <w:t xml:space="preserve"> </w:t>
-      </w:r>
-      <w:hyperlink r:id="rId105">
+        <w:t xml:space="preserve"> </w:t>
+      </w:r>
+      <w:r>
+        <w:t xml:space="preserve">Center for Open Science.</w:t>
+      </w:r>
+      <w:r>
+        <w:t xml:space="preserve"> </w:t>
+      </w:r>
+      <w:hyperlink r:id="rId107">
         <w:r>
           <w:rPr>
             <w:rStyle w:val="Hyperlink"/>
@@ -5414,8 +5320,8 @@
         </w:r>
       </w:hyperlink>
     </w:p>
-    <w:bookmarkEnd w:id="106"/>
-    <w:bookmarkStart w:id="108" w:name="ref-Prinz_Schlange_Asadullah_2011"/>
+    <w:bookmarkEnd w:id="108"/>
+    <w:bookmarkStart w:id="110" w:name="ref-Prinz_Schlange_Asadullah_2011"/>
     <w:p>
       <w:pPr>
         <w:pStyle w:val="Bibliography"/>
@@ -5428,7 +5334,6 @@
       </w:r>
       <w:r>
         <w:rPr>
-          <w:iCs/>
           <w:i/>
         </w:rPr>
         <w:t xml:space="preserve">Nature Reviews Drug Discovery</w:t>
@@ -5441,7 +5346,6 @@
       </w:r>
       <w:r>
         <w:rPr>
-          <w:iCs/>
           <w:i/>
         </w:rPr>
         <w:t xml:space="preserve">10</w:t>
@@ -5452,7 +5356,7 @@
       <w:r>
         <w:t xml:space="preserve"> </w:t>
       </w:r>
-      <w:hyperlink r:id="rId107">
+      <w:hyperlink r:id="rId109">
         <w:r>
           <w:rPr>
             <w:rStyle w:val="Hyperlink"/>
@@ -5461,8 +5365,8 @@
         </w:r>
       </w:hyperlink>
     </w:p>
-    <w:bookmarkEnd w:id="108"/>
-    <w:bookmarkStart w:id="109" w:name="ref-rafi2020semantic"/>
+    <w:bookmarkEnd w:id="110"/>
+    <w:bookmarkStart w:id="111" w:name="ref-rafi2020semantic"/>
     <w:p>
       <w:pPr>
         <w:pStyle w:val="Bibliography"/>
@@ -5475,7 +5379,6 @@
       </w:r>
       <w:r>
         <w:rPr>
-          <w:iCs/>
           <w:i/>
         </w:rPr>
         <w:t xml:space="preserve">BMC Medical Research Methodology</w:t>
@@ -5488,7 +5391,6 @@
       </w:r>
       <w:r>
         <w:rPr>
-          <w:iCs/>
           <w:i/>
         </w:rPr>
         <w:t xml:space="preserve">20</w:t>
@@ -5497,8 +5399,8 @@
         <w:t xml:space="preserve">(1), 1–13.</w:t>
       </w:r>
     </w:p>
-    <w:bookmarkEnd w:id="109"/>
-    <w:bookmarkStart w:id="111" w:name="ref-chanock_2007"/>
+    <w:bookmarkEnd w:id="111"/>
+    <w:bookmarkStart w:id="113" w:name="ref-chanock_2007"/>
     <w:p>
       <w:pPr>
         <w:pStyle w:val="Bibliography"/>
@@ -5511,7 +5413,6 @@
       </w:r>
       <w:r>
         <w:rPr>
-          <w:iCs/>
           <w:i/>
         </w:rPr>
         <w:t xml:space="preserve">Nature</w:t>
@@ -5524,7 +5425,6 @@
       </w:r>
       <w:r>
         <w:rPr>
-          <w:iCs/>
           <w:i/>
         </w:rPr>
         <w:t xml:space="preserve">447</w:t>
@@ -5535,7 +5435,7 @@
       <w:r>
         <w:t xml:space="preserve"> </w:t>
       </w:r>
-      <w:hyperlink r:id="rId110">
+      <w:hyperlink r:id="rId112">
         <w:r>
           <w:rPr>
             <w:rStyle w:val="Hyperlink"/>
@@ -5544,32 +5444,31 @@
         </w:r>
       </w:hyperlink>
     </w:p>
-    <w:bookmarkEnd w:id="111"/>
-    <w:bookmarkStart w:id="113" w:name="ref-Sainani_2020"/>
+    <w:bookmarkEnd w:id="113"/>
+    <w:bookmarkStart w:id="115" w:name="ref-Sainani_2020"/>
     <w:p>
       <w:pPr>
         <w:pStyle w:val="Bibliography"/>
       </w:pPr>
       <w:r>
-        <w:t xml:space="preserve">Sainani, Kristin L., Borg, D. N., Caldwell, A. R., Butson, M. L., Tenan, M. S., Vickers, A. J., Vigotsky, A. D., Warmenhoven, J., Nguyen, R., Lohse, K. R., &amp; al., et. (2020). Call to increase statistical collaboration in sports science, sport and exercise medicine and sports physiotherapy.</w:t>
-      </w:r>
-      <w:r>
-        <w:t xml:space="preserve"> </w:t>
-      </w:r>
-      <w:r>
-        <w:rPr>
-          <w:iCs/>
+        <w:t xml:space="preserve">Sainani, K. L., Borg, D. N., Caldwell, A. R., Butson, M. L., Tenan, M. S., Vickers, A. J., Vigotsky, A. D., Warmenhoven, J., Nguyen, R., Lohse, K. R., &amp; al. (2020). Call to increase statistical collaboration in sports science, sport and exercise medicine and sports physiotherapy.</w:t>
+      </w:r>
+      <w:r>
+        <w:t xml:space="preserve"> </w:t>
+      </w:r>
+      <w:r>
+        <w:rPr>
           <w:i/>
         </w:rPr>
         <w:t xml:space="preserve">British Journal of Sports Medicine</w:t>
       </w:r>
       <w:r>
-        <w:t xml:space="preserve">, bjsports-2020-102607.</w:t>
-      </w:r>
-      <w:r>
-        <w:t xml:space="preserve"> </w:t>
-      </w:r>
-      <w:hyperlink r:id="rId112">
+        <w:t xml:space="preserve">, bjsports–2020–102607.</w:t>
+      </w:r>
+      <w:r>
+        <w:t xml:space="preserve"> </w:t>
+      </w:r>
+      <w:hyperlink r:id="rId114">
         <w:r>
           <w:rPr>
             <w:rStyle w:val="Hyperlink"/>
@@ -5578,21 +5477,20 @@
         </w:r>
       </w:hyperlink>
     </w:p>
-    <w:bookmarkEnd w:id="113"/>
-    <w:bookmarkStart w:id="115" w:name="ref-Sainani_Lohse_Jones_Vickers_2019"/>
+    <w:bookmarkEnd w:id="115"/>
+    <w:bookmarkStart w:id="117" w:name="ref-Sainani_Lohse_Jones_Vickers_2019"/>
     <w:p>
       <w:pPr>
         <w:pStyle w:val="Bibliography"/>
       </w:pPr>
       <w:r>
-        <w:t xml:space="preserve">Sainani, Kristin L., Lohse, K. R., Jones, P. R., &amp; Vickers, A. (2019). Magnitude‐based inference is not bayesian and is not a valid method of inference.</w:t>
-      </w:r>
-      <w:r>
-        <w:t xml:space="preserve"> </w:t>
-      </w:r>
-      <w:r>
-        <w:rPr>
-          <w:iCs/>
+        <w:t xml:space="preserve">Sainani, K. L., Lohse, K. R., Jones, P. R., &amp; Vickers, A. (2019). Magnitude‐based inference is not bayesian and is not a valid method of inference.</w:t>
+      </w:r>
+      <w:r>
+        <w:t xml:space="preserve"> </w:t>
+      </w:r>
+      <w:r>
+        <w:rPr>
           <w:i/>
         </w:rPr>
         <w:t xml:space="preserve">Scandinavian Journal of Medicine &amp; Science in Sports</w:t>
@@ -5605,7 +5503,6 @@
       </w:r>
       <w:r>
         <w:rPr>
-          <w:iCs/>
           <w:i/>
         </w:rPr>
         <w:t xml:space="preserve">29</w:t>
@@ -5616,7 +5513,7 @@
       <w:r>
         <w:t xml:space="preserve"> </w:t>
       </w:r>
-      <w:hyperlink r:id="rId114">
+      <w:hyperlink r:id="rId116">
         <w:r>
           <w:rPr>
             <w:rStyle w:val="Hyperlink"/>
@@ -5625,8 +5522,8 @@
         </w:r>
       </w:hyperlink>
     </w:p>
-    <w:bookmarkEnd w:id="115"/>
-    <w:bookmarkStart w:id="117" w:name="ref-scheel_excess_2020"/>
+    <w:bookmarkEnd w:id="117"/>
+    <w:bookmarkStart w:id="119" w:name="ref-scheel_excess_2020"/>
     <w:p>
       <w:pPr>
         <w:pStyle w:val="Bibliography"/>
@@ -5639,7 +5536,6 @@
       </w:r>
       <w:r>
         <w:rPr>
-          <w:iCs/>
           <w:i/>
         </w:rPr>
         <w:t xml:space="preserve">PsyArXiv</w:t>
@@ -5650,7 +5546,7 @@
       <w:r>
         <w:t xml:space="preserve"> </w:t>
       </w:r>
-      <w:hyperlink r:id="rId116">
+      <w:hyperlink r:id="rId118">
         <w:r>
           <w:rPr>
             <w:rStyle w:val="Hyperlink"/>
@@ -5659,8 +5555,8 @@
         </w:r>
       </w:hyperlink>
     </w:p>
-    <w:bookmarkEnd w:id="117"/>
-    <w:bookmarkStart w:id="119" w:name="ref-Scheel2020"/>
+    <w:bookmarkEnd w:id="119"/>
+    <w:bookmarkStart w:id="121" w:name="ref-Scheel2020"/>
     <w:p>
       <w:pPr>
         <w:pStyle w:val="Bibliography"/>
@@ -5673,7 +5569,6 @@
       </w:r>
       <w:r>
         <w:rPr>
-          <w:iCs/>
           <w:i/>
         </w:rPr>
         <w:t xml:space="preserve">Perspectives on Psychological Science</w:t>
@@ -5686,7 +5581,6 @@
       </w:r>
       <w:r>
         <w:rPr>
-          <w:iCs/>
           <w:i/>
         </w:rPr>
         <w:t xml:space="preserve">16</w:t>
@@ -5697,7 +5591,7 @@
       <w:r>
         <w:t xml:space="preserve"> </w:t>
       </w:r>
-      <w:hyperlink r:id="rId118">
+      <w:hyperlink r:id="rId120">
         <w:r>
           <w:rPr>
             <w:rStyle w:val="Hyperlink"/>
@@ -5706,8 +5600,8 @@
         </w:r>
       </w:hyperlink>
     </w:p>
-    <w:bookmarkEnd w:id="119"/>
-    <w:bookmarkStart w:id="121" w:name="ref-ManyAnalysts2018"/>
+    <w:bookmarkEnd w:id="121"/>
+    <w:bookmarkStart w:id="123" w:name="ref-ManyAnalysts2018"/>
     <w:p>
       <w:pPr>
         <w:pStyle w:val="Bibliography"/>
@@ -5720,7 +5614,6 @@
       </w:r>
       <w:r>
         <w:rPr>
-          <w:iCs/>
           <w:i/>
         </w:rPr>
         <w:t xml:space="preserve">Advances in Methods and Practices in Psychological Science</w:t>
@@ -5733,7 +5626,6 @@
       </w:r>
       <w:r>
         <w:rPr>
-          <w:iCs/>
           <w:i/>
         </w:rPr>
         <w:t xml:space="preserve">1</w:t>
@@ -5744,7 +5636,7 @@
       <w:r>
         <w:t xml:space="preserve"> </w:t>
       </w:r>
-      <w:hyperlink r:id="rId120">
+      <w:hyperlink r:id="rId122">
         <w:r>
           <w:rPr>
             <w:rStyle w:val="Hyperlink"/>
@@ -5753,8 +5645,8 @@
         </w:r>
       </w:hyperlink>
     </w:p>
-    <w:bookmarkEnd w:id="121"/>
-    <w:bookmarkStart w:id="123" w:name="ref-simmons_false-positive_2011"/>
+    <w:bookmarkEnd w:id="123"/>
+    <w:bookmarkStart w:id="125" w:name="ref-simmons_false-positive_2011"/>
     <w:p>
       <w:pPr>
         <w:pStyle w:val="Bibliography"/>
@@ -5767,7 +5659,6 @@
       </w:r>
       <w:r>
         <w:rPr>
-          <w:iCs/>
           <w:i/>
         </w:rPr>
         <w:t xml:space="preserve">Psychological Science</w:t>
@@ -5780,7 +5671,6 @@
       </w:r>
       <w:r>
         <w:rPr>
-          <w:iCs/>
           <w:i/>
         </w:rPr>
         <w:t xml:space="preserve">22</w:t>
@@ -5791,7 +5681,7 @@
       <w:r>
         <w:t xml:space="preserve"> </w:t>
       </w:r>
-      <w:hyperlink r:id="rId122">
+      <w:hyperlink r:id="rId124">
         <w:r>
           <w:rPr>
             <w:rStyle w:val="Hyperlink"/>
@@ -5800,8 +5690,8 @@
         </w:r>
       </w:hyperlink>
     </w:p>
-    <w:bookmarkEnd w:id="123"/>
-    <w:bookmarkStart w:id="125" w:name="ref-Singh2021"/>
+    <w:bookmarkEnd w:id="125"/>
+    <w:bookmarkStart w:id="127" w:name="ref-Singh2021"/>
     <w:p>
       <w:pPr>
         <w:pStyle w:val="Bibliography"/>
@@ -5814,24 +5704,9 @@
       </w:r>
       <w:r>
         <w:rPr>
-          <w:iCs/>
-          <w:i/>
-        </w:rPr>
-        <w:t xml:space="preserve">Outcome reporting bias in exercise oncology trials (</w:t>
-      </w:r>
-      <w:r>
-        <w:rPr>
-          <w:iCs/>
-          <w:i/>
-        </w:rPr>
-        <w:t xml:space="preserve">OREO</w:t>
-      </w:r>
-      <w:r>
-        <w:rPr>
-          <w:iCs/>
-          <w:i/>
-        </w:rPr>
-        <w:t xml:space="preserve">): A cross-sectional study</w:t>
+          <w:i/>
+        </w:rPr>
+        <w:t xml:space="preserve">Outcome reporting bias in exercise oncology trials (OREO): A cross-sectional study</w:t>
       </w:r>
       <w:r>
         <w:t xml:space="preserve">.</w:t>
@@ -5839,7 +5714,7 @@
       <w:r>
         <w:t xml:space="preserve"> </w:t>
       </w:r>
-      <w:hyperlink r:id="rId124">
+      <w:hyperlink r:id="rId126">
         <w:r>
           <w:rPr>
             <w:rStyle w:val="Hyperlink"/>
@@ -5848,8 +5723,8 @@
         </w:r>
       </w:hyperlink>
     </w:p>
-    <w:bookmarkEnd w:id="125"/>
-    <w:bookmarkStart w:id="127" w:name="ref-Tamminen_Poucher_2018"/>
+    <w:bookmarkEnd w:id="127"/>
+    <w:bookmarkStart w:id="129" w:name="ref-Tamminen_Poucher_2018"/>
     <w:p>
       <w:pPr>
         <w:pStyle w:val="Bibliography"/>
@@ -5862,7 +5737,6 @@
       </w:r>
       <w:r>
         <w:rPr>
-          <w:iCs/>
           <w:i/>
         </w:rPr>
         <w:t xml:space="preserve">Psychology of Sport and Exercise</w:t>
@@ -5875,7 +5749,6 @@
       </w:r>
       <w:r>
         <w:rPr>
-          <w:iCs/>
           <w:i/>
         </w:rPr>
         <w:t xml:space="preserve">36</w:t>
@@ -5886,7 +5759,7 @@
       <w:r>
         <w:t xml:space="preserve"> </w:t>
       </w:r>
-      <w:hyperlink r:id="rId126">
+      <w:hyperlink r:id="rId128">
         <w:r>
           <w:rPr>
             <w:rStyle w:val="Hyperlink"/>
@@ -5895,8 +5768,8 @@
         </w:r>
       </w:hyperlink>
     </w:p>
-    <w:bookmarkEnd w:id="127"/>
-    <w:bookmarkStart w:id="129" w:name="ref-Turner_Paul_Miller_Barbey_2018"/>
+    <w:bookmarkEnd w:id="129"/>
+    <w:bookmarkStart w:id="131" w:name="ref-Turner_Paul_Miller_Barbey_2018"/>
     <w:p>
       <w:pPr>
         <w:pStyle w:val="Bibliography"/>
@@ -5909,7 +5782,6 @@
       </w:r>
       <w:r>
         <w:rPr>
-          <w:iCs/>
           <w:i/>
         </w:rPr>
         <w:t xml:space="preserve">Communications Biology</w:t>
@@ -5922,7 +5794,6 @@
       </w:r>
       <w:r>
         <w:rPr>
-          <w:iCs/>
           <w:i/>
         </w:rPr>
         <w:t xml:space="preserve">1</w:t>
@@ -5933,7 +5804,7 @@
       <w:r>
         <w:t xml:space="preserve"> </w:t>
       </w:r>
-      <w:hyperlink r:id="rId128">
+      <w:hyperlink r:id="rId130">
         <w:r>
           <w:rPr>
             <w:rStyle w:val="Hyperlink"/>
@@ -5942,8 +5813,8 @@
         </w:r>
       </w:hyperlink>
     </w:p>
-    <w:bookmarkEnd w:id="129"/>
-    <w:bookmarkStart w:id="131" w:name="X0566c876eeb2f915503d590b1162891d135713f"/>
+    <w:bookmarkEnd w:id="131"/>
+    <w:bookmarkStart w:id="133" w:name="X0566c876eeb2f915503d590b1162891d135713f"/>
     <w:p>
       <w:pPr>
         <w:pStyle w:val="Bibliography"/>
@@ -5956,18 +5827,20 @@
       </w:r>
       <w:r>
         <w:rPr>
-          <w:iCs/>
           <w:i/>
         </w:rPr>
         <w:t xml:space="preserve">Improbable data patterns in the work of barbalho et al.</w:t>
       </w:r>
       <w:r>
-        <w:t xml:space="preserve"> SportRxiv.</w:t>
-      </w:r>
-      <w:r>
-        <w:t xml:space="preserve"> </w:t>
-      </w:r>
-      <w:hyperlink r:id="rId130">
+        <w:t xml:space="preserve"> </w:t>
+      </w:r>
+      <w:r>
+        <w:t xml:space="preserve">SportRxiv.</w:t>
+      </w:r>
+      <w:r>
+        <w:t xml:space="preserve"> </w:t>
+      </w:r>
+      <w:hyperlink r:id="rId132">
         <w:r>
           <w:rPr>
             <w:rStyle w:val="Hyperlink"/>
@@ -5976,8 +5849,8 @@
         </w:r>
       </w:hyperlink>
     </w:p>
-    <w:bookmarkEnd w:id="131"/>
-    <w:bookmarkStart w:id="132" w:name="ref-wasserstein2016asa"/>
+    <w:bookmarkEnd w:id="133"/>
+    <w:bookmarkStart w:id="134" w:name="ref-wasserstein2016asa"/>
     <w:p>
       <w:pPr>
         <w:pStyle w:val="Bibliography"/>
@@ -5990,18 +5863,16 @@
       </w:r>
       <w:r>
         <w:rPr>
-          <w:iCs/>
-          <w:i/>
-        </w:rPr>
-        <w:t xml:space="preserve">The ASA statement on p-values: Context, process, and purpose</w:t>
+          <w:i/>
+        </w:rPr>
+        <w:t xml:space="preserve">The asa statement on p-values: Context, process, and purpose</w:t>
       </w:r>
       <w:r>
         <w:t xml:space="preserve">. Taylor &amp; Francis.</w:t>
       </w:r>
     </w:p>
-    <w:bookmarkEnd w:id="132"/>
-    <w:bookmarkEnd w:id="133"/>
     <w:bookmarkEnd w:id="134"/>
+    <w:bookmarkEnd w:id="135"/>
     <w:sectPr/>
   </w:body>
 </w:document>
@@ -6040,7 +5911,10 @@
       <w:lvlText w:val=" "/>
       <w:lvlJc w:val="left"/>
       <w:pPr>
-        <w:ind w:left="720" w:hanging="480"/>
+        <w:tabs>
+          <w:tab w:val="num" w:pos="0"/>
+        </w:tabs>
+        <w:ind w:left="480" w:hanging="480"/>
       </w:pPr>
     </w:lvl>
     <w:lvl w:ilvl="1">
@@ -6048,7 +5922,10 @@
       <w:lvlText w:val=" "/>
       <w:lvlJc w:val="left"/>
       <w:pPr>
-        <w:ind w:left="1440" w:hanging="480"/>
+        <w:tabs>
+          <w:tab w:val="num" w:pos="720"/>
+        </w:tabs>
+        <w:ind w:left="1200" w:hanging="480"/>
       </w:pPr>
     </w:lvl>
     <w:lvl w:ilvl="2">
@@ -6056,7 +5933,10 @@
       <w:lvlText w:val=" "/>
       <w:lvlJc w:val="left"/>
       <w:pPr>
-        <w:ind w:left="2160" w:hanging="480"/>
+        <w:tabs>
+          <w:tab w:val="num" w:pos="1440"/>
+        </w:tabs>
+        <w:ind w:left="1920" w:hanging="480"/>
       </w:pPr>
     </w:lvl>
     <w:lvl w:ilvl="3">
@@ -6064,7 +5944,10 @@
       <w:lvlText w:val=" "/>
       <w:lvlJc w:val="left"/>
       <w:pPr>
-        <w:ind w:left="2880" w:hanging="480"/>
+        <w:tabs>
+          <w:tab w:val="num" w:pos="2160"/>
+        </w:tabs>
+        <w:ind w:left="2640" w:hanging="480"/>
       </w:pPr>
     </w:lvl>
     <w:lvl w:ilvl="4">
@@ -6072,7 +5955,10 @@
       <w:lvlText w:val=" "/>
       <w:lvlJc w:val="left"/>
       <w:pPr>
-        <w:ind w:left="3600" w:hanging="480"/>
+        <w:tabs>
+          <w:tab w:val="num" w:pos="2880"/>
+        </w:tabs>
+        <w:ind w:left="3360" w:hanging="480"/>
       </w:pPr>
     </w:lvl>
     <w:lvl w:ilvl="5">
@@ -6080,7 +5966,10 @@
       <w:lvlText w:val=" "/>
       <w:lvlJc w:val="left"/>
       <w:pPr>
-        <w:ind w:left="4320" w:hanging="480"/>
+        <w:tabs>
+          <w:tab w:val="num" w:pos="3600"/>
+        </w:tabs>
+        <w:ind w:left="4080" w:hanging="480"/>
       </w:pPr>
     </w:lvl>
     <w:lvl w:ilvl="6">
@@ -6088,7 +5977,10 @@
       <w:lvlText w:val=" "/>
       <w:lvlJc w:val="left"/>
       <w:pPr>
-        <w:ind w:left="5040" w:hanging="480"/>
+        <w:tabs>
+          <w:tab w:val="num" w:pos="4320"/>
+        </w:tabs>
+        <w:ind w:left="4800" w:hanging="480"/>
       </w:pPr>
     </w:lvl>
     <w:lvl w:ilvl="7">
@@ -6096,7 +5988,10 @@
       <w:lvlText w:val=" "/>
       <w:lvlJc w:val="left"/>
       <w:pPr>
-        <w:ind w:left="5760" w:hanging="480"/>
+        <w:tabs>
+          <w:tab w:val="num" w:pos="5040"/>
+        </w:tabs>
+        <w:ind w:left="5520" w:hanging="480"/>
       </w:pPr>
     </w:lvl>
     <w:lvl w:ilvl="8">
@@ -6104,7 +5999,10 @@
       <w:lvlText w:val=" "/>
       <w:lvlJc w:val="left"/>
       <w:pPr>
-        <w:ind w:left="6480" w:hanging="480"/>
+        <w:tabs>
+          <w:tab w:val="num" w:pos="5760"/>
+        </w:tabs>
+        <w:ind w:left="6240" w:hanging="480"/>
       </w:pPr>
     </w:lvl>
   </w:abstractNum>
@@ -6116,7 +6014,10 @@
       <w:lvlText w:val="•"/>
       <w:lvlJc w:val="left"/>
       <w:pPr>
-        <w:ind w:left="720" w:hanging="480"/>
+        <w:tabs>
+          <w:tab w:val="num" w:pos="0"/>
+        </w:tabs>
+        <w:ind w:left="480" w:hanging="480"/>
       </w:pPr>
     </w:lvl>
     <w:lvl w:ilvl="1">
@@ -6124,7 +6025,10 @@
       <w:lvlText w:val="–"/>
       <w:lvlJc w:val="left"/>
       <w:pPr>
-        <w:ind w:left="1440" w:hanging="480"/>
+        <w:tabs>
+          <w:tab w:val="num" w:pos="720"/>
+        </w:tabs>
+        <w:ind w:left="1200" w:hanging="480"/>
       </w:pPr>
     </w:lvl>
     <w:lvl w:ilvl="2">
@@ -6132,7 +6036,10 @@
       <w:lvlText w:val="•"/>
       <w:lvlJc w:val="left"/>
       <w:pPr>
-        <w:ind w:left="2160" w:hanging="480"/>
+        <w:tabs>
+          <w:tab w:val="num" w:pos="1440"/>
+        </w:tabs>
+        <w:ind w:left="1920" w:hanging="480"/>
       </w:pPr>
     </w:lvl>
     <w:lvl w:ilvl="3">
@@ -6140,7 +6047,10 @@
       <w:lvlText w:val="–"/>
       <w:lvlJc w:val="left"/>
       <w:pPr>
-        <w:ind w:left="2880" w:hanging="480"/>
+        <w:tabs>
+          <w:tab w:val="num" w:pos="2160"/>
+        </w:tabs>
+        <w:ind w:left="2640" w:hanging="480"/>
       </w:pPr>
     </w:lvl>
     <w:lvl w:ilvl="4">
@@ -6148,7 +6058,10 @@
       <w:lvlText w:val="•"/>
       <w:lvlJc w:val="left"/>
       <w:pPr>
-        <w:ind w:left="3600" w:hanging="480"/>
+        <w:tabs>
+          <w:tab w:val="num" w:pos="2880"/>
+        </w:tabs>
+        <w:ind w:left="3360" w:hanging="480"/>
       </w:pPr>
     </w:lvl>
     <w:lvl w:ilvl="5">
@@ -6156,7 +6069,10 @@
       <w:lvlText w:val="–"/>
       <w:lvlJc w:val="left"/>
       <w:pPr>
-        <w:ind w:left="4320" w:hanging="480"/>
+        <w:tabs>
+          <w:tab w:val="num" w:pos="3600"/>
+        </w:tabs>
+        <w:ind w:left="4080" w:hanging="480"/>
       </w:pPr>
     </w:lvl>
     <w:lvl w:ilvl="6">
@@ -6164,7 +6080,10 @@
       <w:lvlText w:val="•"/>
       <w:lvlJc w:val="left"/>
       <w:pPr>
-        <w:ind w:left="5040" w:hanging="480"/>
+        <w:tabs>
+          <w:tab w:val="num" w:pos="4320"/>
+        </w:tabs>
+        <w:ind w:left="4800" w:hanging="480"/>
       </w:pPr>
     </w:lvl>
     <w:lvl w:ilvl="7">
@@ -6172,7 +6091,10 @@
       <w:lvlText w:val="–"/>
       <w:lvlJc w:val="left"/>
       <w:pPr>
-        <w:ind w:left="5760" w:hanging="480"/>
+        <w:tabs>
+          <w:tab w:val="num" w:pos="5040"/>
+        </w:tabs>
+        <w:ind w:left="5520" w:hanging="480"/>
       </w:pPr>
     </w:lvl>
     <w:lvl w:ilvl="8">
@@ -6180,7 +6102,10 @@
       <w:lvlText w:val="•"/>
       <w:lvlJc w:val="left"/>
       <w:pPr>
-        <w:ind w:left="6480" w:hanging="480"/>
+        <w:tabs>
+          <w:tab w:val="num" w:pos="5760"/>
+        </w:tabs>
+        <w:ind w:left="6240" w:hanging="480"/>
       </w:pPr>
     </w:lvl>
   </w:abstractNum>
@@ -6333,7 +6258,7 @@
       <w:rFonts w:asciiTheme="majorHAnsi" w:eastAsiaTheme="majorEastAsia" w:hAnsiTheme="majorHAnsi" w:cstheme="majorBidi"/>
       <w:b/>
       <w:bCs/>
-      <w:color w:val="4F81BD" w:themeColor="accent1"/>
+      <w:color w:val="345A8A" w:themeColor="accent1" w:themeShade="B5"/>
       <w:sz w:val="32"/>
       <w:szCs w:val="32"/>
     </w:rPr>
@@ -6356,8 +6281,8 @@
       <w:b/>
       <w:bCs/>
       <w:color w:val="4F81BD" w:themeColor="accent1"/>
-      <w:sz w:val="28"/>
-      <w:szCs w:val="28"/>
+      <w:sz w:val="32"/>
+      <w:szCs w:val="32"/>
     </w:rPr>
   </w:style>
   <w:style w:type="paragraph" w:styleId="Heading3">
@@ -6378,8 +6303,8 @@
       <w:b/>
       <w:bCs/>
       <w:color w:val="4F81BD" w:themeColor="accent1"/>
-      <w:sz w:val="24"/>
-      <w:szCs w:val="24"/>
+      <w:sz w:val="28"/>
+      <w:szCs w:val="28"/>
     </w:rPr>
   </w:style>
   <w:style w:type="paragraph" w:styleId="Heading4">
@@ -6397,7 +6322,7 @@
     </w:pPr>
     <w:rPr>
       <w:rFonts w:asciiTheme="majorHAnsi" w:eastAsiaTheme="majorEastAsia" w:hAnsiTheme="majorHAnsi" w:cstheme="majorBidi"/>
-      <w:i/>
+      <w:b/>
       <w:bCs/>
       <w:color w:val="4F81BD" w:themeColor="accent1"/>
       <w:sz w:val="24"/>
@@ -6419,6 +6344,7 @@
     </w:pPr>
     <w:rPr>
       <w:rFonts w:asciiTheme="majorHAnsi" w:eastAsiaTheme="majorEastAsia" w:hAnsiTheme="majorHAnsi" w:cstheme="majorBidi"/>
+      <w:i/>
       <w:iCs/>
       <w:color w:val="4F81BD" w:themeColor="accent1"/>
       <w:sz w:val="24"/>
@@ -6514,8 +6440,14 @@
     <w:qFormat/>
     <w:pPr>
       <w:spacing w:before="100" w:after="100"/>
-      <w:ind w:firstLine="0" w:left="480" w:right="480"/>
+      <w:ind w:firstLine="0"/>
     </w:pPr>
+    <w:rPr>
+      <w:rFonts w:asciiTheme="majorHAnsi" w:eastAsiaTheme="majorEastAsia" w:hAnsiTheme="majorHAnsi" w:cstheme="majorBidi"/>
+      <w:bCs/>
+      <w:sz w:val="20"/>
+      <w:szCs w:val="20"/>
+    </w:rPr>
   </w:style>
   <w:style w:type="paragraph" w:styleId="FootnoteText">
     <w:name w:val="Footnote Text"/>
@@ -6545,21 +6477,6 @@
         <w:right w:w="108" w:type="dxa"/>
       </w:tblCellMar>
     </w:tblPr>
-    <w:tblStylePr w:type="firstRow">
-      <w:tblPr>
-        <w:jc w:val="left"/>
-        <w:tblInd w:w="0" w:type="dxa"/>
-      </w:tblPr>
-      <w:trPr>
-        <w:jc w:val="left"/>
-      </w:trPr>
-      <w:tcPr>
-        <w:vAlign w:val="bottom"/>
-        <w:tcBorders>
-          <w:bottom w:val="single"/>
-        </w:tcBorders>
-      </w:tcPr>
-    </w:tblStylePr>
   </w:style>
   <w:style w:type="paragraph" w:customStyle="1" w:styleId="DefinitionTerm">
     <w:name w:val="Definition Term"/>
@@ -6623,10 +6540,6 @@
       <w:rFonts w:ascii="Consolas" w:hAnsi="Consolas"/>
       <w:sz w:val="22"/>
     </w:rPr>
-  </w:style>
-  <w:style w:type="character" w:customStyle="1" w:styleId="SectionNumber">
-    <w:name w:val="Section Number"/>
-    <w:basedOn w:val="BodyTextChar"/>
   </w:style>
   <w:style w:type="character" w:styleId="FootnoteReference">
     <w:name w:val="Footnote Reference"/>

</xml_diff>

<commit_message>
Update paper and figures
</commit_message>
<xml_diff>
--- a/FinalAnalysis/manuscript/skeleton.docx
+++ b/FinalAnalysis/manuscript/skeleton.docx
@@ -117,12 +117,11 @@
         <w:pStyle w:val="Date"/>
       </w:pPr>
       <w:r>
-        <w:t xml:space="preserve">2021-09-09</w:t>
-      </w:r>
-    </w:p>
-    <w:p>
-      <w:pPr>
-        <w:pStyle w:val="Compact"/>
+        <w:t xml:space="preserve">2021-09-13</w:t>
+      </w:r>
+    </w:p>
+    <w:p>
+      <w:pPr>
         <w:pStyle w:val="Abstract"/>
       </w:pPr>
       <w:r>
@@ -1815,15 +1814,14 @@
         <w:t xml:space="preserve">practices.</w:t>
       </w:r>
     </w:p>
+    <w:bookmarkStart w:id="20" w:name="introduction"/>
     <w:p>
       <w:pPr>
         <w:pStyle w:val="Heading1"/>
       </w:pPr>
-      <w:bookmarkStart w:id="20" w:name="introduction"/>
       <w:r>
         <w:t xml:space="preserve">Introduction</w:t>
       </w:r>
-      <w:bookmarkEnd w:id="20"/>
     </w:p>
     <w:p>
       <w:pPr>
@@ -1836,7 +1834,7 @@
         <w:t xml:space="preserve"> </w:t>
       </w:r>
       <w:r>
-        <w:t xml:space="preserve">(Nosek &amp; Errington, 2019)</w:t>
+        <w:t xml:space="preserve">(Brian A. Nosek &amp; Errington, 2019)</w:t>
       </w:r>
       <w:r>
         <w:t xml:space="preserve">. However, a large-scale collaborative effort estimated the replicability of findings in psychological science and found that most replication effects are smaller than originally reported</w:t>
@@ -1881,7 +1879,7 @@
         <w:t xml:space="preserve"> </w:t>
       </w:r>
       <w:r>
-        <w:t xml:space="preserve">(Nosek &amp; Errington, 2017)</w:t>
+        <w:t xml:space="preserve">(Brian A. Nosek &amp; Errington, 2017)</w:t>
       </w:r>
       <w:r>
         <w:t xml:space="preserve">, human genetics</w:t>
@@ -1890,7 +1888,16 @@
         <w:t xml:space="preserve"> </w:t>
       </w:r>
       <w:r>
-        <w:t xml:space="preserve">(“Replicating Genotype–Phenotype Associations,” 2007)</w:t>
+        <w:t xml:space="preserve">(</w:t>
+      </w:r>
+      <w:r>
+        <w:t xml:space="preserve">“Replicating Genotype–Phenotype Associations,”</w:t>
+      </w:r>
+      <w:r>
+        <w:t xml:space="preserve"> </w:t>
+      </w:r>
+      <w:r>
+        <w:t xml:space="preserve">2007)</w:t>
       </w:r>
       <w:r>
         <w:t xml:space="preserve"> </w:t>
@@ -1911,7 +1918,7 @@
         <w:t xml:space="preserve"> </w:t>
       </w:r>
       <w:r>
-        <w:t xml:space="preserve">(Sainani et al., 2019)</w:t>
+        <w:t xml:space="preserve">(Kristin L. Sainani et al., 2019)</w:t>
       </w:r>
       <w:r>
         <w:t xml:space="preserve"> </w:t>
@@ -1941,7 +1948,7 @@
         <w:t xml:space="preserve"> </w:t>
       </w:r>
       <w:r>
-        <w:t xml:space="preserve">(Sainani et al., 2020)</w:t>
+        <w:t xml:space="preserve">(Kristin L. Sainani et al., 2020)</w:t>
       </w:r>
       <w:r>
         <w:t xml:space="preserve">, minimal or arbitrary use of effect sizes</w:t>
@@ -1950,7 +1957,7 @@
         <w:t xml:space="preserve"> </w:t>
       </w:r>
       <w:r>
-        <w:t xml:space="preserve">(Caldwell &amp; Vigotsky, 2020)</w:t>
+        <w:t xml:space="preserve">(Aaron R. Caldwell &amp; Vigotsky, 2020)</w:t>
       </w:r>
       <w:r>
         <w:t xml:space="preserve">, and other reporting issues</w:t>
@@ -1959,7 +1966,7 @@
         <w:t xml:space="preserve"> </w:t>
       </w:r>
       <w:r>
-        <w:t xml:space="preserve">(D. N. Borg, Lohse, et al., 2020)</w:t>
+        <w:t xml:space="preserve">(Borg, Lohse, et al., 2020)</w:t>
       </w:r>
       <w:r>
         <w:t xml:space="preserve"> </w:t>
@@ -1979,7 +1986,7 @@
         <w:t xml:space="preserve"> </w:t>
       </w:r>
       <w:r>
-        <w:t xml:space="preserve">(D. N. Borg, Bon, et al., 2020; D. N. Borg, Lohse, et al., 2020; A. R. Caldwell et al., 2020; Caldwell &amp; Vigotsky, 2020; Sainani et al., 2020; Vigotsky et al., 2020)</w:t>
+        <w:t xml:space="preserve">(Borg, Bon, et al., 2020; Borg, Lohse, et al., 2020; Aaron R. Caldwell et al., 2020; Aaron R. Caldwell &amp; Vigotsky, 2020; Kristin L. Sainani et al., 2020; Vigotsky et al., 2020)</w:t>
       </w:r>
       <w:r>
         <w:t xml:space="preserve">. Some journals in the field have started to adopt the Registered Report format for manuscripts which is commendable (see www.cos.io/rr for a list of participating journals). However, such practices include openly sharing data and code, pre-registration, and using the registered reports format (for a primer, see</w:t>
@@ -1988,7 +1995,7 @@
         <w:t xml:space="preserve"> </w:t>
       </w:r>
       <w:r>
-        <w:t xml:space="preserve">A. R. Caldwell et al. (2020)</w:t>
+        <w:t xml:space="preserve">Aaron R. Caldwell et al. (2020)</w:t>
       </w:r>
       <w:r>
         <w:t xml:space="preserve"> </w:t>
@@ -2012,7 +2019,7 @@
         <w:t xml:space="preserve"> </w:t>
       </w:r>
       <w:r>
-        <w:t xml:space="preserve">(D. N. Borg, Lohse, et al., 2020; Tamminen &amp; Poucher, 2018)</w:t>
+        <w:t xml:space="preserve">(Borg, Lohse, et al., 2020; Tamminen &amp; Poucher, 2018)</w:t>
       </w:r>
       <w:r>
         <w:t xml:space="preserve"> </w:t>
@@ -2130,6 +2137,9 @@
       </w:r>
       <m:oMath>
         <m:r>
+          <m:rPr>
+            <m:sty m:val="p"/>
+          </m:rPr>
           <m:t>&gt;</m:t>
         </m:r>
       </m:oMath>
@@ -2140,25 +2150,24 @@
         <w:t xml:space="preserve">80% of the published studies in kinesiology would report positive results (i.e, support for the hypothesis) for their first stated hypothesis. Our secondary aims were to assess a number of related research practices, including whether the kinesiology literature includes replications of previous effects, the detail of statistical reporting and adoption of other transparent reporting practices.</w:t>
       </w:r>
     </w:p>
+    <w:bookmarkEnd w:id="20"/>
+    <w:bookmarkStart w:id="33" w:name="methods"/>
     <w:p>
       <w:pPr>
         <w:pStyle w:val="Heading1"/>
       </w:pPr>
-      <w:bookmarkStart w:id="21" w:name="methods"/>
       <w:r>
         <w:t xml:space="preserve">Methods</w:t>
       </w:r>
-      <w:bookmarkEnd w:id="21"/>
-    </w:p>
+    </w:p>
+    <w:bookmarkStart w:id="21" w:name="sample"/>
     <w:p>
       <w:pPr>
         <w:pStyle w:val="Heading2"/>
       </w:pPr>
-      <w:bookmarkStart w:id="22" w:name="sample"/>
       <w:r>
         <w:t xml:space="preserve">Sample</w:t>
       </w:r>
-      <w:bookmarkEnd w:id="22"/>
     </w:p>
     <w:p>
       <w:pPr>
@@ -2168,36 +2177,22 @@
         <w:t xml:space="preserve">Research articles were sampled from three flagship kinesiology journals: Medicine and Science in Sport and Exercise (MSSE), the European Journal of Sport Science (EJSS) and the Journal of Science and Medicine in Sport (JSAMS), which represent three major kinesiology societies of North America (American College of Sports Medicine), Europe (European College of Sport Science) and Australia (Sports Medicine Australia), respectively. We selected three major societies and their official flagship journals because we believed they represent a diverse selection of research in kinesiology and provide insights into the practices of the field as a whole. In addition, we chose to focus on these three journals rather than a random sample of the entire literature because these journals should represent the best research in the field (compared to any published article which could be sampled from a possible predatory publisher). We selected 100 original research articles per journal, 300 in total, excluding study protocols, methodological tutorials/reports, opinions, commentaries, perspectives, conference proceedings, narrative reviews, systematic reviews and meta-analyses. We also excluded research articles if they have been retracted or contained insufficient information to reach coding decisions (none were observed in the current study). To sample a recent selection of the literature, research articles were sampled consecutively backwards from December 31, 2019, by the data analyst (ARC) until 100 were included for each journal.</w:t>
       </w:r>
     </w:p>
+    <w:bookmarkEnd w:id="21"/>
+    <w:bookmarkStart w:id="22" w:name="data-extraction"/>
     <w:p>
       <w:pPr>
         <w:pStyle w:val="Heading2"/>
       </w:pPr>
-      <w:bookmarkStart w:id="23" w:name="data-extraction"/>
       <w:r>
         <w:t xml:space="preserve">Data Extraction</w:t>
       </w:r>
-      <w:bookmarkEnd w:id="23"/>
     </w:p>
     <w:p>
       <w:pPr>
         <w:pStyle w:val="FirstParagraph"/>
       </w:pPr>
       <w:r>
-        <w:t xml:space="preserve">We identified nine coders who were responsible for data extraction. Coders underwent standardized training that has been designed based on the queries raised and clarification required during pilot testing (see later section). These nine coders formed three teams of three, and each team were allocated the research articles from one journal (MSSE, EJSS, or JSAMS). All coders extracted data independently and entered this directly into a Qualtrics survey. The Qualtrics survey was refined after pilot testing and a copy is available at:</w:t>
-      </w:r>
-      <w:r>
-        <w:t xml:space="preserve"> </w:t>
-      </w:r>
-      <w:hyperlink r:id="rId24">
-        <w:r>
-          <w:rPr>
-            <w:rStyle w:val="Hyperlink"/>
-          </w:rPr>
-          <w:t xml:space="preserve">https://osf.io/nwcx6/?view_only=a41116388e9244b7821bfb9fe5496bd2</w:t>
-        </w:r>
-      </w:hyperlink>
-      <w:r>
-        <w:t xml:space="preserve">. Each team was coordinated by a team leader trained at a doctoral level in a kinesiology discipline (RT, VY and JW). Once independent coding was complete, interrater reliability was assessed using Fleiss’s Kappa. Team leaders were responsible for resolving all conflicts (any instance where there was not agreement between all group members) within their team through group review of the item and group discussion. Where conflicts could not resolved (and revised if necessary) using this process, the team leader consulted the other two team leaders. All data (original coder responses and summary decisions) is available on study’s Open Science Framework repository (see</w:t>
+        <w:t xml:space="preserve">We identified nine coders who were responsible for data extraction. Coders underwent standardized training that has been designed based on the queries raised and clarification required during pilot testing (see later section). These nine coders formed three teams of three, and each team were allocated the research articles from one journal (MSSE, EJSS, or JSAMS). All coders extracted data independently and entered this directly into a Qualtrics survey. The Qualtrics survey was refined after pilot testing and a copy can be found at our Open Science Framework repository (see</w:t>
       </w:r>
       <w:r>
         <w:t xml:space="preserve"> </w:t>
@@ -2214,18 +2209,35 @@
         <w:t xml:space="preserve"> </w:t>
       </w:r>
       <w:r>
+        <w:t xml:space="preserve">statement). Each team was coordinated by a team leader trained at a doctoral level in a kinesiology discipline (RT, VY and JW). Once independent coding was complete, interrater reliability was assessed using Fleiss’s Kappa. Team leaders were responsible for resolving all conflicts (any instance where there was not agreement between all group members) within their team through group review of the item and group discussion. Where conflicts could not resolved (and revised if necessary) using this process, the team leader consulted the other two team leaders. All data (original coder responses and summary decisions) is available on study’s Open Science Framework repository (see</w:t>
+      </w:r>
+      <w:r>
+        <w:t xml:space="preserve"> </w:t>
+      </w:r>
+      <w:hyperlink w:anchor="data">
+        <w:r>
+          <w:rPr>
+            <w:rStyle w:val="Hyperlink"/>
+          </w:rPr>
+          <w:t xml:space="preserve">Data Accessibility</w:t>
+        </w:r>
+      </w:hyperlink>
+      <w:r>
+        <w:t xml:space="preserve"> </w:t>
+      </w:r>
+      <w:r>
         <w:t xml:space="preserve">statement).</w:t>
       </w:r>
     </w:p>
+    <w:bookmarkEnd w:id="22"/>
+    <w:bookmarkStart w:id="23" w:name="measures-and-coding-procedure"/>
     <w:p>
       <w:pPr>
         <w:pStyle w:val="Heading2"/>
       </w:pPr>
-      <w:bookmarkStart w:id="25" w:name="measures-and-coding-procedure"/>
       <w:r>
         <w:t xml:space="preserve">Measures and Coding Procedure</w:t>
       </w:r>
-      <w:bookmarkEnd w:id="25"/>
     </w:p>
     <w:p>
       <w:pPr>
@@ -2235,15 +2247,15 @@
         <w:t xml:space="preserve">All articles were categorized as basic physiology (animal and cell physiology), applied exercise physiology (human), environmental physiology (heat, cold, and altitude), clinical research, biomechanics, motor learning/control/behavior, epidemiology, sport/exercise psychology, sport performance, or other (the category that best describes the article). Research articles included explicit statements that a hypothesis was tested were included in the analysis of the positive result rate. However, all articles (i.e., 300) were included in analysis related to replication status, statistical reporting and other reporting practices, as described in the following sections.</w:t>
       </w:r>
     </w:p>
+    <w:bookmarkEnd w:id="23"/>
+    <w:bookmarkStart w:id="24" w:name="X7ae563934efd1658fe3db75ba85233d3c7ff550"/>
     <w:p>
       <w:pPr>
         <w:pStyle w:val="Heading2"/>
       </w:pPr>
-      <w:bookmarkStart w:id="26" w:name="X7ae563934efd1658fe3db75ba85233d3c7ff550"/>
       <w:r>
         <w:t xml:space="preserve">Support for a Hypothesis in the Kinesiology Literature</w:t>
       </w:r>
-      <w:bookmarkEnd w:id="26"/>
     </w:p>
     <w:p>
       <w:pPr>
@@ -2281,6 +2293,7 @@
       </w:r>
       <w:r>
         <w:rPr>
+          <w:iCs/>
           <w:i/>
         </w:rPr>
         <w:t xml:space="preserve">first</w:t>
@@ -2376,75 +2389,78 @@
         <w:t xml:space="preserve">“</w:t>
       </w:r>
       <w:r>
+        <w:t xml:space="preserve">unclear or not stated.</w:t>
+      </w:r>
+      <w:r>
+        <w:t xml:space="preserve">”</w:t>
+      </w:r>
+      <w:r>
+        <w:t xml:space="preserve"> </w:t>
+      </w:r>
+      <w:r>
+        <w:t xml:space="preserve">We added this fourth option after pilot indicated that some authors failed to state whether or not the study’s hypotheses were, or were not, supported in the discussion section of the manuscript. This was re-coded into a binary</w:t>
+      </w:r>
+      <w:r>
+        <w:t xml:space="preserve"> </w:t>
+      </w:r>
+      <w:r>
+        <w:t xml:space="preserve">“</w:t>
+      </w:r>
+      <w:r>
+        <w:t xml:space="preserve">support</w:t>
+      </w:r>
+      <w:r>
+        <w:t xml:space="preserve">”</w:t>
+      </w:r>
+      <w:r>
+        <w:t xml:space="preserve"> </w:t>
+      </w:r>
+      <w:r>
+        <w:t xml:space="preserve">(full or partial) vs. </w:t>
+      </w:r>
+      <w:r>
+        <w:t xml:space="preserve">“</w:t>
+      </w:r>
+      <w:r>
+        <w:t xml:space="preserve">no support</w:t>
+      </w:r>
+      <w:r>
+        <w:t xml:space="preserve">”</w:t>
+      </w:r>
+      <w:r>
+        <w:t xml:space="preserve"> </w:t>
+      </w:r>
+      <w:r>
+        <w:t xml:space="preserve">variable, with</w:t>
+      </w:r>
+      <w:r>
+        <w:t xml:space="preserve"> </w:t>
+      </w:r>
+      <w:r>
+        <w:t xml:space="preserve">“</w:t>
+      </w:r>
+      <w:r>
         <w:t xml:space="preserve">unclear or not stated</w:t>
       </w:r>
       <w:r>
         <w:t xml:space="preserve">”</w:t>
       </w:r>
       <w:r>
-        <w:t xml:space="preserve">. We added this fourth option after pilot indicated that some authors failed to state whether or not the study’s hypotheses were, or were not, supported in the discussion section of the manuscript. This was re-coded into a binary</w:t>
-      </w:r>
-      <w:r>
-        <w:t xml:space="preserve"> </w:t>
-      </w:r>
-      <w:r>
-        <w:t xml:space="preserve">“</w:t>
-      </w:r>
-      <w:r>
-        <w:t xml:space="preserve">support</w:t>
-      </w:r>
-      <w:r>
-        <w:t xml:space="preserve">”</w:t>
-      </w:r>
-      <w:r>
-        <w:t xml:space="preserve"> </w:t>
-      </w:r>
-      <w:r>
-        <w:t xml:space="preserve">(full or partial) vs. </w:t>
-      </w:r>
-      <w:r>
-        <w:t xml:space="preserve">“</w:t>
-      </w:r>
-      <w:r>
-        <w:t xml:space="preserve">no support</w:t>
-      </w:r>
-      <w:r>
-        <w:t xml:space="preserve">”</w:t>
-      </w:r>
-      <w:r>
-        <w:t xml:space="preserve"> </w:t>
-      </w:r>
-      <w:r>
-        <w:t xml:space="preserve">variable, with</w:t>
-      </w:r>
-      <w:r>
-        <w:t xml:space="preserve"> </w:t>
-      </w:r>
-      <w:r>
-        <w:t xml:space="preserve">“</w:t>
-      </w:r>
-      <w:r>
-        <w:t xml:space="preserve">unclear or not stated</w:t>
-      </w:r>
-      <w:r>
-        <w:t xml:space="preserve">”</w:t>
-      </w:r>
-      <w:r>
         <w:t xml:space="preserve"> </w:t>
       </w:r>
       <w:r>
         <w:t xml:space="preserve">removed, for the main analysis. The language used to state a hypothesis and support for the first tested hypothesis were included in the data extraction and are included in the final dataset.</w:t>
       </w:r>
     </w:p>
+    <w:bookmarkEnd w:id="24"/>
+    <w:bookmarkStart w:id="25" w:name="replication-status"/>
     <w:p>
       <w:pPr>
         <w:pStyle w:val="Heading2"/>
       </w:pPr>
-      <w:bookmarkStart w:id="27" w:name="replication-status"/>
       <w:r>
         <w:t xml:space="preserve">Replication Status</w:t>
       </w:r>
-      <w:bookmarkEnd w:id="27"/>
     </w:p>
     <w:p>
       <w:pPr>
@@ -2463,15 +2479,15 @@
         <w:t xml:space="preserve">.</w:t>
       </w:r>
     </w:p>
+    <w:bookmarkEnd w:id="25"/>
+    <w:bookmarkStart w:id="26" w:name="statistical-reporting"/>
     <w:p>
       <w:pPr>
         <w:pStyle w:val="Heading2"/>
       </w:pPr>
-      <w:bookmarkStart w:id="28" w:name="statistical-reporting"/>
       <w:r>
         <w:t xml:space="preserve">Statistical Reporting</w:t>
       </w:r>
-      <w:bookmarkEnd w:id="28"/>
     </w:p>
     <w:p>
       <w:pPr>
@@ -2488,6 +2504,9 @@
           <m:t>p</m:t>
         </m:r>
         <m:r>
+          <m:rPr>
+            <m:sty m:val="p"/>
+          </m:rPr>
           <m:t>=</m:t>
         </m:r>
         <m:r>
@@ -2505,6 +2524,9 @@
           <m:t>p</m:t>
         </m:r>
         <m:r>
+          <m:rPr>
+            <m:sty m:val="p"/>
+          </m:rPr>
           <m:t>&lt;</m:t>
         </m:r>
         <m:r>
@@ -2522,6 +2544,9 @@
           <m:t>p</m:t>
         </m:r>
         <m:r>
+          <m:rPr>
+            <m:sty m:val="p"/>
+          </m:rPr>
           <m:t>&lt;</m:t>
         </m:r>
         <m:r>
@@ -2539,6 +2564,9 @@
           <m:t>p</m:t>
         </m:r>
         <m:r>
+          <m:rPr>
+            <m:sty m:val="p"/>
+          </m:rPr>
           <m:t>&lt;</m:t>
         </m:r>
         <m:r>
@@ -2587,15 +2615,15 @@
         <w:t xml:space="preserve">). Finally, coders assessed whether the information on sample size was provided, and if provided, the total sample size (the number of participants included in the analyses, rather than the planned sample size) will be extracted. Finally, coders assessed whether any sample size justification (e.g. power analysis) were included in the manuscript.</w:t>
       </w:r>
     </w:p>
+    <w:bookmarkEnd w:id="26"/>
+    <w:bookmarkStart w:id="28" w:name="other-reporting-practices"/>
     <w:p>
       <w:pPr>
         <w:pStyle w:val="Heading2"/>
       </w:pPr>
-      <w:bookmarkStart w:id="29" w:name="other-reporting-practices"/>
       <w:r>
         <w:t xml:space="preserve">Other Reporting Practices</w:t>
       </w:r>
-      <w:bookmarkEnd w:id="29"/>
     </w:p>
     <w:p>
       <w:pPr>
@@ -2604,7 +2632,7 @@
       <w:r>
         <w:t xml:space="preserve">Coders assessed whether the study was a clinical trial, according to the ICJME definition (</w:t>
       </w:r>
-      <w:hyperlink r:id="rId30">
+      <w:hyperlink r:id="rId27">
         <w:r>
           <w:rPr>
             <w:rStyle w:val="Hyperlink"/>
@@ -2616,15 +2644,15 @@
         <w:t xml:space="preserve">). If yes, coders assessed if a clinical trial registration was reported in the manuscript. For all other types of studies, coders assessed whether studies were pre-registered (as reported within the manuscript). Additionally, the coders indicated if a study was a randomized control trial (RCT) or was a study involving animal models. Coders assessed if a manuscript provided a statement on original data availability (not additional supplementary data), and, if yes, whether there was open access to the original data and/or code via a link or supplementary file.</w:t>
       </w:r>
     </w:p>
+    <w:bookmarkEnd w:id="28"/>
+    <w:bookmarkStart w:id="29" w:name="pilot-testing"/>
     <w:p>
       <w:pPr>
         <w:pStyle w:val="Heading2"/>
       </w:pPr>
-      <w:bookmarkStart w:id="31" w:name="pilot-testing"/>
       <w:r>
         <w:t xml:space="preserve">Pilot Testing</w:t>
       </w:r>
-      <w:bookmarkEnd w:id="31"/>
     </w:p>
     <w:p>
       <w:pPr>
@@ -2664,15 +2692,15 @@
         <w:t xml:space="preserve">= 0.586; complete agreement = 6/9). For all items with rater disagreement, at least two coders were in agreement on the rating. After the conclusion of pilot testing, a forum among the team was completed in order to appropriately adjust the questionnaire and refine future instructions/training for the coding teams in the full study. Prior to coding, all coding team members underwent formal training and were presented with example articles (not from the study sample) in order to improve consistency in the coding process.</w:t>
       </w:r>
     </w:p>
+    <w:bookmarkEnd w:id="29"/>
+    <w:bookmarkStart w:id="32" w:name="statistical-analysis"/>
     <w:p>
       <w:pPr>
         <w:pStyle w:val="Heading2"/>
       </w:pPr>
-      <w:bookmarkStart w:id="32" w:name="statistical-analysis"/>
       <w:r>
         <w:t xml:space="preserve">Statistical Analysis</w:t>
       </w:r>
-      <w:bookmarkEnd w:id="32"/>
     </w:p>
     <w:p>
       <w:pPr>
@@ -2697,18 +2725,31 @@
         <w:t xml:space="preserve"> </w:t>
       </w:r>
       <w:r>
-        <w:t xml:space="preserve">analysis can be found at our OSF repository. Additional, data related to the inter-rater reliability can be found within the supplemental material.</w:t>
-      </w:r>
-    </w:p>
+        <w:t xml:space="preserve">analysis can be found at our Open Science Framework</w:t>
+      </w:r>
+      <w:r>
+        <w:t xml:space="preserve"> </w:t>
+      </w:r>
+      <w:hyperlink w:anchor="data">
+        <w:r>
+          <w:rPr>
+            <w:rStyle w:val="Hyperlink"/>
+          </w:rPr>
+          <w:t xml:space="preserve">repository</w:t>
+        </w:r>
+      </w:hyperlink>
+      <w:r>
+        <w:t xml:space="preserve">. Additional, data related to the inter-rater reliability can be found within the supplemental material.</w:t>
+      </w:r>
+    </w:p>
+    <w:bookmarkStart w:id="30" w:name="confirmatory-analyses"/>
     <w:p>
       <w:pPr>
         <w:pStyle w:val="Heading3"/>
       </w:pPr>
-      <w:bookmarkStart w:id="33" w:name="confirmatory-analyses"/>
       <w:r>
         <w:t xml:space="preserve">Confirmatory Analyses</w:t>
       </w:r>
-      <w:bookmarkEnd w:id="33"/>
     </w:p>
     <w:p>
       <w:pPr>
@@ -2755,18 +2796,27 @@
           <m:t>β</m:t>
         </m:r>
         <m:r>
+          <m:rPr>
+            <m:sty m:val="p"/>
+          </m:rPr>
           <m:t>(</m:t>
         </m:r>
         <m:r>
           <m:t>17</m:t>
         </m:r>
         <m:r>
+          <m:rPr>
+            <m:sty m:val="p"/>
+          </m:rPr>
           <m:t>,</m:t>
         </m:r>
         <m:r>
           <m:t>3</m:t>
         </m:r>
         <m:r>
+          <m:rPr>
+            <m:sty m:val="p"/>
+          </m:rPr>
           <m:t>)</m:t>
         </m:r>
       </m:oMath>
@@ -2787,6 +2837,9 @@
           <m:t>r</m:t>
         </m:r>
         <m:r>
+          <m:rPr>
+            <m:sty m:val="p"/>
+          </m:rPr>
           <m:t>(</m:t>
         </m:r>
         <m:r>
@@ -2817,12 +2870,18 @@
           <m:t>t</m:t>
         </m:r>
         <m:r>
+          <m:rPr>
+            <m:sty m:val="p"/>
+          </m:rPr>
           <m:t>&gt;</m:t>
         </m:r>
         <m:r>
           <m:t>.8</m:t>
         </m:r>
         <m:r>
+          <m:rPr>
+            <m:sty m:val="p"/>
+          </m:rPr>
           <m:t>|</m:t>
         </m:r>
         <m:r>
@@ -2838,6 +2897,9 @@
           <m:t>a</m:t>
         </m:r>
         <m:r>
+          <m:rPr>
+            <m:sty m:val="p"/>
+          </m:rPr>
           <m:t>)</m:t>
         </m:r>
       </m:oMath>
@@ -2849,6 +2911,9 @@
       </w:r>
       <m:oMath>
         <m:r>
+          <m:rPr>
+            <m:sty m:val="p"/>
+          </m:rPr>
           <m:t>&gt;</m:t>
         </m:r>
       </m:oMath>
@@ -2859,15 +2924,15 @@
         <w:t xml:space="preserve">3) for our hypothesis.</w:t>
       </w:r>
     </w:p>
+    <w:bookmarkEnd w:id="30"/>
+    <w:bookmarkStart w:id="31" w:name="exploratory-analyses"/>
     <w:p>
       <w:pPr>
         <w:pStyle w:val="Heading3"/>
       </w:pPr>
-      <w:bookmarkStart w:id="34" w:name="exploratory-analyses"/>
       <w:r>
         <w:t xml:space="preserve">Exploratory Analyses</w:t>
       </w:r>
-      <w:bookmarkEnd w:id="34"/>
     </w:p>
     <w:p>
       <w:pPr>
@@ -2950,6 +3015,7 @@
       </w:r>
       <w:r>
         <w:rPr>
+          <w:iCs/>
           <w:i/>
         </w:rPr>
         <w:t xml:space="preserve">a priori</w:t>
@@ -2988,25 +3054,26 @@
         <w:t xml:space="preserve">.</w:t>
       </w:r>
     </w:p>
+    <w:bookmarkEnd w:id="31"/>
+    <w:bookmarkEnd w:id="32"/>
+    <w:bookmarkEnd w:id="33"/>
+    <w:bookmarkStart w:id="44" w:name="results"/>
     <w:p>
       <w:pPr>
         <w:pStyle w:val="Heading1"/>
       </w:pPr>
-      <w:bookmarkStart w:id="35" w:name="results"/>
       <w:r>
         <w:t xml:space="preserve">Results</w:t>
       </w:r>
-      <w:bookmarkEnd w:id="35"/>
-    </w:p>
+    </w:p>
+    <w:bookmarkStart w:id="35" w:name="confirmatory-results"/>
     <w:p>
       <w:pPr>
         <w:pStyle w:val="Heading2"/>
       </w:pPr>
-      <w:bookmarkStart w:id="36" w:name="confirmatory-results"/>
       <w:r>
         <w:t xml:space="preserve">Confirmatory Results</w:t>
       </w:r>
-      <w:bookmarkEnd w:id="36"/>
     </w:p>
     <w:p>
       <w:pPr>
@@ -3025,7 +3092,7 @@
           <wp:inline>
             <wp:extent cx="5334000" cy="6096000"/>
             <wp:effectExtent b="0" l="0" r="0" t="0"/>
-            <wp:docPr descr="Figure 1. A) Posterior distributions from Bayesian model with the 50% and 95% percent compatibility intervals represented by the error bars at the bottom and B) Relative frequencies of the level of support reported for hypotheses." title="" id="1" name="Picture"/>
+            <wp:docPr descr="Figure 1. A) Posterior distributions from Bayesian model with the 50% and 95% percent compatibility intervals represented by the error bars at the bottom and B) Relative frequencies of the level of support reported for hypotheses with 17.8% report no support, 28.8% stating partial support, 46.6% stating full support, and 6.81% either having a unclear or not stated support." title="" id="1" name="Picture"/>
             <a:graphic>
               <a:graphicData uri="http://schemas.openxmlformats.org/drawingml/2006/picture">
                 <pic:pic>
@@ -3036,7 +3103,7 @@
                     </pic:cNvPicPr>
                   </pic:nvPicPr>
                   <pic:blipFill>
-                    <a:blip r:embed="rId37"/>
+                    <a:blip r:embed="rId34"/>
                     <a:stretch>
                       <a:fillRect/>
                     </a:stretch>
@@ -3068,7 +3135,7 @@
         <w:pStyle w:val="ImageCaption"/>
       </w:pPr>
       <w:r>
-        <w:t xml:space="preserve">Figure 1. A) Posterior distributions from Bayesian model with the 50% and 95% percent compatibility intervals represented by the error bars at the bottom and B) Relative frequencies of the level of support reported for hypotheses.</w:t>
+        <w:t xml:space="preserve">Figure 1. A) Posterior distributions from Bayesian model with the 50% and 95% percent compatibility intervals represented by the error bars at the bottom and B) Relative frequencies of the level of support reported for hypotheses with 17.8% report no support, 28.8% stating partial support, 46.6% stating full support, and 6.81% either having a unclear or not stated support.</w:t>
       </w:r>
     </w:p>
     <w:p>
@@ -3076,25 +3143,24 @@
         <w:br w:type="page"/>
       </w:r>
     </w:p>
+    <w:bookmarkEnd w:id="35"/>
+    <w:bookmarkStart w:id="43" w:name="exploratory-results"/>
     <w:p>
       <w:pPr>
         <w:pStyle w:val="Heading2"/>
       </w:pPr>
-      <w:bookmarkStart w:id="38" w:name="exploratory-results"/>
       <w:r>
         <w:t xml:space="preserve">Exploratory Results</w:t>
       </w:r>
-      <w:bookmarkEnd w:id="38"/>
-    </w:p>
+    </w:p>
+    <w:bookmarkStart w:id="36" w:name="statistics-reporting"/>
     <w:p>
       <w:pPr>
         <w:pStyle w:val="Heading3"/>
       </w:pPr>
-      <w:bookmarkStart w:id="39" w:name="statistics-reporting"/>
       <w:r>
         <w:t xml:space="preserve">Statistics Reporting</w:t>
       </w:r>
-      <w:bookmarkEnd w:id="39"/>
     </w:p>
     <w:p>
       <w:pPr>
@@ -3108,6 +3174,7 @@
       </w:r>
       <w:r>
         <w:rPr>
+          <w:iCs/>
           <w:i/>
         </w:rPr>
         <w:t xml:space="preserve">some</w:t>
@@ -3119,15 +3186,15 @@
         <w:t xml:space="preserve">exact p-values (e.g., p = .045) versus relative p-values (e.g., p &lt; .05), and therefore changed their reporting method within the paper.</w:t>
       </w:r>
     </w:p>
+    <w:bookmarkEnd w:id="36"/>
+    <w:bookmarkStart w:id="37" w:name="other-important-reporting-practices"/>
     <w:p>
       <w:pPr>
         <w:pStyle w:val="Heading3"/>
       </w:pPr>
-      <w:bookmarkStart w:id="40" w:name="other-important-reporting-practices"/>
       <w:r>
         <w:t xml:space="preserve">Other Important Reporting Practices</w:t>
       </w:r>
-      <w:bookmarkEnd w:id="40"/>
     </w:p>
     <w:p>
       <w:pPr>
@@ -3137,15 +3204,15 @@
         <w:t xml:space="preserve">The rate of study registration/preregistration was poor with 9% [6.01, 12.82] of manuscripts reporting preregistration or clinical trial registration information. Sample size information was often well reported and 97.67% [95.25, 99.06] of manuscripts reported all the required sample size information. However, sample size justification information (e.g., power analysis) only appeared in 22.67% [18.05, 27.83] of manuscripts. None of the manuscripts analyzed for this study were considered a replication attempt by the original study authors. Only 2.33% [0.94, 4.75] of manuscripts had a data accessibility statement. Further, a meager 0.67% [0.08, 2.39] of manuscripts reported some form of data sharing or open data.</w:t>
       </w:r>
     </w:p>
+    <w:bookmarkEnd w:id="37"/>
+    <w:bookmarkStart w:id="39" w:name="analysis-by-journal"/>
     <w:p>
       <w:pPr>
         <w:pStyle w:val="Heading3"/>
       </w:pPr>
-      <w:bookmarkStart w:id="41" w:name="analysis-by-journal"/>
       <w:r>
         <w:t xml:space="preserve">Analysis by Journal</w:t>
       </w:r>
-      <w:bookmarkEnd w:id="41"/>
     </w:p>
     <w:p>
       <w:pPr>
@@ -3172,7 +3239,7 @@
         </m:sSup>
       </m:oMath>
       <w:r>
-        <w:t xml:space="preserve">(6) = 2.4; p=0.879, (Figure 2A). All three journals had</w:t>
+        <w:t xml:space="preserve">(6) = 2.4; p=0.879, (Figure 2B). All three journals had</w:t>
       </w:r>
       <w:r>
         <w:t xml:space="preserve"> </w:t>
@@ -3210,7 +3277,7 @@
         </m:sSup>
       </m:oMath>
       <w:r>
-        <w:t xml:space="preserve">(2) = 20.43; p&lt;0.001, in the rate of hypotheses being tested (Figure 2B). The majority of MSSE and EJSS had hypothesis tests (74% and 71% respectively), but JSAMS had a much lower rate of hypothesis tests (46%). An effect size was often reported in manuscripts, but EJSS (90%) had a much better reporting rate,</w:t>
+        <w:t xml:space="preserve">(2) = 20.43; p&lt;0.001, in the rate of hypotheses being tested (Figure 2A). The majority of MSSE and EJSS had hypothesis tests (74% and 71% respectively), but JSAMS had a much lower rate of hypothesis tests (46%). An effect size was often reported in manuscripts, but EJSS (90%) had a much better reporting rate,</w:t>
       </w:r>
       <w:r>
         <w:t xml:space="preserve"> </w:t>
@@ -3298,7 +3365,7 @@
                     </pic:cNvPicPr>
                   </pic:nvPicPr>
                   <pic:blipFill>
-                    <a:blip r:embed="rId42"/>
+                    <a:blip r:embed="rId38"/>
                     <a:stretch>
                       <a:fillRect/>
                     </a:stretch>
@@ -3338,15 +3405,15 @@
         <w:br w:type="page"/>
       </w:r>
     </w:p>
+    <w:bookmarkEnd w:id="39"/>
+    <w:bookmarkStart w:id="41" w:name="analysis-by-discipline"/>
     <w:p>
       <w:pPr>
         <w:pStyle w:val="Heading3"/>
       </w:pPr>
-      <w:bookmarkStart w:id="43" w:name="analysis-by-discipline"/>
       <w:r>
         <w:t xml:space="preserve">Analysis by Discipline</w:t>
       </w:r>
-      <w:bookmarkEnd w:id="43"/>
     </w:p>
     <w:p>
       <w:pPr>
@@ -3373,7 +3440,7 @@
         </m:sSup>
       </m:oMath>
       <w:r>
-        <w:t xml:space="preserve">(27) = 40.02; p=0.051. In fact, motor behavior andd environmental physiology studies all found full or partial support within the sample of manuscripts (Figure 3A). Basic physiology was the worst at not reporting whether or not a hypothesis was supported with 37.5% of the studies never making a clear statement of support (Figure 3A). The rate of hypothesis testing differed greatly between disciplines,</w:t>
+        <w:t xml:space="preserve">(27) = 40.02; p=0.051. In fact, motor behavior andd environmental physiology studies all found full or partial support within the sample of manuscripts (Figure 3B). Basic physiology was the worst at not reporting whether or not a hypothesis was supported with 37.5% of the studies never making a clear statement of support (Figure 3B). The rate of hypothesis testing differed greatly between disciplines,</w:t>
       </w:r>
       <w:r>
         <w:t xml:space="preserve"> </w:t>
@@ -3393,7 +3460,7 @@
         </m:sSup>
       </m:oMath>
       <w:r>
-        <w:t xml:space="preserve">(9) = 28.44; p&lt;0.001 (Figure 3B). The extremes of the spectrum ranged from epidemiology (25.9%) to basic physiology (88.9%). Sample size, evaluated using a linear model with a natural log transformation of the total sample size, differed between disciplines, F(9, 285) = 21.81, p =</w:t>
+        <w:t xml:space="preserve">(9) = 28.44; p&lt;0.001 (Figure 3A). The extremes of the spectrum ranged from epidemiology (25.9%) to basic physiology (88.9%). Sample size, evaluated using a linear model with a natural log transformation of the total sample size, differed between disciplines, F(9, 285) = 21.81, p =</w:t>
       </w:r>
       <w:r>
         <w:t xml:space="preserve"> </w:t>
@@ -3403,6 +3470,9 @@
           <m:t>2.2</m:t>
         </m:r>
         <m:r>
+          <m:rPr>
+            <m:sty m:val="p"/>
+          </m:rPr>
           <m:t>⋅</m:t>
         </m:r>
         <m:sSup>
@@ -3413,6 +3483,9 @@
           </m:e>
           <m:sup>
             <m:r>
+              <m:rPr>
+                <m:sty m:val="p"/>
+              </m:rPr>
               <m:t>−</m:t>
             </m:r>
             <m:r>
@@ -3478,7 +3551,7 @@
                     </pic:cNvPicPr>
                   </pic:nvPicPr>
                   <pic:blipFill>
-                    <a:blip r:embed="rId44"/>
+                    <a:blip r:embed="rId40"/>
                     <a:stretch>
                       <a:fillRect/>
                     </a:stretch>
@@ -3518,15 +3591,15 @@
         <w:br w:type="page"/>
       </w:r>
     </w:p>
+    <w:bookmarkEnd w:id="41"/>
+    <w:bookmarkStart w:id="42" w:name="analysis-of-rct-and-clinical-trials"/>
     <w:p>
       <w:pPr>
         <w:pStyle w:val="Heading3"/>
       </w:pPr>
-      <w:bookmarkStart w:id="45" w:name="analysis-of-rct-and-clinical-trials"/>
       <w:r>
         <w:t xml:space="preserve">Analysis of RCT and Clinical Trials</w:t>
       </w:r>
-      <w:bookmarkEnd w:id="45"/>
     </w:p>
     <w:p>
       <w:pPr>
@@ -3544,22 +3617,44 @@
         <w:t xml:space="preserve">Another category of studies that requires particular reporting are RCTs (N = 64). Overall, the manuscripts including RCTs had similar rates of supporting the hypothesis, 75% [59.7, 86.8] and a high rate, 73.4% [60.9, 83.7], of testing hypotheses. Like clinical trials, RCTs often lacked sample size justifications, 50% [37.2, 62.8], and lacked pre-registrations, 28.1% [17.6, 40.8].</w:t>
       </w:r>
     </w:p>
+    <w:bookmarkEnd w:id="42"/>
+    <w:bookmarkEnd w:id="43"/>
+    <w:bookmarkEnd w:id="44"/>
+    <w:bookmarkStart w:id="47" w:name="discussion"/>
     <w:p>
       <w:pPr>
         <w:pStyle w:val="Heading1"/>
       </w:pPr>
-      <w:bookmarkStart w:id="46" w:name="discussion"/>
       <w:r>
         <w:t xml:space="preserve">Discussion</w:t>
       </w:r>
-      <w:bookmarkEnd w:id="46"/>
     </w:p>
     <w:p>
       <w:pPr>
         <w:pStyle w:val="FirstParagraph"/>
       </w:pPr>
       <w:r>
-        <w:t xml:space="preserve">We performed a systematic evaluation of the 300 journal articles published in the flagship journals of three major sport and exercise science societies. Our primary hypothesis that the proportion of studies finding support for their first hypothesis would be more than 80% was weakly corroborated. However, we estimate that the positive result in the kinesiology literature is approximately 81% (Figure 1A). This rate is lower than previous studies of adjacent fields like sports medicine at ~97.2%</w:t>
+        <w:t xml:space="preserve">We performed a systematic evaluation of the 300 journal articles published in the flagship journals of three major sport and exercise science societies. Our primary hypothesis that the proportion of studies finding support for their first hypothesis would be more than 80% was weakly corroborated. This positive result rate is still excessively high at 81%, and would likely be much lower if there more stringent criteria for hypothesis tests. Our secondary hypothesis that more than 60% of articles would explicitly report a hypothesis was corroborated, though our estimate of approximately 64% is relatively low when considering that &gt;90% of articles used null hypothesis significance testing. The low proportion of null results, lack of sample size justifications, low numbers of pre-registrations (even in the case of clinical trials), the near absence of open data, and the complete absence of replication studies cast doubt on the credibility of the scientific reporting practices of sport and exercise science.</w:t>
+      </w:r>
+    </w:p>
+    <w:p>
+      <w:pPr>
+        <w:pStyle w:val="BodyText"/>
+      </w:pPr>
+      <w:r>
+        <w:t xml:space="preserve">The positive result rate observed in this study is very similar to what has been observed in a variety of other fields. In a recent study of sports medicine,</w:t>
+      </w:r>
+      <w:r>
+        <w:t xml:space="preserve"> </w:t>
+      </w:r>
+      <w:r>
+        <w:t xml:space="preserve">Büttner et al. (2020)</w:t>
+      </w:r>
+      <w:r>
+        <w:t xml:space="preserve"> </w:t>
+      </w:r>
+      <w:r>
+        <w:t xml:space="preserve">estimated the positive result at ~82.2%</w:t>
       </w:r>
       <w:r>
         <w:t xml:space="preserve"> </w:t>
@@ -3568,7 +3663,85 @@
         <w:t xml:space="preserve">(Büttner et al., 2020)</w:t>
       </w:r>
       <w:r>
-        <w:t xml:space="preserve">, psychology at ~96%</w:t>
+        <w:t xml:space="preserve"> </w:t>
+      </w:r>
+      <w:r>
+        <w:t xml:space="preserve">which is almost indistinguishable from the estimated rate in our study of kinesiology (~81%; Figure 1A). However, the positive result rates for kinesiology and sports medicine is slightly lower than the overall scientific positive result rate of 84% that was reported by</w:t>
+      </w:r>
+      <w:r>
+        <w:t xml:space="preserve"> </w:t>
+      </w:r>
+      <w:r>
+        <w:t xml:space="preserve">Fanelli (2010)</w:t>
+      </w:r>
+      <w:r>
+        <w:t xml:space="preserve">. The positive result rate does appear to vary by field with some fields having positive result rates as low as 70% (space science) and as high as 90% (psychology)</w:t>
+      </w:r>
+      <w:r>
+        <w:t xml:space="preserve"> </w:t>
+      </w:r>
+      <w:r>
+        <w:t xml:space="preserve">(Fanelli, 2010)</w:t>
+      </w:r>
+      <w:r>
+        <w:t xml:space="preserve">. The results from our study and</w:t>
+      </w:r>
+      <w:r>
+        <w:t xml:space="preserve"> </w:t>
+      </w:r>
+      <w:r>
+        <w:t xml:space="preserve">Büttner et al. (2020)</w:t>
+      </w:r>
+      <w:r>
+        <w:t xml:space="preserve"> </w:t>
+      </w:r>
+      <w:r>
+        <w:t xml:space="preserve">would place kinesiology and sports medicine closer to the</w:t>
+      </w:r>
+      <w:r>
+        <w:t xml:space="preserve"> </w:t>
+      </w:r>
+      <w:r>
+        <w:t xml:space="preserve">“</w:t>
+      </w:r>
+      <w:r>
+        <w:t xml:space="preserve">hard</w:t>
+      </w:r>
+      <w:r>
+        <w:t xml:space="preserve">”</w:t>
+      </w:r>
+      <w:r>
+        <w:t xml:space="preserve"> </w:t>
+      </w:r>
+      <w:r>
+        <w:t xml:space="preserve">sciences than to the</w:t>
+      </w:r>
+      <w:r>
+        <w:t xml:space="preserve"> </w:t>
+      </w:r>
+      <w:r>
+        <w:t xml:space="preserve">“</w:t>
+      </w:r>
+      <w:r>
+        <w:t xml:space="preserve">soft</w:t>
+      </w:r>
+      <w:r>
+        <w:t xml:space="preserve">”</w:t>
+      </w:r>
+      <w:r>
+        <w:t xml:space="preserve"> </w:t>
+      </w:r>
+      <w:r>
+        <w:t xml:space="preserve">sciences</w:t>
+      </w:r>
+      <w:r>
+        <w:t xml:space="preserve"> </w:t>
+      </w:r>
+      <w:r>
+        <w:t xml:space="preserve">(Fanelli, 2010)</w:t>
+      </w:r>
+      <w:r>
+        <w:t xml:space="preserve">. The positive result rate in kinesiology is almost certainly lower than psychology which is estimated to report support for hypotheses in ~96% of manuscripts involving original research</w:t>
       </w:r>
       <w:r>
         <w:t xml:space="preserve"> </w:t>
@@ -3577,25 +3750,19 @@
         <w:t xml:space="preserve">(Scheel, Schijen, et al., 2020)</w:t>
       </w:r>
       <w:r>
-        <w:t xml:space="preserve">, or even the average of all scientific disciplines at ~84%</w:t>
-      </w:r>
-      <w:r>
-        <w:t xml:space="preserve"> </w:t>
-      </w:r>
-      <w:r>
-        <w:t xml:space="preserve">(Fanelli, 2010)</w:t>
-      </w:r>
-      <w:r>
-        <w:t xml:space="preserve">. This positive result rate is still excessively high at 81%, and would likely be much lower if there more stringent criteria for hypothesis tests. For example, when researchers use a registered report model for testing hypotheses the positive result rate drops to 46%</w:t>
-      </w:r>
-      <w:r>
-        <w:t xml:space="preserve"> </w:t>
-      </w:r>
-      <w:r>
-        <w:t xml:space="preserve">(Scheel, Schijen, et al., 2020)</w:t>
-      </w:r>
-      <w:r>
-        <w:t xml:space="preserve">. Our secondary hypothesis that more than 60% of articles would explicitly report a hypothesis was corroborated, though our estimate of approximately 64% is relatively low when considering that &gt;90% of articles used null hypothesis significance testing. The low proportion of null results, lack of sample size justifications, low numbers of pre-registrations (even in the case of clinical trials), the near absence of open data, and the complete absence of replication studies cast doubt on the credibility of the scientific reporting practices of sport and exercise science.</w:t>
+        <w:t xml:space="preserve">. However, the positive result in kinesiology is still unreasonably high, and efforts to reduce the excessively positive spin of hypothesis tests should be undertaken. As</w:t>
+      </w:r>
+      <w:r>
+        <w:t xml:space="preserve"> </w:t>
+      </w:r>
+      <w:r>
+        <w:t xml:space="preserve">Scheel, Schijen, et al. (2020)</w:t>
+      </w:r>
+      <w:r>
+        <w:t xml:space="preserve"> </w:t>
+      </w:r>
+      <w:r>
+        <w:t xml:space="preserve">demonstrated, when researchers adopt a registered report approach the positive result rate drops to 46%.</w:t>
       </w:r>
     </w:p>
     <w:p>
@@ -3603,6 +3770,35 @@
         <w:pStyle w:val="BodyText"/>
       </w:pPr>
       <w:r>
+        <w:t xml:space="preserve">In the current study, we observed that ~60% of manuscripts reported that they were testing hypotheses, and this is almost identical to the rate reported by</w:t>
+      </w:r>
+      <w:r>
+        <w:t xml:space="preserve"> </w:t>
+      </w:r>
+      <w:r>
+        <w:t xml:space="preserve">Büttner et al. (2020)</w:t>
+      </w:r>
+      <w:r>
+        <w:t xml:space="preserve">. As</w:t>
+      </w:r>
+      <w:r>
+        <w:t xml:space="preserve"> </w:t>
+      </w:r>
+      <w:r>
+        <w:t xml:space="preserve">Fanelli (2010)</w:t>
+      </w:r>
+      <w:r>
+        <w:t xml:space="preserve"> </w:t>
+      </w:r>
+      <w:r>
+        <w:t xml:space="preserve">noted, researchers may selectively report whether or not hypothesis testing was the original goal of a study. Some researchers may have removed language regarding hypothesis testing if their planned hypothesis did not get the support the data they were expecting, or if the results were ambiguous. Approximately 80% of the studies within our study that did not report a hypothesis utilized significance testing, which is a statistical tool intended for testing hypotheses. Therefore, we believe it is possible that some studies included in our sample may have originally been intended to test hypotheses but the language regarding hypothesis tests was removed during the writing process. If studies and hypotheses were pre-registered, or written as a registered report, then the positive result rate may have been lowered simply due to the fact that language regarding hypothesis tests would still be included within the manuscript.</w:t>
+      </w:r>
+    </w:p>
+    <w:p>
+      <w:pPr>
+        <w:pStyle w:val="BodyText"/>
+      </w:pPr>
+      <w:r>
         <w:t xml:space="preserve">Assuming no bias in the scientific record, the positive result rate of a sample of articles would depend on the statistical power and proportion of true hypotheses tested in the included studies</w:t>
       </w:r>
       <w:r>
@@ -3612,7 +3808,7 @@
         <w:t xml:space="preserve">(Ioannidis, 2005; Scheel, Schijen, et al., 2020)</w:t>
       </w:r>
       <w:r>
-        <w:t xml:space="preserve">. The proportion of true hypotheses being tested may be higher in sport and exercise science because studies can be resource-intensive due to the use of specialist equipment and techniques or the time and personnel required for specific study designs (for example, training studies with multiple laboratory visits). Studies can also be demanding or invasive for participants. Kinesiology researchers may design studies and test trivial hypotheses where a positive result is largely foreseeable (and potentially unimportant) in order to increase the odds of</w:t>
+        <w:t xml:space="preserve">. The proportion of true hypotheses being tested may be higher in sport and exercise science because studies can be resource-intensive due to the use of specialist equipment, techniques, or the time and personnel required for specific study designs (for example, training studies with multiple laboratory visits). Studies can also be demanding or invasive for participants. Kinesiology researchers may design studies and test trivial hypotheses where a positive result is largely foreseeable (and potentially unimportant) in order to increase the odds of</w:t>
       </w:r>
       <w:r>
         <w:t xml:space="preserve"> </w:t>
@@ -3647,7 +3843,7 @@
         <w:pStyle w:val="BodyText"/>
       </w:pPr>
       <w:r>
-        <w:t xml:space="preserve">QRPs can be intentional or unintentional; some researchers may simply lack awareness, and consider QRPs to be a normal part of the research process rather than detrimental practices that inflate the Type 1 error rate and lead to a biased literature. Unconscious biases may cause a tendency for researchers to confirm tested hypotheses (confirmation bias) and can influence participants to meet researcher expectations. Similarly, researchers are not immune to publication bias and may be influenced by the perception or reality that a compelling</w:t>
+        <w:t xml:space="preserve">It would not be fair of us to suggest that deliberate data manipulation is prevalent in our field; QRPs can be intentional or unintentional. Some researchers may simply lack awareness and consider QRPs to be a normal part of the research process rather than concerted effort to produce misleading studies. Unconscious biases may cause a tendency for researchers to confirm tested hypotheses (confirmation bias) and can influence participants to meet researcher expectations. Similarly, researchers are not immune to publication bias and may be influenced by the perception or reality that a compelling</w:t>
       </w:r>
       <w:r>
         <w:t xml:space="preserve"> </w:t>
@@ -3733,6 +3929,7 @@
       </w:r>
       <w:r>
         <w:rPr>
+          <w:iCs/>
           <w:i/>
         </w:rPr>
         <w:t xml:space="preserve">before</w:t>
@@ -3759,7 +3956,7 @@
         <w:t xml:space="preserve">(Singh et al., 2021)</w:t>
       </w:r>
       <w:r>
-        <w:t xml:space="preserve">. Although not extracted, coders also noted that very few (if any) supplementary files included contained completed checklists for the relevant EQUATOR reporting guidelines, and very few (if any) statements were included about the use of reporting guidelines in the articles. No RCTs reporting using CONSORT guidelines, despite JSAMS explicitly including this in author instructions. JSAMS included 2 unregistered clinical trials (7 published clinical trials) despite explicitly including this in author instructions, and MSSE included 10 unregistered clinical trials (25 published clinical trials) despite purporting to adhere to the Declaration of Helsinki. None of the nine animal studies reported using the ARRIVE guidelines, despite MSSE explicitly including this in author instructions. In summary, reporting of kinesiology research in our society journals does not meet international standards for the reporting of health or animal research.</w:t>
+        <w:t xml:space="preserve">. Although not extracted, coders also noted that very few (if any) supplementary files included completed checklists for the relevant EQUATOR reporting guidelines, and very few (if any) statements were included about the use of reporting guidelines in the articles. No RCTs reporting using CONSORT guidelines, despite JSAMS explicitly including this in instructions to authors. JSAMS included 2 unregistered clinical trials (7 published clinical trials) despite explicitly including this in author instructions, and MSSE included 10 unregistered clinical trials (25 published clinical trials) despite purporting to adhere to the Declaration of Helsinki. None of the nine animal studies reported using the ARRIVE guidelines, despite MSSE explicitly including this in author instructions. In summary, reporting of kinesiology research in our society journals does not meet international standards for the reporting of health or animal research.</w:t>
       </w:r>
     </w:p>
     <w:p>
@@ -3785,7 +3982,7 @@
         <w:t xml:space="preserve">(Huston et al., 2019)</w:t>
       </w:r>
       <w:r>
-        <w:t xml:space="preserve">. Data and code sharing adds value to the research process by providing verifiable results, and facilitating meta-analysis. Our survey of the literature shows that kinesiology is behind in creating a culture that embraces open research practices. The more encouraging findings are that the majority of studies included an effect size measure, though we used a broad definition of effect sizes, and reporting was not always considered best practice by coders (e.g., only reporting percent changes). Still, ~20% of studies did not provide any indication of the magnitude of the effect and relied only on p-values, without consideration of the practical or clinical significance of an intervention or experimental manipulation.</w:t>
+        <w:t xml:space="preserve">, and the current literature shows that kinesiology is behind in embracing open research practices. An encouraging finding is that the majority of studies included an effect size measure, however we used a broad definition of effect sizes, and reporting was not always considered best practice by coders (e.g., only reporting percent changes, and not reporting an effect size for the primary variables related to the hypothesis). Still, ~20% of studies did not provide any indication of the magnitude of the effect and relied only on p-values, without consideration of the practical or clinical significance of an intervention or experimental manipulation. The lack of effect size reporting and a complete lack of data sharing hinders future efforts for systematic reviews and meta-analyses.</w:t>
       </w:r>
     </w:p>
     <w:p>
@@ -3845,6 +4042,7 @@
       </w:r>
       <w:r>
         <w:rPr>
+          <w:iCs/>
           <w:i/>
         </w:rPr>
         <w:t xml:space="preserve">sine qua non</w:t>
@@ -3853,7 +4051,7 @@
         <w:t xml:space="preserve"> </w:t>
       </w:r>
       <w:r>
-        <w:t xml:space="preserve">of publishing in the peer reviewed literature for sport and exercise science. As</w:t>
+        <w:t xml:space="preserve">of publishing in the peer reviewed literature. As</w:t>
       </w:r>
       <w:r>
         <w:t xml:space="preserve"> </w:t>
@@ -3865,7 +4063,23 @@
         <w:t xml:space="preserve"> </w:t>
       </w:r>
       <w:r>
-        <w:t xml:space="preserve">eloquently pointed out, when these practices become ingrained, to the point of becoming a requirement for publication, statistical thinking is discarded in favor of statistical rituals. This does necessarily mean the often maligned p-value is to blame, as</w:t>
+        <w:t xml:space="preserve">eloquently pointed out, when these practices become ingrained, to the point of becoming a requirement for publication, statistical thinking is discarded in favor of statistical rituals. This does</w:t>
+      </w:r>
+      <w:r>
+        <w:t xml:space="preserve"> </w:t>
+      </w:r>
+      <w:r>
+        <w:rPr>
+          <w:iCs/>
+          <w:i/>
+        </w:rPr>
+        <w:t xml:space="preserve">not</w:t>
+      </w:r>
+      <w:r>
+        <w:t xml:space="preserve"> </w:t>
+      </w:r>
+      <w:r>
+        <w:t xml:space="preserve">necessarily mean the often maligned p-value is to blame, as</w:t>
       </w:r>
       <w:r>
         <w:t xml:space="preserve"> </w:t>
@@ -3886,18 +4100,26 @@
         <w:t xml:space="preserve">(Rafi &amp; Greenland, 2020)</w:t>
       </w:r>
       <w:r>
-        <w:t xml:space="preserve">. Studies that are exploratory, or at least are not focused on hypothesis tests, should spend more time describing the statistical results within the manuscript and avoid placing emphasis on statistical significance. Generally, we would recommend that sport and exercise scientists adopt a more diverse set of statistical tools and for journals to encourage manuscripts submissions that do not rely upon significance testing.</w:t>
-      </w:r>
-    </w:p>
+        <w:t xml:space="preserve">. Studies that are exploratory, or at least not focused on hypothesis tests, should spend more time describing the statistical results within the manuscript and avoid placing emphasis on statistical significance, or at least, make the correct use of p-values in informing their decisions</w:t>
+      </w:r>
+      <w:r>
+        <w:t xml:space="preserve"> </w:t>
+      </w:r>
+      <w:r>
+        <w:t xml:space="preserve">(Lakens, 2021)</w:t>
+      </w:r>
+      <w:r>
+        <w:t xml:space="preserve">. Generally, we recommend that sport and exercise scientists adopt a more diverse set of statistical tools and for journals to encourage manuscript submissions that do not rely only upon significance testing to inform decisions. Reviewers should be encouraged to recommend alternate statistical analyses and interpretations that are appropriate for the data and study design. Registered reports would be in this regard because discussions of possible analysis plans could occur before the data is collected.</w:t>
+      </w:r>
+    </w:p>
+    <w:bookmarkStart w:id="45" w:name="limitations"/>
     <w:p>
       <w:pPr>
         <w:pStyle w:val="Heading2"/>
       </w:pPr>
-      <w:bookmarkStart w:id="47" w:name="limitations"/>
       <w:r>
         <w:t xml:space="preserve">Limitations</w:t>
       </w:r>
-      <w:bookmarkEnd w:id="47"/>
     </w:p>
     <w:p>
       <w:pPr>
@@ -3913,13 +4135,16 @@
         <w:t xml:space="preserve">“</w:t>
       </w:r>
       <w:r>
-        <w:t xml:space="preserve">seeks to publish only the very highest quality science</w:t>
+        <w:t xml:space="preserve">seeks to publish only the very highest quality science.</w:t>
       </w:r>
       <w:r>
         <w:t xml:space="preserve">”</w:t>
       </w:r>
       <w:r>
-        <w:t xml:space="preserve">. Nevertheless, these journals may not provide a representative sample of the highest quality research in our field and may not have the most progressive editorial policies and reporting standards. Many articles that fall under the broad umbrella of kinesiology are submitted to sub-discipline specific journals (e.g., for sport and exercise physiology or psychology). Assessing the highest-ranked journals may be of interest in future work, though we note that citation data and journal prestige are not necessarily a surrogate of research quality or methodological rigour. Furthermore, our findings are similar to those of</w:t>
+        <w:t xml:space="preserve"> </w:t>
+      </w:r>
+      <w:r>
+        <w:t xml:space="preserve">Nevertheless, these journals may not provide a representative sample of the quality of research in our field and may not have editorial policies and reporting standards that reflect all journals in kinesiology. Many articles that fall under the broad umbrella of kinesiology are submitted to sub-discipline specific journals (e.g., for sport and exercise physiology or psychology). Assessing the highest-ranked journals may be of interest in future work, though we note that citation data and journal prestige are not necessarily a surrogate of research quality or methodological rigor. Furthermore, our findings are similar to those of</w:t>
       </w:r>
       <w:r>
         <w:t xml:space="preserve"> </w:t>
@@ -3928,7 +4153,7 @@
         <w:t xml:space="preserve">Büttner et al. (2020)</w:t>
       </w:r>
       <w:r>
-        <w:t xml:space="preserve">, who found a similar positive result rate of 82.2% in sports medicine/physical therapy journals, so we doubt that a different selection of journals would alter our conclusions.</w:t>
+        <w:t xml:space="preserve">, who found a similar positive result rate of 82.2% in sports medicine/physical therapy journals, so we doubt that a different selection of journals would alter our conclusions substantially.</w:t>
       </w:r>
     </w:p>
     <w:p>
@@ -3936,7 +4161,7 @@
         <w:pStyle w:val="BodyText"/>
       </w:pPr>
       <w:r>
-        <w:t xml:space="preserve">A possible limitation is that support for the hypothesis was based on the author’s language rather than inspection of the data and statistical analysis by our coders. This was necessary because the latter was not feasible; equivocal hypotheses and limited reporting were common, and different analytic choices influence results</w:t>
+        <w:t xml:space="preserve">A possible limitation is that support for the hypothesis was based on the author’s language rather than inspection of the data and statistical analysis by our coders. This was necessary because the latter was not feasible given raw data was not available, equivocal hypotheses and limited reporting were common, and different analytic choices influence results</w:t>
       </w:r>
       <w:r>
         <w:t xml:space="preserve"> </w:t>
@@ -3945,25 +4170,25 @@
         <w:t xml:space="preserve">(Silberzahn et al., 2018)</w:t>
       </w:r>
       <w:r>
-        <w:t xml:space="preserve">. Although our interest was in the author’s interpretation of the data as a reflection of how often authors claim support for the hypotheses in the peer-reviewed literature, the extent to which support for the hypothesis was warranted based on the data and statistical analysis is unknown. Another possible limitation in the hypothesis coding is that the first stated hypothesis may not have always been the primary hypothesis. Finally, there were other considerations to our coding procedures that we list here for transparency: although coders reached agreement on the single category that best described an article, many categorizations required discussion, and often two were suitable; many articles did not include explicit statements of support/no support for the hypothesis, but all coders reached consensus following review and discussion; we coded the number of participants (human or animal), and not the number of observations; although we found no articles that were described as replication studies by the authors, it’s possible that some did involve a replication attempt, but were not labelled as such due to the perception or reality that a lack of novelty would preclude publication.</w:t>
-      </w:r>
-    </w:p>
+        <w:t xml:space="preserve">. Although our interest was in the author’s interpretation of the data as a reflection of how often authors claim support for the hypotheses in the peer-reviewed literature, the extent to which support for the hypothesis was warranted based on the data and statistical analysis is unknown. Another possible limitation in the hypothesis coding is that the first stated hypothesis may not have always been the primary hypothesis. Finally, there were other considerations to our coding procedures that we list here for transparency: although coders reached agreement on the single category that best described an article, many categorizations required discussion, and often two were suitable which lead to a majority decision; many articles did not include explicit statements of support/no support for the hypothesis, but all coders reached consensus following review and discussion; we coded the number of participants (human or animal), and not the number of observations; although we found no articles that were described as replication studies by the authors, it’s possible that some did involve a replication attempt, but were not labelled as such due to the perception or reality that a lack of novelty would preclude publication.</w:t>
+      </w:r>
+    </w:p>
+    <w:bookmarkEnd w:id="45"/>
+    <w:bookmarkStart w:id="46" w:name="conclusion"/>
     <w:p>
       <w:pPr>
         <w:pStyle w:val="Heading2"/>
       </w:pPr>
-      <w:bookmarkStart w:id="48" w:name="conclusion"/>
       <w:r>
         <w:t xml:space="preserve">Conclusion</w:t>
       </w:r>
-      <w:bookmarkEnd w:id="48"/>
     </w:p>
     <w:p>
       <w:pPr>
         <w:pStyle w:val="FirstParagraph"/>
       </w:pPr>
       <w:r>
-        <w:t xml:space="preserve">A moderate proportion (~64%) of scientific articles published by society-led kinesiology journals are confirmatory (hypothesis testing), and the vast majority of these (~81%) report partial or full support for their first hypothesis. Although clearly lower than reported for disciplines with human behavioral experiments (such as psychology), the positive result rate in kinesiology is still questionably high. This cannot convincingly be explained by a consistently high statistical power coupled with an oddly high number of true hypotheses being tested. Instead, the high positive result rate is more likely a reflection of a scientific record that includes many false research findings. Indeed, we found a general lack of transparency, replication, adherence to established reporting standards, and an over reliance on statistical significance testing (even in articles with no stated hypothesis). Therefore, it is more plausible that the high positive result rate is due to a combination of questionable research practices, driven by publication bias and traditional academic incentives. Overall, we conclude that while the positive result rate was lower than expected, other reporting standards must improve within the kinesiology literature. Adoption of improved reporting practices should help increase the credibility of the sport and exercise literature.</w:t>
+        <w:t xml:space="preserve">A moderate proportion (~64%) of scientific articles published by society-led kinesiology journals are confirmatory (hypothesis testing), and the vast majority of these (~81%) report partial or full support for their first stated hypothesis. Although clearly lower than reported for disciplines with human behavioral experiments (such as psychology), the positive result rate in kinesiology is still questionably high. This cannot convincingly be explained by a consistently high statistical power coupled with an oddly high number of true hypotheses being tested. Instead, the high positive result rate is more likely a reflection of a scientific record that includes many false research findings. Indeed, we found a general lack of transparency, replication, adherence to established reporting standards, and an over reliance on statistical significance testing (even in articles with no stated hypothesis). Therefore, it is more plausible that the high positive result rate is due to a combination of questionable research practices, driven by publication bias and traditional academic incentives. Overall, we conclude that while the positive result rate was lower than expected, other reporting standards must improve within the kinesiology literature. Adoption of improved reporting practices should help increase the credibility of the sport and exercise literature.</w:t>
       </w:r>
     </w:p>
     <w:p>
@@ -3971,39 +4196,39 @@
         <w:br w:type="page"/>
       </w:r>
     </w:p>
+    <w:bookmarkEnd w:id="46"/>
+    <w:bookmarkEnd w:id="47"/>
+    <w:bookmarkStart w:id="56" w:name="additional-information"/>
     <w:p>
       <w:pPr>
         <w:pStyle w:val="Heading1"/>
       </w:pPr>
-      <w:bookmarkStart w:id="49" w:name="additional-information"/>
       <w:r>
         <w:t xml:space="preserve">Additional Information</w:t>
       </w:r>
-      <w:bookmarkEnd w:id="49"/>
-    </w:p>
+    </w:p>
+    <w:bookmarkStart w:id="49" w:name="data"/>
     <w:p>
       <w:pPr>
         <w:pStyle w:val="Heading2"/>
       </w:pPr>
-      <w:bookmarkStart w:id="50" w:name="data"/>
       <w:r>
         <w:t xml:space="preserve">Data Accessibility</w:t>
       </w:r>
-      <w:bookmarkEnd w:id="50"/>
     </w:p>
     <w:p>
       <w:pPr>
         <w:pStyle w:val="FirstParagraph"/>
       </w:pPr>
       <w:r>
-        <w:t xml:space="preserve">The authors agree to share the raw data, digital study materials and analysis code. All study materials can be found on our OSF repository:</w:t>
+        <w:t xml:space="preserve">The authors agree to share the raw data, digital study materials and analysis code. All study materials can be found on our Open Science Framework repository:</w:t>
       </w:r>
     </w:p>
     <w:p>
       <w:pPr>
         <w:pStyle w:val="BodyText"/>
       </w:pPr>
-      <w:hyperlink r:id="rId24">
+      <w:hyperlink r:id="rId48">
         <w:r>
           <w:rPr>
             <w:rStyle w:val="Hyperlink"/>
@@ -4012,121 +4237,121 @@
         </w:r>
       </w:hyperlink>
     </w:p>
+    <w:bookmarkEnd w:id="49"/>
+    <w:bookmarkStart w:id="50" w:name="author-contributions"/>
     <w:p>
       <w:pPr>
         <w:pStyle w:val="Heading2"/>
       </w:pPr>
-      <w:bookmarkStart w:id="51" w:name="author-contributions"/>
       <w:r>
         <w:t xml:space="preserve">Author Contributions</w:t>
       </w:r>
-      <w:bookmarkEnd w:id="51"/>
-    </w:p>
-    <w:p>
-      <w:pPr>
+    </w:p>
+    <w:p>
+      <w:pPr>
+        <w:numPr>
+          <w:ilvl w:val="0"/>
+          <w:numId w:val="1001"/>
+        </w:numPr>
         <w:pStyle w:val="Compact"/>
+      </w:pPr>
+      <w:r>
+        <w:t xml:space="preserve">Contributed to conception and design: TBA</w:t>
+      </w:r>
+    </w:p>
+    <w:p>
+      <w:pPr>
         <w:numPr>
+          <w:ilvl w:val="0"/>
           <w:numId w:val="1001"/>
+        </w:numPr>
+        <w:pStyle w:val="Compact"/>
+      </w:pPr>
+      <w:r>
+        <w:t xml:space="preserve">Contributed to acquisition of data: TBA</w:t>
+      </w:r>
+    </w:p>
+    <w:p>
+      <w:pPr>
+        <w:numPr>
           <w:ilvl w:val="0"/>
+          <w:numId w:val="1001"/>
         </w:numPr>
-      </w:pPr>
-      <w:r>
-        <w:t xml:space="preserve">Contributed to conception and design: TBA</w:t>
-      </w:r>
-    </w:p>
-    <w:p>
-      <w:pPr>
         <w:pStyle w:val="Compact"/>
+      </w:pPr>
+      <w:r>
+        <w:t xml:space="preserve">Contributed to analysis and interpretation of data: TBA</w:t>
+      </w:r>
+    </w:p>
+    <w:p>
+      <w:pPr>
         <w:numPr>
+          <w:ilvl w:val="0"/>
           <w:numId w:val="1001"/>
+        </w:numPr>
+        <w:pStyle w:val="Compact"/>
+      </w:pPr>
+      <w:r>
+        <w:t xml:space="preserve">Drafted and/or revised the article: TBA</w:t>
+      </w:r>
+    </w:p>
+    <w:p>
+      <w:pPr>
+        <w:numPr>
           <w:ilvl w:val="0"/>
+          <w:numId w:val="1001"/>
         </w:numPr>
-      </w:pPr>
-      <w:r>
-        <w:t xml:space="preserve">Contributed to acquisition of data: TBA</w:t>
-      </w:r>
-    </w:p>
-    <w:p>
-      <w:pPr>
         <w:pStyle w:val="Compact"/>
-        <w:numPr>
-          <w:numId w:val="1001"/>
-          <w:ilvl w:val="0"/>
-        </w:numPr>
-      </w:pPr>
-      <w:r>
-        <w:t xml:space="preserve">Contributed to analysis and interpretation of data: TBA</w:t>
-      </w:r>
-    </w:p>
-    <w:p>
-      <w:pPr>
-        <w:pStyle w:val="Compact"/>
-        <w:numPr>
-          <w:numId w:val="1001"/>
-          <w:ilvl w:val="0"/>
-        </w:numPr>
-      </w:pPr>
-      <w:r>
-        <w:t xml:space="preserve">Drafted and/or revised the article: TBA</w:t>
-      </w:r>
-    </w:p>
-    <w:p>
-      <w:pPr>
-        <w:pStyle w:val="Compact"/>
-        <w:numPr>
-          <w:numId w:val="1001"/>
-          <w:ilvl w:val="0"/>
-        </w:numPr>
       </w:pPr>
       <w:r>
         <w:t xml:space="preserve">Approved the submitted version for publication: TBA</w:t>
       </w:r>
     </w:p>
+    <w:bookmarkEnd w:id="50"/>
+    <w:bookmarkStart w:id="51" w:name="funding"/>
     <w:p>
       <w:pPr>
         <w:pStyle w:val="Heading2"/>
       </w:pPr>
-      <w:bookmarkStart w:id="52" w:name="funding"/>
       <w:r>
         <w:t xml:space="preserve">Funding</w:t>
       </w:r>
-      <w:bookmarkEnd w:id="52"/>
     </w:p>
     <w:p>
       <w:pPr>
         <w:pStyle w:val="FirstParagraph"/>
       </w:pPr>
       <w:r>
-        <w:t xml:space="preserve">This research was not funded activity. All necessary support was provided by the authors institutions. This study is an analysis of published research and does not require ethical approval.</w:t>
-      </w:r>
-    </w:p>
+        <w:t xml:space="preserve">This research was not a funded activity. All necessary support was provided by the author’s institutions. This study was an analysis of published research and did not require ethical approval.</w:t>
+      </w:r>
+    </w:p>
+    <w:bookmarkEnd w:id="51"/>
+    <w:bookmarkStart w:id="52" w:name="acknowledgments"/>
     <w:p>
       <w:pPr>
         <w:pStyle w:val="Heading2"/>
       </w:pPr>
-      <w:bookmarkStart w:id="53" w:name="acknowledgments"/>
       <w:r>
         <w:t xml:space="preserve">Acknowledgments</w:t>
       </w:r>
-      <w:bookmarkEnd w:id="53"/>
     </w:p>
     <w:p>
       <w:pPr>
         <w:pStyle w:val="FirstParagraph"/>
       </w:pPr>
       <w:r>
-        <w:t xml:space="preserve">We would like to thank John Mills for his assistance in setting up our Qualtrics survey for coding process. We also thank Megan Rosa-Caldwell for her assistance in obtaining and organizing the manuscripts from EJSS. We would also like to thank Anne Scheel and Fionn Buttner for their early feedback on this project’s design.</w:t>
-      </w:r>
-    </w:p>
+        <w:t xml:space="preserve">We would like to thank John P. Mills for his assistance in setting up our Qualtrics survey for the coding process. We also thank Megan E. Rosa-Caldwell for her assistance in obtaining and organizing the manuscripts from EJSS. We would also like to thank Anne Scheel and Fionn Buttner for their early feedback on this project’s design.</w:t>
+      </w:r>
+    </w:p>
+    <w:bookmarkEnd w:id="52"/>
+    <w:bookmarkStart w:id="54" w:name="preregistration"/>
     <w:p>
       <w:pPr>
         <w:pStyle w:val="Heading2"/>
       </w:pPr>
-      <w:bookmarkStart w:id="54" w:name="preregistration"/>
       <w:r>
         <w:t xml:space="preserve">Preregistration</w:t>
       </w:r>
-      <w:bookmarkEnd w:id="54"/>
     </w:p>
     <w:p>
       <w:pPr>
@@ -4138,7 +4363,7 @@
       <w:r>
         <w:t xml:space="preserve"> </w:t>
       </w:r>
-      <w:hyperlink r:id="rId55">
+      <w:hyperlink r:id="rId53">
         <w:r>
           <w:rPr>
             <w:rStyle w:val="Hyperlink"/>
@@ -4150,15 +4375,15 @@
         <w:t xml:space="preserve">.</w:t>
       </w:r>
     </w:p>
+    <w:bookmarkEnd w:id="54"/>
+    <w:bookmarkStart w:id="55" w:name="conflicts-of-interest"/>
     <w:p>
       <w:pPr>
         <w:pStyle w:val="Heading2"/>
       </w:pPr>
-      <w:bookmarkStart w:id="56" w:name="conflicts-of-interest"/>
       <w:r>
         <w:t xml:space="preserve">Conflicts of Interest</w:t>
       </w:r>
-      <w:bookmarkEnd w:id="56"/>
     </w:p>
     <w:p>
       <w:pPr>
@@ -4173,18 +4398,19 @@
         <w:br w:type="page"/>
       </w:r>
     </w:p>
+    <w:bookmarkEnd w:id="55"/>
+    <w:bookmarkEnd w:id="56"/>
+    <w:bookmarkStart w:id="137" w:name="references"/>
     <w:p>
       <w:pPr>
         <w:pStyle w:val="Heading1"/>
       </w:pPr>
-      <w:bookmarkStart w:id="57" w:name="references"/>
       <w:r>
         <w:t xml:space="preserve">References</w:t>
       </w:r>
-      <w:bookmarkEnd w:id="57"/>
-    </w:p>
-    <w:bookmarkStart w:id="135" w:name="refs"/>
-    <w:bookmarkStart w:id="59" w:name="X646c2e3a1b589ef667794d550dcb83a2b9bbe95"/>
+    </w:p>
+    <w:bookmarkStart w:id="136" w:name="refs"/>
+    <w:bookmarkStart w:id="58" w:name="X646c2e3a1b589ef667794d550dcb83a2b9bbe95"/>
     <w:p>
       <w:pPr>
         <w:pStyle w:val="Bibliography"/>
@@ -4197,6 +4423,7 @@
       </w:r>
       <w:r>
         <w:rPr>
+          <w:iCs/>
           <w:i/>
         </w:rPr>
         <w:t xml:space="preserve">Journal of Sports Sciences</w:t>
@@ -4209,6 +4436,7 @@
       </w:r>
       <w:r>
         <w:rPr>
+          <w:iCs/>
           <w:i/>
         </w:rPr>
         <w:t xml:space="preserve">38</w:t>
@@ -4219,7 +4447,7 @@
       <w:r>
         <w:t xml:space="preserve"> </w:t>
       </w:r>
-      <w:hyperlink r:id="rId58">
+      <w:hyperlink r:id="rId57">
         <w:r>
           <w:rPr>
             <w:rStyle w:val="Hyperlink"/>
@@ -4228,8 +4456,8 @@
         </w:r>
       </w:hyperlink>
     </w:p>
-    <w:bookmarkEnd w:id="59"/>
-    <w:bookmarkStart w:id="61" w:name="ref-Allen2019"/>
+    <w:bookmarkEnd w:id="58"/>
+    <w:bookmarkStart w:id="60" w:name="ref-Allen2019"/>
     <w:p>
       <w:pPr>
         <w:pStyle w:val="Bibliography"/>
@@ -4242,9 +4470,24 @@
       </w:r>
       <w:r>
         <w:rPr>
-          <w:i/>
-        </w:rPr>
-        <w:t xml:space="preserve">PLOS Biology</w:t>
+          <w:iCs/>
+          <w:i/>
+        </w:rPr>
+        <w:t xml:space="preserve">PLOS</w:t>
+      </w:r>
+      <w:r>
+        <w:rPr>
+          <w:iCs/>
+          <w:i/>
+        </w:rPr>
+        <w:t xml:space="preserve"> </w:t>
+      </w:r>
+      <w:r>
+        <w:rPr>
+          <w:iCs/>
+          <w:i/>
+        </w:rPr>
+        <w:t xml:space="preserve">Biology</w:t>
       </w:r>
       <w:r>
         <w:t xml:space="preserve">,</w:t>
@@ -4254,6 +4497,7 @@
       </w:r>
       <w:r>
         <w:rPr>
+          <w:iCs/>
           <w:i/>
         </w:rPr>
         <w:t xml:space="preserve">17</w:t>
@@ -4264,7 +4508,7 @@
       <w:r>
         <w:t xml:space="preserve"> </w:t>
       </w:r>
-      <w:hyperlink r:id="rId60">
+      <w:hyperlink r:id="rId59">
         <w:r>
           <w:rPr>
             <w:rStyle w:val="Hyperlink"/>
@@ -4273,8 +4517,8 @@
         </w:r>
       </w:hyperlink>
     </w:p>
-    <w:bookmarkEnd w:id="61"/>
-    <w:bookmarkStart w:id="63" w:name="Xd838594cafabdf0b2b2eb94fda8d29f35ff99d5"/>
+    <w:bookmarkEnd w:id="60"/>
+    <w:bookmarkStart w:id="62" w:name="Xd838594cafabdf0b2b2eb94fda8d29f35ff99d5"/>
     <w:p>
       <w:pPr>
         <w:pStyle w:val="Bibliography"/>
@@ -4287,6 +4531,7 @@
       </w:r>
       <w:r>
         <w:rPr>
+          <w:iCs/>
           <w:i/>
         </w:rPr>
         <w:t xml:space="preserve">Cortex</w:t>
@@ -4299,6 +4544,7 @@
       </w:r>
       <w:r>
         <w:rPr>
+          <w:iCs/>
           <w:i/>
         </w:rPr>
         <w:t xml:space="preserve">66</w:t>
@@ -4309,7 +4555,7 @@
       <w:r>
         <w:t xml:space="preserve"> </w:t>
       </w:r>
-      <w:hyperlink r:id="rId62">
+      <w:hyperlink r:id="rId61">
         <w:r>
           <w:rPr>
             <w:rStyle w:val="Hyperlink"/>
@@ -4318,20 +4564,27 @@
         </w:r>
       </w:hyperlink>
     </w:p>
-    <w:bookmarkEnd w:id="63"/>
-    <w:bookmarkStart w:id="65" w:name="Xa80ccb70e96ca0b2f3ae09e56927a40df5767d1"/>
+    <w:bookmarkEnd w:id="62"/>
+    <w:bookmarkStart w:id="64" w:name="Xa80ccb70e96ca0b2f3ae09e56927a40df5767d1"/>
     <w:p>
       <w:pPr>
         <w:pStyle w:val="Bibliography"/>
       </w:pPr>
       <w:r>
-        <w:t xml:space="preserve">Borg, D. N., Bon, J. J., Sainani, K. L., Baguley, B. J., Tierney, N. J., &amp; Drovandi, C. (2020). Comment on: “Moving sport and exercise science forward: A call for the adoption of more transparent research practices”.</w:t>
-      </w:r>
-      <w:r>
-        <w:t xml:space="preserve"> </w:t>
-      </w:r>
-      <w:r>
-        <w:rPr>
+        <w:t xml:space="preserve">Borg, D. N., Bon, J. J., Sainani, K. L., Baguley, B. J., Tierney, N. J., &amp; Drovandi, C. (2020). Comment on:</w:t>
+      </w:r>
+      <w:r>
+        <w:t xml:space="preserve"> </w:t>
+      </w:r>
+      <w:r>
+        <w:t xml:space="preserve">‘Moving sport and exercise science forward: A call for the adoption of more transparent research practices.’</w:t>
+      </w:r>
+      <w:r>
+        <w:t xml:space="preserve"> </w:t>
+      </w:r>
+      <w:r>
+        <w:rPr>
+          <w:iCs/>
           <w:i/>
         </w:rPr>
         <w:t xml:space="preserve">Sports Medicine</w:t>
@@ -4344,6 +4597,7 @@
       </w:r>
       <w:r>
         <w:rPr>
+          <w:iCs/>
           <w:i/>
         </w:rPr>
         <w:t xml:space="preserve">50</w:t>
@@ -4354,7 +4608,7 @@
       <w:r>
         <w:t xml:space="preserve"> </w:t>
       </w:r>
-      <w:hyperlink r:id="rId64">
+      <w:hyperlink r:id="rId63">
         <w:r>
           <w:rPr>
             <w:rStyle w:val="Hyperlink"/>
@@ -4363,8 +4617,8 @@
         </w:r>
       </w:hyperlink>
     </w:p>
-    <w:bookmarkEnd w:id="65"/>
-    <w:bookmarkStart w:id="67" w:name="ref-Borg_Lohse_Sainani_2020"/>
+    <w:bookmarkEnd w:id="64"/>
+    <w:bookmarkStart w:id="66" w:name="ref-Borg_Lohse_Sainani_2020"/>
     <w:p>
       <w:pPr>
         <w:pStyle w:val="Bibliography"/>
@@ -4377,6 +4631,7 @@
       </w:r>
       <w:r>
         <w:rPr>
+          <w:iCs/>
           <w:i/>
         </w:rPr>
         <w:t xml:space="preserve">PM&amp;R</w:t>
@@ -4389,6 +4644,7 @@
       </w:r>
       <w:r>
         <w:rPr>
+          <w:iCs/>
           <w:i/>
         </w:rPr>
         <w:t xml:space="preserve">12</w:t>
@@ -4399,7 +4655,7 @@
       <w:r>
         <w:t xml:space="preserve"> </w:t>
       </w:r>
-      <w:hyperlink r:id="rId66">
+      <w:hyperlink r:id="rId65">
         <w:r>
           <w:rPr>
             <w:rStyle w:val="Hyperlink"/>
@@ -4408,8 +4664,8 @@
         </w:r>
       </w:hyperlink>
     </w:p>
-    <w:bookmarkEnd w:id="67"/>
-    <w:bookmarkStart w:id="69" w:name="ref-Burkner_2017"/>
+    <w:bookmarkEnd w:id="66"/>
+    <w:bookmarkStart w:id="68" w:name="ref-Burkner_2017"/>
     <w:p>
       <w:pPr>
         <w:pStyle w:val="Bibliography"/>
@@ -4422,6 +4678,7 @@
       </w:r>
       <w:r>
         <w:rPr>
+          <w:iCs/>
           <w:i/>
         </w:rPr>
         <w:t xml:space="preserve">Journal of Statistical Software</w:t>
@@ -4434,6 +4691,7 @@
       </w:r>
       <w:r>
         <w:rPr>
+          <w:iCs/>
           <w:i/>
         </w:rPr>
         <w:t xml:space="preserve">80</w:t>
@@ -4444,7 +4702,7 @@
       <w:r>
         <w:t xml:space="preserve"> </w:t>
       </w:r>
-      <w:hyperlink r:id="rId68">
+      <w:hyperlink r:id="rId67">
         <w:r>
           <w:rPr>
             <w:rStyle w:val="Hyperlink"/>
@@ -4453,20 +4711,33 @@
         </w:r>
       </w:hyperlink>
     </w:p>
-    <w:bookmarkEnd w:id="69"/>
-    <w:bookmarkStart w:id="71" w:name="ref-buttner_2020"/>
+    <w:bookmarkEnd w:id="68"/>
+    <w:bookmarkStart w:id="70" w:name="ref-buttner_2020"/>
     <w:p>
       <w:pPr>
         <w:pStyle w:val="Bibliography"/>
       </w:pPr>
       <w:r>
-        <w:t xml:space="preserve">Büttner, F., Toomey, E., McClean, S., Roe, M., &amp; Delahunt, E. (2020). Are questionable research practices facilitating new discoveries in sport and exercise medicine? The proportion of supported hypotheses is implausibly high.</w:t>
-      </w:r>
-      <w:r>
-        <w:t xml:space="preserve"> </w:t>
-      </w:r>
-      <w:r>
-        <w:rPr>
+        <w:t xml:space="preserve">Büttner, F., Toomey, E., McClean, S., Roe, M., &amp; Delahunt, E. (2020). Are questionable research practices facilitating new discoveries in sport and exercise medicine?</w:t>
+      </w:r>
+      <w:r>
+        <w:t xml:space="preserve"> </w:t>
+      </w:r>
+      <w:r>
+        <w:t xml:space="preserve">The</w:t>
+      </w:r>
+      <w:r>
+        <w:t xml:space="preserve"> </w:t>
+      </w:r>
+      <w:r>
+        <w:t xml:space="preserve">proportion of supported hypotheses is implausibly high.</w:t>
+      </w:r>
+      <w:r>
+        <w:t xml:space="preserve"> </w:t>
+      </w:r>
+      <w:r>
+        <w:rPr>
+          <w:iCs/>
           <w:i/>
         </w:rPr>
         <w:t xml:space="preserve">British Journal of Sports Medicine</w:t>
@@ -4477,7 +4748,7 @@
       <w:r>
         <w:t xml:space="preserve"> </w:t>
       </w:r>
-      <w:hyperlink r:id="rId70">
+      <w:hyperlink r:id="rId69">
         <w:r>
           <w:rPr>
             <w:rStyle w:val="Hyperlink"/>
@@ -4486,42 +4757,44 @@
         </w:r>
       </w:hyperlink>
     </w:p>
+    <w:bookmarkEnd w:id="70"/>
+    <w:bookmarkStart w:id="71" w:name="ref-DORA2013"/>
+    <w:p>
+      <w:pPr>
+        <w:pStyle w:val="Bibliography"/>
+      </w:pPr>
+      <w:r>
+        <w:t xml:space="preserve">Cagan, R. (2013).</w:t>
+      </w:r>
+      <w:r>
+        <w:t xml:space="preserve"> </w:t>
+      </w:r>
+      <w:r>
+        <w:rPr>
+          <w:iCs/>
+          <w:i/>
+        </w:rPr>
+        <w:t xml:space="preserve">San francisco declaration on research assessment</w:t>
+      </w:r>
+      <w:r>
+        <w:t xml:space="preserve">. The Company of Biologists Ltd.</w:t>
+      </w:r>
+    </w:p>
     <w:bookmarkEnd w:id="71"/>
-    <w:bookmarkStart w:id="72" w:name="ref-DORA2013"/>
+    <w:bookmarkStart w:id="73" w:name="ref-Caldwell_Vigotsky_2020"/>
     <w:p>
       <w:pPr>
         <w:pStyle w:val="Bibliography"/>
       </w:pPr>
       <w:r>
-        <w:t xml:space="preserve">Cagan, R. (2013).</w:t>
-      </w:r>
-      <w:r>
-        <w:t xml:space="preserve"> </w:t>
-      </w:r>
-      <w:r>
-        <w:rPr>
-          <w:i/>
-        </w:rPr>
-        <w:t xml:space="preserve">San francisco declaration on research assessment</w:t>
-      </w:r>
-      <w:r>
-        <w:t xml:space="preserve">. The Company of Biologists Ltd.</w:t>
-      </w:r>
-    </w:p>
-    <w:bookmarkEnd w:id="72"/>
-    <w:bookmarkStart w:id="74" w:name="ref-Caldwell_Vigotsky_2020"/>
-    <w:p>
-      <w:pPr>
-        <w:pStyle w:val="Bibliography"/>
-      </w:pPr>
-      <w:r>
-        <w:t xml:space="preserve">Caldwell, A. R., &amp; Vigotsky, A. D. (2020).</w:t>
-      </w:r>
-      <w:r>
-        <w:t xml:space="preserve"> </w:t>
-      </w:r>
-      <w:r>
-        <w:rPr>
+        <w:t xml:space="preserve">Caldwell, Aaron R., &amp; Vigotsky, A. D. (2020).</w:t>
+      </w:r>
+      <w:r>
+        <w:t xml:space="preserve"> </w:t>
+      </w:r>
+      <w:r>
+        <w:rPr>
+          <w:iCs/>
           <w:i/>
         </w:rPr>
         <w:t xml:space="preserve">Does one effect size fit all? The case against default effect sizes for sport and exercise science</w:t>
@@ -4532,7 +4805,7 @@
       <w:r>
         <w:t xml:space="preserve"> </w:t>
       </w:r>
-      <w:hyperlink r:id="rId73">
+      <w:hyperlink r:id="rId72">
         <w:r>
           <w:rPr>
             <w:rStyle w:val="Hyperlink"/>
@@ -4541,20 +4814,21 @@
         </w:r>
       </w:hyperlink>
     </w:p>
-    <w:bookmarkEnd w:id="74"/>
-    <w:bookmarkStart w:id="76" w:name="ref-caldwell_moving_2020"/>
+    <w:bookmarkEnd w:id="73"/>
+    <w:bookmarkStart w:id="75" w:name="ref-caldwell_moving_2020"/>
     <w:p>
       <w:pPr>
         <w:pStyle w:val="Bibliography"/>
       </w:pPr>
       <w:r>
-        <w:t xml:space="preserve">Caldwell, A. R., Vigotsky, A. D., Tenan, M. S., Radel, R., Mellor, D. T., Kreutzer, A., Lahart, I. M., Mills, J. P., Boisgontier, M. P., Boardley, I., Bouza, B., Cheval, B., Chow, Z. R., Contreras, B., Dieter, B., Halperin, I., Haun, C., Knudson, D., Lahti, J., … Consortium for Transparency in Exercise Science (COTES) Collaborators. (2020). Moving sport and exercise science forward: A call for the adoption of more transparent research practices.</w:t>
-      </w:r>
-      <w:r>
-        <w:t xml:space="preserve"> </w:t>
-      </w:r>
-      <w:r>
-        <w:rPr>
+        <w:t xml:space="preserve">Caldwell, Aaron R., Vigotsky, A. D., Tenan, M. S., Radel, R., Mellor, D. T., Kreutzer, A., Lahart, I. M., Mills, J. P., Boisgontier, M. P., Boardley, I., Bouza, B., Cheval, B., Chow, Z. R., Contreras, B., Dieter, B., Halperin, I., Haun, C., Knudson, D., Lahti, J., … Consortium for Transparency in Exercise Science (COTES) Collaborators. (2020). Moving sport and exercise science forward: A call for the adoption of more transparent research practices.</w:t>
+      </w:r>
+      <w:r>
+        <w:t xml:space="preserve"> </w:t>
+      </w:r>
+      <w:r>
+        <w:rPr>
+          <w:iCs/>
           <w:i/>
         </w:rPr>
         <w:t xml:space="preserve">Sports Medicine</w:t>
@@ -4567,6 +4841,7 @@
       </w:r>
       <w:r>
         <w:rPr>
+          <w:iCs/>
           <w:i/>
         </w:rPr>
         <w:t xml:space="preserve">50</w:t>
@@ -4577,7 +4852,7 @@
       <w:r>
         <w:t xml:space="preserve"> </w:t>
       </w:r>
-      <w:hyperlink r:id="rId75">
+      <w:hyperlink r:id="rId74">
         <w:r>
           <w:rPr>
             <w:rStyle w:val="Hyperlink"/>
@@ -4586,8 +4861,8 @@
         </w:r>
       </w:hyperlink>
     </w:p>
-    <w:bookmarkEnd w:id="76"/>
-    <w:bookmarkStart w:id="78" w:name="ref-chambers_registered_2015"/>
+    <w:bookmarkEnd w:id="75"/>
+    <w:bookmarkStart w:id="77" w:name="ref-chambers_registered_2015"/>
     <w:p>
       <w:pPr>
         <w:pStyle w:val="Bibliography"/>
@@ -4600,6 +4875,7 @@
       </w:r>
       <w:r>
         <w:rPr>
+          <w:iCs/>
           <w:i/>
         </w:rPr>
         <w:t xml:space="preserve">Cortex</w:t>
@@ -4612,6 +4888,7 @@
       </w:r>
       <w:r>
         <w:rPr>
+          <w:iCs/>
           <w:i/>
         </w:rPr>
         <w:t xml:space="preserve">66</w:t>
@@ -4622,7 +4899,7 @@
       <w:r>
         <w:t xml:space="preserve"> </w:t>
       </w:r>
-      <w:hyperlink r:id="rId77">
+      <w:hyperlink r:id="rId76">
         <w:r>
           <w:rPr>
             <w:rStyle w:val="Hyperlink"/>
@@ -4631,8 +4908,8 @@
         </w:r>
       </w:hyperlink>
     </w:p>
-    <w:bookmarkEnd w:id="78"/>
-    <w:bookmarkStart w:id="80" w:name="ref-collaboration_estimating_2015"/>
+    <w:bookmarkEnd w:id="77"/>
+    <w:bookmarkStart w:id="79" w:name="ref-collaboration_estimating_2015"/>
     <w:p>
       <w:pPr>
         <w:pStyle w:val="Bibliography"/>
@@ -4645,6 +4922,7 @@
       </w:r>
       <w:r>
         <w:rPr>
+          <w:iCs/>
           <w:i/>
         </w:rPr>
         <w:t xml:space="preserve">Science</w:t>
@@ -4657,6 +4935,7 @@
       </w:r>
       <w:r>
         <w:rPr>
+          <w:iCs/>
           <w:i/>
         </w:rPr>
         <w:t xml:space="preserve">349</w:t>
@@ -4667,7 +4946,7 @@
       <w:r>
         <w:t xml:space="preserve"> </w:t>
       </w:r>
-      <w:hyperlink r:id="rId79">
+      <w:hyperlink r:id="rId78">
         <w:r>
           <w:rPr>
             <w:rStyle w:val="Hyperlink"/>
@@ -4676,8 +4955,8 @@
         </w:r>
       </w:hyperlink>
     </w:p>
-    <w:bookmarkEnd w:id="80"/>
-    <w:bookmarkStart w:id="82" w:name="ref-Dalecki2019"/>
+    <w:bookmarkEnd w:id="79"/>
+    <w:bookmarkStart w:id="81" w:name="ref-Dalecki2019"/>
     <w:p>
       <w:pPr>
         <w:pStyle w:val="Bibliography"/>
@@ -4690,6 +4969,7 @@
       </w:r>
       <w:r>
         <w:rPr>
+          <w:iCs/>
           <w:i/>
         </w:rPr>
         <w:t xml:space="preserve">European Journal of Sport Science</w:t>
@@ -4702,6 +4982,7 @@
       </w:r>
       <w:r>
         <w:rPr>
+          <w:iCs/>
           <w:i/>
         </w:rPr>
         <w:t xml:space="preserve">19</w:t>
@@ -4712,7 +4993,7 @@
       <w:r>
         <w:t xml:space="preserve"> </w:t>
       </w:r>
-      <w:hyperlink r:id="rId81">
+      <w:hyperlink r:id="rId80">
         <w:r>
           <w:rPr>
             <w:rStyle w:val="Hyperlink"/>
@@ -4721,20 +5002,33 @@
         </w:r>
       </w:hyperlink>
     </w:p>
-    <w:bookmarkEnd w:id="82"/>
-    <w:bookmarkStart w:id="84" w:name="ref-fanelli_how_2009"/>
+    <w:bookmarkEnd w:id="81"/>
+    <w:bookmarkStart w:id="83" w:name="ref-fanelli_how_2009"/>
     <w:p>
       <w:pPr>
         <w:pStyle w:val="Bibliography"/>
       </w:pPr>
       <w:r>
-        <w:t xml:space="preserve">Fanelli, D. (2009). How many scientists fabricate and falsify research? A systematic review and meta-analysis of survey data.</w:t>
-      </w:r>
-      <w:r>
-        <w:t xml:space="preserve"> </w:t>
-      </w:r>
-      <w:r>
-        <w:rPr>
+        <w:t xml:space="preserve">Fanelli, D. (2009). How many scientists fabricate and falsify research?</w:t>
+      </w:r>
+      <w:r>
+        <w:t xml:space="preserve"> </w:t>
+      </w:r>
+      <w:r>
+        <w:t xml:space="preserve">A</w:t>
+      </w:r>
+      <w:r>
+        <w:t xml:space="preserve"> </w:t>
+      </w:r>
+      <w:r>
+        <w:t xml:space="preserve">systematic review and meta-analysis of survey data.</w:t>
+      </w:r>
+      <w:r>
+        <w:t xml:space="preserve"> </w:t>
+      </w:r>
+      <w:r>
+        <w:rPr>
+          <w:iCs/>
           <w:i/>
         </w:rPr>
         <w:t xml:space="preserve">PloS One</w:t>
@@ -4747,6 +5041,7 @@
       </w:r>
       <w:r>
         <w:rPr>
+          <w:iCs/>
           <w:i/>
         </w:rPr>
         <w:t xml:space="preserve">4</w:t>
@@ -4757,7 +5052,7 @@
       <w:r>
         <w:t xml:space="preserve"> </w:t>
       </w:r>
-      <w:hyperlink r:id="rId83">
+      <w:hyperlink r:id="rId82">
         <w:r>
           <w:rPr>
             <w:rStyle w:val="Hyperlink"/>
@@ -4766,20 +5061,39 @@
         </w:r>
       </w:hyperlink>
     </w:p>
-    <w:bookmarkEnd w:id="84"/>
-    <w:bookmarkStart w:id="86" w:name="ref-fanelli_positive_2010"/>
+    <w:bookmarkEnd w:id="83"/>
+    <w:bookmarkStart w:id="85" w:name="ref-fanelli_positive_2010"/>
     <w:p>
       <w:pPr>
         <w:pStyle w:val="Bibliography"/>
       </w:pPr>
       <w:r>
-        <w:t xml:space="preserve">Fanelli, D. (2010). “Positive” results increase down the hierarchy of the sciences.</w:t>
-      </w:r>
-      <w:r>
-        <w:t xml:space="preserve"> </w:t>
-      </w:r>
-      <w:r>
-        <w:rPr>
+        <w:t xml:space="preserve">Fanelli, D. (2010).</w:t>
+      </w:r>
+      <w:r>
+        <w:t xml:space="preserve"> </w:t>
+      </w:r>
+      <w:r>
+        <w:t xml:space="preserve">“</w:t>
+      </w:r>
+      <w:r>
+        <w:t xml:space="preserve">Positive</w:t>
+      </w:r>
+      <w:r>
+        <w:t xml:space="preserve">”</w:t>
+      </w:r>
+      <w:r>
+        <w:t xml:space="preserve"> </w:t>
+      </w:r>
+      <w:r>
+        <w:t xml:space="preserve">results increase down the hierarchy of the sciences.</w:t>
+      </w:r>
+      <w:r>
+        <w:t xml:space="preserve"> </w:t>
+      </w:r>
+      <w:r>
+        <w:rPr>
+          <w:iCs/>
           <w:i/>
         </w:rPr>
         <w:t xml:space="preserve">PLOS ONE</w:t>
@@ -4792,6 +5106,7 @@
       </w:r>
       <w:r>
         <w:rPr>
+          <w:iCs/>
           <w:i/>
         </w:rPr>
         <w:t xml:space="preserve">5</w:t>
@@ -4802,7 +5117,7 @@
       <w:r>
         <w:t xml:space="preserve"> </w:t>
       </w:r>
-      <w:hyperlink r:id="rId85">
+      <w:hyperlink r:id="rId84">
         <w:r>
           <w:rPr>
             <w:rStyle w:val="Hyperlink"/>
@@ -4811,23 +5126,60 @@
         </w:r>
       </w:hyperlink>
     </w:p>
+    <w:bookmarkEnd w:id="85"/>
+    <w:bookmarkStart w:id="86" w:name="ref-gigerenzer2018"/>
+    <w:p>
+      <w:pPr>
+        <w:pStyle w:val="Bibliography"/>
+      </w:pPr>
+      <w:r>
+        <w:t xml:space="preserve">Gigerenzer, G. (2018). Statistical rituals: The replication delusion and how we got there.</w:t>
+      </w:r>
+      <w:r>
+        <w:t xml:space="preserve"> </w:t>
+      </w:r>
+      <w:r>
+        <w:rPr>
+          <w:iCs/>
+          <w:i/>
+        </w:rPr>
+        <w:t xml:space="preserve">Advances in Methods and Practices in Psychological Science</w:t>
+      </w:r>
+      <w:r>
+        <w:t xml:space="preserve">,</w:t>
+      </w:r>
+      <w:r>
+        <w:t xml:space="preserve"> </w:t>
+      </w:r>
+      <w:r>
+        <w:rPr>
+          <w:iCs/>
+          <w:i/>
+        </w:rPr>
+        <w:t xml:space="preserve">1</w:t>
+      </w:r>
+      <w:r>
+        <w:t xml:space="preserve">(2), 198–218.</w:t>
+      </w:r>
+    </w:p>
     <w:bookmarkEnd w:id="86"/>
-    <w:bookmarkStart w:id="87" w:name="ref-gigerenzer2018"/>
+    <w:bookmarkStart w:id="88" w:name="ref-Harris2018"/>
     <w:p>
       <w:pPr>
         <w:pStyle w:val="Bibliography"/>
       </w:pPr>
       <w:r>
-        <w:t xml:space="preserve">Gigerenzer, G. (2018). Statistical rituals: The replication delusion and how we got there.</w:t>
-      </w:r>
-      <w:r>
-        <w:t xml:space="preserve"> </w:t>
-      </w:r>
-      <w:r>
-        <w:rPr>
-          <w:i/>
-        </w:rPr>
-        <w:t xml:space="preserve">Advances in Methods and Practices in Psychological Science</w:t>
+        <w:t xml:space="preserve">Harris, D. J., Vine, S. J., &amp; Wilson, M. R. (2018). An external focus of attention promotes flow experience during simulated driving.</w:t>
+      </w:r>
+      <w:r>
+        <w:t xml:space="preserve"> </w:t>
+      </w:r>
+      <w:r>
+        <w:rPr>
+          <w:iCs/>
+          <w:i/>
+        </w:rPr>
+        <w:t xml:space="preserve">European Journal of Sport Science</w:t>
       </w:r>
       <w:r>
         <w:t xml:space="preserve">,</w:t>
@@ -4837,40 +5189,7 @@
       </w:r>
       <w:r>
         <w:rPr>
-          <w:i/>
-        </w:rPr>
-        <w:t xml:space="preserve">1</w:t>
-      </w:r>
-      <w:r>
-        <w:t xml:space="preserve">(2), 198–218.</w:t>
-      </w:r>
-    </w:p>
-    <w:bookmarkEnd w:id="87"/>
-    <w:bookmarkStart w:id="89" w:name="ref-Harris2018"/>
-    <w:p>
-      <w:pPr>
-        <w:pStyle w:val="Bibliography"/>
-      </w:pPr>
-      <w:r>
-        <w:t xml:space="preserve">Harris, D. J., Vine, S. J., &amp; Wilson, M. R. (2018). An external focus of attention promotes flow experience during simulated driving.</w:t>
-      </w:r>
-      <w:r>
-        <w:t xml:space="preserve"> </w:t>
-      </w:r>
-      <w:r>
-        <w:rPr>
-          <w:i/>
-        </w:rPr>
-        <w:t xml:space="preserve">European Journal of Sport Science</w:t>
-      </w:r>
-      <w:r>
-        <w:t xml:space="preserve">,</w:t>
-      </w:r>
-      <w:r>
-        <w:t xml:space="preserve"> </w:t>
-      </w:r>
-      <w:r>
-        <w:rPr>
+          <w:iCs/>
           <w:i/>
         </w:rPr>
         <w:t xml:space="preserve">19</w:t>
@@ -4881,7 +5200,7 @@
       <w:r>
         <w:t xml:space="preserve"> </w:t>
       </w:r>
-      <w:hyperlink r:id="rId88">
+      <w:hyperlink r:id="rId87">
         <w:r>
           <w:rPr>
             <w:rStyle w:val="Hyperlink"/>
@@ -4890,8 +5209,8 @@
         </w:r>
       </w:hyperlink>
     </w:p>
-    <w:bookmarkEnd w:id="89"/>
-    <w:bookmarkStart w:id="91" w:name="ref-head_extent_2015"/>
+    <w:bookmarkEnd w:id="88"/>
+    <w:bookmarkStart w:id="90" w:name="ref-head_extent_2015"/>
     <w:p>
       <w:pPr>
         <w:pStyle w:val="Bibliography"/>
@@ -4904,6 +5223,7 @@
       </w:r>
       <w:r>
         <w:rPr>
+          <w:iCs/>
           <w:i/>
         </w:rPr>
         <w:t xml:space="preserve">PLOS Biology</w:t>
@@ -4916,6 +5236,7 @@
       </w:r>
       <w:r>
         <w:rPr>
+          <w:iCs/>
           <w:i/>
         </w:rPr>
         <w:t xml:space="preserve">13</w:t>
@@ -4926,7 +5247,7 @@
       <w:r>
         <w:t xml:space="preserve"> </w:t>
       </w:r>
-      <w:hyperlink r:id="rId90">
+      <w:hyperlink r:id="rId89">
         <w:r>
           <w:rPr>
             <w:rStyle w:val="Hyperlink"/>
@@ -4935,8 +5256,8 @@
         </w:r>
       </w:hyperlink>
     </w:p>
-    <w:bookmarkEnd w:id="91"/>
-    <w:bookmarkStart w:id="93" w:name="ref-Huston2019"/>
+    <w:bookmarkEnd w:id="90"/>
+    <w:bookmarkStart w:id="92" w:name="ref-Huston2019"/>
     <w:p>
       <w:pPr>
         <w:pStyle w:val="Bibliography"/>
@@ -4949,6 +5270,7 @@
       </w:r>
       <w:r>
         <w:rPr>
+          <w:iCs/>
           <w:i/>
         </w:rPr>
         <w:t xml:space="preserve">Canada Communicable Disease Report</w:t>
@@ -4961,6 +5283,7 @@
       </w:r>
       <w:r>
         <w:rPr>
+          <w:iCs/>
           <w:i/>
         </w:rPr>
         <w:t xml:space="preserve">45</w:t>
@@ -4971,7 +5294,7 @@
       <w:r>
         <w:t xml:space="preserve"> </w:t>
       </w:r>
-      <w:hyperlink r:id="rId92">
+      <w:hyperlink r:id="rId91">
         <w:r>
           <w:rPr>
             <w:rStyle w:val="Hyperlink"/>
@@ -4980,8 +5303,8 @@
         </w:r>
       </w:hyperlink>
     </w:p>
-    <w:bookmarkEnd w:id="93"/>
-    <w:bookmarkStart w:id="95" w:name="ref-ioannidis_why_2005"/>
+    <w:bookmarkEnd w:id="92"/>
+    <w:bookmarkStart w:id="94" w:name="ref-ioannidis_why_2005"/>
     <w:p>
       <w:pPr>
         <w:pStyle w:val="Bibliography"/>
@@ -4994,6 +5317,7 @@
       </w:r>
       <w:r>
         <w:rPr>
+          <w:iCs/>
           <w:i/>
         </w:rPr>
         <w:t xml:space="preserve">PLOS Medicine</w:t>
@@ -5006,6 +5330,7 @@
       </w:r>
       <w:r>
         <w:rPr>
+          <w:iCs/>
           <w:i/>
         </w:rPr>
         <w:t xml:space="preserve">2</w:t>
@@ -5016,7 +5341,7 @@
       <w:r>
         <w:t xml:space="preserve"> </w:t>
       </w:r>
-      <w:hyperlink r:id="rId94">
+      <w:hyperlink r:id="rId93">
         <w:r>
           <w:rPr>
             <w:rStyle w:val="Hyperlink"/>
@@ -5025,8 +5350,8 @@
         </w:r>
       </w:hyperlink>
     </w:p>
-    <w:bookmarkEnd w:id="95"/>
-    <w:bookmarkStart w:id="97" w:name="ref-John_Loewenstein_Prelec_2012"/>
+    <w:bookmarkEnd w:id="94"/>
+    <w:bookmarkStart w:id="96" w:name="ref-John_Loewenstein_Prelec_2012"/>
     <w:p>
       <w:pPr>
         <w:pStyle w:val="Bibliography"/>
@@ -5039,6 +5364,7 @@
       </w:r>
       <w:r>
         <w:rPr>
+          <w:iCs/>
           <w:i/>
         </w:rPr>
         <w:t xml:space="preserve">Psychological Science</w:t>
@@ -5051,6 +5377,7 @@
       </w:r>
       <w:r>
         <w:rPr>
+          <w:iCs/>
           <w:i/>
         </w:rPr>
         <w:t xml:space="preserve">23</w:t>
@@ -5061,7 +5388,7 @@
       <w:r>
         <w:t xml:space="preserve"> </w:t>
       </w:r>
-      <w:hyperlink r:id="rId96">
+      <w:hyperlink r:id="rId95">
         <w:r>
           <w:rPr>
             <w:rStyle w:val="Hyperlink"/>
@@ -5070,8 +5397,8 @@
         </w:r>
       </w:hyperlink>
     </w:p>
-    <w:bookmarkEnd w:id="97"/>
-    <w:bookmarkStart w:id="99" w:name="ref-Kharabian_Genon_2019"/>
+    <w:bookmarkEnd w:id="96"/>
+    <w:bookmarkStart w:id="98" w:name="ref-Kharabian_Genon_2019"/>
     <w:p>
       <w:pPr>
         <w:pStyle w:val="Bibliography"/>
@@ -5084,6 +5411,7 @@
       </w:r>
       <w:r>
         <w:rPr>
+          <w:iCs/>
           <w:i/>
         </w:rPr>
         <w:t xml:space="preserve">eLife</w:t>
@@ -5096,6 +5424,7 @@
       </w:r>
       <w:r>
         <w:rPr>
+          <w:iCs/>
           <w:i/>
         </w:rPr>
         <w:t xml:space="preserve">8</w:t>
@@ -5106,7 +5435,7 @@
       <w:r>
         <w:t xml:space="preserve"> </w:t>
       </w:r>
-      <w:hyperlink r:id="rId98">
+      <w:hyperlink r:id="rId97">
         <w:r>
           <w:rPr>
             <w:rStyle w:val="Hyperlink"/>
@@ -5115,8 +5444,8 @@
         </w:r>
       </w:hyperlink>
     </w:p>
-    <w:bookmarkEnd w:id="99"/>
-    <w:bookmarkStart w:id="101" w:name="ref-KrleaJeri2009"/>
+    <w:bookmarkEnd w:id="98"/>
+    <w:bookmarkStart w:id="100" w:name="ref-KrleaJeri2009"/>
     <w:p>
       <w:pPr>
         <w:pStyle w:val="Bibliography"/>
@@ -5129,6 +5458,7 @@
       </w:r>
       <w:r>
         <w:rPr>
+          <w:iCs/>
           <w:i/>
         </w:rPr>
         <w:t xml:space="preserve">Croatian Medical Journal</w:t>
@@ -5141,6 +5471,7 @@
       </w:r>
       <w:r>
         <w:rPr>
+          <w:iCs/>
           <w:i/>
         </w:rPr>
         <w:t xml:space="preserve">50</w:t>
@@ -5151,7 +5482,7 @@
       <w:r>
         <w:t xml:space="preserve"> </w:t>
       </w:r>
-      <w:hyperlink r:id="rId100">
+      <w:hyperlink r:id="rId99">
         <w:r>
           <w:rPr>
             <w:rStyle w:val="Hyperlink"/>
@@ -5160,13 +5491,60 @@
         </w:r>
       </w:hyperlink>
     </w:p>
-    <w:bookmarkEnd w:id="101"/>
-    <w:bookmarkStart w:id="102" w:name="ref-mcshane2019abandon"/>
+    <w:bookmarkEnd w:id="100"/>
+    <w:bookmarkStart w:id="102" w:name="ref-Lakens2021pvalue"/>
     <w:p>
       <w:pPr>
         <w:pStyle w:val="Bibliography"/>
       </w:pPr>
       <w:r>
+        <w:t xml:space="preserve">Lakens, D. (2021). The practical alternative to the p value is the correctly used p value.</w:t>
+      </w:r>
+      <w:r>
+        <w:t xml:space="preserve"> </w:t>
+      </w:r>
+      <w:r>
+        <w:rPr>
+          <w:iCs/>
+          <w:i/>
+        </w:rPr>
+        <w:t xml:space="preserve">Perspectives on Psychological Science</w:t>
+      </w:r>
+      <w:r>
+        <w:t xml:space="preserve">,</w:t>
+      </w:r>
+      <w:r>
+        <w:t xml:space="preserve"> </w:t>
+      </w:r>
+      <w:r>
+        <w:rPr>
+          <w:iCs/>
+          <w:i/>
+        </w:rPr>
+        <w:t xml:space="preserve">16</w:t>
+      </w:r>
+      <w:r>
+        <w:t xml:space="preserve">(3), 639–648.</w:t>
+      </w:r>
+      <w:r>
+        <w:t xml:space="preserve"> </w:t>
+      </w:r>
+      <w:hyperlink r:id="rId101">
+        <w:r>
+          <w:rPr>
+            <w:rStyle w:val="Hyperlink"/>
+          </w:rPr>
+          <w:t xml:space="preserve">https://doi.org/10.1177/1745691620958012</w:t>
+        </w:r>
+      </w:hyperlink>
+    </w:p>
+    <w:bookmarkEnd w:id="102"/>
+    <w:bookmarkStart w:id="103" w:name="ref-mcshane2019abandon"/>
+    <w:p>
+      <w:pPr>
+        <w:pStyle w:val="Bibliography"/>
+      </w:pPr>
+      <w:r>
         <w:t xml:space="preserve">McShane, B. B., Gal, D., Gelman, A., Robert, C., &amp; Tackett, J. L. (2019). Abandon statistical significance.</w:t>
       </w:r>
       <w:r>
@@ -5174,6 +5552,7 @@
       </w:r>
       <w:r>
         <w:rPr>
+          <w:iCs/>
           <w:i/>
         </w:rPr>
         <w:t xml:space="preserve">The American Statistician</w:t>
@@ -5186,6 +5565,7 @@
       </w:r>
       <w:r>
         <w:rPr>
+          <w:iCs/>
           <w:i/>
         </w:rPr>
         <w:t xml:space="preserve">73</w:t>
@@ -5194,8 +5574,8 @@
         <w:t xml:space="preserve">(sup1), 235–245.</w:t>
       </w:r>
     </w:p>
-    <w:bookmarkEnd w:id="102"/>
-    <w:bookmarkStart w:id="104" w:name="ref-munafo_manifesto_2017"/>
+    <w:bookmarkEnd w:id="103"/>
+    <w:bookmarkStart w:id="105" w:name="ref-munafo_manifesto_2017"/>
     <w:p>
       <w:pPr>
         <w:pStyle w:val="Bibliography"/>
@@ -5208,6 +5588,7 @@
       </w:r>
       <w:r>
         <w:rPr>
+          <w:iCs/>
           <w:i/>
         </w:rPr>
         <w:t xml:space="preserve">Nature Human Behaviour</w:t>
@@ -5220,6 +5601,7 @@
       </w:r>
       <w:r>
         <w:rPr>
+          <w:iCs/>
           <w:i/>
         </w:rPr>
         <w:t xml:space="preserve">1</w:t>
@@ -5230,7 +5612,7 @@
       <w:r>
         <w:t xml:space="preserve"> </w:t>
       </w:r>
-      <w:hyperlink r:id="rId103">
+      <w:hyperlink r:id="rId104">
         <w:r>
           <w:rPr>
             <w:rStyle w:val="Hyperlink"/>
@@ -5239,20 +5621,21 @@
         </w:r>
       </w:hyperlink>
     </w:p>
-    <w:bookmarkEnd w:id="104"/>
-    <w:bookmarkStart w:id="106" w:name="ref-Nosek_Errington_2017"/>
+    <w:bookmarkEnd w:id="105"/>
+    <w:bookmarkStart w:id="107" w:name="ref-Nosek_Errington_2017"/>
     <w:p>
       <w:pPr>
         <w:pStyle w:val="Bibliography"/>
       </w:pPr>
       <w:r>
-        <w:t xml:space="preserve">Nosek, B. A., &amp; Errington, T. M. (2017). Making sense of replications.</w:t>
-      </w:r>
-      <w:r>
-        <w:t xml:space="preserve"> </w:t>
-      </w:r>
-      <w:r>
-        <w:rPr>
+        <w:t xml:space="preserve">Nosek, Brian A., &amp; Errington, T. M. (2017). Making sense of replications.</w:t>
+      </w:r>
+      <w:r>
+        <w:t xml:space="preserve"> </w:t>
+      </w:r>
+      <w:r>
+        <w:rPr>
+          <w:iCs/>
           <w:i/>
         </w:rPr>
         <w:t xml:space="preserve">eLife</w:t>
@@ -5265,6 +5648,7 @@
       </w:r>
       <w:r>
         <w:rPr>
+          <w:iCs/>
           <w:i/>
         </w:rPr>
         <w:t xml:space="preserve">6</w:t>
@@ -5275,7 +5659,7 @@
       <w:r>
         <w:t xml:space="preserve"> </w:t>
       </w:r>
-      <w:hyperlink r:id="rId105">
+      <w:hyperlink r:id="rId106">
         <w:r>
           <w:rPr>
             <w:rStyle w:val="Hyperlink"/>
@@ -5284,34 +5668,32 @@
         </w:r>
       </w:hyperlink>
     </w:p>
-    <w:bookmarkEnd w:id="106"/>
-    <w:bookmarkStart w:id="108" w:name="ref-NosekErrington2019"/>
+    <w:bookmarkEnd w:id="107"/>
+    <w:bookmarkStart w:id="109" w:name="ref-NosekErrington2019"/>
     <w:p>
       <w:pPr>
         <w:pStyle w:val="Bibliography"/>
       </w:pPr>
       <w:r>
-        <w:t xml:space="preserve">Nosek, B. A., &amp; Errington, T. M. (2019).</w:t>
-      </w:r>
-      <w:r>
-        <w:t xml:space="preserve"> </w:t>
-      </w:r>
-      <w:r>
-        <w:rPr>
+        <w:t xml:space="preserve">Nosek, Brian A., &amp; Errington, T. M. (2019).</w:t>
+      </w:r>
+      <w:r>
+        <w:t xml:space="preserve"> </w:t>
+      </w:r>
+      <w:r>
+        <w:rPr>
+          <w:iCs/>
           <w:i/>
         </w:rPr>
         <w:t xml:space="preserve">What is replication?</w:t>
       </w:r>
       <w:r>
-        <w:t xml:space="preserve"> </w:t>
-      </w:r>
-      <w:r>
-        <w:t xml:space="preserve">Center for Open Science.</w:t>
-      </w:r>
-      <w:r>
-        <w:t xml:space="preserve"> </w:t>
-      </w:r>
-      <w:hyperlink r:id="rId107">
+        <w:t xml:space="preserve"> Center for Open Science.</w:t>
+      </w:r>
+      <w:r>
+        <w:t xml:space="preserve"> </w:t>
+      </w:r>
+      <w:hyperlink r:id="rId108">
         <w:r>
           <w:rPr>
             <w:rStyle w:val="Hyperlink"/>
@@ -5320,8 +5702,8 @@
         </w:r>
       </w:hyperlink>
     </w:p>
-    <w:bookmarkEnd w:id="108"/>
-    <w:bookmarkStart w:id="110" w:name="ref-Prinz_Schlange_Asadullah_2011"/>
+    <w:bookmarkEnd w:id="109"/>
+    <w:bookmarkStart w:id="111" w:name="ref-Prinz_Schlange_Asadullah_2011"/>
     <w:p>
       <w:pPr>
         <w:pStyle w:val="Bibliography"/>
@@ -5334,6 +5716,7 @@
       </w:r>
       <w:r>
         <w:rPr>
+          <w:iCs/>
           <w:i/>
         </w:rPr>
         <w:t xml:space="preserve">Nature Reviews Drug Discovery</w:t>
@@ -5346,6 +5729,7 @@
       </w:r>
       <w:r>
         <w:rPr>
+          <w:iCs/>
           <w:i/>
         </w:rPr>
         <w:t xml:space="preserve">10</w:t>
@@ -5356,7 +5740,7 @@
       <w:r>
         <w:t xml:space="preserve"> </w:t>
       </w:r>
-      <w:hyperlink r:id="rId109">
+      <w:hyperlink r:id="rId110">
         <w:r>
           <w:rPr>
             <w:rStyle w:val="Hyperlink"/>
@@ -5365,8 +5749,8 @@
         </w:r>
       </w:hyperlink>
     </w:p>
-    <w:bookmarkEnd w:id="110"/>
-    <w:bookmarkStart w:id="111" w:name="ref-rafi2020semantic"/>
+    <w:bookmarkEnd w:id="111"/>
+    <w:bookmarkStart w:id="112" w:name="ref-rafi2020semantic"/>
     <w:p>
       <w:pPr>
         <w:pStyle w:val="Bibliography"/>
@@ -5379,6 +5763,7 @@
       </w:r>
       <w:r>
         <w:rPr>
+          <w:iCs/>
           <w:i/>
         </w:rPr>
         <w:t xml:space="preserve">BMC Medical Research Methodology</w:t>
@@ -5391,6 +5776,7 @@
       </w:r>
       <w:r>
         <w:rPr>
+          <w:iCs/>
           <w:i/>
         </w:rPr>
         <w:t xml:space="preserve">20</w:t>
@@ -5399,8 +5785,8 @@
         <w:t xml:space="preserve">(1), 1–13.</w:t>
       </w:r>
     </w:p>
-    <w:bookmarkEnd w:id="111"/>
-    <w:bookmarkStart w:id="113" w:name="ref-chanock_2007"/>
+    <w:bookmarkEnd w:id="112"/>
+    <w:bookmarkStart w:id="114" w:name="ref-chanock_2007"/>
     <w:p>
       <w:pPr>
         <w:pStyle w:val="Bibliography"/>
@@ -5413,6 +5799,7 @@
       </w:r>
       <w:r>
         <w:rPr>
+          <w:iCs/>
           <w:i/>
         </w:rPr>
         <w:t xml:space="preserve">Nature</w:t>
@@ -5425,6 +5812,7 @@
       </w:r>
       <w:r>
         <w:rPr>
+          <w:iCs/>
           <w:i/>
         </w:rPr>
         <w:t xml:space="preserve">447</w:t>
@@ -5435,7 +5823,7 @@
       <w:r>
         <w:t xml:space="preserve"> </w:t>
       </w:r>
-      <w:hyperlink r:id="rId112">
+      <w:hyperlink r:id="rId113">
         <w:r>
           <w:rPr>
             <w:rStyle w:val="Hyperlink"/>
@@ -5444,31 +5832,32 @@
         </w:r>
       </w:hyperlink>
     </w:p>
-    <w:bookmarkEnd w:id="113"/>
-    <w:bookmarkStart w:id="115" w:name="ref-Sainani_2020"/>
+    <w:bookmarkEnd w:id="114"/>
+    <w:bookmarkStart w:id="116" w:name="ref-Sainani_2020"/>
     <w:p>
       <w:pPr>
         <w:pStyle w:val="Bibliography"/>
       </w:pPr>
       <w:r>
-        <w:t xml:space="preserve">Sainani, K. L., Borg, D. N., Caldwell, A. R., Butson, M. L., Tenan, M. S., Vickers, A. J., Vigotsky, A. D., Warmenhoven, J., Nguyen, R., Lohse, K. R., &amp; al. (2020). Call to increase statistical collaboration in sports science, sport and exercise medicine and sports physiotherapy.</w:t>
-      </w:r>
-      <w:r>
-        <w:t xml:space="preserve"> </w:t>
-      </w:r>
-      <w:r>
-        <w:rPr>
+        <w:t xml:space="preserve">Sainani, Kristin L., Borg, D. N., Caldwell, A. R., Butson, M. L., Tenan, M. S., Vickers, A. J., Vigotsky, A. D., Warmenhoven, J., Nguyen, R., Lohse, K. R., &amp; al., et. (2020). Call to increase statistical collaboration in sports science, sport and exercise medicine and sports physiotherapy.</w:t>
+      </w:r>
+      <w:r>
+        <w:t xml:space="preserve"> </w:t>
+      </w:r>
+      <w:r>
+        <w:rPr>
+          <w:iCs/>
           <w:i/>
         </w:rPr>
         <w:t xml:space="preserve">British Journal of Sports Medicine</w:t>
       </w:r>
       <w:r>
-        <w:t xml:space="preserve">, bjsports–2020–102607.</w:t>
-      </w:r>
-      <w:r>
-        <w:t xml:space="preserve"> </w:t>
-      </w:r>
-      <w:hyperlink r:id="rId114">
+        <w:t xml:space="preserve">, bjsports-2020-102607.</w:t>
+      </w:r>
+      <w:r>
+        <w:t xml:space="preserve"> </w:t>
+      </w:r>
+      <w:hyperlink r:id="rId115">
         <w:r>
           <w:rPr>
             <w:rStyle w:val="Hyperlink"/>
@@ -5477,20 +5866,21 @@
         </w:r>
       </w:hyperlink>
     </w:p>
-    <w:bookmarkEnd w:id="115"/>
-    <w:bookmarkStart w:id="117" w:name="ref-Sainani_Lohse_Jones_Vickers_2019"/>
+    <w:bookmarkEnd w:id="116"/>
+    <w:bookmarkStart w:id="118" w:name="ref-Sainani_Lohse_Jones_Vickers_2019"/>
     <w:p>
       <w:pPr>
         <w:pStyle w:val="Bibliography"/>
       </w:pPr>
       <w:r>
-        <w:t xml:space="preserve">Sainani, K. L., Lohse, K. R., Jones, P. R., &amp; Vickers, A. (2019). Magnitude‐based inference is not bayesian and is not a valid method of inference.</w:t>
-      </w:r>
-      <w:r>
-        <w:t xml:space="preserve"> </w:t>
-      </w:r>
-      <w:r>
-        <w:rPr>
+        <w:t xml:space="preserve">Sainani, Kristin L., Lohse, K. R., Jones, P. R., &amp; Vickers, A. (2019). Magnitude‐based inference is not bayesian and is not a valid method of inference.</w:t>
+      </w:r>
+      <w:r>
+        <w:t xml:space="preserve"> </w:t>
+      </w:r>
+      <w:r>
+        <w:rPr>
+          <w:iCs/>
           <w:i/>
         </w:rPr>
         <w:t xml:space="preserve">Scandinavian Journal of Medicine &amp; Science in Sports</w:t>
@@ -5503,6 +5893,7 @@
       </w:r>
       <w:r>
         <w:rPr>
+          <w:iCs/>
           <w:i/>
         </w:rPr>
         <w:t xml:space="preserve">29</w:t>
@@ -5513,7 +5904,7 @@
       <w:r>
         <w:t xml:space="preserve"> </w:t>
       </w:r>
-      <w:hyperlink r:id="rId116">
+      <w:hyperlink r:id="rId117">
         <w:r>
           <w:rPr>
             <w:rStyle w:val="Hyperlink"/>
@@ -5522,8 +5913,8 @@
         </w:r>
       </w:hyperlink>
     </w:p>
-    <w:bookmarkEnd w:id="117"/>
-    <w:bookmarkStart w:id="119" w:name="ref-scheel_excess_2020"/>
+    <w:bookmarkEnd w:id="118"/>
+    <w:bookmarkStart w:id="120" w:name="ref-scheel_excess_2020"/>
     <w:p>
       <w:pPr>
         <w:pStyle w:val="Bibliography"/>
@@ -5536,6 +5927,7 @@
       </w:r>
       <w:r>
         <w:rPr>
+          <w:iCs/>
           <w:i/>
         </w:rPr>
         <w:t xml:space="preserve">PsyArXiv</w:t>
@@ -5546,7 +5938,7 @@
       <w:r>
         <w:t xml:space="preserve"> </w:t>
       </w:r>
-      <w:hyperlink r:id="rId118">
+      <w:hyperlink r:id="rId119">
         <w:r>
           <w:rPr>
             <w:rStyle w:val="Hyperlink"/>
@@ -5555,8 +5947,8 @@
         </w:r>
       </w:hyperlink>
     </w:p>
-    <w:bookmarkEnd w:id="119"/>
-    <w:bookmarkStart w:id="121" w:name="ref-Scheel2020"/>
+    <w:bookmarkEnd w:id="120"/>
+    <w:bookmarkStart w:id="122" w:name="ref-Scheel2020"/>
     <w:p>
       <w:pPr>
         <w:pStyle w:val="Bibliography"/>
@@ -5569,6 +5961,7 @@
       </w:r>
       <w:r>
         <w:rPr>
+          <w:iCs/>
           <w:i/>
         </w:rPr>
         <w:t xml:space="preserve">Perspectives on Psychological Science</w:t>
@@ -5581,6 +5974,7 @@
       </w:r>
       <w:r>
         <w:rPr>
+          <w:iCs/>
           <w:i/>
         </w:rPr>
         <w:t xml:space="preserve">16</w:t>
@@ -5591,7 +5985,7 @@
       <w:r>
         <w:t xml:space="preserve"> </w:t>
       </w:r>
-      <w:hyperlink r:id="rId120">
+      <w:hyperlink r:id="rId121">
         <w:r>
           <w:rPr>
             <w:rStyle w:val="Hyperlink"/>
@@ -5600,8 +5994,8 @@
         </w:r>
       </w:hyperlink>
     </w:p>
-    <w:bookmarkEnd w:id="121"/>
-    <w:bookmarkStart w:id="123" w:name="ref-ManyAnalysts2018"/>
+    <w:bookmarkEnd w:id="122"/>
+    <w:bookmarkStart w:id="124" w:name="ref-ManyAnalysts2018"/>
     <w:p>
       <w:pPr>
         <w:pStyle w:val="Bibliography"/>
@@ -5614,6 +6008,7 @@
       </w:r>
       <w:r>
         <w:rPr>
+          <w:iCs/>
           <w:i/>
         </w:rPr>
         <w:t xml:space="preserve">Advances in Methods and Practices in Psychological Science</w:t>
@@ -5626,6 +6021,7 @@
       </w:r>
       <w:r>
         <w:rPr>
+          <w:iCs/>
           <w:i/>
         </w:rPr>
         <w:t xml:space="preserve">1</w:t>
@@ -5636,7 +6032,7 @@
       <w:r>
         <w:t xml:space="preserve"> </w:t>
       </w:r>
-      <w:hyperlink r:id="rId122">
+      <w:hyperlink r:id="rId123">
         <w:r>
           <w:rPr>
             <w:rStyle w:val="Hyperlink"/>
@@ -5645,8 +6041,8 @@
         </w:r>
       </w:hyperlink>
     </w:p>
-    <w:bookmarkEnd w:id="123"/>
-    <w:bookmarkStart w:id="125" w:name="ref-simmons_false-positive_2011"/>
+    <w:bookmarkEnd w:id="124"/>
+    <w:bookmarkStart w:id="126" w:name="ref-simmons_false-positive_2011"/>
     <w:p>
       <w:pPr>
         <w:pStyle w:val="Bibliography"/>
@@ -5659,6 +6055,7 @@
       </w:r>
       <w:r>
         <w:rPr>
+          <w:iCs/>
           <w:i/>
         </w:rPr>
         <w:t xml:space="preserve">Psychological Science</w:t>
@@ -5671,6 +6068,7 @@
       </w:r>
       <w:r>
         <w:rPr>
+          <w:iCs/>
           <w:i/>
         </w:rPr>
         <w:t xml:space="preserve">22</w:t>
@@ -5681,7 +6079,7 @@
       <w:r>
         <w:t xml:space="preserve"> </w:t>
       </w:r>
-      <w:hyperlink r:id="rId124">
+      <w:hyperlink r:id="rId125">
         <w:r>
           <w:rPr>
             <w:rStyle w:val="Hyperlink"/>
@@ -5690,8 +6088,8 @@
         </w:r>
       </w:hyperlink>
     </w:p>
-    <w:bookmarkEnd w:id="125"/>
-    <w:bookmarkStart w:id="127" w:name="ref-Singh2021"/>
+    <w:bookmarkEnd w:id="126"/>
+    <w:bookmarkStart w:id="128" w:name="ref-Singh2021"/>
     <w:p>
       <w:pPr>
         <w:pStyle w:val="Bibliography"/>
@@ -5704,9 +6102,24 @@
       </w:r>
       <w:r>
         <w:rPr>
-          <w:i/>
-        </w:rPr>
-        <w:t xml:space="preserve">Outcome reporting bias in exercise oncology trials (OREO): A cross-sectional study</w:t>
+          <w:iCs/>
+          <w:i/>
+        </w:rPr>
+        <w:t xml:space="preserve">Outcome reporting bias in exercise oncology trials (</w:t>
+      </w:r>
+      <w:r>
+        <w:rPr>
+          <w:iCs/>
+          <w:i/>
+        </w:rPr>
+        <w:t xml:space="preserve">OREO</w:t>
+      </w:r>
+      <w:r>
+        <w:rPr>
+          <w:iCs/>
+          <w:i/>
+        </w:rPr>
+        <w:t xml:space="preserve">): A cross-sectional study</w:t>
       </w:r>
       <w:r>
         <w:t xml:space="preserve">.</w:t>
@@ -5714,7 +6127,7 @@
       <w:r>
         <w:t xml:space="preserve"> </w:t>
       </w:r>
-      <w:hyperlink r:id="rId126">
+      <w:hyperlink r:id="rId127">
         <w:r>
           <w:rPr>
             <w:rStyle w:val="Hyperlink"/>
@@ -5723,8 +6136,8 @@
         </w:r>
       </w:hyperlink>
     </w:p>
-    <w:bookmarkEnd w:id="127"/>
-    <w:bookmarkStart w:id="129" w:name="ref-Tamminen_Poucher_2018"/>
+    <w:bookmarkEnd w:id="128"/>
+    <w:bookmarkStart w:id="130" w:name="ref-Tamminen_Poucher_2018"/>
     <w:p>
       <w:pPr>
         <w:pStyle w:val="Bibliography"/>
@@ -5737,6 +6150,7 @@
       </w:r>
       <w:r>
         <w:rPr>
+          <w:iCs/>
           <w:i/>
         </w:rPr>
         <w:t xml:space="preserve">Psychology of Sport and Exercise</w:t>
@@ -5749,6 +6163,7 @@
       </w:r>
       <w:r>
         <w:rPr>
+          <w:iCs/>
           <w:i/>
         </w:rPr>
         <w:t xml:space="preserve">36</w:t>
@@ -5759,7 +6174,7 @@
       <w:r>
         <w:t xml:space="preserve"> </w:t>
       </w:r>
-      <w:hyperlink r:id="rId128">
+      <w:hyperlink r:id="rId129">
         <w:r>
           <w:rPr>
             <w:rStyle w:val="Hyperlink"/>
@@ -5768,8 +6183,8 @@
         </w:r>
       </w:hyperlink>
     </w:p>
-    <w:bookmarkEnd w:id="129"/>
-    <w:bookmarkStart w:id="131" w:name="ref-Turner_Paul_Miller_Barbey_2018"/>
+    <w:bookmarkEnd w:id="130"/>
+    <w:bookmarkStart w:id="132" w:name="ref-Turner_Paul_Miller_Barbey_2018"/>
     <w:p>
       <w:pPr>
         <w:pStyle w:val="Bibliography"/>
@@ -5782,6 +6197,7 @@
       </w:r>
       <w:r>
         <w:rPr>
+          <w:iCs/>
           <w:i/>
         </w:rPr>
         <w:t xml:space="preserve">Communications Biology</w:t>
@@ -5794,6 +6210,7 @@
       </w:r>
       <w:r>
         <w:rPr>
+          <w:iCs/>
           <w:i/>
         </w:rPr>
         <w:t xml:space="preserve">1</w:t>
@@ -5804,7 +6221,7 @@
       <w:r>
         <w:t xml:space="preserve"> </w:t>
       </w:r>
-      <w:hyperlink r:id="rId130">
+      <w:hyperlink r:id="rId131">
         <w:r>
           <w:rPr>
             <w:rStyle w:val="Hyperlink"/>
@@ -5813,8 +6230,8 @@
         </w:r>
       </w:hyperlink>
     </w:p>
-    <w:bookmarkEnd w:id="131"/>
-    <w:bookmarkStart w:id="133" w:name="X0566c876eeb2f915503d590b1162891d135713f"/>
+    <w:bookmarkEnd w:id="132"/>
+    <w:bookmarkStart w:id="134" w:name="X0566c876eeb2f915503d590b1162891d135713f"/>
     <w:p>
       <w:pPr>
         <w:pStyle w:val="Bibliography"/>
@@ -5827,20 +6244,18 @@
       </w:r>
       <w:r>
         <w:rPr>
+          <w:iCs/>
           <w:i/>
         </w:rPr>
         <w:t xml:space="preserve">Improbable data patterns in the work of barbalho et al.</w:t>
       </w:r>
       <w:r>
-        <w:t xml:space="preserve"> </w:t>
-      </w:r>
-      <w:r>
-        <w:t xml:space="preserve">SportRxiv.</w:t>
-      </w:r>
-      <w:r>
-        <w:t xml:space="preserve"> </w:t>
-      </w:r>
-      <w:hyperlink r:id="rId132">
+        <w:t xml:space="preserve"> SportRxiv.</w:t>
+      </w:r>
+      <w:r>
+        <w:t xml:space="preserve"> </w:t>
+      </w:r>
+      <w:hyperlink r:id="rId133">
         <w:r>
           <w:rPr>
             <w:rStyle w:val="Hyperlink"/>
@@ -5849,8 +6264,8 @@
         </w:r>
       </w:hyperlink>
     </w:p>
-    <w:bookmarkEnd w:id="133"/>
-    <w:bookmarkStart w:id="134" w:name="ref-wasserstein2016asa"/>
+    <w:bookmarkEnd w:id="134"/>
+    <w:bookmarkStart w:id="135" w:name="ref-wasserstein2016asa"/>
     <w:p>
       <w:pPr>
         <w:pStyle w:val="Bibliography"/>
@@ -5863,16 +6278,18 @@
       </w:r>
       <w:r>
         <w:rPr>
-          <w:i/>
-        </w:rPr>
-        <w:t xml:space="preserve">The asa statement on p-values: Context, process, and purpose</w:t>
+          <w:iCs/>
+          <w:i/>
+        </w:rPr>
+        <w:t xml:space="preserve">The ASA statement on p-values: Context, process, and purpose</w:t>
       </w:r>
       <w:r>
         <w:t xml:space="preserve">. Taylor &amp; Francis.</w:t>
       </w:r>
     </w:p>
-    <w:bookmarkEnd w:id="134"/>
     <w:bookmarkEnd w:id="135"/>
+    <w:bookmarkEnd w:id="136"/>
+    <w:bookmarkEnd w:id="137"/>
     <w:sectPr/>
   </w:body>
 </w:document>
@@ -5911,10 +6328,7 @@
       <w:lvlText w:val=" "/>
       <w:lvlJc w:val="left"/>
       <w:pPr>
-        <w:tabs>
-          <w:tab w:val="num" w:pos="0"/>
-        </w:tabs>
-        <w:ind w:left="480" w:hanging="480"/>
+        <w:ind w:left="720" w:hanging="480"/>
       </w:pPr>
     </w:lvl>
     <w:lvl w:ilvl="1">
@@ -5922,10 +6336,7 @@
       <w:lvlText w:val=" "/>
       <w:lvlJc w:val="left"/>
       <w:pPr>
-        <w:tabs>
-          <w:tab w:val="num" w:pos="720"/>
-        </w:tabs>
-        <w:ind w:left="1200" w:hanging="480"/>
+        <w:ind w:left="1440" w:hanging="480"/>
       </w:pPr>
     </w:lvl>
     <w:lvl w:ilvl="2">
@@ -5933,10 +6344,7 @@
       <w:lvlText w:val=" "/>
       <w:lvlJc w:val="left"/>
       <w:pPr>
-        <w:tabs>
-          <w:tab w:val="num" w:pos="1440"/>
-        </w:tabs>
-        <w:ind w:left="1920" w:hanging="480"/>
+        <w:ind w:left="2160" w:hanging="480"/>
       </w:pPr>
     </w:lvl>
     <w:lvl w:ilvl="3">
@@ -5944,10 +6352,7 @@
       <w:lvlText w:val=" "/>
       <w:lvlJc w:val="left"/>
       <w:pPr>
-        <w:tabs>
-          <w:tab w:val="num" w:pos="2160"/>
-        </w:tabs>
-        <w:ind w:left="2640" w:hanging="480"/>
+        <w:ind w:left="2880" w:hanging="480"/>
       </w:pPr>
     </w:lvl>
     <w:lvl w:ilvl="4">
@@ -5955,10 +6360,7 @@
       <w:lvlText w:val=" "/>
       <w:lvlJc w:val="left"/>
       <w:pPr>
-        <w:tabs>
-          <w:tab w:val="num" w:pos="2880"/>
-        </w:tabs>
-        <w:ind w:left="3360" w:hanging="480"/>
+        <w:ind w:left="3600" w:hanging="480"/>
       </w:pPr>
     </w:lvl>
     <w:lvl w:ilvl="5">
@@ -5966,10 +6368,7 @@
       <w:lvlText w:val=" "/>
       <w:lvlJc w:val="left"/>
       <w:pPr>
-        <w:tabs>
-          <w:tab w:val="num" w:pos="3600"/>
-        </w:tabs>
-        <w:ind w:left="4080" w:hanging="480"/>
+        <w:ind w:left="4320" w:hanging="480"/>
       </w:pPr>
     </w:lvl>
     <w:lvl w:ilvl="6">
@@ -5977,10 +6376,7 @@
       <w:lvlText w:val=" "/>
       <w:lvlJc w:val="left"/>
       <w:pPr>
-        <w:tabs>
-          <w:tab w:val="num" w:pos="4320"/>
-        </w:tabs>
-        <w:ind w:left="4800" w:hanging="480"/>
+        <w:ind w:left="5040" w:hanging="480"/>
       </w:pPr>
     </w:lvl>
     <w:lvl w:ilvl="7">
@@ -5988,10 +6384,7 @@
       <w:lvlText w:val=" "/>
       <w:lvlJc w:val="left"/>
       <w:pPr>
-        <w:tabs>
-          <w:tab w:val="num" w:pos="5040"/>
-        </w:tabs>
-        <w:ind w:left="5520" w:hanging="480"/>
+        <w:ind w:left="5760" w:hanging="480"/>
       </w:pPr>
     </w:lvl>
     <w:lvl w:ilvl="8">
@@ -5999,10 +6392,7 @@
       <w:lvlText w:val=" "/>
       <w:lvlJc w:val="left"/>
       <w:pPr>
-        <w:tabs>
-          <w:tab w:val="num" w:pos="5760"/>
-        </w:tabs>
-        <w:ind w:left="6240" w:hanging="480"/>
+        <w:ind w:left="6480" w:hanging="480"/>
       </w:pPr>
     </w:lvl>
   </w:abstractNum>
@@ -6014,10 +6404,7 @@
       <w:lvlText w:val="•"/>
       <w:lvlJc w:val="left"/>
       <w:pPr>
-        <w:tabs>
-          <w:tab w:val="num" w:pos="0"/>
-        </w:tabs>
-        <w:ind w:left="480" w:hanging="480"/>
+        <w:ind w:left="720" w:hanging="480"/>
       </w:pPr>
     </w:lvl>
     <w:lvl w:ilvl="1">
@@ -6025,10 +6412,7 @@
       <w:lvlText w:val="–"/>
       <w:lvlJc w:val="left"/>
       <w:pPr>
-        <w:tabs>
-          <w:tab w:val="num" w:pos="720"/>
-        </w:tabs>
-        <w:ind w:left="1200" w:hanging="480"/>
+        <w:ind w:left="1440" w:hanging="480"/>
       </w:pPr>
     </w:lvl>
     <w:lvl w:ilvl="2">
@@ -6036,10 +6420,7 @@
       <w:lvlText w:val="•"/>
       <w:lvlJc w:val="left"/>
       <w:pPr>
-        <w:tabs>
-          <w:tab w:val="num" w:pos="1440"/>
-        </w:tabs>
-        <w:ind w:left="1920" w:hanging="480"/>
+        <w:ind w:left="2160" w:hanging="480"/>
       </w:pPr>
     </w:lvl>
     <w:lvl w:ilvl="3">
@@ -6047,10 +6428,7 @@
       <w:lvlText w:val="–"/>
       <w:lvlJc w:val="left"/>
       <w:pPr>
-        <w:tabs>
-          <w:tab w:val="num" w:pos="2160"/>
-        </w:tabs>
-        <w:ind w:left="2640" w:hanging="480"/>
+        <w:ind w:left="2880" w:hanging="480"/>
       </w:pPr>
     </w:lvl>
     <w:lvl w:ilvl="4">
@@ -6058,10 +6436,7 @@
       <w:lvlText w:val="•"/>
       <w:lvlJc w:val="left"/>
       <w:pPr>
-        <w:tabs>
-          <w:tab w:val="num" w:pos="2880"/>
-        </w:tabs>
-        <w:ind w:left="3360" w:hanging="480"/>
+        <w:ind w:left="3600" w:hanging="480"/>
       </w:pPr>
     </w:lvl>
     <w:lvl w:ilvl="5">
@@ -6069,10 +6444,7 @@
       <w:lvlText w:val="–"/>
       <w:lvlJc w:val="left"/>
       <w:pPr>
-        <w:tabs>
-          <w:tab w:val="num" w:pos="3600"/>
-        </w:tabs>
-        <w:ind w:left="4080" w:hanging="480"/>
+        <w:ind w:left="4320" w:hanging="480"/>
       </w:pPr>
     </w:lvl>
     <w:lvl w:ilvl="6">
@@ -6080,10 +6452,7 @@
       <w:lvlText w:val="•"/>
       <w:lvlJc w:val="left"/>
       <w:pPr>
-        <w:tabs>
-          <w:tab w:val="num" w:pos="4320"/>
-        </w:tabs>
-        <w:ind w:left="4800" w:hanging="480"/>
+        <w:ind w:left="5040" w:hanging="480"/>
       </w:pPr>
     </w:lvl>
     <w:lvl w:ilvl="7">
@@ -6091,10 +6460,7 @@
       <w:lvlText w:val="–"/>
       <w:lvlJc w:val="left"/>
       <w:pPr>
-        <w:tabs>
-          <w:tab w:val="num" w:pos="5040"/>
-        </w:tabs>
-        <w:ind w:left="5520" w:hanging="480"/>
+        <w:ind w:left="5760" w:hanging="480"/>
       </w:pPr>
     </w:lvl>
     <w:lvl w:ilvl="8">
@@ -6102,10 +6468,7 @@
       <w:lvlText w:val="•"/>
       <w:lvlJc w:val="left"/>
       <w:pPr>
-        <w:tabs>
-          <w:tab w:val="num" w:pos="5760"/>
-        </w:tabs>
-        <w:ind w:left="6240" w:hanging="480"/>
+        <w:ind w:left="6480" w:hanging="480"/>
       </w:pPr>
     </w:lvl>
   </w:abstractNum>
@@ -6258,7 +6621,7 @@
       <w:rFonts w:asciiTheme="majorHAnsi" w:eastAsiaTheme="majorEastAsia" w:hAnsiTheme="majorHAnsi" w:cstheme="majorBidi"/>
       <w:b/>
       <w:bCs/>
-      <w:color w:val="345A8A" w:themeColor="accent1" w:themeShade="B5"/>
+      <w:color w:val="4F81BD" w:themeColor="accent1"/>
       <w:sz w:val="32"/>
       <w:szCs w:val="32"/>
     </w:rPr>
@@ -6281,8 +6644,8 @@
       <w:b/>
       <w:bCs/>
       <w:color w:val="4F81BD" w:themeColor="accent1"/>
-      <w:sz w:val="32"/>
-      <w:szCs w:val="32"/>
+      <w:sz w:val="28"/>
+      <w:szCs w:val="28"/>
     </w:rPr>
   </w:style>
   <w:style w:type="paragraph" w:styleId="Heading3">
@@ -6303,8 +6666,8 @@
       <w:b/>
       <w:bCs/>
       <w:color w:val="4F81BD" w:themeColor="accent1"/>
-      <w:sz w:val="28"/>
-      <w:szCs w:val="28"/>
+      <w:sz w:val="24"/>
+      <w:szCs w:val="24"/>
     </w:rPr>
   </w:style>
   <w:style w:type="paragraph" w:styleId="Heading4">
@@ -6322,7 +6685,7 @@
     </w:pPr>
     <w:rPr>
       <w:rFonts w:asciiTheme="majorHAnsi" w:eastAsiaTheme="majorEastAsia" w:hAnsiTheme="majorHAnsi" w:cstheme="majorBidi"/>
-      <w:b/>
+      <w:i/>
       <w:bCs/>
       <w:color w:val="4F81BD" w:themeColor="accent1"/>
       <w:sz w:val="24"/>
@@ -6344,7 +6707,6 @@
     </w:pPr>
     <w:rPr>
       <w:rFonts w:asciiTheme="majorHAnsi" w:eastAsiaTheme="majorEastAsia" w:hAnsiTheme="majorHAnsi" w:cstheme="majorBidi"/>
-      <w:i/>
       <w:iCs/>
       <w:color w:val="4F81BD" w:themeColor="accent1"/>
       <w:sz w:val="24"/>
@@ -6440,14 +6802,8 @@
     <w:qFormat/>
     <w:pPr>
       <w:spacing w:before="100" w:after="100"/>
-      <w:ind w:firstLine="0"/>
+      <w:ind w:firstLine="0" w:left="480" w:right="480"/>
     </w:pPr>
-    <w:rPr>
-      <w:rFonts w:asciiTheme="majorHAnsi" w:eastAsiaTheme="majorEastAsia" w:hAnsiTheme="majorHAnsi" w:cstheme="majorBidi"/>
-      <w:bCs/>
-      <w:sz w:val="20"/>
-      <w:szCs w:val="20"/>
-    </w:rPr>
   </w:style>
   <w:style w:type="paragraph" w:styleId="FootnoteText">
     <w:name w:val="Footnote Text"/>
@@ -6477,6 +6833,21 @@
         <w:right w:w="108" w:type="dxa"/>
       </w:tblCellMar>
     </w:tblPr>
+    <w:tblStylePr w:type="firstRow">
+      <w:tblPr>
+        <w:jc w:val="left"/>
+        <w:tblInd w:w="0" w:type="dxa"/>
+      </w:tblPr>
+      <w:trPr>
+        <w:jc w:val="left"/>
+      </w:trPr>
+      <w:tcPr>
+        <w:vAlign w:val="bottom"/>
+        <w:tcBorders>
+          <w:bottom w:val="single"/>
+        </w:tcBorders>
+      </w:tcPr>
+    </w:tblStylePr>
   </w:style>
   <w:style w:type="paragraph" w:customStyle="1" w:styleId="DefinitionTerm">
     <w:name w:val="Definition Term"/>
@@ -6540,6 +6911,10 @@
       <w:rFonts w:ascii="Consolas" w:hAnsi="Consolas"/>
       <w:sz w:val="22"/>
     </w:rPr>
+  </w:style>
+  <w:style w:type="character" w:customStyle="1" w:styleId="SectionNumber">
+    <w:name w:val="Section Number"/>
+    <w:basedOn w:val="BodyTextChar"/>
   </w:style>
   <w:style w:type="character" w:styleId="FootnoteReference">
     <w:name w:val="Footnote Reference"/>

</xml_diff>

<commit_message>
Ready for re-review co-authors
</commit_message>
<xml_diff>
--- a/FinalAnalysis/manuscript/skeleton.docx
+++ b/FinalAnalysis/manuscript/skeleton.docx
@@ -117,11 +117,12 @@
         <w:pStyle w:val="Date"/>
       </w:pPr>
       <w:r>
-        <w:t xml:space="preserve">2021-09-13</w:t>
-      </w:r>
-    </w:p>
-    <w:p>
-      <w:pPr>
+        <w:t xml:space="preserve">2021-09-14</w:t>
+      </w:r>
+    </w:p>
+    <w:p>
+      <w:pPr>
+        <w:pStyle w:val="Compact"/>
         <w:pStyle w:val="Abstract"/>
       </w:pPr>
       <w:r>
@@ -1301,7 +1302,7 @@
         <w:t xml:space="preserve"> </w:t>
       </w:r>
       <w:r>
-        <w:t xml:space="preserve">exceed</w:t>
+        <w:t xml:space="preserve">exceeded</w:t>
       </w:r>
       <w:r>
         <w:t xml:space="preserve"> </w:t>
@@ -1814,14 +1815,15 @@
         <w:t xml:space="preserve">practices.</w:t>
       </w:r>
     </w:p>
-    <w:bookmarkStart w:id="20" w:name="introduction"/>
     <w:p>
       <w:pPr>
         <w:pStyle w:val="Heading1"/>
       </w:pPr>
+      <w:bookmarkStart w:id="20" w:name="introduction"/>
       <w:r>
         <w:t xml:space="preserve">Introduction</w:t>
       </w:r>
+      <w:bookmarkEnd w:id="20"/>
     </w:p>
     <w:p>
       <w:pPr>
@@ -1834,7 +1836,7 @@
         <w:t xml:space="preserve"> </w:t>
       </w:r>
       <w:r>
-        <w:t xml:space="preserve">(Brian A. Nosek &amp; Errington, 2019)</w:t>
+        <w:t xml:space="preserve">(Nosek &amp; Errington, 2019)</w:t>
       </w:r>
       <w:r>
         <w:t xml:space="preserve">. However, a large-scale collaborative effort estimated the replicability of findings in psychological science and found that most replication effects are smaller than originally reported</w:t>
@@ -1879,7 +1881,7 @@
         <w:t xml:space="preserve"> </w:t>
       </w:r>
       <w:r>
-        <w:t xml:space="preserve">(Brian A. Nosek &amp; Errington, 2017)</w:t>
+        <w:t xml:space="preserve">(Nosek &amp; Errington, 2017)</w:t>
       </w:r>
       <w:r>
         <w:t xml:space="preserve">, human genetics</w:t>
@@ -1888,16 +1890,7 @@
         <w:t xml:space="preserve"> </w:t>
       </w:r>
       <w:r>
-        <w:t xml:space="preserve">(</w:t>
-      </w:r>
-      <w:r>
-        <w:t xml:space="preserve">“Replicating Genotype–Phenotype Associations,”</w:t>
-      </w:r>
-      <w:r>
-        <w:t xml:space="preserve"> </w:t>
-      </w:r>
-      <w:r>
-        <w:t xml:space="preserve">2007)</w:t>
+        <w:t xml:space="preserve">(“Replicating Genotype–Phenotype Associations,” 2007)</w:t>
       </w:r>
       <w:r>
         <w:t xml:space="preserve"> </w:t>
@@ -1918,7 +1911,7 @@
         <w:t xml:space="preserve"> </w:t>
       </w:r>
       <w:r>
-        <w:t xml:space="preserve">(Kristin L. Sainani et al., 2019)</w:t>
+        <w:t xml:space="preserve">(Sainani et al., 2019)</w:t>
       </w:r>
       <w:r>
         <w:t xml:space="preserve"> </w:t>
@@ -1948,7 +1941,7 @@
         <w:t xml:space="preserve"> </w:t>
       </w:r>
       <w:r>
-        <w:t xml:space="preserve">(Kristin L. Sainani et al., 2020)</w:t>
+        <w:t xml:space="preserve">(Sainani et al., 2020)</w:t>
       </w:r>
       <w:r>
         <w:t xml:space="preserve">, minimal or arbitrary use of effect sizes</w:t>
@@ -1957,7 +1950,7 @@
         <w:t xml:space="preserve"> </w:t>
       </w:r>
       <w:r>
-        <w:t xml:space="preserve">(Aaron R. Caldwell &amp; Vigotsky, 2020)</w:t>
+        <w:t xml:space="preserve">(Caldwell &amp; Vigotsky, 2020)</w:t>
       </w:r>
       <w:r>
         <w:t xml:space="preserve">, and other reporting issues</w:t>
@@ -1966,7 +1959,7 @@
         <w:t xml:space="preserve"> </w:t>
       </w:r>
       <w:r>
-        <w:t xml:space="preserve">(Borg, Lohse, et al., 2020)</w:t>
+        <w:t xml:space="preserve">(D. N. Borg, Lohse, et al., 2020)</w:t>
       </w:r>
       <w:r>
         <w:t xml:space="preserve"> </w:t>
@@ -1986,7 +1979,7 @@
         <w:t xml:space="preserve"> </w:t>
       </w:r>
       <w:r>
-        <w:t xml:space="preserve">(Borg, Bon, et al., 2020; Borg, Lohse, et al., 2020; Aaron R. Caldwell et al., 2020; Aaron R. Caldwell &amp; Vigotsky, 2020; Kristin L. Sainani et al., 2020; Vigotsky et al., 2020)</w:t>
+        <w:t xml:space="preserve">(D. N. Borg, Bon, et al., 2020; D. N. Borg, Lohse, et al., 2020; A. R. Caldwell et al., 2020; Caldwell &amp; Vigotsky, 2020; Sainani et al., 2020; Vigotsky et al., 2020)</w:t>
       </w:r>
       <w:r>
         <w:t xml:space="preserve">. Some journals in the field have started to adopt the Registered Report format for manuscripts which is commendable (see www.cos.io/rr for a list of participating journals). However, such practices include openly sharing data and code, pre-registration, and using the registered reports format (for a primer, see</w:t>
@@ -1995,7 +1988,7 @@
         <w:t xml:space="preserve"> </w:t>
       </w:r>
       <w:r>
-        <w:t xml:space="preserve">Aaron R. Caldwell et al. (2020)</w:t>
+        <w:t xml:space="preserve">A. R. Caldwell et al. (2020)</w:t>
       </w:r>
       <w:r>
         <w:t xml:space="preserve"> </w:t>
@@ -2019,7 +2012,7 @@
         <w:t xml:space="preserve"> </w:t>
       </w:r>
       <w:r>
-        <w:t xml:space="preserve">(Borg, Lohse, et al., 2020; Tamminen &amp; Poucher, 2018)</w:t>
+        <w:t xml:space="preserve">(D. N. Borg, Lohse, et al., 2020; Tamminen &amp; Poucher, 2018)</w:t>
       </w:r>
       <w:r>
         <w:t xml:space="preserve"> </w:t>
@@ -2051,7 +2044,7 @@
         <w:t xml:space="preserve"> </w:t>
       </w:r>
       <w:r>
-        <w:t xml:space="preserve">(Fanelli, 2010; Scheel, Schijen, et al., 2020)</w:t>
+        <w:t xml:space="preserve">(Fanelli, 2010; Scheel et al., 2021)</w:t>
       </w:r>
       <w:r>
         <w:t xml:space="preserve">, the positive result rate exceeded 80%. What are the mechanisms for the suspiciously high positive result rates in the scientific literature? Given the assumption of a completely unbiased literature, such a high positive result rate could only occur if both statistical power and the proportion of true hypotheses that researchers have chosen to test is consistently high</w:t>
@@ -2060,7 +2053,7 @@
         <w:t xml:space="preserve"> </w:t>
       </w:r>
       <w:r>
-        <w:t xml:space="preserve">Scheel, Schijen, et al. (2020)</w:t>
+        <w:t xml:space="preserve">Scheel et al. (2021)</w:t>
       </w:r>
       <w:r>
         <w:t xml:space="preserve">. The more plausible explanation perhaps, corroborated in previous work</w:t>
@@ -2087,7 +2080,7 @@
         <w:t xml:space="preserve"> </w:t>
       </w:r>
       <w:r>
-        <w:t xml:space="preserve">Scheel, Schijen, et al. (2020)</w:t>
+        <w:t xml:space="preserve">Scheel et al. (2021)</w:t>
       </w:r>
       <w:r>
         <w:t xml:space="preserve"> </w:t>
@@ -2107,7 +2100,7 @@
         <w:t xml:space="preserve"> </w:t>
       </w:r>
       <w:r>
-        <w:t xml:space="preserve">(Scheel, Schijen, et al., 2020)</w:t>
+        <w:t xml:space="preserve">(Scheel et al., 2021)</w:t>
       </w:r>
       <w:r>
         <w:t xml:space="preserve">, and to our knowledge, kinesiology has not accumulated more than 70 registered reports to evaluate against traditional publication formats. The adoption of registered reports in kinesiology is progressing slowly. One reason for this may be a lack of awareness regarding the replication crisis and movement towards more rigorous and transparent research practices. However, the slow adoption of registered reports could also be due to a lack of concern about the kinesiology literature given the limited evidence exploring these potential issues in our field.</w:t>
@@ -2137,9 +2130,6 @@
       </w:r>
       <m:oMath>
         <m:r>
-          <m:rPr>
-            <m:sty m:val="p"/>
-          </m:rPr>
           <m:t>&gt;</m:t>
         </m:r>
       </m:oMath>
@@ -2150,24 +2140,25 @@
         <w:t xml:space="preserve">80% of the published studies in kinesiology would report positive results (i.e, support for the hypothesis) for their first stated hypothesis. Our secondary aims were to assess a number of related research practices, including whether the kinesiology literature includes replications of previous effects, the detail of statistical reporting and adoption of other transparent reporting practices.</w:t>
       </w:r>
     </w:p>
-    <w:bookmarkEnd w:id="20"/>
-    <w:bookmarkStart w:id="33" w:name="methods"/>
     <w:p>
       <w:pPr>
         <w:pStyle w:val="Heading1"/>
       </w:pPr>
+      <w:bookmarkStart w:id="21" w:name="methods"/>
       <w:r>
         <w:t xml:space="preserve">Methods</w:t>
       </w:r>
-    </w:p>
-    <w:bookmarkStart w:id="21" w:name="sample"/>
+      <w:bookmarkEnd w:id="21"/>
+    </w:p>
     <w:p>
       <w:pPr>
         <w:pStyle w:val="Heading2"/>
       </w:pPr>
+      <w:bookmarkStart w:id="22" w:name="sample"/>
       <w:r>
         <w:t xml:space="preserve">Sample</w:t>
       </w:r>
+      <w:bookmarkEnd w:id="22"/>
     </w:p>
     <w:p>
       <w:pPr>
@@ -2177,15 +2168,15 @@
         <w:t xml:space="preserve">Research articles were sampled from three flagship kinesiology journals: Medicine and Science in Sport and Exercise (MSSE), the European Journal of Sport Science (EJSS) and the Journal of Science and Medicine in Sport (JSAMS), which represent three major kinesiology societies of North America (American College of Sports Medicine), Europe (European College of Sport Science) and Australia (Sports Medicine Australia), respectively. We selected three major societies and their official flagship journals because we believed they represent a diverse selection of research in kinesiology and provide insights into the practices of the field as a whole. In addition, we chose to focus on these three journals rather than a random sample of the entire literature because these journals should represent the best research in the field (compared to any published article which could be sampled from a possible predatory publisher). We selected 100 original research articles per journal, 300 in total, excluding study protocols, methodological tutorials/reports, opinions, commentaries, perspectives, conference proceedings, narrative reviews, systematic reviews and meta-analyses. We also excluded research articles if they have been retracted or contained insufficient information to reach coding decisions (none were observed in the current study). To sample a recent selection of the literature, research articles were sampled consecutively backwards from December 31, 2019, by the data analyst (ARC) until 100 were included for each journal.</w:t>
       </w:r>
     </w:p>
-    <w:bookmarkEnd w:id="21"/>
-    <w:bookmarkStart w:id="22" w:name="data-extraction"/>
     <w:p>
       <w:pPr>
         <w:pStyle w:val="Heading2"/>
       </w:pPr>
+      <w:bookmarkStart w:id="23" w:name="data-extraction"/>
       <w:r>
         <w:t xml:space="preserve">Data Extraction</w:t>
       </w:r>
+      <w:bookmarkEnd w:id="23"/>
     </w:p>
     <w:p>
       <w:pPr>
@@ -2229,15 +2220,15 @@
         <w:t xml:space="preserve">statement).</w:t>
       </w:r>
     </w:p>
-    <w:bookmarkEnd w:id="22"/>
-    <w:bookmarkStart w:id="23" w:name="measures-and-coding-procedure"/>
     <w:p>
       <w:pPr>
         <w:pStyle w:val="Heading2"/>
       </w:pPr>
+      <w:bookmarkStart w:id="24" w:name="measures-and-coding-procedure"/>
       <w:r>
         <w:t xml:space="preserve">Measures and Coding Procedure</w:t>
       </w:r>
+      <w:bookmarkEnd w:id="24"/>
     </w:p>
     <w:p>
       <w:pPr>
@@ -2247,15 +2238,15 @@
         <w:t xml:space="preserve">All articles were categorized as basic physiology (animal and cell physiology), applied exercise physiology (human), environmental physiology (heat, cold, and altitude), clinical research, biomechanics, motor learning/control/behavior, epidemiology, sport/exercise psychology, sport performance, or other (the category that best describes the article). Research articles included explicit statements that a hypothesis was tested were included in the analysis of the positive result rate. However, all articles (i.e., 300) were included in analysis related to replication status, statistical reporting and other reporting practices, as described in the following sections.</w:t>
       </w:r>
     </w:p>
-    <w:bookmarkEnd w:id="23"/>
-    <w:bookmarkStart w:id="24" w:name="X7ae563934efd1658fe3db75ba85233d3c7ff550"/>
     <w:p>
       <w:pPr>
         <w:pStyle w:val="Heading2"/>
       </w:pPr>
+      <w:bookmarkStart w:id="25" w:name="X7ae563934efd1658fe3db75ba85233d3c7ff550"/>
       <w:r>
         <w:t xml:space="preserve">Support for a Hypothesis in the Kinesiology Literature</w:t>
       </w:r>
+      <w:bookmarkEnd w:id="25"/>
     </w:p>
     <w:p>
       <w:pPr>
@@ -2293,7 +2284,6 @@
       </w:r>
       <w:r>
         <w:rPr>
-          <w:iCs/>
           <w:i/>
         </w:rPr>
         <w:t xml:space="preserve">first</w:t>
@@ -2320,7 +2310,7 @@
         <w:t xml:space="preserve"> </w:t>
       </w:r>
       <w:r>
-        <w:t xml:space="preserve">Scheel, Schijen, et al. (2020)</w:t>
+        <w:t xml:space="preserve">Scheel et al. (2021)</w:t>
       </w:r>
       <w:r>
         <w:t xml:space="preserve">, which is described as follows:</w:t>
@@ -2335,7 +2325,7 @@
         <w:t xml:space="preserve"> </w:t>
       </w:r>
       <w:r>
-        <w:t xml:space="preserve">(Büttner et al., 2020; Scheel, Schijen, et al., 2020)</w:t>
+        <w:t xml:space="preserve">(Büttner et al., 2020; Scheel et al., 2021)</w:t>
       </w:r>
       <w:r>
         <w:t xml:space="preserve">, we coded a hypothesis as having received</w:t>
@@ -2389,16 +2379,13 @@
         <w:t xml:space="preserve">“</w:t>
       </w:r>
       <w:r>
-        <w:t xml:space="preserve">unclear or not stated.</w:t>
+        <w:t xml:space="preserve">unclear or not stated</w:t>
       </w:r>
       <w:r>
         <w:t xml:space="preserve">”</w:t>
       </w:r>
       <w:r>
-        <w:t xml:space="preserve"> </w:t>
-      </w:r>
-      <w:r>
-        <w:t xml:space="preserve">We added this fourth option after pilot indicated that some authors failed to state whether or not the study’s hypotheses were, or were not, supported in the discussion section of the manuscript. This was re-coded into a binary</w:t>
+        <w:t xml:space="preserve">. We added this fourth option after pilot indicated that some authors failed to state whether or not the study’s hypotheses were, or were not, supported in the discussion section of the manuscript. This was re-coded into a binary</w:t>
       </w:r>
       <w:r>
         <w:t xml:space="preserve"> </w:t>
@@ -2452,15 +2439,15 @@
         <w:t xml:space="preserve">removed, for the main analysis. The language used to state a hypothesis and support for the first tested hypothesis were included in the data extraction and are included in the final dataset.</w:t>
       </w:r>
     </w:p>
-    <w:bookmarkEnd w:id="24"/>
-    <w:bookmarkStart w:id="25" w:name="replication-status"/>
     <w:p>
       <w:pPr>
         <w:pStyle w:val="Heading2"/>
       </w:pPr>
+      <w:bookmarkStart w:id="26" w:name="replication-status"/>
       <w:r>
         <w:t xml:space="preserve">Replication Status</w:t>
       </w:r>
+      <w:bookmarkEnd w:id="26"/>
     </w:p>
     <w:p>
       <w:pPr>
@@ -2473,108 +2460,28 @@
         <w:t xml:space="preserve"> </w:t>
       </w:r>
       <w:r>
-        <w:t xml:space="preserve">(Scheel, Schijen, et al., 2020)</w:t>
+        <w:t xml:space="preserve">(Scheel et al., 2021)</w:t>
       </w:r>
       <w:r>
         <w:t xml:space="preserve">.</w:t>
       </w:r>
     </w:p>
-    <w:bookmarkEnd w:id="25"/>
-    <w:bookmarkStart w:id="26" w:name="statistical-reporting"/>
     <w:p>
       <w:pPr>
         <w:pStyle w:val="Heading2"/>
       </w:pPr>
+      <w:bookmarkStart w:id="27" w:name="statistical-reporting"/>
       <w:r>
         <w:t xml:space="preserve">Statistical Reporting</w:t>
       </w:r>
+      <w:bookmarkEnd w:id="27"/>
     </w:p>
     <w:p>
       <w:pPr>
         <w:pStyle w:val="FirstParagraph"/>
       </w:pPr>
       <w:r>
-        <w:t xml:space="preserve">Coders assessed whether authors included language related to statistical significance and if p-values were included in the results (relating to all analyses and not only the first hypothesis). If yes, coders assessed if the p-value was interpreted as significant and if the exact or relative p-value was reported (i.e.,</w:t>
-      </w:r>
-      <w:r>
-        <w:t xml:space="preserve"> </w:t>
-      </w:r>
-      <m:oMath>
-        <m:r>
-          <m:t>p</m:t>
-        </m:r>
-        <m:r>
-          <m:rPr>
-            <m:sty m:val="p"/>
-          </m:rPr>
-          <m:t>=</m:t>
-        </m:r>
-        <m:r>
-          <m:t>0.049</m:t>
-        </m:r>
-      </m:oMath>
-      <w:r>
-        <w:t xml:space="preserve"> </w:t>
-      </w:r>
-      <w:r>
-        <w:t xml:space="preserve">vs. </w:t>
-      </w:r>
-      <m:oMath>
-        <m:r>
-          <m:t>p</m:t>
-        </m:r>
-        <m:r>
-          <m:rPr>
-            <m:sty m:val="p"/>
-          </m:rPr>
-          <m:t>&lt;</m:t>
-        </m:r>
-        <m:r>
-          <m:t>0.05</m:t>
-        </m:r>
-      </m:oMath>
-      <w:r>
-        <w:t xml:space="preserve">). If a relative p-value was reported, the level of the reported p-value (e.g.,</w:t>
-      </w:r>
-      <w:r>
-        <w:t xml:space="preserve"> </w:t>
-      </w:r>
-      <m:oMath>
-        <m:r>
-          <m:t>p</m:t>
-        </m:r>
-        <m:r>
-          <m:rPr>
-            <m:sty m:val="p"/>
-          </m:rPr>
-          <m:t>&lt;</m:t>
-        </m:r>
-        <m:r>
-          <m:t>0.05</m:t>
-        </m:r>
-      </m:oMath>
-      <w:r>
-        <w:t xml:space="preserve">,</w:t>
-      </w:r>
-      <w:r>
-        <w:t xml:space="preserve"> </w:t>
-      </w:r>
-      <m:oMath>
-        <m:r>
-          <m:t>p</m:t>
-        </m:r>
-        <m:r>
-          <m:rPr>
-            <m:sty m:val="p"/>
-          </m:rPr>
-          <m:t>&lt;</m:t>
-        </m:r>
-        <m:r>
-          <m:t>0.01</m:t>
-        </m:r>
-      </m:oMath>
-      <w:r>
-        <w:t xml:space="preserve">) were coded. But a</w:t>
+        <w:t xml:space="preserve">Coders assessed whether authors included language related to statistical significance and if p-values were included in the results (relating to all analyses and not only the first hypothesis). If yes, coders assessed if the p-value was interpreted as significant and if the exact or relative p-value was reported (i.e., p=0.049 vs. p&lt;0.05). If a relative p-value was reported, the level of the reported p-value (e.g., p&lt;0.05, p&lt;0.01) were coded. But a</w:t>
       </w:r>
       <w:r>
         <w:t xml:space="preserve"> </w:t>
@@ -2592,7 +2499,7 @@
         <w:t xml:space="preserve"> </w:t>
       </w:r>
       <w:r>
-        <w:t xml:space="preserve">was considered exact since some statistical software does not provide p-values less than this threshold. Coders also extracted whether an effect size was reported at any stage of the manuscript, including, but not limited to: Cohen’s d, correlation coefficients, mean differences, and measures of model fit (e.g., coefficient of determination:</w:t>
+        <w:t xml:space="preserve">was considered exact since some statistical software does not provide p-values less than this threshold. This decision was made by team leaders after disagreements in the coding process. Coders also extracted whether an effect size was reported at any stage of the manuscript, including, but not limited to: Cohen’s d, correlation coefficients, mean differences, and measures of model fit (e.g., coefficient of determination:</w:t>
       </w:r>
       <w:r>
         <w:t xml:space="preserve"> </w:t>
@@ -2612,47 +2519,65 @@
         </m:sSup>
       </m:oMath>
       <w:r>
-        <w:t xml:space="preserve">). Finally, coders assessed whether the information on sample size was provided, and if provided, the total sample size (the number of participants included in the analyses, rather than the planned sample size) will be extracted. Finally, coders assessed whether any sample size justification (e.g. power analysis) were included in the manuscript.</w:t>
-      </w:r>
-    </w:p>
-    <w:bookmarkEnd w:id="26"/>
-    <w:bookmarkStart w:id="28" w:name="other-reporting-practices"/>
+        <w:t xml:space="preserve">). Coders assessed whether the information on sample size was provided, and if provided, the total sample size (the number of participants included in the analyses, rather than the planned sample size) will be extracted. Also, coders assessed whether any sample size justification (e.g. power analysis) were included in the manuscript.</w:t>
+      </w:r>
+    </w:p>
     <w:p>
       <w:pPr>
         <w:pStyle w:val="Heading2"/>
       </w:pPr>
+      <w:bookmarkStart w:id="28" w:name="other-reporting-practices"/>
       <w:r>
         <w:t xml:space="preserve">Other Reporting Practices</w:t>
       </w:r>
+      <w:bookmarkEnd w:id="28"/>
     </w:p>
     <w:p>
       <w:pPr>
         <w:pStyle w:val="FirstParagraph"/>
       </w:pPr>
       <w:r>
-        <w:t xml:space="preserve">Coders assessed whether the study was a clinical trial, according to the ICJME definition (</w:t>
-      </w:r>
-      <w:hyperlink r:id="rId27">
+        <w:t xml:space="preserve">Coders assessed whether the study was a clinical trial, according to the International Committee of Medical Journal Editors (ICMJE) definition of</w:t>
+      </w:r>
+      <w:r>
+        <w:t xml:space="preserve"> </w:t>
+      </w:r>
+      <w:hyperlink r:id="rId29">
         <w:r>
           <w:rPr>
             <w:rStyle w:val="Hyperlink"/>
           </w:rPr>
-          <w:t xml:space="preserve">https://hub.ucsf.edu/clinicaltrialsgov-definition-clinical-trial</w:t>
+          <w:t xml:space="preserve">clinical trials</w:t>
         </w:r>
       </w:hyperlink>
       <w:r>
-        <w:t xml:space="preserve">). If yes, coders assessed if a clinical trial registration was reported in the manuscript. For all other types of studies, coders assessed whether studies were pre-registered (as reported within the manuscript). Additionally, the coders indicated if a study was a randomized control trial (RCT) or was a study involving animal models. Coders assessed if a manuscript provided a statement on original data availability (not additional supplementary data), and, if yes, whether there was open access to the original data and/or code via a link or supplementary file.</w:t>
-      </w:r>
-    </w:p>
-    <w:bookmarkEnd w:id="28"/>
-    <w:bookmarkStart w:id="29" w:name="pilot-testing"/>
+        <w:t xml:space="preserve">. If yes, coders assessed if a clinical trial registration was reported in the manuscript. For all other types of studies, coders assessed whether studies were pre-registered (as reported within the manuscript). Additionally, the coders indicated if a study was a randomized control trial (RCT) or was a study involving animal models. Coders assessed if a manuscript provided a statement on original data availability (not</w:t>
+      </w:r>
+      <w:r>
+        <w:t xml:space="preserve"> </w:t>
+      </w:r>
+      <w:r>
+        <w:rPr>
+          <w:i/>
+        </w:rPr>
+        <w:t xml:space="preserve">additional</w:t>
+      </w:r>
+      <w:r>
+        <w:t xml:space="preserve"> </w:t>
+      </w:r>
+      <w:r>
+        <w:t xml:space="preserve">supplementary data), and, if yes, whether there was open access to the original data and/or code via a link or supplementary file.</w:t>
+      </w:r>
+    </w:p>
     <w:p>
       <w:pPr>
         <w:pStyle w:val="Heading2"/>
       </w:pPr>
+      <w:bookmarkStart w:id="30" w:name="pilot-testing"/>
       <w:r>
         <w:t xml:space="preserve">Pilot Testing</w:t>
       </w:r>
+      <w:bookmarkEnd w:id="30"/>
     </w:p>
     <w:p>
       <w:pPr>
@@ -2692,15 +2617,15 @@
         <w:t xml:space="preserve">= 0.586; complete agreement = 6/9). For all items with rater disagreement, at least two coders were in agreement on the rating. After the conclusion of pilot testing, a forum among the team was completed in order to appropriately adjust the questionnaire and refine future instructions/training for the coding teams in the full study. Prior to coding, all coding team members underwent formal training and were presented with example articles (not from the study sample) in order to improve consistency in the coding process.</w:t>
       </w:r>
     </w:p>
-    <w:bookmarkEnd w:id="29"/>
-    <w:bookmarkStart w:id="32" w:name="statistical-analysis"/>
     <w:p>
       <w:pPr>
         <w:pStyle w:val="Heading2"/>
       </w:pPr>
+      <w:bookmarkStart w:id="31" w:name="statistical-analysis"/>
       <w:r>
         <w:t xml:space="preserve">Statistical Analysis</w:t>
       </w:r>
+      <w:bookmarkEnd w:id="31"/>
     </w:p>
     <w:p>
       <w:pPr>
@@ -2742,14 +2667,15 @@
         <w:t xml:space="preserve">. Additional, data related to the inter-rater reliability can be found within the supplemental material.</w:t>
       </w:r>
     </w:p>
-    <w:bookmarkStart w:id="30" w:name="confirmatory-analyses"/>
     <w:p>
       <w:pPr>
         <w:pStyle w:val="Heading3"/>
       </w:pPr>
+      <w:bookmarkStart w:id="32" w:name="confirmatory-analyses"/>
       <w:r>
         <w:t xml:space="preserve">Confirmatory Analyses</w:t>
       </w:r>
+      <w:bookmarkEnd w:id="32"/>
     </w:p>
     <w:p>
       <w:pPr>
@@ -2796,27 +2722,18 @@
           <m:t>β</m:t>
         </m:r>
         <m:r>
-          <m:rPr>
-            <m:sty m:val="p"/>
-          </m:rPr>
           <m:t>(</m:t>
         </m:r>
         <m:r>
           <m:t>17</m:t>
         </m:r>
         <m:r>
-          <m:rPr>
-            <m:sty m:val="p"/>
-          </m:rPr>
           <m:t>,</m:t>
         </m:r>
         <m:r>
           <m:t>3</m:t>
         </m:r>
         <m:r>
-          <m:rPr>
-            <m:sty m:val="p"/>
-          </m:rPr>
           <m:t>)</m:t>
         </m:r>
       </m:oMath>
@@ -2837,9 +2754,6 @@
           <m:t>r</m:t>
         </m:r>
         <m:r>
-          <m:rPr>
-            <m:sty m:val="p"/>
-          </m:rPr>
           <m:t>(</m:t>
         </m:r>
         <m:r>
@@ -2870,18 +2784,12 @@
           <m:t>t</m:t>
         </m:r>
         <m:r>
-          <m:rPr>
-            <m:sty m:val="p"/>
-          </m:rPr>
           <m:t>&gt;</m:t>
         </m:r>
         <m:r>
           <m:t>.8</m:t>
         </m:r>
         <m:r>
-          <m:rPr>
-            <m:sty m:val="p"/>
-          </m:rPr>
           <m:t>|</m:t>
         </m:r>
         <m:r>
@@ -2897,23 +2805,49 @@
           <m:t>a</m:t>
         </m:r>
         <m:r>
-          <m:rPr>
-            <m:sty m:val="p"/>
-          </m:rPr>
           <m:t>)</m:t>
         </m:r>
       </m:oMath>
       <w:r>
-        <w:t xml:space="preserve">, of our hypothesis and the Bayes Factor (BF), the ratio of evidence for our hypothesis versus the null. We performed a Monte Carlo simulation assuming we obtained 150 studies which contained hypotheses from a population where 85% will contain a positive result for the first stated hypothesis. This simulation indicated that our model would have an 87% chance of being able to obtain some evidence (BF in favor of our hypothesis</w:t>
+        <w:t xml:space="preserve">, of our hypothesis and the Bayes Factor (BF), the ratio of evidence for our hypothesis versus the null (i.e.,</w:t>
+      </w:r>
+      <w:r>
+        <w:t xml:space="preserve"> </w:t>
+      </w:r>
+      <m:oMath>
+        <m:sSub>
+          <m:e>
+            <m:r>
+              <m:t>H</m:t>
+            </m:r>
+          </m:e>
+          <m:sub>
+            <m:r>
+              <m:t>0</m:t>
+            </m:r>
+          </m:sub>
+        </m:sSub>
+        <m:r>
+          <m:t>:</m:t>
+        </m:r>
+        <m:r>
+          <m:t>θ</m:t>
+        </m:r>
+        <m:r>
+          <m:t>≤</m:t>
+        </m:r>
+        <m:r>
+          <m:t>0.8</m:t>
+        </m:r>
+      </m:oMath>
+      <w:r>
+        <w:t xml:space="preserve">). We performed a Monte Carlo simulation assuming we obtained 150 studies which contained hypotheses from a population where 85% will contain a positive result for the first stated hypothesis. This simulation indicated that our model would have an 87% chance of being able to obtain some evidence (BF in favor of our hypothesis</w:t>
       </w:r>
       <w:r>
         <w:t xml:space="preserve"> </w:t>
       </w:r>
       <m:oMath>
         <m:r>
-          <m:rPr>
-            <m:sty m:val="p"/>
-          </m:rPr>
           <m:t>&gt;</m:t>
         </m:r>
       </m:oMath>
@@ -2924,15 +2858,15 @@
         <w:t xml:space="preserve">3) for our hypothesis.</w:t>
       </w:r>
     </w:p>
-    <w:bookmarkEnd w:id="30"/>
-    <w:bookmarkStart w:id="31" w:name="exploratory-analyses"/>
     <w:p>
       <w:pPr>
         <w:pStyle w:val="Heading3"/>
       </w:pPr>
+      <w:bookmarkStart w:id="33" w:name="exploratory-analyses"/>
       <w:r>
         <w:t xml:space="preserve">Exploratory Analyses</w:t>
       </w:r>
+      <w:bookmarkEnd w:id="33"/>
     </w:p>
     <w:p>
       <w:pPr>
@@ -3015,7 +2949,6 @@
       </w:r>
       <w:r>
         <w:rPr>
-          <w:iCs/>
           <w:i/>
         </w:rPr>
         <w:t xml:space="preserve">a priori</w:t>
@@ -3054,33 +2987,32 @@
         <w:t xml:space="preserve">.</w:t>
       </w:r>
     </w:p>
-    <w:bookmarkEnd w:id="31"/>
-    <w:bookmarkEnd w:id="32"/>
-    <w:bookmarkEnd w:id="33"/>
-    <w:bookmarkStart w:id="44" w:name="results"/>
     <w:p>
       <w:pPr>
         <w:pStyle w:val="Heading1"/>
       </w:pPr>
+      <w:bookmarkStart w:id="34" w:name="results"/>
       <w:r>
         <w:t xml:space="preserve">Results</w:t>
       </w:r>
-    </w:p>
-    <w:bookmarkStart w:id="35" w:name="confirmatory-results"/>
+      <w:bookmarkEnd w:id="34"/>
+    </w:p>
     <w:p>
       <w:pPr>
         <w:pStyle w:val="Heading2"/>
       </w:pPr>
+      <w:bookmarkStart w:id="35" w:name="confirmatory-results"/>
       <w:r>
         <w:t xml:space="preserve">Confirmatory Results</w:t>
       </w:r>
+      <w:bookmarkEnd w:id="35"/>
     </w:p>
     <w:p>
       <w:pPr>
         <w:pStyle w:val="FirstParagraph"/>
       </w:pPr>
       <w:r>
-        <w:t xml:space="preserve">There was weak support for our hypothesis that manuscripts would find some support for their hypothesis 80% of the time. There was only a 70.82% posterior probability of our hypothesis with it being 2.43 times more likely than the null hypothesis. However, the data did favor our secondary hypothesis that at least 60% of manuscripts perform hypothesis testing with it being 9.72 times more likely than the null (Posterior Probability: 90.67%). Overall, we estimate that the positive result is 81.43% [75.78, 86.3], and there is a 63.58% [58.12, 68.97] rate of hypotheses being tested in manuscripts (Figure 1A). Interestingly, we did find a substantial rate (6.8%) of manuscripts not reporting whether or not a hypothesis was supported (Figure 1B).</w:t>
+        <w:t xml:space="preserve">There was weak support for our hypothesis that manuscripts would find some support for their hypothesis 80% of the time. There was only a 70.82% posterior probability of our hypothesis with it being 2.43 times more likely than the null hypothesis. However, the data did favor our secondary hypothesis that at least 60% of manuscripts perform hypothesis testing with it being 9.72 times more likely than the null (Posterior Probability: 90.67%). Overall, we estimate that the positive result rate is 81.43% [75.78, 86.3], and there is a 63.58% [58.12, 68.97] rate of hypotheses being tested in manuscripts (Figure 1A). Interestingly, we did find a substantial rate (6.8%) of manuscripts not reporting whether or not a hypothesis was supported (Figure 1B).</w:t>
       </w:r>
     </w:p>
     <w:p>
@@ -3092,7 +3024,7 @@
           <wp:inline>
             <wp:extent cx="5334000" cy="6096000"/>
             <wp:effectExtent b="0" l="0" r="0" t="0"/>
-            <wp:docPr descr="Figure 1. A) Posterior distributions from Bayesian model with the 50% and 95% percent compatibility intervals represented by the error bars at the bottom and B) Relative frequencies of the level of support reported for hypotheses with 17.8% report no support, 28.8% stating partial support, 46.6% stating full support, and 6.81% either having a unclear or not stated support." title="" id="1" name="Picture"/>
+            <wp:docPr descr="Figure 1. A) Posterior distributions from Bayesian model with the 50% and 95% percent compatibility intervals represented by the error bars at the bottom and B) Relative frequencies of the level of support reported for manuscripts with hypotheses (N = 191) with 17.8% report no support, 28.8% stating partial support, 46.6% stating full support, and 6.81% either having a unclear or not stated support." title="" id="1" name="Picture"/>
             <a:graphic>
               <a:graphicData uri="http://schemas.openxmlformats.org/drawingml/2006/picture">
                 <pic:pic>
@@ -3103,7 +3035,7 @@
                     </pic:cNvPicPr>
                   </pic:nvPicPr>
                   <pic:blipFill>
-                    <a:blip r:embed="rId34"/>
+                    <a:blip r:embed="rId36"/>
                     <a:stretch>
                       <a:fillRect/>
                     </a:stretch>
@@ -3135,7 +3067,7 @@
         <w:pStyle w:val="ImageCaption"/>
       </w:pPr>
       <w:r>
-        <w:t xml:space="preserve">Figure 1. A) Posterior distributions from Bayesian model with the 50% and 95% percent compatibility intervals represented by the error bars at the bottom and B) Relative frequencies of the level of support reported for hypotheses with 17.8% report no support, 28.8% stating partial support, 46.6% stating full support, and 6.81% either having a unclear or not stated support.</w:t>
+        <w:t xml:space="preserve">Figure 1. A) Posterior distributions from Bayesian model with the 50% and 95% percent compatibility intervals represented by the error bars at the bottom and B) Relative frequencies of the level of support reported for manuscripts with hypotheses (N = 191) with 17.8% report no support, 28.8% stating partial support, 46.6% stating full support, and 6.81% either having a unclear or not stated support.</w:t>
       </w:r>
     </w:p>
     <w:p>
@@ -3143,24 +3075,25 @@
         <w:br w:type="page"/>
       </w:r>
     </w:p>
-    <w:bookmarkEnd w:id="35"/>
-    <w:bookmarkStart w:id="43" w:name="exploratory-results"/>
     <w:p>
       <w:pPr>
         <w:pStyle w:val="Heading2"/>
       </w:pPr>
+      <w:bookmarkStart w:id="37" w:name="exploratory-results"/>
       <w:r>
         <w:t xml:space="preserve">Exploratory Results</w:t>
       </w:r>
-    </w:p>
-    <w:bookmarkStart w:id="36" w:name="statistics-reporting"/>
+      <w:bookmarkEnd w:id="37"/>
+    </w:p>
     <w:p>
       <w:pPr>
         <w:pStyle w:val="Heading3"/>
       </w:pPr>
+      <w:bookmarkStart w:id="38" w:name="statistics-reporting"/>
       <w:r>
         <w:t xml:space="preserve">Statistics Reporting</w:t>
       </w:r>
+      <w:bookmarkEnd w:id="38"/>
     </w:p>
     <w:p>
       <w:pPr>
@@ -3174,7 +3107,6 @@
       </w:r>
       <w:r>
         <w:rPr>
-          <w:iCs/>
           <w:i/>
         </w:rPr>
         <w:t xml:space="preserve">some</w:t>
@@ -3183,18 +3115,18 @@
         <w:t xml:space="preserve"> </w:t>
       </w:r>
       <w:r>
-        <w:t xml:space="preserve">exact p-values (e.g., p = .045) versus relative p-values (e.g., p &lt; .05), and therefore changed their reporting method within the paper.</w:t>
-      </w:r>
-    </w:p>
-    <w:bookmarkEnd w:id="36"/>
-    <w:bookmarkStart w:id="37" w:name="other-important-reporting-practices"/>
+        <w:t xml:space="preserve">exact p-values (e.g., p = .045) versus relative p-values (e.g., p &lt; .05), and therefore changed their reporting method within the paper by switching between exact and relative p-values.</w:t>
+      </w:r>
+    </w:p>
     <w:p>
       <w:pPr>
         <w:pStyle w:val="Heading3"/>
       </w:pPr>
+      <w:bookmarkStart w:id="39" w:name="other-important-reporting-practices"/>
       <w:r>
         <w:t xml:space="preserve">Other Important Reporting Practices</w:t>
       </w:r>
+      <w:bookmarkEnd w:id="39"/>
     </w:p>
     <w:p>
       <w:pPr>
@@ -3204,15 +3136,15 @@
         <w:t xml:space="preserve">The rate of study registration/preregistration was poor with 9% [6.01, 12.82] of manuscripts reporting preregistration or clinical trial registration information. Sample size information was often well reported and 97.67% [95.25, 99.06] of manuscripts reported all the required sample size information. However, sample size justification information (e.g., power analysis) only appeared in 22.67% [18.05, 27.83] of manuscripts. None of the manuscripts analyzed for this study were considered a replication attempt by the original study authors. Only 2.33% [0.94, 4.75] of manuscripts had a data accessibility statement. Further, a meager 0.67% [0.08, 2.39] of manuscripts reported some form of data sharing or open data.</w:t>
       </w:r>
     </w:p>
-    <w:bookmarkEnd w:id="37"/>
-    <w:bookmarkStart w:id="39" w:name="analysis-by-journal"/>
     <w:p>
       <w:pPr>
         <w:pStyle w:val="Heading3"/>
       </w:pPr>
+      <w:bookmarkStart w:id="40" w:name="analysis-by-journal"/>
       <w:r>
         <w:t xml:space="preserve">Analysis by Journal</w:t>
       </w:r>
+      <w:bookmarkEnd w:id="40"/>
     </w:p>
     <w:p>
       <w:pPr>
@@ -3257,7 +3189,7 @@
         <w:t xml:space="preserve"> </w:t>
       </w:r>
       <w:r>
-        <w:t xml:space="preserve">for the stated hypothesis in &gt;45% of manuscripts. However, there were significant differences,</w:t>
+        <w:t xml:space="preserve">for the stated hypothesis in &gt;45% of manuscripts. However, there were clear differences,</w:t>
       </w:r>
       <w:r>
         <w:t xml:space="preserve"> </w:t>
@@ -3365,7 +3297,7 @@
                     </pic:cNvPicPr>
                   </pic:nvPicPr>
                   <pic:blipFill>
-                    <a:blip r:embed="rId38"/>
+                    <a:blip r:embed="rId41"/>
                     <a:stretch>
                       <a:fillRect/>
                     </a:stretch>
@@ -3405,15 +3337,15 @@
         <w:br w:type="page"/>
       </w:r>
     </w:p>
-    <w:bookmarkEnd w:id="39"/>
-    <w:bookmarkStart w:id="41" w:name="analysis-by-discipline"/>
     <w:p>
       <w:pPr>
         <w:pStyle w:val="Heading3"/>
       </w:pPr>
+      <w:bookmarkStart w:id="42" w:name="analysis-by-discipline"/>
       <w:r>
         <w:t xml:space="preserve">Analysis by Discipline</w:t>
       </w:r>
+      <w:bookmarkEnd w:id="42"/>
     </w:p>
     <w:p>
       <w:pPr>
@@ -3470,9 +3402,6 @@
           <m:t>2.2</m:t>
         </m:r>
         <m:r>
-          <m:rPr>
-            <m:sty m:val="p"/>
-          </m:rPr>
           <m:t>⋅</m:t>
         </m:r>
         <m:sSup>
@@ -3483,9 +3412,6 @@
           </m:e>
           <m:sup>
             <m:r>
-              <m:rPr>
-                <m:sty m:val="p"/>
-              </m:rPr>
               <m:t>−</m:t>
             </m:r>
             <m:r>
@@ -3551,7 +3477,7 @@
                     </pic:cNvPicPr>
                   </pic:nvPicPr>
                   <pic:blipFill>
-                    <a:blip r:embed="rId40"/>
+                    <a:blip r:embed="rId43"/>
                     <a:stretch>
                       <a:fillRect/>
                     </a:stretch>
@@ -3591,15 +3517,15 @@
         <w:br w:type="page"/>
       </w:r>
     </w:p>
-    <w:bookmarkEnd w:id="41"/>
-    <w:bookmarkStart w:id="42" w:name="analysis-of-rct-and-clinical-trials"/>
     <w:p>
       <w:pPr>
         <w:pStyle w:val="Heading3"/>
       </w:pPr>
-      <w:r>
-        <w:t xml:space="preserve">Analysis of RCT and Clinical Trials</w:t>
-      </w:r>
+      <w:bookmarkStart w:id="44" w:name="X58ede8e6c6b5111ed67d291bd774b05944628fa"/>
+      <w:r>
+        <w:t xml:space="preserve">Analysis of Clinical and Randomized Control Trials</w:t>
+      </w:r>
+      <w:bookmarkEnd w:id="44"/>
     </w:p>
     <w:p>
       <w:pPr>
@@ -3614,27 +3540,25 @@
         <w:pStyle w:val="BodyText"/>
       </w:pPr>
       <w:r>
-        <w:t xml:space="preserve">Another category of studies that requires particular reporting are RCTs (N = 64). Overall, the manuscripts including RCTs had similar rates of supporting the hypothesis, 75% [59.7, 86.8] and a high rate, 73.4% [60.9, 83.7], of testing hypotheses. Like clinical trials, RCTs often lacked sample size justifications, 50% [37.2, 62.8], and lacked pre-registrations, 28.1% [17.6, 40.8].</w:t>
-      </w:r>
-    </w:p>
-    <w:bookmarkEnd w:id="42"/>
-    <w:bookmarkEnd w:id="43"/>
-    <w:bookmarkEnd w:id="44"/>
-    <w:bookmarkStart w:id="47" w:name="discussion"/>
+        <w:t xml:space="preserve">Another category of studies that requires particular reporting are RCTs (N = 64). Overall, the manuscripts including RCTs had similar rates of supporting the hypothesis, 75% [59.7, 86.8] and a slightly higher estimated rate, 73.4% [60.9, 83.7], of testing hypotheses. Like clinical trials, RCTs often lacked sample size justifications, 50% [37.2, 62.8], and lacked pre-registrations, 28.1% [17.6, 40.8].</w:t>
+      </w:r>
+    </w:p>
     <w:p>
       <w:pPr>
         <w:pStyle w:val="Heading1"/>
       </w:pPr>
+      <w:bookmarkStart w:id="45" w:name="discussion"/>
       <w:r>
         <w:t xml:space="preserve">Discussion</w:t>
       </w:r>
+      <w:bookmarkEnd w:id="45"/>
     </w:p>
     <w:p>
       <w:pPr>
         <w:pStyle w:val="FirstParagraph"/>
       </w:pPr>
       <w:r>
-        <w:t xml:space="preserve">We performed a systematic evaluation of the 300 journal articles published in the flagship journals of three major sport and exercise science societies. Our primary hypothesis that the proportion of studies finding support for their first hypothesis would be more than 80% was weakly corroborated. This positive result rate is still excessively high at 81%, and would likely be much lower if there more stringent criteria for hypothesis tests. Our secondary hypothesis that more than 60% of articles would explicitly report a hypothesis was corroborated, though our estimate of approximately 64% is relatively low when considering that &gt;90% of articles used null hypothesis significance testing. The low proportion of null results, lack of sample size justifications, low numbers of pre-registrations (even in the case of clinical trials), the near absence of open data, and the complete absence of replication studies cast doubt on the credibility of the scientific reporting practices of sport and exercise science.</w:t>
+        <w:t xml:space="preserve">We performed a systematic evaluation of the 300 journal articles published in the flagship journals of three major sport and exercise science societies. Our primary hypothesis that the proportion of studies finding support for their first hypothesis would be more than 80% was weakly corroborated. This positive result rate is still excessively high at 81%, and would likely be much lower if there more stringent criteria for hypothesis tests. Our secondary hypothesis that more than 60% of articles would explicitly report a hypothesis was corroborated, though our estimate of approximately 64% is relatively low when considering that &gt;90% of articles used null hypothesis significance testing. The low proportion of null results, lack of sample size justifications, low numbers of pre-registrations (even in the case of clinical trials), the near absence of open data, and the complete absence of replication studies lowers the credibility of the scientific reporting practices of sport and exercise science.</w:t>
       </w:r>
     </w:p>
     <w:p>
@@ -3747,7 +3671,7 @@
         <w:t xml:space="preserve"> </w:t>
       </w:r>
       <w:r>
-        <w:t xml:space="preserve">(Scheel, Schijen, et al., 2020)</w:t>
+        <w:t xml:space="preserve">(Scheel et al., 2021)</w:t>
       </w:r>
       <w:r>
         <w:t xml:space="preserve">. However, the positive result in kinesiology is still unreasonably high, and efforts to reduce the excessively positive spin of hypothesis tests should be undertaken. As</w:t>
@@ -3756,7 +3680,7 @@
         <w:t xml:space="preserve"> </w:t>
       </w:r>
       <w:r>
-        <w:t xml:space="preserve">Scheel, Schijen, et al. (2020)</w:t>
+        <w:t xml:space="preserve">Scheel et al. (2021)</w:t>
       </w:r>
       <w:r>
         <w:t xml:space="preserve"> </w:t>
@@ -3805,10 +3729,28 @@
         <w:t xml:space="preserve"> </w:t>
       </w:r>
       <w:r>
-        <w:t xml:space="preserve">(Ioannidis, 2005; Scheel, Schijen, et al., 2020)</w:t>
-      </w:r>
-      <w:r>
-        <w:t xml:space="preserve">. The proportion of true hypotheses being tested may be higher in sport and exercise science because studies can be resource-intensive due to the use of specialist equipment, techniques, or the time and personnel required for specific study designs (for example, training studies with multiple laboratory visits). Studies can also be demanding or invasive for participants. Kinesiology researchers may design studies and test trivial hypotheses where a positive result is largely foreseeable (and potentially unimportant) in order to increase the odds of</w:t>
+        <w:t xml:space="preserve">(Ioannidis, 2005; Scheel et al., 2021)</w:t>
+      </w:r>
+      <w:r>
+        <w:t xml:space="preserve">. The proportion of true hypotheses being tested may be higher in sport and exercise science, compared to fields like psychology</w:t>
+      </w:r>
+      <w:r>
+        <w:t xml:space="preserve"> </w:t>
+      </w:r>
+      <w:r>
+        <w:t xml:space="preserve">(</w:t>
+      </w:r>
+      <w:r>
+        <w:rPr>
+          <w:b/>
+        </w:rPr>
+        <w:t xml:space="preserve">???</w:t>
+      </w:r>
+      <w:r>
+        <w:t xml:space="preserve">)</w:t>
+      </w:r>
+      <w:r>
+        <w:t xml:space="preserve">, because studies can be resource-intensive due to the use of specialist equipment, techniques, or the time and personnel required for specific study designs (for example, training studies with multiple laboratory visits). Studies can also be demanding or invasive for participants. Kinesiology researchers may design studies and test trivial hypotheses where a positive result is largely foreseeable (and potentially unimportant) in order to increase the odds of</w:t>
       </w:r>
       <w:r>
         <w:t xml:space="preserve"> </w:t>
@@ -3843,7 +3785,22 @@
         <w:pStyle w:val="BodyText"/>
       </w:pPr>
       <w:r>
-        <w:t xml:space="preserve">It would not be fair of us to suggest that deliberate data manipulation is prevalent in our field; QRPs can be intentional or unintentional. Some researchers may simply lack awareness and consider QRPs to be a normal part of the research process rather than concerted effort to produce misleading studies. Unconscious biases may cause a tendency for researchers to confirm tested hypotheses (confirmation bias) and can influence participants to meet researcher expectations. Similarly, researchers are not immune to publication bias and may be influenced by the perception or reality that a compelling</w:t>
+        <w:t xml:space="preserve">It would not be fair of us to suggest that deliberate data manipulation is prevalent in our field; QRPs can be intentional or unintentional. Some researchers may simply lack awareness and consider QRPs to be a normal part of the research process rather than concerted effort to produce misleading studies. Unconscious biases may cause a tendency for researchers to confirm tested hypotheses (confirmation bias) and can influence participants to meet researcher expectations. In fact, many of coders made anecdotal notes that hypotheses were often so vague that</w:t>
+      </w:r>
+      <w:r>
+        <w:t xml:space="preserve"> </w:t>
+      </w:r>
+      <w:r>
+        <w:rPr>
+          <w:i/>
+        </w:rPr>
+        <w:t xml:space="preserve">any</w:t>
+      </w:r>
+      <w:r>
+        <w:t xml:space="preserve"> </w:t>
+      </w:r>
+      <w:r>
+        <w:t xml:space="preserve">result could be spun to support the hypothesis. Similarly, researchers may be aware of publication bias and may be influenced by the perception that a compelling</w:t>
       </w:r>
       <w:r>
         <w:t xml:space="preserve"> </w:t>
@@ -3870,13 +3827,13 @@
         <w:t xml:space="preserve">(Cagan, 2013)</w:t>
       </w:r>
       <w:r>
-        <w:t xml:space="preserve">, there are also clear academic incentives for arriving at positive results because publication quantity and journal-based metrics can be rated above societal impact in funding, appointment, and promotion decisions, and therefore impact career advancement. registered reports offer one solution because articles are peer-reviewed before data collection, so poorly designed research does not progress to an in-principal acceptance, and the format is designed to prevent several QRPs and a bias (whether from the researchers, reviewer, or editor) towards findings that support the hypothesis. registered reports also prevent the findings from being suppressed by peer reviewers (e.g., in the case that the findings refute previous work) an in-principal acceptance is based on the rationale and methods alone. The effect of registered reports is clear in psychology, where the format moves the positive result rate closer to 50% and introduces adequately powered studies with null results into the scientific record</w:t>
-      </w:r>
-      <w:r>
-        <w:t xml:space="preserve"> </w:t>
-      </w:r>
-      <w:r>
-        <w:t xml:space="preserve">(Allen &amp; Mehler, 2019)</w:t>
+        <w:t xml:space="preserve">, there are also clear academic incentives for arriving at positive results because publication quantity and journal-based metrics can be rated above societal impact in funding, appointment, and promotion decisions, and therefore impact career advancement. registered reports offer one solution because articles are peer-reviewed before data collection, so poorly designed research, or a vague hypothesis, does not progress to an in-principal acceptance. The registered report format is designed to prevent several QRPs and a bias (whether from the researchers, reviewer, or editor) towards findings that support the hypothesis. registered reports also prevent the findings from being suppressed by peer reviewers (e.g., in the case that the findings refute previous work) an in-principal acceptance is based on the rationale and methods alone. The effect of registered reports is clear in psychology, where the format moves the positive result rate closer to 50% and introduces adequately powered studies with null results into the scientific record</w:t>
+      </w:r>
+      <w:r>
+        <w:t xml:space="preserve"> </w:t>
+      </w:r>
+      <w:r>
+        <w:t xml:space="preserve">(Scheel et al., 2021)</w:t>
       </w:r>
       <w:r>
         <w:t xml:space="preserve">. This data is then available to other researchers rather than in the</w:t>
@@ -3911,7 +3868,7 @@
         <w:t xml:space="preserve"> </w:t>
       </w:r>
       <w:r>
-        <w:t xml:space="preserve">(Scheel, Tiokhin, et al., 2020)</w:t>
+        <w:t xml:space="preserve">(Scheel et al., 2020)</w:t>
       </w:r>
       <w:r>
         <w:t xml:space="preserve">. Our data indicate that JSAMS may be more accepting of articles that do not explicitly test a hypothesis. However, the more stringent word limit at JSAMS (maximum of 3500 words for original research) may also explain the lower proportion of hypothesis-testing articles (46%) simply due to authors removing the language regarding hypothesis tests. In contrast, MSSE states that it does not publish preliminary research, demonstrating a clear preference for confirmatory tests.</w:t>
@@ -3929,7 +3886,6 @@
       </w:r>
       <w:r>
         <w:rPr>
-          <w:iCs/>
           <w:i/>
         </w:rPr>
         <w:t xml:space="preserve">before</w:t>
@@ -4008,7 +3964,7 @@
         <w:t xml:space="preserve"> </w:t>
       </w:r>
       <w:r>
-        <w:t xml:space="preserve">testing and all papers reported p-values. Even papers that did not include hypothesis tests almost always reported</w:t>
+        <w:t xml:space="preserve">testing or reported p-values. Even papers that did not include hypothesis tests almost always reported</w:t>
       </w:r>
       <w:r>
         <w:t xml:space="preserve"> </w:t>
@@ -4042,7 +3998,6 @@
       </w:r>
       <w:r>
         <w:rPr>
-          <w:iCs/>
           <w:i/>
         </w:rPr>
         <w:t xml:space="preserve">sine qua non</w:t>
@@ -4070,7 +4025,6 @@
       </w:r>
       <w:r>
         <w:rPr>
-          <w:iCs/>
           <w:i/>
         </w:rPr>
         <w:t xml:space="preserve">not</w:t>
@@ -4079,7 +4033,7 @@
         <w:t xml:space="preserve"> </w:t>
       </w:r>
       <w:r>
-        <w:t xml:space="preserve">necessarily mean the often maligned p-value is to blame, as</w:t>
+        <w:t xml:space="preserve">necessarily mean the often maligned p-value is to blame. As</w:t>
       </w:r>
       <w:r>
         <w:t xml:space="preserve"> </w:t>
@@ -4091,7 +4045,7 @@
         <w:t xml:space="preserve"> </w:t>
       </w:r>
       <w:r>
-        <w:t xml:space="preserve">noted other statistical hypothesis tests can be misused. Instead, many manuscripts, especially those without hypothesis tests, can adopt a continuous and unconditional interpretation of statistics</w:t>
+        <w:t xml:space="preserve">noted, other statistical hypothesis tests can be misused. Instead, many manuscripts, especially those without hypothesis tests, can adopt a continuous and unconditional interpretation of statistics</w:t>
       </w:r>
       <w:r>
         <w:t xml:space="preserve"> </w:t>
@@ -4109,17 +4063,18 @@
         <w:t xml:space="preserve">(Lakens, 2021)</w:t>
       </w:r>
       <w:r>
-        <w:t xml:space="preserve">. Generally, we recommend that sport and exercise scientists adopt a more diverse set of statistical tools and for journals to encourage manuscript submissions that do not rely only upon significance testing to inform decisions. Reviewers should be encouraged to recommend alternate statistical analyses and interpretations that are appropriate for the data and study design. Registered reports would be in this regard because discussions of possible analysis plans could occur before the data is collected.</w:t>
-      </w:r>
-    </w:p>
-    <w:bookmarkStart w:id="45" w:name="limitations"/>
+        <w:t xml:space="preserve">. Generally, we recommend that sport and exercise scientists adopt a more diverse set of statistical tools and for journals to encourage manuscript submissions that do not rely only upon significance testing to inform decisions. Reviewers should be encouraged to recommend alternate statistical analyses and interpretations that are appropriate for the data and study design. Registered reports would be helpful in this regard because discussions of possible analysis plans could occur before the data is collected.</w:t>
+      </w:r>
+    </w:p>
     <w:p>
       <w:pPr>
         <w:pStyle w:val="Heading2"/>
       </w:pPr>
+      <w:bookmarkStart w:id="46" w:name="limitations"/>
       <w:r>
         <w:t xml:space="preserve">Limitations</w:t>
       </w:r>
+      <w:bookmarkEnd w:id="46"/>
     </w:p>
     <w:p>
       <w:pPr>
@@ -4135,16 +4090,13 @@
         <w:t xml:space="preserve">“</w:t>
       </w:r>
       <w:r>
-        <w:t xml:space="preserve">seeks to publish only the very highest quality science.</w:t>
+        <w:t xml:space="preserve">seeks to publish only the very highest quality science</w:t>
       </w:r>
       <w:r>
         <w:t xml:space="preserve">”</w:t>
       </w:r>
       <w:r>
-        <w:t xml:space="preserve"> </w:t>
-      </w:r>
-      <w:r>
-        <w:t xml:space="preserve">Nevertheless, these journals may not provide a representative sample of the quality of research in our field and may not have editorial policies and reporting standards that reflect all journals in kinesiology. Many articles that fall under the broad umbrella of kinesiology are submitted to sub-discipline specific journals (e.g., for sport and exercise physiology or psychology). Assessing the highest-ranked journals may be of interest in future work, though we note that citation data and journal prestige are not necessarily a surrogate of research quality or methodological rigor. Furthermore, our findings are similar to those of</w:t>
+        <w:t xml:space="preserve">. Nevertheless, these journals may not provide a representative sample of the quality of research in our field and may not have editorial policies and reporting standards that reflect all journals in kinesiology. Many articles that fall under the broad umbrella of kinesiology are submitted to sub-discipline specific journals (e.g., for sport and exercise physiology or psychology). Assessing the highest-ranked journals may be of interest in future work, though we note that citation data and journal prestige are not necessarily a surrogate of research quality or methodological rigor. Furthermore, our findings are similar to those of</w:t>
       </w:r>
       <w:r>
         <w:t xml:space="preserve"> </w:t>
@@ -4170,25 +4122,25 @@
         <w:t xml:space="preserve">(Silberzahn et al., 2018)</w:t>
       </w:r>
       <w:r>
-        <w:t xml:space="preserve">. Although our interest was in the author’s interpretation of the data as a reflection of how often authors claim support for the hypotheses in the peer-reviewed literature, the extent to which support for the hypothesis was warranted based on the data and statistical analysis is unknown. Another possible limitation in the hypothesis coding is that the first stated hypothesis may not have always been the primary hypothesis. Finally, there were other considerations to our coding procedures that we list here for transparency: although coders reached agreement on the single category that best described an article, many categorizations required discussion, and often two were suitable which lead to a majority decision; many articles did not include explicit statements of support/no support for the hypothesis, but all coders reached consensus following review and discussion; we coded the number of participants (human or animal), and not the number of observations; although we found no articles that were described as replication studies by the authors, it’s possible that some did involve a replication attempt, but were not labelled as such due to the perception or reality that a lack of novelty would preclude publication.</w:t>
-      </w:r>
-    </w:p>
-    <w:bookmarkEnd w:id="45"/>
-    <w:bookmarkStart w:id="46" w:name="conclusion"/>
+        <w:t xml:space="preserve">. Although our interest was in the author’s interpretation of the data as a reflection of how often authors claim support for the hypotheses in the peer-reviewed literature, the extent to which support for the hypothesis was warranted based on the data and statistical analysis is unknown. Another possible limitation in the hypothesis coding is that the first stated hypothesis may not have always been the primary hypothesis. Finally, there were other considerations to our coding procedures that we list here for transparency: although coders reached agreement on the single category that best described an article, many categorizations required discussion, and often two were suitable which lead to a majority decision; many articles did not include explicit statements of support/no support for the hypothesis, but all coders reached consensus following review and discussion; we coded the number of participants (human or animal), and not the number of observations; although we found no articles that were described as replication studies by the authors, it’s possible that some did involve a replication attempt, but were not labeled as such due to the perception or reality that a lack of novelty would preclude publication.</w:t>
+      </w:r>
+    </w:p>
     <w:p>
       <w:pPr>
         <w:pStyle w:val="Heading2"/>
       </w:pPr>
+      <w:bookmarkStart w:id="47" w:name="conclusion"/>
       <w:r>
         <w:t xml:space="preserve">Conclusion</w:t>
       </w:r>
+      <w:bookmarkEnd w:id="47"/>
     </w:p>
     <w:p>
       <w:pPr>
         <w:pStyle w:val="FirstParagraph"/>
       </w:pPr>
       <w:r>
-        <w:t xml:space="preserve">A moderate proportion (~64%) of scientific articles published by society-led kinesiology journals are confirmatory (hypothesis testing), and the vast majority of these (~81%) report partial or full support for their first stated hypothesis. Although clearly lower than reported for disciplines with human behavioral experiments (such as psychology), the positive result rate in kinesiology is still questionably high. This cannot convincingly be explained by a consistently high statistical power coupled with an oddly high number of true hypotheses being tested. Instead, the high positive result rate is more likely a reflection of a scientific record that includes many false research findings. Indeed, we found a general lack of transparency, replication, adherence to established reporting standards, and an over reliance on statistical significance testing (even in articles with no stated hypothesis). Therefore, it is more plausible that the high positive result rate is due to a combination of questionable research practices, driven by publication bias and traditional academic incentives. Overall, we conclude that while the positive result rate was lower than expected, other reporting standards must improve within the kinesiology literature. Adoption of improved reporting practices should help increase the credibility of the sport and exercise literature.</w:t>
+        <w:t xml:space="preserve">A moderate proportion (~64%) of scientific articles published by society-led kinesiology journals are reported as confirmatory (hypothesis testing), and the vast majority of these (~81%) report partial or full support for their first stated hypothesis. Although lower than anticipated, and lower than other disciplines with human behavioral experiments (such as psychology), the positive result rate in kinesiology is still questionably high. This cannot convincingly be explained by a consistently high statistical power coupled with an oddly high number of true hypotheses being tested. Instead, the high positive result rate is more likely a reflection of a scientific record that includes many false-positive research findings. Indeed, we found a general lack of transparency, replication, adherence to established reporting standards, and an over reliance on statistical significance testing (even in articles with no stated hypothesis). Therefore, it is more plausible that the high positive result rate is due to a combination of questionable research practices, driven by publication bias and traditional academic incentives. Overall, we conclude that the positive result rate is excessively high and many reporting standards must improve within the kinesiology literature. Adoption of improved reporting practices should help increase the credibility of the sport and exercise literature.</w:t>
       </w:r>
     </w:p>
     <w:p>
@@ -4196,25 +4148,25 @@
         <w:br w:type="page"/>
       </w:r>
     </w:p>
-    <w:bookmarkEnd w:id="46"/>
-    <w:bookmarkEnd w:id="47"/>
-    <w:bookmarkStart w:id="56" w:name="additional-information"/>
     <w:p>
       <w:pPr>
         <w:pStyle w:val="Heading1"/>
       </w:pPr>
+      <w:bookmarkStart w:id="48" w:name="additional-information"/>
       <w:r>
         <w:t xml:space="preserve">Additional Information</w:t>
       </w:r>
-    </w:p>
-    <w:bookmarkStart w:id="49" w:name="data"/>
+      <w:bookmarkEnd w:id="48"/>
+    </w:p>
     <w:p>
       <w:pPr>
         <w:pStyle w:val="Heading2"/>
       </w:pPr>
+      <w:bookmarkStart w:id="49" w:name="data"/>
       <w:r>
         <w:t xml:space="preserve">Data Accessibility</w:t>
       </w:r>
+      <w:bookmarkEnd w:id="49"/>
     </w:p>
     <w:p>
       <w:pPr>
@@ -4228,7 +4180,7 @@
       <w:pPr>
         <w:pStyle w:val="BodyText"/>
       </w:pPr>
-      <w:hyperlink r:id="rId48">
+      <w:hyperlink r:id="rId50">
         <w:r>
           <w:rPr>
             <w:rStyle w:val="Hyperlink"/>
@@ -4237,85 +4189,85 @@
         </w:r>
       </w:hyperlink>
     </w:p>
-    <w:bookmarkEnd w:id="49"/>
-    <w:bookmarkStart w:id="50" w:name="author-contributions"/>
     <w:p>
       <w:pPr>
         <w:pStyle w:val="Heading2"/>
       </w:pPr>
+      <w:bookmarkStart w:id="51" w:name="author-contributions"/>
       <w:r>
         <w:t xml:space="preserve">Author Contributions</w:t>
       </w:r>
-    </w:p>
-    <w:p>
-      <w:pPr>
+      <w:bookmarkEnd w:id="51"/>
+    </w:p>
+    <w:p>
+      <w:pPr>
+        <w:pStyle w:val="Compact"/>
         <w:numPr>
+          <w:numId w:val="1001"/>
           <w:ilvl w:val="0"/>
+        </w:numPr>
+      </w:pPr>
+      <w:r>
+        <w:t xml:space="preserve">Contributed to conception and design: TBA</w:t>
+      </w:r>
+    </w:p>
+    <w:p>
+      <w:pPr>
+        <w:pStyle w:val="Compact"/>
+        <w:numPr>
           <w:numId w:val="1001"/>
+          <w:ilvl w:val="0"/>
         </w:numPr>
+      </w:pPr>
+      <w:r>
+        <w:t xml:space="preserve">Contributed to acquisition of data: TBA</w:t>
+      </w:r>
+    </w:p>
+    <w:p>
+      <w:pPr>
         <w:pStyle w:val="Compact"/>
-      </w:pPr>
-      <w:r>
-        <w:t xml:space="preserve">Contributed to conception and design: TBA</w:t>
-      </w:r>
-    </w:p>
-    <w:p>
-      <w:pPr>
         <w:numPr>
+          <w:numId w:val="1001"/>
           <w:ilvl w:val="0"/>
+        </w:numPr>
+      </w:pPr>
+      <w:r>
+        <w:t xml:space="preserve">Contributed to analysis and interpretation of data: TBA</w:t>
+      </w:r>
+    </w:p>
+    <w:p>
+      <w:pPr>
+        <w:pStyle w:val="Compact"/>
+        <w:numPr>
           <w:numId w:val="1001"/>
+          <w:ilvl w:val="0"/>
         </w:numPr>
+      </w:pPr>
+      <w:r>
+        <w:t xml:space="preserve">Drafted and/or revised the article: TBA</w:t>
+      </w:r>
+    </w:p>
+    <w:p>
+      <w:pPr>
         <w:pStyle w:val="Compact"/>
-      </w:pPr>
-      <w:r>
-        <w:t xml:space="preserve">Contributed to acquisition of data: TBA</w:t>
-      </w:r>
-    </w:p>
-    <w:p>
-      <w:pPr>
         <w:numPr>
+          <w:numId w:val="1001"/>
           <w:ilvl w:val="0"/>
-          <w:numId w:val="1001"/>
         </w:numPr>
-        <w:pStyle w:val="Compact"/>
-      </w:pPr>
-      <w:r>
-        <w:t xml:space="preserve">Contributed to analysis and interpretation of data: TBA</w:t>
-      </w:r>
-    </w:p>
-    <w:p>
-      <w:pPr>
-        <w:numPr>
-          <w:ilvl w:val="0"/>
-          <w:numId w:val="1001"/>
-        </w:numPr>
-        <w:pStyle w:val="Compact"/>
-      </w:pPr>
-      <w:r>
-        <w:t xml:space="preserve">Drafted and/or revised the article: TBA</w:t>
-      </w:r>
-    </w:p>
-    <w:p>
-      <w:pPr>
-        <w:numPr>
-          <w:ilvl w:val="0"/>
-          <w:numId w:val="1001"/>
-        </w:numPr>
-        <w:pStyle w:val="Compact"/>
       </w:pPr>
       <w:r>
         <w:t xml:space="preserve">Approved the submitted version for publication: TBA</w:t>
       </w:r>
     </w:p>
-    <w:bookmarkEnd w:id="50"/>
-    <w:bookmarkStart w:id="51" w:name="funding"/>
     <w:p>
       <w:pPr>
         <w:pStyle w:val="Heading2"/>
       </w:pPr>
+      <w:bookmarkStart w:id="52" w:name="funding"/>
       <w:r>
         <w:t xml:space="preserve">Funding</w:t>
       </w:r>
+      <w:bookmarkEnd w:id="52"/>
     </w:p>
     <w:p>
       <w:pPr>
@@ -4325,15 +4277,15 @@
         <w:t xml:space="preserve">This research was not a funded activity. All necessary support was provided by the author’s institutions. This study was an analysis of published research and did not require ethical approval.</w:t>
       </w:r>
     </w:p>
-    <w:bookmarkEnd w:id="51"/>
-    <w:bookmarkStart w:id="52" w:name="acknowledgments"/>
     <w:p>
       <w:pPr>
         <w:pStyle w:val="Heading2"/>
       </w:pPr>
+      <w:bookmarkStart w:id="53" w:name="acknowledgments"/>
       <w:r>
         <w:t xml:space="preserve">Acknowledgments</w:t>
       </w:r>
+      <w:bookmarkEnd w:id="53"/>
     </w:p>
     <w:p>
       <w:pPr>
@@ -4343,15 +4295,15 @@
         <w:t xml:space="preserve">We would like to thank John P. Mills for his assistance in setting up our Qualtrics survey for the coding process. We also thank Megan E. Rosa-Caldwell for her assistance in obtaining and organizing the manuscripts from EJSS. We would also like to thank Anne Scheel and Fionn Buttner for their early feedback on this project’s design.</w:t>
       </w:r>
     </w:p>
-    <w:bookmarkEnd w:id="52"/>
-    <w:bookmarkStart w:id="54" w:name="preregistration"/>
     <w:p>
       <w:pPr>
         <w:pStyle w:val="Heading2"/>
       </w:pPr>
+      <w:bookmarkStart w:id="54" w:name="preregistration"/>
       <w:r>
         <w:t xml:space="preserve">Preregistration</w:t>
       </w:r>
+      <w:bookmarkEnd w:id="54"/>
     </w:p>
     <w:p>
       <w:pPr>
@@ -4363,7 +4315,7 @@
       <w:r>
         <w:t xml:space="preserve"> </w:t>
       </w:r>
-      <w:hyperlink r:id="rId53">
+      <w:hyperlink r:id="rId55">
         <w:r>
           <w:rPr>
             <w:rStyle w:val="Hyperlink"/>
@@ -4375,15 +4327,15 @@
         <w:t xml:space="preserve">.</w:t>
       </w:r>
     </w:p>
-    <w:bookmarkEnd w:id="54"/>
-    <w:bookmarkStart w:id="55" w:name="conflicts-of-interest"/>
     <w:p>
       <w:pPr>
         <w:pStyle w:val="Heading2"/>
       </w:pPr>
+      <w:bookmarkStart w:id="56" w:name="conflicts-of-interest"/>
       <w:r>
         <w:t xml:space="preserve">Conflicts of Interest</w:t>
       </w:r>
+      <w:bookmarkEnd w:id="56"/>
     </w:p>
     <w:p>
       <w:pPr>
@@ -4398,19 +4350,18 @@
         <w:br w:type="page"/>
       </w:r>
     </w:p>
-    <w:bookmarkEnd w:id="55"/>
-    <w:bookmarkEnd w:id="56"/>
-    <w:bookmarkStart w:id="137" w:name="references"/>
     <w:p>
       <w:pPr>
         <w:pStyle w:val="Heading1"/>
       </w:pPr>
+      <w:bookmarkStart w:id="57" w:name="references"/>
       <w:r>
         <w:t xml:space="preserve">References</w:t>
       </w:r>
-    </w:p>
-    <w:bookmarkStart w:id="136" w:name="refs"/>
-    <w:bookmarkStart w:id="58" w:name="X646c2e3a1b589ef667794d550dcb83a2b9bbe95"/>
+      <w:bookmarkEnd w:id="57"/>
+    </w:p>
+    <w:bookmarkStart w:id="140" w:name="refs"/>
+    <w:bookmarkStart w:id="59" w:name="X646c2e3a1b589ef667794d550dcb83a2b9bbe95"/>
     <w:p>
       <w:pPr>
         <w:pStyle w:val="Bibliography"/>
@@ -4423,7 +4374,6 @@
       </w:r>
       <w:r>
         <w:rPr>
-          <w:iCs/>
           <w:i/>
         </w:rPr>
         <w:t xml:space="preserve">Journal of Sports Sciences</w:t>
@@ -4436,7 +4386,6 @@
       </w:r>
       <w:r>
         <w:rPr>
-          <w:iCs/>
           <w:i/>
         </w:rPr>
         <w:t xml:space="preserve">38</w:t>
@@ -4447,7 +4396,7 @@
       <w:r>
         <w:t xml:space="preserve"> </w:t>
       </w:r>
-      <w:hyperlink r:id="rId57">
+      <w:hyperlink r:id="rId58">
         <w:r>
           <w:rPr>
             <w:rStyle w:val="Hyperlink"/>
@@ -4456,38 +4405,23 @@
         </w:r>
       </w:hyperlink>
     </w:p>
-    <w:bookmarkEnd w:id="58"/>
-    <w:bookmarkStart w:id="60" w:name="ref-Allen2019"/>
+    <w:bookmarkEnd w:id="59"/>
+    <w:bookmarkStart w:id="61" w:name="Xd838594cafabdf0b2b2eb94fda8d29f35ff99d5"/>
     <w:p>
       <w:pPr>
         <w:pStyle w:val="Bibliography"/>
       </w:pPr>
       <w:r>
-        <w:t xml:space="preserve">Allen, C., &amp; Mehler, D. M. A. (2019). Open science challenges, benefits and tips in early career and beyond.</w:t>
-      </w:r>
-      <w:r>
-        <w:t xml:space="preserve"> </w:t>
-      </w:r>
-      <w:r>
-        <w:rPr>
-          <w:iCs/>
-          <w:i/>
-        </w:rPr>
-        <w:t xml:space="preserve">PLOS</w:t>
-      </w:r>
-      <w:r>
-        <w:rPr>
-          <w:iCs/>
-          <w:i/>
-        </w:rPr>
-        <w:t xml:space="preserve"> </w:t>
-      </w:r>
-      <w:r>
-        <w:rPr>
-          <w:iCs/>
-          <w:i/>
-        </w:rPr>
-        <w:t xml:space="preserve">Biology</w:t>
+        <w:t xml:space="preserve">Boekel, W., Wagenmakers, E.-J., Belay, L., Verhagen, J., Brown, S., &amp; Forstmann, B. U. (2015). A purely confirmatory replication study of structural brain-behavior correlations.</w:t>
+      </w:r>
+      <w:r>
+        <w:t xml:space="preserve"> </w:t>
+      </w:r>
+      <w:r>
+        <w:rPr>
+          <w:i/>
+        </w:rPr>
+        <w:t xml:space="preserve">Cortex</w:t>
       </w:r>
       <w:r>
         <w:t xml:space="preserve">,</w:t>
@@ -4497,54 +4431,6 @@
       </w:r>
       <w:r>
         <w:rPr>
-          <w:iCs/>
-          <w:i/>
-        </w:rPr>
-        <w:t xml:space="preserve">17</w:t>
-      </w:r>
-      <w:r>
-        <w:t xml:space="preserve">(5), e3000246.</w:t>
-      </w:r>
-      <w:r>
-        <w:t xml:space="preserve"> </w:t>
-      </w:r>
-      <w:hyperlink r:id="rId59">
-        <w:r>
-          <w:rPr>
-            <w:rStyle w:val="Hyperlink"/>
-          </w:rPr>
-          <w:t xml:space="preserve">https://doi.org/10.1371/journal.pbio.3000246</w:t>
-        </w:r>
-      </w:hyperlink>
-    </w:p>
-    <w:bookmarkEnd w:id="60"/>
-    <w:bookmarkStart w:id="62" w:name="Xd838594cafabdf0b2b2eb94fda8d29f35ff99d5"/>
-    <w:p>
-      <w:pPr>
-        <w:pStyle w:val="Bibliography"/>
-      </w:pPr>
-      <w:r>
-        <w:t xml:space="preserve">Boekel, W., Wagenmakers, E.-J., Belay, L., Verhagen, J., Brown, S., &amp; Forstmann, B. U. (2015). A purely confirmatory replication study of structural brain-behavior correlations.</w:t>
-      </w:r>
-      <w:r>
-        <w:t xml:space="preserve"> </w:t>
-      </w:r>
-      <w:r>
-        <w:rPr>
-          <w:iCs/>
-          <w:i/>
-        </w:rPr>
-        <w:t xml:space="preserve">Cortex</w:t>
-      </w:r>
-      <w:r>
-        <w:t xml:space="preserve">,</w:t>
-      </w:r>
-      <w:r>
-        <w:t xml:space="preserve"> </w:t>
-      </w:r>
-      <w:r>
-        <w:rPr>
-          <w:iCs/>
           <w:i/>
         </w:rPr>
         <w:t xml:space="preserve">66</w:t>
@@ -4555,7 +4441,7 @@
       <w:r>
         <w:t xml:space="preserve"> </w:t>
       </w:r>
-      <w:hyperlink r:id="rId61">
+      <w:hyperlink r:id="rId60">
         <w:r>
           <w:rPr>
             <w:rStyle w:val="Hyperlink"/>
@@ -4564,27 +4450,20 @@
         </w:r>
       </w:hyperlink>
     </w:p>
-    <w:bookmarkEnd w:id="62"/>
-    <w:bookmarkStart w:id="64" w:name="Xa80ccb70e96ca0b2f3ae09e56927a40df5767d1"/>
+    <w:bookmarkEnd w:id="61"/>
+    <w:bookmarkStart w:id="63" w:name="Xa80ccb70e96ca0b2f3ae09e56927a40df5767d1"/>
     <w:p>
       <w:pPr>
         <w:pStyle w:val="Bibliography"/>
       </w:pPr>
       <w:r>
-        <w:t xml:space="preserve">Borg, D. N., Bon, J. J., Sainani, K. L., Baguley, B. J., Tierney, N. J., &amp; Drovandi, C. (2020). Comment on:</w:t>
-      </w:r>
-      <w:r>
-        <w:t xml:space="preserve"> </w:t>
-      </w:r>
-      <w:r>
-        <w:t xml:space="preserve">‘Moving sport and exercise science forward: A call for the adoption of more transparent research practices.’</w:t>
-      </w:r>
-      <w:r>
-        <w:t xml:space="preserve"> </w:t>
-      </w:r>
-      <w:r>
-        <w:rPr>
-          <w:iCs/>
+        <w:t xml:space="preserve">Borg, D. N., Bon, J. J., Sainani, K. L., Baguley, B. J., Tierney, N. J., &amp; Drovandi, C. (2020). Comment on: “Moving sport and exercise science forward: A call for the adoption of more transparent research practices”.</w:t>
+      </w:r>
+      <w:r>
+        <w:t xml:space="preserve"> </w:t>
+      </w:r>
+      <w:r>
+        <w:rPr>
           <w:i/>
         </w:rPr>
         <w:t xml:space="preserve">Sports Medicine</w:t>
@@ -4597,7 +4476,6 @@
       </w:r>
       <w:r>
         <w:rPr>
-          <w:iCs/>
           <w:i/>
         </w:rPr>
         <w:t xml:space="preserve">50</w:t>
@@ -4608,7 +4486,7 @@
       <w:r>
         <w:t xml:space="preserve"> </w:t>
       </w:r>
-      <w:hyperlink r:id="rId63">
+      <w:hyperlink r:id="rId62">
         <w:r>
           <w:rPr>
             <w:rStyle w:val="Hyperlink"/>
@@ -4617,8 +4495,8 @@
         </w:r>
       </w:hyperlink>
     </w:p>
-    <w:bookmarkEnd w:id="64"/>
-    <w:bookmarkStart w:id="66" w:name="ref-Borg_Lohse_Sainani_2020"/>
+    <w:bookmarkEnd w:id="63"/>
+    <w:bookmarkStart w:id="65" w:name="ref-Borg_Lohse_Sainani_2020"/>
     <w:p>
       <w:pPr>
         <w:pStyle w:val="Bibliography"/>
@@ -4631,7 +4509,6 @@
       </w:r>
       <w:r>
         <w:rPr>
-          <w:iCs/>
           <w:i/>
         </w:rPr>
         <w:t xml:space="preserve">PM&amp;R</w:t>
@@ -4644,7 +4521,6 @@
       </w:r>
       <w:r>
         <w:rPr>
-          <w:iCs/>
           <w:i/>
         </w:rPr>
         <w:t xml:space="preserve">12</w:t>
@@ -4655,7 +4531,7 @@
       <w:r>
         <w:t xml:space="preserve"> </w:t>
       </w:r>
-      <w:hyperlink r:id="rId65">
+      <w:hyperlink r:id="rId64">
         <w:r>
           <w:rPr>
             <w:rStyle w:val="Hyperlink"/>
@@ -4664,8 +4540,8 @@
         </w:r>
       </w:hyperlink>
     </w:p>
-    <w:bookmarkEnd w:id="66"/>
-    <w:bookmarkStart w:id="68" w:name="ref-Burkner_2017"/>
+    <w:bookmarkEnd w:id="65"/>
+    <w:bookmarkStart w:id="67" w:name="ref-Burkner_2017"/>
     <w:p>
       <w:pPr>
         <w:pStyle w:val="Bibliography"/>
@@ -4678,7 +4554,6 @@
       </w:r>
       <w:r>
         <w:rPr>
-          <w:iCs/>
           <w:i/>
         </w:rPr>
         <w:t xml:space="preserve">Journal of Statistical Software</w:t>
@@ -4691,7 +4566,6 @@
       </w:r>
       <w:r>
         <w:rPr>
-          <w:iCs/>
           <w:i/>
         </w:rPr>
         <w:t xml:space="preserve">80</w:t>
@@ -4702,7 +4576,7 @@
       <w:r>
         <w:t xml:space="preserve"> </w:t>
       </w:r>
-      <w:hyperlink r:id="rId67">
+      <w:hyperlink r:id="rId66">
         <w:r>
           <w:rPr>
             <w:rStyle w:val="Hyperlink"/>
@@ -4711,33 +4585,20 @@
         </w:r>
       </w:hyperlink>
     </w:p>
-    <w:bookmarkEnd w:id="68"/>
-    <w:bookmarkStart w:id="70" w:name="ref-buttner_2020"/>
+    <w:bookmarkEnd w:id="67"/>
+    <w:bookmarkStart w:id="69" w:name="ref-buttner_2020"/>
     <w:p>
       <w:pPr>
         <w:pStyle w:val="Bibliography"/>
       </w:pPr>
       <w:r>
-        <w:t xml:space="preserve">Büttner, F., Toomey, E., McClean, S., Roe, M., &amp; Delahunt, E. (2020). Are questionable research practices facilitating new discoveries in sport and exercise medicine?</w:t>
-      </w:r>
-      <w:r>
-        <w:t xml:space="preserve"> </w:t>
-      </w:r>
-      <w:r>
-        <w:t xml:space="preserve">The</w:t>
-      </w:r>
-      <w:r>
-        <w:t xml:space="preserve"> </w:t>
-      </w:r>
-      <w:r>
-        <w:t xml:space="preserve">proportion of supported hypotheses is implausibly high.</w:t>
-      </w:r>
-      <w:r>
-        <w:t xml:space="preserve"> </w:t>
-      </w:r>
-      <w:r>
-        <w:rPr>
-          <w:iCs/>
+        <w:t xml:space="preserve">Büttner, F., Toomey, E., McClean, S., Roe, M., &amp; Delahunt, E. (2020). Are questionable research practices facilitating new discoveries in sport and exercise medicine? The proportion of supported hypotheses is implausibly high.</w:t>
+      </w:r>
+      <w:r>
+        <w:t xml:space="preserve"> </w:t>
+      </w:r>
+      <w:r>
+        <w:rPr>
           <w:i/>
         </w:rPr>
         <w:t xml:space="preserve">British Journal of Sports Medicine</w:t>
@@ -4748,7 +4609,7 @@
       <w:r>
         <w:t xml:space="preserve"> </w:t>
       </w:r>
-      <w:hyperlink r:id="rId69">
+      <w:hyperlink r:id="rId68">
         <w:r>
           <w:rPr>
             <w:rStyle w:val="Hyperlink"/>
@@ -4757,28 +4618,38 @@
         </w:r>
       </w:hyperlink>
     </w:p>
-    <w:bookmarkEnd w:id="70"/>
+    <w:bookmarkEnd w:id="69"/>
     <w:bookmarkStart w:id="71" w:name="ref-DORA2013"/>
     <w:p>
       <w:pPr>
         <w:pStyle w:val="Bibliography"/>
       </w:pPr>
       <w:r>
-        <w:t xml:space="preserve">Cagan, R. (2013).</w:t>
-      </w:r>
-      <w:r>
-        <w:t xml:space="preserve"> </w:t>
-      </w:r>
-      <w:r>
-        <w:rPr>
-          <w:iCs/>
-          <w:i/>
-        </w:rPr>
-        <w:t xml:space="preserve">San francisco declaration on research assessment</w:t>
-      </w:r>
-      <w:r>
-        <w:t xml:space="preserve">. The Company of Biologists Ltd.</w:t>
-      </w:r>
+        <w:t xml:space="preserve">Cagan, R. (2013). San francisco declaration on research assessment.</w:t>
+      </w:r>
+      <w:r>
+        <w:t xml:space="preserve"> </w:t>
+      </w:r>
+      <w:r>
+        <w:rPr>
+          <w:i/>
+        </w:rPr>
+        <w:t xml:space="preserve">Disease Models &amp; Mechanisms</w:t>
+      </w:r>
+      <w:r>
+        <w:t xml:space="preserve">.</w:t>
+      </w:r>
+      <w:r>
+        <w:t xml:space="preserve"> </w:t>
+      </w:r>
+      <w:hyperlink r:id="rId70">
+        <w:r>
+          <w:rPr>
+            <w:rStyle w:val="Hyperlink"/>
+          </w:rPr>
+          <w:t xml:space="preserve">https://doi.org/10.1242/dmm.012955</w:t>
+        </w:r>
+      </w:hyperlink>
     </w:p>
     <w:bookmarkEnd w:id="71"/>
     <w:bookmarkStart w:id="73" w:name="ref-Caldwell_Vigotsky_2020"/>
@@ -4787,14 +4658,13 @@
         <w:pStyle w:val="Bibliography"/>
       </w:pPr>
       <w:r>
-        <w:t xml:space="preserve">Caldwell, Aaron R., &amp; Vigotsky, A. D. (2020).</w:t>
-      </w:r>
-      <w:r>
-        <w:t xml:space="preserve"> </w:t>
-      </w:r>
-      <w:r>
-        <w:rPr>
-          <w:iCs/>
+        <w:t xml:space="preserve">Caldwell, A. R., &amp; Vigotsky, A. D. (2020).</w:t>
+      </w:r>
+      <w:r>
+        <w:t xml:space="preserve"> </w:t>
+      </w:r>
+      <w:r>
+        <w:rPr>
           <w:i/>
         </w:rPr>
         <w:t xml:space="preserve">Does one effect size fit all? The case against default effect sizes for sport and exercise science</w:t>
@@ -4821,14 +4691,13 @@
         <w:pStyle w:val="Bibliography"/>
       </w:pPr>
       <w:r>
-        <w:t xml:space="preserve">Caldwell, Aaron R., Vigotsky, A. D., Tenan, M. S., Radel, R., Mellor, D. T., Kreutzer, A., Lahart, I. M., Mills, J. P., Boisgontier, M. P., Boardley, I., Bouza, B., Cheval, B., Chow, Z. R., Contreras, B., Dieter, B., Halperin, I., Haun, C., Knudson, D., Lahti, J., … Consortium for Transparency in Exercise Science (COTES) Collaborators. (2020). Moving sport and exercise science forward: A call for the adoption of more transparent research practices.</w:t>
-      </w:r>
-      <w:r>
-        <w:t xml:space="preserve"> </w:t>
-      </w:r>
-      <w:r>
-        <w:rPr>
-          <w:iCs/>
+        <w:t xml:space="preserve">Caldwell, A. R., Vigotsky, A. D., Tenan, M. S., Radel, R., Mellor, D. T., Kreutzer, A., Lahart, I. M., Mills, J. P., Boisgontier, M. P., Boardley, I., Bouza, B., Cheval, B., Chow, Z. R., Contreras, B., Dieter, B., Halperin, I., Haun, C., Knudson, D., Lahti, J., … Consortium for Transparency in Exercise Science (COTES) Collaborators. (2020). Moving sport and exercise science forward: A call for the adoption of more transparent research practices.</w:t>
+      </w:r>
+      <w:r>
+        <w:t xml:space="preserve"> </w:t>
+      </w:r>
+      <w:r>
+        <w:rPr>
           <w:i/>
         </w:rPr>
         <w:t xml:space="preserve">Sports Medicine</w:t>
@@ -4841,7 +4710,6 @@
       </w:r>
       <w:r>
         <w:rPr>
-          <w:iCs/>
           <w:i/>
         </w:rPr>
         <w:t xml:space="preserve">50</w:t>
@@ -4875,7 +4743,6 @@
       </w:r>
       <w:r>
         <w:rPr>
-          <w:iCs/>
           <w:i/>
         </w:rPr>
         <w:t xml:space="preserve">Cortex</w:t>
@@ -4888,7 +4755,6 @@
       </w:r>
       <w:r>
         <w:rPr>
-          <w:iCs/>
           <w:i/>
         </w:rPr>
         <w:t xml:space="preserve">66</w:t>
@@ -4922,7 +4788,6 @@
       </w:r>
       <w:r>
         <w:rPr>
-          <w:iCs/>
           <w:i/>
         </w:rPr>
         <w:t xml:space="preserve">Science</w:t>
@@ -4935,7 +4800,6 @@
       </w:r>
       <w:r>
         <w:rPr>
-          <w:iCs/>
           <w:i/>
         </w:rPr>
         <w:t xml:space="preserve">349</w:t>
@@ -4969,7 +4833,6 @@
       </w:r>
       <w:r>
         <w:rPr>
-          <w:iCs/>
           <w:i/>
         </w:rPr>
         <w:t xml:space="preserve">European Journal of Sport Science</w:t>
@@ -4982,7 +4845,6 @@
       </w:r>
       <w:r>
         <w:rPr>
-          <w:iCs/>
           <w:i/>
         </w:rPr>
         <w:t xml:space="preserve">19</w:t>
@@ -5009,26 +4871,13 @@
         <w:pStyle w:val="Bibliography"/>
       </w:pPr>
       <w:r>
-        <w:t xml:space="preserve">Fanelli, D. (2009). How many scientists fabricate and falsify research?</w:t>
-      </w:r>
-      <w:r>
-        <w:t xml:space="preserve"> </w:t>
-      </w:r>
-      <w:r>
-        <w:t xml:space="preserve">A</w:t>
-      </w:r>
-      <w:r>
-        <w:t xml:space="preserve"> </w:t>
-      </w:r>
-      <w:r>
-        <w:t xml:space="preserve">systematic review and meta-analysis of survey data.</w:t>
-      </w:r>
-      <w:r>
-        <w:t xml:space="preserve"> </w:t>
-      </w:r>
-      <w:r>
-        <w:rPr>
-          <w:iCs/>
+        <w:t xml:space="preserve">Fanelli, D. (2009). How many scientists fabricate and falsify research? A systematic review and meta-analysis of survey data.</w:t>
+      </w:r>
+      <w:r>
+        <w:t xml:space="preserve"> </w:t>
+      </w:r>
+      <w:r>
+        <w:rPr>
           <w:i/>
         </w:rPr>
         <w:t xml:space="preserve">PloS One</w:t>
@@ -5041,7 +4890,6 @@
       </w:r>
       <w:r>
         <w:rPr>
-          <w:iCs/>
           <w:i/>
         </w:rPr>
         <w:t xml:space="preserve">4</w:t>
@@ -5068,32 +4916,13 @@
         <w:pStyle w:val="Bibliography"/>
       </w:pPr>
       <w:r>
-        <w:t xml:space="preserve">Fanelli, D. (2010).</w:t>
-      </w:r>
-      <w:r>
-        <w:t xml:space="preserve"> </w:t>
-      </w:r>
-      <w:r>
-        <w:t xml:space="preserve">“</w:t>
-      </w:r>
-      <w:r>
-        <w:t xml:space="preserve">Positive</w:t>
-      </w:r>
-      <w:r>
-        <w:t xml:space="preserve">”</w:t>
-      </w:r>
-      <w:r>
-        <w:t xml:space="preserve"> </w:t>
-      </w:r>
-      <w:r>
-        <w:t xml:space="preserve">results increase down the hierarchy of the sciences.</w:t>
-      </w:r>
-      <w:r>
-        <w:t xml:space="preserve"> </w:t>
-      </w:r>
-      <w:r>
-        <w:rPr>
-          <w:iCs/>
+        <w:t xml:space="preserve">Fanelli, D. (2010). “Positive” results increase down the hierarchy of the sciences.</w:t>
+      </w:r>
+      <w:r>
+        <w:t xml:space="preserve"> </w:t>
+      </w:r>
+      <w:r>
+        <w:rPr>
           <w:i/>
         </w:rPr>
         <w:t xml:space="preserve">PLOS ONE</w:t>
@@ -5106,7 +4935,6 @@
       </w:r>
       <w:r>
         <w:rPr>
-          <w:iCs/>
           <w:i/>
         </w:rPr>
         <w:t xml:space="preserve">5</w:t>
@@ -5127,7 +4955,7 @@
       </w:hyperlink>
     </w:p>
     <w:bookmarkEnd w:id="85"/>
-    <w:bookmarkStart w:id="86" w:name="ref-gigerenzer2018"/>
+    <w:bookmarkStart w:id="87" w:name="ref-gigerenzer2018"/>
     <w:p>
       <w:pPr>
         <w:pStyle w:val="Bibliography"/>
@@ -5140,7 +4968,6 @@
       </w:r>
       <w:r>
         <w:rPr>
-          <w:iCs/>
           <w:i/>
         </w:rPr>
         <w:t xml:space="preserve">Advances in Methods and Practices in Psychological Science</w:t>
@@ -5153,7 +4980,6 @@
       </w:r>
       <w:r>
         <w:rPr>
-          <w:iCs/>
           <w:i/>
         </w:rPr>
         <w:t xml:space="preserve">1</w:t>
@@ -5161,9 +4987,20 @@
       <w:r>
         <w:t xml:space="preserve">(2), 198–218.</w:t>
       </w:r>
-    </w:p>
-    <w:bookmarkEnd w:id="86"/>
-    <w:bookmarkStart w:id="88" w:name="ref-Harris2018"/>
+      <w:r>
+        <w:t xml:space="preserve"> </w:t>
+      </w:r>
+      <w:hyperlink r:id="rId86">
+        <w:r>
+          <w:rPr>
+            <w:rStyle w:val="Hyperlink"/>
+          </w:rPr>
+          <w:t xml:space="preserve">https://doi.org/10.1177/2515245918771329</w:t>
+        </w:r>
+      </w:hyperlink>
+    </w:p>
+    <w:bookmarkEnd w:id="87"/>
+    <w:bookmarkStart w:id="89" w:name="ref-Harris2018"/>
     <w:p>
       <w:pPr>
         <w:pStyle w:val="Bibliography"/>
@@ -5176,7 +5013,6 @@
       </w:r>
       <w:r>
         <w:rPr>
-          <w:iCs/>
           <w:i/>
         </w:rPr>
         <w:t xml:space="preserve">European Journal of Sport Science</w:t>
@@ -5189,7 +5025,6 @@
       </w:r>
       <w:r>
         <w:rPr>
-          <w:iCs/>
           <w:i/>
         </w:rPr>
         <w:t xml:space="preserve">19</w:t>
@@ -5200,7 +5035,7 @@
       <w:r>
         <w:t xml:space="preserve"> </w:t>
       </w:r>
-      <w:hyperlink r:id="rId87">
+      <w:hyperlink r:id="rId88">
         <w:r>
           <w:rPr>
             <w:rStyle w:val="Hyperlink"/>
@@ -5209,8 +5044,8 @@
         </w:r>
       </w:hyperlink>
     </w:p>
-    <w:bookmarkEnd w:id="88"/>
-    <w:bookmarkStart w:id="90" w:name="ref-head_extent_2015"/>
+    <w:bookmarkEnd w:id="89"/>
+    <w:bookmarkStart w:id="91" w:name="ref-head_extent_2015"/>
     <w:p>
       <w:pPr>
         <w:pStyle w:val="Bibliography"/>
@@ -5223,7 +5058,6 @@
       </w:r>
       <w:r>
         <w:rPr>
-          <w:iCs/>
           <w:i/>
         </w:rPr>
         <w:t xml:space="preserve">PLOS Biology</w:t>
@@ -5236,7 +5070,6 @@
       </w:r>
       <w:r>
         <w:rPr>
-          <w:iCs/>
           <w:i/>
         </w:rPr>
         <w:t xml:space="preserve">13</w:t>
@@ -5247,7 +5080,7 @@
       <w:r>
         <w:t xml:space="preserve"> </w:t>
       </w:r>
-      <w:hyperlink r:id="rId89">
+      <w:hyperlink r:id="rId90">
         <w:r>
           <w:rPr>
             <w:rStyle w:val="Hyperlink"/>
@@ -5256,8 +5089,8 @@
         </w:r>
       </w:hyperlink>
     </w:p>
-    <w:bookmarkEnd w:id="90"/>
-    <w:bookmarkStart w:id="92" w:name="ref-Huston2019"/>
+    <w:bookmarkEnd w:id="91"/>
+    <w:bookmarkStart w:id="93" w:name="ref-Huston2019"/>
     <w:p>
       <w:pPr>
         <w:pStyle w:val="Bibliography"/>
@@ -5270,7 +5103,6 @@
       </w:r>
       <w:r>
         <w:rPr>
-          <w:iCs/>
           <w:i/>
         </w:rPr>
         <w:t xml:space="preserve">Canada Communicable Disease Report</w:t>
@@ -5283,7 +5115,6 @@
       </w:r>
       <w:r>
         <w:rPr>
-          <w:iCs/>
           <w:i/>
         </w:rPr>
         <w:t xml:space="preserve">45</w:t>
@@ -5294,7 +5125,7 @@
       <w:r>
         <w:t xml:space="preserve"> </w:t>
       </w:r>
-      <w:hyperlink r:id="rId91">
+      <w:hyperlink r:id="rId92">
         <w:r>
           <w:rPr>
             <w:rStyle w:val="Hyperlink"/>
@@ -5303,8 +5134,8 @@
         </w:r>
       </w:hyperlink>
     </w:p>
-    <w:bookmarkEnd w:id="92"/>
-    <w:bookmarkStart w:id="94" w:name="ref-ioannidis_why_2005"/>
+    <w:bookmarkEnd w:id="93"/>
+    <w:bookmarkStart w:id="95" w:name="ref-ioannidis_why_2005"/>
     <w:p>
       <w:pPr>
         <w:pStyle w:val="Bibliography"/>
@@ -5317,7 +5148,6 @@
       </w:r>
       <w:r>
         <w:rPr>
-          <w:iCs/>
           <w:i/>
         </w:rPr>
         <w:t xml:space="preserve">PLOS Medicine</w:t>
@@ -5330,7 +5160,6 @@
       </w:r>
       <w:r>
         <w:rPr>
-          <w:iCs/>
           <w:i/>
         </w:rPr>
         <w:t xml:space="preserve">2</w:t>
@@ -5341,7 +5170,7 @@
       <w:r>
         <w:t xml:space="preserve"> </w:t>
       </w:r>
-      <w:hyperlink r:id="rId93">
+      <w:hyperlink r:id="rId94">
         <w:r>
           <w:rPr>
             <w:rStyle w:val="Hyperlink"/>
@@ -5350,8 +5179,8 @@
         </w:r>
       </w:hyperlink>
     </w:p>
-    <w:bookmarkEnd w:id="94"/>
-    <w:bookmarkStart w:id="96" w:name="ref-John_Loewenstein_Prelec_2012"/>
+    <w:bookmarkEnd w:id="95"/>
+    <w:bookmarkStart w:id="97" w:name="ref-John_Loewenstein_Prelec_2012"/>
     <w:p>
       <w:pPr>
         <w:pStyle w:val="Bibliography"/>
@@ -5364,7 +5193,6 @@
       </w:r>
       <w:r>
         <w:rPr>
-          <w:iCs/>
           <w:i/>
         </w:rPr>
         <w:t xml:space="preserve">Psychological Science</w:t>
@@ -5377,7 +5205,6 @@
       </w:r>
       <w:r>
         <w:rPr>
-          <w:iCs/>
           <w:i/>
         </w:rPr>
         <w:t xml:space="preserve">23</w:t>
@@ -5388,7 +5215,7 @@
       <w:r>
         <w:t xml:space="preserve"> </w:t>
       </w:r>
-      <w:hyperlink r:id="rId95">
+      <w:hyperlink r:id="rId96">
         <w:r>
           <w:rPr>
             <w:rStyle w:val="Hyperlink"/>
@@ -5397,8 +5224,8 @@
         </w:r>
       </w:hyperlink>
     </w:p>
-    <w:bookmarkEnd w:id="96"/>
-    <w:bookmarkStart w:id="98" w:name="ref-Kharabian_Genon_2019"/>
+    <w:bookmarkEnd w:id="97"/>
+    <w:bookmarkStart w:id="99" w:name="ref-Kharabian_Genon_2019"/>
     <w:p>
       <w:pPr>
         <w:pStyle w:val="Bibliography"/>
@@ -5411,7 +5238,6 @@
       </w:r>
       <w:r>
         <w:rPr>
-          <w:iCs/>
           <w:i/>
         </w:rPr>
         <w:t xml:space="preserve">eLife</w:t>
@@ -5424,7 +5250,6 @@
       </w:r>
       <w:r>
         <w:rPr>
-          <w:iCs/>
           <w:i/>
         </w:rPr>
         <w:t xml:space="preserve">8</w:t>
@@ -5435,7 +5260,7 @@
       <w:r>
         <w:t xml:space="preserve"> </w:t>
       </w:r>
-      <w:hyperlink r:id="rId97">
+      <w:hyperlink r:id="rId98">
         <w:r>
           <w:rPr>
             <w:rStyle w:val="Hyperlink"/>
@@ -5444,8 +5269,8 @@
         </w:r>
       </w:hyperlink>
     </w:p>
-    <w:bookmarkEnd w:id="98"/>
-    <w:bookmarkStart w:id="100" w:name="ref-KrleaJeri2009"/>
+    <w:bookmarkEnd w:id="99"/>
+    <w:bookmarkStart w:id="101" w:name="ref-KrleaJeri2009"/>
     <w:p>
       <w:pPr>
         <w:pStyle w:val="Bibliography"/>
@@ -5458,7 +5283,6 @@
       </w:r>
       <w:r>
         <w:rPr>
-          <w:iCs/>
           <w:i/>
         </w:rPr>
         <w:t xml:space="preserve">Croatian Medical Journal</w:t>
@@ -5471,7 +5295,6 @@
       </w:r>
       <w:r>
         <w:rPr>
-          <w:iCs/>
           <w:i/>
         </w:rPr>
         <w:t xml:space="preserve">50</w:t>
@@ -5482,7 +5305,7 @@
       <w:r>
         <w:t xml:space="preserve"> </w:t>
       </w:r>
-      <w:hyperlink r:id="rId99">
+      <w:hyperlink r:id="rId100">
         <w:r>
           <w:rPr>
             <w:rStyle w:val="Hyperlink"/>
@@ -5491,8 +5314,8 @@
         </w:r>
       </w:hyperlink>
     </w:p>
-    <w:bookmarkEnd w:id="100"/>
-    <w:bookmarkStart w:id="102" w:name="ref-Lakens2021pvalue"/>
+    <w:bookmarkEnd w:id="101"/>
+    <w:bookmarkStart w:id="103" w:name="ref-Lakens2021pvalue"/>
     <w:p>
       <w:pPr>
         <w:pStyle w:val="Bibliography"/>
@@ -5505,7 +5328,6 @@
       </w:r>
       <w:r>
         <w:rPr>
-          <w:iCs/>
           <w:i/>
         </w:rPr>
         <w:t xml:space="preserve">Perspectives on Psychological Science</w:t>
@@ -5518,7 +5340,6 @@
       </w:r>
       <w:r>
         <w:rPr>
-          <w:iCs/>
           <w:i/>
         </w:rPr>
         <w:t xml:space="preserve">16</w:t>
@@ -5529,7 +5350,7 @@
       <w:r>
         <w:t xml:space="preserve"> </w:t>
       </w:r>
-      <w:hyperlink r:id="rId101">
+      <w:hyperlink r:id="rId102">
         <w:r>
           <w:rPr>
             <w:rStyle w:val="Hyperlink"/>
@@ -5538,8 +5359,8 @@
         </w:r>
       </w:hyperlink>
     </w:p>
-    <w:bookmarkEnd w:id="102"/>
-    <w:bookmarkStart w:id="103" w:name="ref-mcshane2019abandon"/>
+    <w:bookmarkEnd w:id="103"/>
+    <w:bookmarkStart w:id="105" w:name="ref-mcshane2019abandon"/>
     <w:p>
       <w:pPr>
         <w:pStyle w:val="Bibliography"/>
@@ -5552,7 +5373,6 @@
       </w:r>
       <w:r>
         <w:rPr>
-          <w:iCs/>
           <w:i/>
         </w:rPr>
         <w:t xml:space="preserve">The American Statistician</w:t>
@@ -5565,7 +5385,6 @@
       </w:r>
       <w:r>
         <w:rPr>
-          <w:iCs/>
           <w:i/>
         </w:rPr>
         <w:t xml:space="preserve">73</w:t>
@@ -5573,9 +5392,20 @@
       <w:r>
         <w:t xml:space="preserve">(sup1), 235–245.</w:t>
       </w:r>
-    </w:p>
-    <w:bookmarkEnd w:id="103"/>
-    <w:bookmarkStart w:id="105" w:name="ref-munafo_manifesto_2017"/>
+      <w:r>
+        <w:t xml:space="preserve"> </w:t>
+      </w:r>
+      <w:hyperlink r:id="rId104">
+        <w:r>
+          <w:rPr>
+            <w:rStyle w:val="Hyperlink"/>
+          </w:rPr>
+          <w:t xml:space="preserve">https://doi.org/10.1080/00031305.2018.1527253</w:t>
+        </w:r>
+      </w:hyperlink>
+    </w:p>
+    <w:bookmarkEnd w:id="105"/>
+    <w:bookmarkStart w:id="107" w:name="ref-munafo_manifesto_2017"/>
     <w:p>
       <w:pPr>
         <w:pStyle w:val="Bibliography"/>
@@ -5588,7 +5418,6 @@
       </w:r>
       <w:r>
         <w:rPr>
-          <w:iCs/>
           <w:i/>
         </w:rPr>
         <w:t xml:space="preserve">Nature Human Behaviour</w:t>
@@ -5601,7 +5430,6 @@
       </w:r>
       <w:r>
         <w:rPr>
-          <w:iCs/>
           <w:i/>
         </w:rPr>
         <w:t xml:space="preserve">1</w:t>
@@ -5612,7 +5440,7 @@
       <w:r>
         <w:t xml:space="preserve"> </w:t>
       </w:r>
-      <w:hyperlink r:id="rId104">
+      <w:hyperlink r:id="rId106">
         <w:r>
           <w:rPr>
             <w:rStyle w:val="Hyperlink"/>
@@ -5621,21 +5449,20 @@
         </w:r>
       </w:hyperlink>
     </w:p>
-    <w:bookmarkEnd w:id="105"/>
-    <w:bookmarkStart w:id="107" w:name="ref-Nosek_Errington_2017"/>
+    <w:bookmarkEnd w:id="107"/>
+    <w:bookmarkStart w:id="109" w:name="ref-Nosek_Errington_2017"/>
     <w:p>
       <w:pPr>
         <w:pStyle w:val="Bibliography"/>
       </w:pPr>
       <w:r>
-        <w:t xml:space="preserve">Nosek, Brian A., &amp; Errington, T. M. (2017). Making sense of replications.</w:t>
-      </w:r>
-      <w:r>
-        <w:t xml:space="preserve"> </w:t>
-      </w:r>
-      <w:r>
-        <w:rPr>
-          <w:iCs/>
+        <w:t xml:space="preserve">Nosek, B. A., &amp; Errington, T. M. (2017). Making sense of replications.</w:t>
+      </w:r>
+      <w:r>
+        <w:t xml:space="preserve"> </w:t>
+      </w:r>
+      <w:r>
+        <w:rPr>
           <w:i/>
         </w:rPr>
         <w:t xml:space="preserve">eLife</w:t>
@@ -5648,7 +5475,6 @@
       </w:r>
       <w:r>
         <w:rPr>
-          <w:iCs/>
           <w:i/>
         </w:rPr>
         <w:t xml:space="preserve">6</w:t>
@@ -5659,7 +5485,7 @@
       <w:r>
         <w:t xml:space="preserve"> </w:t>
       </w:r>
-      <w:hyperlink r:id="rId106">
+      <w:hyperlink r:id="rId108">
         <w:r>
           <w:rPr>
             <w:rStyle w:val="Hyperlink"/>
@@ -5668,32 +5494,34 @@
         </w:r>
       </w:hyperlink>
     </w:p>
-    <w:bookmarkEnd w:id="107"/>
-    <w:bookmarkStart w:id="109" w:name="ref-NosekErrington2019"/>
+    <w:bookmarkEnd w:id="109"/>
+    <w:bookmarkStart w:id="111" w:name="ref-NosekErrington2019"/>
     <w:p>
       <w:pPr>
         <w:pStyle w:val="Bibliography"/>
       </w:pPr>
       <w:r>
-        <w:t xml:space="preserve">Nosek, Brian A., &amp; Errington, T. M. (2019).</w:t>
-      </w:r>
-      <w:r>
-        <w:t xml:space="preserve"> </w:t>
-      </w:r>
-      <w:r>
-        <w:rPr>
-          <w:iCs/>
+        <w:t xml:space="preserve">Nosek, B. A., &amp; Errington, T. M. (2019).</w:t>
+      </w:r>
+      <w:r>
+        <w:t xml:space="preserve"> </w:t>
+      </w:r>
+      <w:r>
+        <w:rPr>
           <w:i/>
         </w:rPr>
         <w:t xml:space="preserve">What is replication?</w:t>
       </w:r>
       <w:r>
-        <w:t xml:space="preserve"> Center for Open Science.</w:t>
-      </w:r>
-      <w:r>
-        <w:t xml:space="preserve"> </w:t>
-      </w:r>
-      <w:hyperlink r:id="rId108">
+        <w:t xml:space="preserve"> </w:t>
+      </w:r>
+      <w:r>
+        <w:t xml:space="preserve">Center for Open Science.</w:t>
+      </w:r>
+      <w:r>
+        <w:t xml:space="preserve"> </w:t>
+      </w:r>
+      <w:hyperlink r:id="rId110">
         <w:r>
           <w:rPr>
             <w:rStyle w:val="Hyperlink"/>
@@ -5702,8 +5530,8 @@
         </w:r>
       </w:hyperlink>
     </w:p>
-    <w:bookmarkEnd w:id="109"/>
-    <w:bookmarkStart w:id="111" w:name="ref-Prinz_Schlange_Asadullah_2011"/>
+    <w:bookmarkEnd w:id="111"/>
+    <w:bookmarkStart w:id="113" w:name="ref-Prinz_Schlange_Asadullah_2011"/>
     <w:p>
       <w:pPr>
         <w:pStyle w:val="Bibliography"/>
@@ -5716,7 +5544,6 @@
       </w:r>
       <w:r>
         <w:rPr>
-          <w:iCs/>
           <w:i/>
         </w:rPr>
         <w:t xml:space="preserve">Nature Reviews Drug Discovery</w:t>
@@ -5729,7 +5556,6 @@
       </w:r>
       <w:r>
         <w:rPr>
-          <w:iCs/>
           <w:i/>
         </w:rPr>
         <w:t xml:space="preserve">10</w:t>
@@ -5740,7 +5566,7 @@
       <w:r>
         <w:t xml:space="preserve"> </w:t>
       </w:r>
-      <w:hyperlink r:id="rId110">
+      <w:hyperlink r:id="rId112">
         <w:r>
           <w:rPr>
             <w:rStyle w:val="Hyperlink"/>
@@ -5749,8 +5575,8 @@
         </w:r>
       </w:hyperlink>
     </w:p>
-    <w:bookmarkEnd w:id="111"/>
-    <w:bookmarkStart w:id="112" w:name="ref-rafi2020semantic"/>
+    <w:bookmarkEnd w:id="113"/>
+    <w:bookmarkStart w:id="115" w:name="ref-rafi2020semantic"/>
     <w:p>
       <w:pPr>
         <w:pStyle w:val="Bibliography"/>
@@ -5763,7 +5589,6 @@
       </w:r>
       <w:r>
         <w:rPr>
-          <w:iCs/>
           <w:i/>
         </w:rPr>
         <w:t xml:space="preserve">BMC Medical Research Methodology</w:t>
@@ -5776,7 +5601,6 @@
       </w:r>
       <w:r>
         <w:rPr>
-          <w:iCs/>
           <w:i/>
         </w:rPr>
         <w:t xml:space="preserve">20</w:t>
@@ -5784,9 +5608,20 @@
       <w:r>
         <w:t xml:space="preserve">(1), 1–13.</w:t>
       </w:r>
-    </w:p>
-    <w:bookmarkEnd w:id="112"/>
-    <w:bookmarkStart w:id="114" w:name="ref-chanock_2007"/>
+      <w:r>
+        <w:t xml:space="preserve"> </w:t>
+      </w:r>
+      <w:hyperlink r:id="rId114">
+        <w:r>
+          <w:rPr>
+            <w:rStyle w:val="Hyperlink"/>
+          </w:rPr>
+          <w:t xml:space="preserve">https://doi.org/10.1186/s12874-020-01105-9</w:t>
+        </w:r>
+      </w:hyperlink>
+    </w:p>
+    <w:bookmarkEnd w:id="115"/>
+    <w:bookmarkStart w:id="117" w:name="ref-chanock_2007"/>
     <w:p>
       <w:pPr>
         <w:pStyle w:val="Bibliography"/>
@@ -5799,7 +5634,6 @@
       </w:r>
       <w:r>
         <w:rPr>
-          <w:iCs/>
           <w:i/>
         </w:rPr>
         <w:t xml:space="preserve">Nature</w:t>
@@ -5812,7 +5646,6 @@
       </w:r>
       <w:r>
         <w:rPr>
-          <w:iCs/>
           <w:i/>
         </w:rPr>
         <w:t xml:space="preserve">447</w:t>
@@ -5823,7 +5656,7 @@
       <w:r>
         <w:t xml:space="preserve"> </w:t>
       </w:r>
-      <w:hyperlink r:id="rId113">
+      <w:hyperlink r:id="rId116">
         <w:r>
           <w:rPr>
             <w:rStyle w:val="Hyperlink"/>
@@ -5832,32 +5665,31 @@
         </w:r>
       </w:hyperlink>
     </w:p>
-    <w:bookmarkEnd w:id="114"/>
-    <w:bookmarkStart w:id="116" w:name="ref-Sainani_2020"/>
+    <w:bookmarkEnd w:id="117"/>
+    <w:bookmarkStart w:id="119" w:name="ref-Sainani_2020"/>
     <w:p>
       <w:pPr>
         <w:pStyle w:val="Bibliography"/>
       </w:pPr>
       <w:r>
-        <w:t xml:space="preserve">Sainani, Kristin L., Borg, D. N., Caldwell, A. R., Butson, M. L., Tenan, M. S., Vickers, A. J., Vigotsky, A. D., Warmenhoven, J., Nguyen, R., Lohse, K. R., &amp; al., et. (2020). Call to increase statistical collaboration in sports science, sport and exercise medicine and sports physiotherapy.</w:t>
-      </w:r>
-      <w:r>
-        <w:t xml:space="preserve"> </w:t>
-      </w:r>
-      <w:r>
-        <w:rPr>
-          <w:iCs/>
+        <w:t xml:space="preserve">Sainani, K. L., Borg, D. N., Caldwell, A. R., Butson, M. L., Tenan, M. S., Vickers, A. J., Vigotsky, A. D., Warmenhoven, J., Nguyen, R., Lohse, K. R., &amp; al. (2020). Call to increase statistical collaboration in sports science, sport and exercise medicine and sports physiotherapy.</w:t>
+      </w:r>
+      <w:r>
+        <w:t xml:space="preserve"> </w:t>
+      </w:r>
+      <w:r>
+        <w:rPr>
           <w:i/>
         </w:rPr>
         <w:t xml:space="preserve">British Journal of Sports Medicine</w:t>
       </w:r>
       <w:r>
-        <w:t xml:space="preserve">, bjsports-2020-102607.</w:t>
-      </w:r>
-      <w:r>
-        <w:t xml:space="preserve"> </w:t>
-      </w:r>
-      <w:hyperlink r:id="rId115">
+        <w:t xml:space="preserve">, bjsports–2020–102607.</w:t>
+      </w:r>
+      <w:r>
+        <w:t xml:space="preserve"> </w:t>
+      </w:r>
+      <w:hyperlink r:id="rId118">
         <w:r>
           <w:rPr>
             <w:rStyle w:val="Hyperlink"/>
@@ -5866,21 +5698,20 @@
         </w:r>
       </w:hyperlink>
     </w:p>
-    <w:bookmarkEnd w:id="116"/>
-    <w:bookmarkStart w:id="118" w:name="ref-Sainani_Lohse_Jones_Vickers_2019"/>
+    <w:bookmarkEnd w:id="119"/>
+    <w:bookmarkStart w:id="121" w:name="ref-Sainani_Lohse_Jones_Vickers_2019"/>
     <w:p>
       <w:pPr>
         <w:pStyle w:val="Bibliography"/>
       </w:pPr>
       <w:r>
-        <w:t xml:space="preserve">Sainani, Kristin L., Lohse, K. R., Jones, P. R., &amp; Vickers, A. (2019). Magnitude‐based inference is not bayesian and is not a valid method of inference.</w:t>
-      </w:r>
-      <w:r>
-        <w:t xml:space="preserve"> </w:t>
-      </w:r>
-      <w:r>
-        <w:rPr>
-          <w:iCs/>
+        <w:t xml:space="preserve">Sainani, K. L., Lohse, K. R., Jones, P. R., &amp; Vickers, A. (2019). Magnitude‐based inference is not bayesian and is not a valid method of inference.</w:t>
+      </w:r>
+      <w:r>
+        <w:t xml:space="preserve"> </w:t>
+      </w:r>
+      <w:r>
+        <w:rPr>
           <w:i/>
         </w:rPr>
         <w:t xml:space="preserve">Scandinavian Journal of Medicine &amp; Science in Sports</w:t>
@@ -5893,7 +5724,6 @@
       </w:r>
       <w:r>
         <w:rPr>
-          <w:iCs/>
           <w:i/>
         </w:rPr>
         <w:t xml:space="preserve">29</w:t>
@@ -5904,7 +5734,7 @@
       <w:r>
         <w:t xml:space="preserve"> </w:t>
       </w:r>
-      <w:hyperlink r:id="rId117">
+      <w:hyperlink r:id="rId120">
         <w:r>
           <w:rPr>
             <w:rStyle w:val="Hyperlink"/>
@@ -5913,42 +5743,53 @@
         </w:r>
       </w:hyperlink>
     </w:p>
-    <w:bookmarkEnd w:id="118"/>
-    <w:bookmarkStart w:id="120" w:name="ref-scheel_excess_2020"/>
+    <w:bookmarkEnd w:id="121"/>
+    <w:bookmarkStart w:id="123" w:name="ref-scheel_excess_2020"/>
     <w:p>
       <w:pPr>
         <w:pStyle w:val="Bibliography"/>
       </w:pPr>
       <w:r>
-        <w:t xml:space="preserve">Scheel, A. M., Schijen, M., &amp; Lakens, D. (2020). An excess of positive results: Comparing the standard psychology literature with registered reports.</w:t>
-      </w:r>
-      <w:r>
-        <w:t xml:space="preserve"> </w:t>
-      </w:r>
-      <w:r>
-        <w:rPr>
-          <w:iCs/>
-          <w:i/>
-        </w:rPr>
-        <w:t xml:space="preserve">PsyArXiv</w:t>
-      </w:r>
-      <w:r>
-        <w:t xml:space="preserve">.</w:t>
-      </w:r>
-      <w:r>
-        <w:t xml:space="preserve"> </w:t>
-      </w:r>
-      <w:hyperlink r:id="rId119">
+        <w:t xml:space="preserve">Scheel, A. M., Schijen, M. R. M. J., &amp; Lakens, D. (2021). An excess of positive results: Comparing the standard psychology literature with registered reports.</w:t>
+      </w:r>
+      <w:r>
+        <w:t xml:space="preserve"> </w:t>
+      </w:r>
+      <w:r>
+        <w:rPr>
+          <w:i/>
+        </w:rPr>
+        <w:t xml:space="preserve">Advances in Methods and Practices in Psychological Science</w:t>
+      </w:r>
+      <w:r>
+        <w:t xml:space="preserve">,</w:t>
+      </w:r>
+      <w:r>
+        <w:t xml:space="preserve"> </w:t>
+      </w:r>
+      <w:r>
+        <w:rPr>
+          <w:i/>
+        </w:rPr>
+        <w:t xml:space="preserve">4</w:t>
+      </w:r>
+      <w:r>
+        <w:t xml:space="preserve">(2), 251524592110074.</w:t>
+      </w:r>
+      <w:r>
+        <w:t xml:space="preserve"> </w:t>
+      </w:r>
+      <w:hyperlink r:id="rId122">
         <w:r>
           <w:rPr>
             <w:rStyle w:val="Hyperlink"/>
           </w:rPr>
-          <w:t xml:space="preserve">https://doi.org/10.31234/osf.io/p6e9c</w:t>
+          <w:t xml:space="preserve">https://doi.org/10.1177/25152459211007467</w:t>
         </w:r>
       </w:hyperlink>
     </w:p>
-    <w:bookmarkEnd w:id="120"/>
-    <w:bookmarkStart w:id="122" w:name="ref-Scheel2020"/>
+    <w:bookmarkEnd w:id="123"/>
+    <w:bookmarkStart w:id="125" w:name="ref-Scheel2020"/>
     <w:p>
       <w:pPr>
         <w:pStyle w:val="Bibliography"/>
@@ -5961,7 +5802,6 @@
       </w:r>
       <w:r>
         <w:rPr>
-          <w:iCs/>
           <w:i/>
         </w:rPr>
         <w:t xml:space="preserve">Perspectives on Psychological Science</w:t>
@@ -5974,7 +5814,6 @@
       </w:r>
       <w:r>
         <w:rPr>
-          <w:iCs/>
           <w:i/>
         </w:rPr>
         <w:t xml:space="preserve">16</w:t>
@@ -5985,7 +5824,7 @@
       <w:r>
         <w:t xml:space="preserve"> </w:t>
       </w:r>
-      <w:hyperlink r:id="rId121">
+      <w:hyperlink r:id="rId124">
         <w:r>
           <w:rPr>
             <w:rStyle w:val="Hyperlink"/>
@@ -5994,8 +5833,8 @@
         </w:r>
       </w:hyperlink>
     </w:p>
-    <w:bookmarkEnd w:id="122"/>
-    <w:bookmarkStart w:id="124" w:name="ref-ManyAnalysts2018"/>
+    <w:bookmarkEnd w:id="125"/>
+    <w:bookmarkStart w:id="127" w:name="ref-ManyAnalysts2018"/>
     <w:p>
       <w:pPr>
         <w:pStyle w:val="Bibliography"/>
@@ -6008,7 +5847,6 @@
       </w:r>
       <w:r>
         <w:rPr>
-          <w:iCs/>
           <w:i/>
         </w:rPr>
         <w:t xml:space="preserve">Advances in Methods and Practices in Psychological Science</w:t>
@@ -6021,7 +5859,6 @@
       </w:r>
       <w:r>
         <w:rPr>
-          <w:iCs/>
           <w:i/>
         </w:rPr>
         <w:t xml:space="preserve">1</w:t>
@@ -6032,7 +5869,7 @@
       <w:r>
         <w:t xml:space="preserve"> </w:t>
       </w:r>
-      <w:hyperlink r:id="rId123">
+      <w:hyperlink r:id="rId126">
         <w:r>
           <w:rPr>
             <w:rStyle w:val="Hyperlink"/>
@@ -6041,8 +5878,8 @@
         </w:r>
       </w:hyperlink>
     </w:p>
-    <w:bookmarkEnd w:id="124"/>
-    <w:bookmarkStart w:id="126" w:name="ref-simmons_false-positive_2011"/>
+    <w:bookmarkEnd w:id="127"/>
+    <w:bookmarkStart w:id="129" w:name="ref-simmons_false-positive_2011"/>
     <w:p>
       <w:pPr>
         <w:pStyle w:val="Bibliography"/>
@@ -6055,7 +5892,6 @@
       </w:r>
       <w:r>
         <w:rPr>
-          <w:iCs/>
           <w:i/>
         </w:rPr>
         <w:t xml:space="preserve">Psychological Science</w:t>
@@ -6068,7 +5904,6 @@
       </w:r>
       <w:r>
         <w:rPr>
-          <w:iCs/>
           <w:i/>
         </w:rPr>
         <w:t xml:space="preserve">22</w:t>
@@ -6079,7 +5914,7 @@
       <w:r>
         <w:t xml:space="preserve"> </w:t>
       </w:r>
-      <w:hyperlink r:id="rId125">
+      <w:hyperlink r:id="rId128">
         <w:r>
           <w:rPr>
             <w:rStyle w:val="Hyperlink"/>
@@ -6088,8 +5923,8 @@
         </w:r>
       </w:hyperlink>
     </w:p>
-    <w:bookmarkEnd w:id="126"/>
-    <w:bookmarkStart w:id="128" w:name="ref-Singh2021"/>
+    <w:bookmarkEnd w:id="129"/>
+    <w:bookmarkStart w:id="131" w:name="ref-Singh2021"/>
     <w:p>
       <w:pPr>
         <w:pStyle w:val="Bibliography"/>
@@ -6102,24 +5937,9 @@
       </w:r>
       <w:r>
         <w:rPr>
-          <w:iCs/>
-          <w:i/>
-        </w:rPr>
-        <w:t xml:space="preserve">Outcome reporting bias in exercise oncology trials (</w:t>
-      </w:r>
-      <w:r>
-        <w:rPr>
-          <w:iCs/>
-          <w:i/>
-        </w:rPr>
-        <w:t xml:space="preserve">OREO</w:t>
-      </w:r>
-      <w:r>
-        <w:rPr>
-          <w:iCs/>
-          <w:i/>
-        </w:rPr>
-        <w:t xml:space="preserve">): A cross-sectional study</w:t>
+          <w:i/>
+        </w:rPr>
+        <w:t xml:space="preserve">Outcome reporting bias in exercise oncology trials (OREO): A cross-sectional study</w:t>
       </w:r>
       <w:r>
         <w:t xml:space="preserve">.</w:t>
@@ -6127,7 +5947,7 @@
       <w:r>
         <w:t xml:space="preserve"> </w:t>
       </w:r>
-      <w:hyperlink r:id="rId127">
+      <w:hyperlink r:id="rId130">
         <w:r>
           <w:rPr>
             <w:rStyle w:val="Hyperlink"/>
@@ -6136,8 +5956,8 @@
         </w:r>
       </w:hyperlink>
     </w:p>
-    <w:bookmarkEnd w:id="128"/>
-    <w:bookmarkStart w:id="130" w:name="ref-Tamminen_Poucher_2018"/>
+    <w:bookmarkEnd w:id="131"/>
+    <w:bookmarkStart w:id="133" w:name="ref-Tamminen_Poucher_2018"/>
     <w:p>
       <w:pPr>
         <w:pStyle w:val="Bibliography"/>
@@ -6150,7 +5970,6 @@
       </w:r>
       <w:r>
         <w:rPr>
-          <w:iCs/>
           <w:i/>
         </w:rPr>
         <w:t xml:space="preserve">Psychology of Sport and Exercise</w:t>
@@ -6163,7 +5982,6 @@
       </w:r>
       <w:r>
         <w:rPr>
-          <w:iCs/>
           <w:i/>
         </w:rPr>
         <w:t xml:space="preserve">36</w:t>
@@ -6174,7 +5992,7 @@
       <w:r>
         <w:t xml:space="preserve"> </w:t>
       </w:r>
-      <w:hyperlink r:id="rId129">
+      <w:hyperlink r:id="rId132">
         <w:r>
           <w:rPr>
             <w:rStyle w:val="Hyperlink"/>
@@ -6183,8 +6001,8 @@
         </w:r>
       </w:hyperlink>
     </w:p>
-    <w:bookmarkEnd w:id="130"/>
-    <w:bookmarkStart w:id="132" w:name="ref-Turner_Paul_Miller_Barbey_2018"/>
+    <w:bookmarkEnd w:id="133"/>
+    <w:bookmarkStart w:id="135" w:name="ref-Turner_Paul_Miller_Barbey_2018"/>
     <w:p>
       <w:pPr>
         <w:pStyle w:val="Bibliography"/>
@@ -6197,7 +6015,6 @@
       </w:r>
       <w:r>
         <w:rPr>
-          <w:iCs/>
           <w:i/>
         </w:rPr>
         <w:t xml:space="preserve">Communications Biology</w:t>
@@ -6210,7 +6027,6 @@
       </w:r>
       <w:r>
         <w:rPr>
-          <w:iCs/>
           <w:i/>
         </w:rPr>
         <w:t xml:space="preserve">1</w:t>
@@ -6221,7 +6037,7 @@
       <w:r>
         <w:t xml:space="preserve"> </w:t>
       </w:r>
-      <w:hyperlink r:id="rId131">
+      <w:hyperlink r:id="rId134">
         <w:r>
           <w:rPr>
             <w:rStyle w:val="Hyperlink"/>
@@ -6230,8 +6046,8 @@
         </w:r>
       </w:hyperlink>
     </w:p>
-    <w:bookmarkEnd w:id="132"/>
-    <w:bookmarkStart w:id="134" w:name="X0566c876eeb2f915503d590b1162891d135713f"/>
+    <w:bookmarkEnd w:id="135"/>
+    <w:bookmarkStart w:id="137" w:name="X0566c876eeb2f915503d590b1162891d135713f"/>
     <w:p>
       <w:pPr>
         <w:pStyle w:val="Bibliography"/>
@@ -6244,18 +6060,20 @@
       </w:r>
       <w:r>
         <w:rPr>
-          <w:iCs/>
           <w:i/>
         </w:rPr>
         <w:t xml:space="preserve">Improbable data patterns in the work of barbalho et al.</w:t>
       </w:r>
       <w:r>
-        <w:t xml:space="preserve"> SportRxiv.</w:t>
-      </w:r>
-      <w:r>
-        <w:t xml:space="preserve"> </w:t>
-      </w:r>
-      <w:hyperlink r:id="rId133">
+        <w:t xml:space="preserve"> </w:t>
+      </w:r>
+      <w:r>
+        <w:t xml:space="preserve">SportRxiv.</w:t>
+      </w:r>
+      <w:r>
+        <w:t xml:space="preserve"> </w:t>
+      </w:r>
+      <w:hyperlink r:id="rId136">
         <w:r>
           <w:rPr>
             <w:rStyle w:val="Hyperlink"/>
@@ -6264,32 +6082,44 @@
         </w:r>
       </w:hyperlink>
     </w:p>
-    <w:bookmarkEnd w:id="134"/>
-    <w:bookmarkStart w:id="135" w:name="ref-wasserstein2016asa"/>
+    <w:bookmarkEnd w:id="137"/>
+    <w:bookmarkStart w:id="139" w:name="ref-wasserstein2016asa"/>
     <w:p>
       <w:pPr>
         <w:pStyle w:val="Bibliography"/>
       </w:pPr>
       <w:r>
-        <w:t xml:space="preserve">Wasserstein, R. L., &amp; Lazar, N. A. (2016).</w:t>
-      </w:r>
-      <w:r>
-        <w:t xml:space="preserve"> </w:t>
-      </w:r>
-      <w:r>
-        <w:rPr>
-          <w:iCs/>
-          <w:i/>
-        </w:rPr>
-        <w:t xml:space="preserve">The ASA statement on p-values: Context, process, and purpose</w:t>
-      </w:r>
-      <w:r>
-        <w:t xml:space="preserve">. Taylor &amp; Francis.</w:t>
-      </w:r>
-    </w:p>
-    <w:bookmarkEnd w:id="135"/>
-    <w:bookmarkEnd w:id="136"/>
-    <w:bookmarkEnd w:id="137"/>
+        <w:t xml:space="preserve">Wasserstein, R. L., &amp; Lazar, N. A. (2016). The ASA statement on p-values: Context, process, and purpose. In</w:t>
+      </w:r>
+      <w:r>
+        <w:t xml:space="preserve"> </w:t>
+      </w:r>
+      <w:r>
+        <w:rPr>
+          <w:i/>
+        </w:rPr>
+        <w:t xml:space="preserve">The American Statistician</w:t>
+      </w:r>
+      <w:r>
+        <w:t xml:space="preserve"> </w:t>
+      </w:r>
+      <w:r>
+        <w:t xml:space="preserve">(Nos. 2; Vol. 70, pp. 129–133). Informa UK Limited.</w:t>
+      </w:r>
+      <w:r>
+        <w:t xml:space="preserve"> </w:t>
+      </w:r>
+      <w:hyperlink r:id="rId138">
+        <w:r>
+          <w:rPr>
+            <w:rStyle w:val="Hyperlink"/>
+          </w:rPr>
+          <w:t xml:space="preserve">https://doi.org/10.1080/00031305.2016.1154108</w:t>
+        </w:r>
+      </w:hyperlink>
+    </w:p>
+    <w:bookmarkEnd w:id="139"/>
+    <w:bookmarkEnd w:id="140"/>
     <w:sectPr/>
   </w:body>
 </w:document>
@@ -6328,7 +6158,10 @@
       <w:lvlText w:val=" "/>
       <w:lvlJc w:val="left"/>
       <w:pPr>
-        <w:ind w:left="720" w:hanging="480"/>
+        <w:tabs>
+          <w:tab w:val="num" w:pos="0"/>
+        </w:tabs>
+        <w:ind w:left="480" w:hanging="480"/>
       </w:pPr>
     </w:lvl>
     <w:lvl w:ilvl="1">
@@ -6336,7 +6169,10 @@
       <w:lvlText w:val=" "/>
       <w:lvlJc w:val="left"/>
       <w:pPr>
-        <w:ind w:left="1440" w:hanging="480"/>
+        <w:tabs>
+          <w:tab w:val="num" w:pos="720"/>
+        </w:tabs>
+        <w:ind w:left="1200" w:hanging="480"/>
       </w:pPr>
     </w:lvl>
     <w:lvl w:ilvl="2">
@@ -6344,7 +6180,10 @@
       <w:lvlText w:val=" "/>
       <w:lvlJc w:val="left"/>
       <w:pPr>
-        <w:ind w:left="2160" w:hanging="480"/>
+        <w:tabs>
+          <w:tab w:val="num" w:pos="1440"/>
+        </w:tabs>
+        <w:ind w:left="1920" w:hanging="480"/>
       </w:pPr>
     </w:lvl>
     <w:lvl w:ilvl="3">
@@ -6352,7 +6191,10 @@
       <w:lvlText w:val=" "/>
       <w:lvlJc w:val="left"/>
       <w:pPr>
-        <w:ind w:left="2880" w:hanging="480"/>
+        <w:tabs>
+          <w:tab w:val="num" w:pos="2160"/>
+        </w:tabs>
+        <w:ind w:left="2640" w:hanging="480"/>
       </w:pPr>
     </w:lvl>
     <w:lvl w:ilvl="4">
@@ -6360,7 +6202,10 @@
       <w:lvlText w:val=" "/>
       <w:lvlJc w:val="left"/>
       <w:pPr>
-        <w:ind w:left="3600" w:hanging="480"/>
+        <w:tabs>
+          <w:tab w:val="num" w:pos="2880"/>
+        </w:tabs>
+        <w:ind w:left="3360" w:hanging="480"/>
       </w:pPr>
     </w:lvl>
     <w:lvl w:ilvl="5">
@@ -6368,7 +6213,10 @@
       <w:lvlText w:val=" "/>
       <w:lvlJc w:val="left"/>
       <w:pPr>
-        <w:ind w:left="4320" w:hanging="480"/>
+        <w:tabs>
+          <w:tab w:val="num" w:pos="3600"/>
+        </w:tabs>
+        <w:ind w:left="4080" w:hanging="480"/>
       </w:pPr>
     </w:lvl>
     <w:lvl w:ilvl="6">
@@ -6376,7 +6224,10 @@
       <w:lvlText w:val=" "/>
       <w:lvlJc w:val="left"/>
       <w:pPr>
-        <w:ind w:left="5040" w:hanging="480"/>
+        <w:tabs>
+          <w:tab w:val="num" w:pos="4320"/>
+        </w:tabs>
+        <w:ind w:left="4800" w:hanging="480"/>
       </w:pPr>
     </w:lvl>
     <w:lvl w:ilvl="7">
@@ -6384,7 +6235,10 @@
       <w:lvlText w:val=" "/>
       <w:lvlJc w:val="left"/>
       <w:pPr>
-        <w:ind w:left="5760" w:hanging="480"/>
+        <w:tabs>
+          <w:tab w:val="num" w:pos="5040"/>
+        </w:tabs>
+        <w:ind w:left="5520" w:hanging="480"/>
       </w:pPr>
     </w:lvl>
     <w:lvl w:ilvl="8">
@@ -6392,7 +6246,10 @@
       <w:lvlText w:val=" "/>
       <w:lvlJc w:val="left"/>
       <w:pPr>
-        <w:ind w:left="6480" w:hanging="480"/>
+        <w:tabs>
+          <w:tab w:val="num" w:pos="5760"/>
+        </w:tabs>
+        <w:ind w:left="6240" w:hanging="480"/>
       </w:pPr>
     </w:lvl>
   </w:abstractNum>
@@ -6404,7 +6261,10 @@
       <w:lvlText w:val="•"/>
       <w:lvlJc w:val="left"/>
       <w:pPr>
-        <w:ind w:left="720" w:hanging="480"/>
+        <w:tabs>
+          <w:tab w:val="num" w:pos="0"/>
+        </w:tabs>
+        <w:ind w:left="480" w:hanging="480"/>
       </w:pPr>
     </w:lvl>
     <w:lvl w:ilvl="1">
@@ -6412,7 +6272,10 @@
       <w:lvlText w:val="–"/>
       <w:lvlJc w:val="left"/>
       <w:pPr>
-        <w:ind w:left="1440" w:hanging="480"/>
+        <w:tabs>
+          <w:tab w:val="num" w:pos="720"/>
+        </w:tabs>
+        <w:ind w:left="1200" w:hanging="480"/>
       </w:pPr>
     </w:lvl>
     <w:lvl w:ilvl="2">
@@ -6420,7 +6283,10 @@
       <w:lvlText w:val="•"/>
       <w:lvlJc w:val="left"/>
       <w:pPr>
-        <w:ind w:left="2160" w:hanging="480"/>
+        <w:tabs>
+          <w:tab w:val="num" w:pos="1440"/>
+        </w:tabs>
+        <w:ind w:left="1920" w:hanging="480"/>
       </w:pPr>
     </w:lvl>
     <w:lvl w:ilvl="3">
@@ -6428,7 +6294,10 @@
       <w:lvlText w:val="–"/>
       <w:lvlJc w:val="left"/>
       <w:pPr>
-        <w:ind w:left="2880" w:hanging="480"/>
+        <w:tabs>
+          <w:tab w:val="num" w:pos="2160"/>
+        </w:tabs>
+        <w:ind w:left="2640" w:hanging="480"/>
       </w:pPr>
     </w:lvl>
     <w:lvl w:ilvl="4">
@@ -6436,7 +6305,10 @@
       <w:lvlText w:val="•"/>
       <w:lvlJc w:val="left"/>
       <w:pPr>
-        <w:ind w:left="3600" w:hanging="480"/>
+        <w:tabs>
+          <w:tab w:val="num" w:pos="2880"/>
+        </w:tabs>
+        <w:ind w:left="3360" w:hanging="480"/>
       </w:pPr>
     </w:lvl>
     <w:lvl w:ilvl="5">
@@ -6444,7 +6316,10 @@
       <w:lvlText w:val="–"/>
       <w:lvlJc w:val="left"/>
       <w:pPr>
-        <w:ind w:left="4320" w:hanging="480"/>
+        <w:tabs>
+          <w:tab w:val="num" w:pos="3600"/>
+        </w:tabs>
+        <w:ind w:left="4080" w:hanging="480"/>
       </w:pPr>
     </w:lvl>
     <w:lvl w:ilvl="6">
@@ -6452,7 +6327,10 @@
       <w:lvlText w:val="•"/>
       <w:lvlJc w:val="left"/>
       <w:pPr>
-        <w:ind w:left="5040" w:hanging="480"/>
+        <w:tabs>
+          <w:tab w:val="num" w:pos="4320"/>
+        </w:tabs>
+        <w:ind w:left="4800" w:hanging="480"/>
       </w:pPr>
     </w:lvl>
     <w:lvl w:ilvl="7">
@@ -6460,7 +6338,10 @@
       <w:lvlText w:val="–"/>
       <w:lvlJc w:val="left"/>
       <w:pPr>
-        <w:ind w:left="5760" w:hanging="480"/>
+        <w:tabs>
+          <w:tab w:val="num" w:pos="5040"/>
+        </w:tabs>
+        <w:ind w:left="5520" w:hanging="480"/>
       </w:pPr>
     </w:lvl>
     <w:lvl w:ilvl="8">
@@ -6468,7 +6349,10 @@
       <w:lvlText w:val="•"/>
       <w:lvlJc w:val="left"/>
       <w:pPr>
-        <w:ind w:left="6480" w:hanging="480"/>
+        <w:tabs>
+          <w:tab w:val="num" w:pos="5760"/>
+        </w:tabs>
+        <w:ind w:left="6240" w:hanging="480"/>
       </w:pPr>
     </w:lvl>
   </w:abstractNum>
@@ -6621,7 +6505,7 @@
       <w:rFonts w:asciiTheme="majorHAnsi" w:eastAsiaTheme="majorEastAsia" w:hAnsiTheme="majorHAnsi" w:cstheme="majorBidi"/>
       <w:b/>
       <w:bCs/>
-      <w:color w:val="4F81BD" w:themeColor="accent1"/>
+      <w:color w:val="345A8A" w:themeColor="accent1" w:themeShade="B5"/>
       <w:sz w:val="32"/>
       <w:szCs w:val="32"/>
     </w:rPr>
@@ -6644,8 +6528,8 @@
       <w:b/>
       <w:bCs/>
       <w:color w:val="4F81BD" w:themeColor="accent1"/>
-      <w:sz w:val="28"/>
-      <w:szCs w:val="28"/>
+      <w:sz w:val="32"/>
+      <w:szCs w:val="32"/>
     </w:rPr>
   </w:style>
   <w:style w:type="paragraph" w:styleId="Heading3">
@@ -6666,8 +6550,8 @@
       <w:b/>
       <w:bCs/>
       <w:color w:val="4F81BD" w:themeColor="accent1"/>
-      <w:sz w:val="24"/>
-      <w:szCs w:val="24"/>
+      <w:sz w:val="28"/>
+      <w:szCs w:val="28"/>
     </w:rPr>
   </w:style>
   <w:style w:type="paragraph" w:styleId="Heading4">
@@ -6685,7 +6569,7 @@
     </w:pPr>
     <w:rPr>
       <w:rFonts w:asciiTheme="majorHAnsi" w:eastAsiaTheme="majorEastAsia" w:hAnsiTheme="majorHAnsi" w:cstheme="majorBidi"/>
-      <w:i/>
+      <w:b/>
       <w:bCs/>
       <w:color w:val="4F81BD" w:themeColor="accent1"/>
       <w:sz w:val="24"/>
@@ -6707,6 +6591,7 @@
     </w:pPr>
     <w:rPr>
       <w:rFonts w:asciiTheme="majorHAnsi" w:eastAsiaTheme="majorEastAsia" w:hAnsiTheme="majorHAnsi" w:cstheme="majorBidi"/>
+      <w:i/>
       <w:iCs/>
       <w:color w:val="4F81BD" w:themeColor="accent1"/>
       <w:sz w:val="24"/>
@@ -6802,8 +6687,14 @@
     <w:qFormat/>
     <w:pPr>
       <w:spacing w:before="100" w:after="100"/>
-      <w:ind w:firstLine="0" w:left="480" w:right="480"/>
+      <w:ind w:firstLine="0"/>
     </w:pPr>
+    <w:rPr>
+      <w:rFonts w:asciiTheme="majorHAnsi" w:eastAsiaTheme="majorEastAsia" w:hAnsiTheme="majorHAnsi" w:cstheme="majorBidi"/>
+      <w:bCs/>
+      <w:sz w:val="20"/>
+      <w:szCs w:val="20"/>
+    </w:rPr>
   </w:style>
   <w:style w:type="paragraph" w:styleId="FootnoteText">
     <w:name w:val="Footnote Text"/>
@@ -6833,21 +6724,6 @@
         <w:right w:w="108" w:type="dxa"/>
       </w:tblCellMar>
     </w:tblPr>
-    <w:tblStylePr w:type="firstRow">
-      <w:tblPr>
-        <w:jc w:val="left"/>
-        <w:tblInd w:w="0" w:type="dxa"/>
-      </w:tblPr>
-      <w:trPr>
-        <w:jc w:val="left"/>
-      </w:trPr>
-      <w:tcPr>
-        <w:vAlign w:val="bottom"/>
-        <w:tcBorders>
-          <w:bottom w:val="single"/>
-        </w:tcBorders>
-      </w:tcPr>
-    </w:tblStylePr>
   </w:style>
   <w:style w:type="paragraph" w:customStyle="1" w:styleId="DefinitionTerm">
     <w:name w:val="Definition Term"/>
@@ -6911,10 +6787,6 @@
       <w:rFonts w:ascii="Consolas" w:hAnsi="Consolas"/>
       <w:sz w:val="22"/>
     </w:rPr>
-  </w:style>
-  <w:style w:type="character" w:customStyle="1" w:styleId="SectionNumber">
-    <w:name w:val="Section Number"/>
-    <w:basedOn w:val="BodyTextChar"/>
   </w:style>
   <w:style w:type="character" w:styleId="FootnoteReference">
     <w:name w:val="Footnote Reference"/>

</xml_diff>

<commit_message>
Updated with chris comments
</commit_message>
<xml_diff>
--- a/FinalAnalysis/manuscript/skeleton.docx
+++ b/FinalAnalysis/manuscript/skeleton.docx
@@ -117,7 +117,7 @@
         <w:pStyle w:val="Date"/>
       </w:pPr>
       <w:r>
-        <w:t xml:space="preserve">2021-09-14</w:t>
+        <w:t xml:space="preserve">2021-09-15</w:t>
       </w:r>
     </w:p>
     <w:p>
@@ -1953,7 +1953,7 @@
         <w:t xml:space="preserve"> </w:t>
       </w:r>
       <w:r>
-        <w:t xml:space="preserve">(Sainani et al., 2020)</w:t>
+        <w:t xml:space="preserve">(Kristin L Sainani, Borg, Caldwell, Butson, Tenan, Vickers, Vigotsky, Warmenhoven, Nguyen, Lohse, &amp; al., 2020)</w:t>
       </w:r>
       <w:r>
         <w:t xml:space="preserve">, minimal or arbitrary use of effect sizes</w:t>
@@ -1991,7 +1991,7 @@
         <w:t xml:space="preserve"> </w:t>
       </w:r>
       <w:r>
-        <w:t xml:space="preserve">(D. N. Borg, Bon, et al., 2020; D. N. Borg, Lohse, et al., 2020; A. R. Caldwell et al., 2020; Caldwell &amp; Vigotsky, 2020; Sainani et al., 2020; Vigotsky et al., 2020)</w:t>
+        <w:t xml:space="preserve">(D. N. Borg, Bon, et al., 2020; D. N. Borg, Lohse, et al., 2020; A. R. Caldwell et al., 2020; Caldwell &amp; Vigotsky, 2020; Kristin L Sainani, Borg, Caldwell, Butson, Tenan, Vickers, Vigotsky, Warmenhoven, Nguyen, Lohse, &amp; al., 2020; Vigotsky et al., 2020)</w:t>
       </w:r>
       <w:r>
         <w:t xml:space="preserve">. Some journals in the field have started to adopt the Registered Report format for manuscripts which is commendable (see www.cos.io/rr for a list of participating journals). However, such practices include openly sharing data and code, pre-registration, and using the registered reports format (for a primer, see</w:t>
@@ -2030,7 +2030,7 @@
         <w:t xml:space="preserve"> </w:t>
       </w:r>
       <w:r>
-        <w:t xml:space="preserve">and flagship journals of our field (e.g., Medicine &amp; Science in Sport &amp; Exercise, European Journal of Sport Science) do not include a statement encouraging data sharing in the author guidelines (Oct 2020). Evaluating a recent sample of the kinesiology literature for such practices may help draw attention to these potential issues.</w:t>
+        <w:t xml:space="preserve">and flagship journals of our field (e.g., Medicine &amp; Science in Sport &amp; Exercise, European Journal of Sport Science) do not include a statement encouraging open data availability in the author guidelines (Oct 2020). Evaluating a recent sample of the kinesiology literature for such practices may help draw attention to these potential issues.</w:t>
       </w:r>
     </w:p>
     <w:p>
@@ -2618,6 +2618,9 @@
         </m:r>
       </m:oMath>
       <w:r>
+        <w:t xml:space="preserve"> </w:t>
+      </w:r>
+      <w:r>
         <w:t xml:space="preserve">= 0.903; complete agreement = 14/15) and if the authors found support for this hypothesis (</w:t>
       </w:r>
       <m:oMath>
@@ -2625,6 +2628,9 @@
           <m:t>κ</m:t>
         </m:r>
       </m:oMath>
+      <w:r>
+        <w:t xml:space="preserve"> </w:t>
+      </w:r>
       <w:r>
         <w:t xml:space="preserve">= 0.586; complete agreement = 6/9). For all items with rater disagreement, at least two coders were in agreement on the rating. After the conclusion of pilot testing, a forum among the team was completed in order to appropriately adjust the questionnaire and refine future instructions/training for the coding teams in the full study. Prior to coding, all coding team members underwent formal training and were presented with example articles (not from the study sample) in order to improve consistency in the coding process.</w:t>
       </w:r>
@@ -2676,7 +2682,7 @@
         </w:r>
       </w:hyperlink>
       <w:r>
-        <w:t xml:space="preserve">. Additional, data related to the inter-rater reliability can be found within the supplemental material.</w:t>
+        <w:t xml:space="preserve">. Additional data related to the inter-rater reliability can be found within the supplemental material.</w:t>
       </w:r>
     </w:p>
     <w:p>
@@ -3112,7 +3118,7 @@
         <w:pStyle w:val="FirstParagraph"/>
       </w:pPr>
       <w:r>
-        <w:t xml:space="preserve">Nearly all manuscripts, 90% [86.03, 93.15], reported some form of significance testing. Even when a hypothesis was not stated or tested, significance testing was utilized in 81.65% [73.09, 88.42] of manuscripts (89 of the 109 manuscripts without a stated hypothesis). Most manuscripts, 79.33% [74.3, 83.77], also reported some form of effect size to accompany the results. In addition, only 33.7% [28.09, 39.68] of manuscripts reported exact p-values for all results (p = .045) versus only relative p-values (p &lt; .05). Though, 89.63% [85.36, 93] of manuscripts reported at least</w:t>
+        <w:t xml:space="preserve">Nearly all manuscripts, 90% [86.03, 93.15], reported some form of significance testing. Even when a hypothesis was not stated or tested, significance testing was utilized in 81.65% [73.09, 88.42] of manuscripts (89 of the 109 manuscripts without a stated hypothesis). Most manuscripts, 79.33% [74.3, 83.77], also reported some form of effect size to accompany the results. In addition, 33.7% [28.09, 39.68] of manuscripts reported exact p-values for all results (p = .045) versus only relative p-values (p &lt; .05). Though, 89.63% [85.36, 93] of manuscripts reported at least</w:t>
       </w:r>
       <w:r>
         <w:t xml:space="preserve"> </w:t>
@@ -3145,7 +3151,7 @@
         <w:pStyle w:val="FirstParagraph"/>
       </w:pPr>
       <w:r>
-        <w:t xml:space="preserve">The rate of study registration/preregistration was poor with 9% [6.01, 12.82] of manuscripts reporting preregistration or clinical trial registration information. Sample size information was often well reported and 97.67% [95.25, 99.06] of manuscripts reported all the required sample size information. However, sample size justification information (e.g., power analysis) only appeared in 22.67% [18.05, 27.83] of manuscripts. None of the manuscripts analyzed for this study were considered a replication attempt by the original study authors. Only 2.33% [0.94, 4.75] of manuscripts had a data accessibility statement. Further, a meager 0.67% [0.08, 2.39] of manuscripts reported some form of data sharing or open data.</w:t>
+        <w:t xml:space="preserve">Registration or preregistration of studies was low with 9% [6.01, 12.82] of manuscripts reporting preregistration or clinical trial registration information. Sample size information was often well reported and 97.67% [95.25, 99.06] of manuscripts reported total and group sample sizes.. However, sample size justification information (e.g., power analysis) only appeared in 22.67% [18.05, 27.83] of manuscripts. None of the manuscripts analyzed for this study were considered a replication attempt by the original study authors. Only 2.33% [0.94, 4.75] of manuscripts had a data accessibility statement. Further, 0.67% [0.08, 2.39] of manuscripts reported some form of data sharing or open data.</w:t>
       </w:r>
     </w:p>
     <w:p>
@@ -3163,7 +3169,7 @@
         <w:pStyle w:val="FirstParagraph"/>
       </w:pPr>
       <w:r>
-        <w:t xml:space="preserve">We tested for differences in the degree of support for the main hypothesis between the three journals, but no differences were noted,</w:t>
+        <w:t xml:space="preserve">We tested for differences in the degree of support for the first stated hypothesis between the three journals, but no differences were noted,</w:t>
       </w:r>
       <w:r>
         <w:t xml:space="preserve"> </w:t>
@@ -3241,7 +3247,7 @@
         </m:sSup>
       </m:oMath>
       <w:r>
-        <w:t xml:space="preserve">(2) = 10.9; p=0.004, than JSAMS (72%) or MSSE (76%; Figure 2C). While sample size justifications were rare (Figure 2D), MSSE (35%) had a higher rate of reporting a sample size justification,</w:t>
+        <w:t xml:space="preserve">(2) = 10.9; p=0.004, compared to JSAMS (72%) or MSSE (76%; Figure 2C). While sample size justifications were rare (Figure 2D), MSSE (35%) had a higher rate of reporting a sample size justification,</w:t>
       </w:r>
       <w:r>
         <w:t xml:space="preserve"> </w:t>
@@ -3544,7 +3550,16 @@
         <w:pStyle w:val="FirstParagraph"/>
       </w:pPr>
       <w:r>
-        <w:t xml:space="preserve">Clinical trials (N = 40) had lower rates of reported support for the hypothesis, 64% [42.5, 82], but similar hypothesis testing rates, 67.5% [50.8, 81.4], compared to the rest of the analyzed manuscripts. Despite guidelines requiring sample size justifications, only 62.5% [45.8, 77.3] reported a sample size justification. In addition, despite regulations that require clinical trial registration, only 57.5% [40.9, 72.9] reported clinical trial registration or preregistration documentation.</w:t>
+        <w:t xml:space="preserve">Clinical trials (N = 40) had lower rates of reported support for the hypothesis, 64% [42.5, 82], but similar hypothesis testing rates, 67.5% [50.8, 81.4], compared to the rest of the analyzed manuscripts. Despite guidelines strongly recommending sample size justifications, only 62.5% [45.8, 77.3] reported a sample size justification within the manuscript. In addition, despite regulations that require clinical trial registration</w:t>
+      </w:r>
+      <w:r>
+        <w:t xml:space="preserve"> </w:t>
+      </w:r>
+      <w:r>
+        <w:t xml:space="preserve">(Health &amp; Services, 2016)</w:t>
+      </w:r>
+      <w:r>
+        <w:t xml:space="preserve">, only 57.5% [40.9, 72.9] reported clinical trial registration or preregistration documentation.</w:t>
       </w:r>
     </w:p>
     <w:p>
@@ -3570,7 +3585,7 @@
         <w:pStyle w:val="FirstParagraph"/>
       </w:pPr>
       <w:r>
-        <w:t xml:space="preserve">We performed a systematic evaluation of the 300 journal articles published in the flagship journals of three major sport and exercise science societies. Our primary hypothesis that the proportion of studies finding support for their first hypothesis would be more than 80% was weakly corroborated. This positive result rate is still excessively high at 81%, and would likely be much lower if there more stringent criteria for hypothesis tests. Our secondary hypothesis that more than 60% of articles would explicitly report a hypothesis was corroborated, though our estimate of approximately 64% is relatively low when considering that &gt;90% of articles used null hypothesis significance testing. The low proportion of null results, lack of sample size justifications, low numbers of pre-registrations (even in the case of clinical trials), the near absence of open data, and the complete absence of replication studies lowers the credibility of the scientific reporting practices of sport and exercise science.</w:t>
+        <w:t xml:space="preserve">We performed a systematic evaluation of the 300 journal articles published in the flagship journals of three major sport and exercise science societies. Our primary hypothesis that the proportion of studies finding support for their first hypothesis would be more than 80% was weakly corroborated. This positive result rate is still excessively high at 81%, and would likely be much lower if there more stringent criteria for hypothesis tests. Our secondary hypothesis that more than 60% of articles would explicitly report a hypothesis was corroborated, though our estimate of approximately 64% is relatively low when considering that &gt;90% of articles used null hypothesis significance testing. The combination of the low proportion of null results, lack of sample size justifications, low numbers of pre-registrations (even in the case of clinical trials), the near absence of open data, and the complete absence of replication studies compromises the credibility of kinesiology as field of scientific research.</w:t>
       </w:r>
     </w:p>
     <w:p>
@@ -3744,22 +3759,13 @@
         <w:t xml:space="preserve">(Ioannidis, 2005; Scheel et al., 2021)</w:t>
       </w:r>
       <w:r>
-        <w:t xml:space="preserve">. The proportion of true hypotheses being tested may be higher in sport and exercise science, compared to fields like psychology</w:t>
-      </w:r>
-      <w:r>
-        <w:t xml:space="preserve"> </w:t>
-      </w:r>
-      <w:r>
-        <w:t xml:space="preserve">(</w:t>
-      </w:r>
-      <w:r>
-        <w:rPr>
-          <w:b/>
-        </w:rPr>
-        <w:t xml:space="preserve">???</w:t>
-      </w:r>
-      <w:r>
-        <w:t xml:space="preserve">)</w:t>
+        <w:t xml:space="preserve">. The proportion of true hypotheses being tested may be higher in kinesiology, compared to fields like psychology</w:t>
+      </w:r>
+      <w:r>
+        <w:t xml:space="preserve"> </w:t>
+      </w:r>
+      <w:r>
+        <w:t xml:space="preserve">(Scheel et al., 2021)</w:t>
       </w:r>
       <w:r>
         <w:t xml:space="preserve">, because studies can be resource-intensive due to the use of specialist equipment, techniques, or the time and personnel required for specific study designs (for example, training studies with multiple laboratory visits). Studies can also be demanding or invasive for participants. Kinesiology researchers may design studies and test trivial hypotheses where a positive result is largely foreseeable (and potentially unimportant) in order to increase the odds of</w:t>
@@ -3780,7 +3786,7 @@
         <w:t xml:space="preserve"> </w:t>
       </w:r>
       <w:r>
-        <w:t xml:space="preserve">when resources are constrained. Arguably, the most resource-intensive discipline is environmental physiology, and, in our sample, 100% of studies found some support for their hypothesis. However, we find it unlikely that such a high rate of true hypotheses in literature explains the high positive result rate because this also depends on the vast majority of studies having a high statistical power (~80%). Considering that sample size justifications of any type (not only a sample size calculation based on the predicted effect size, but also on resource limitations) were included in less than 25% of articles (and for example, in athletes, researchers are often interested in small effects), it is unlikely that statistical power was sufficiently high to explain the positive result rate. It is implausible given the 100% positive result rate in environmental physiology articles where the average sample size was lowest (N = 16). In addition, there have previously been similar concerns with the Journal of Sports Science reporting a median sample size of 19</w:t>
+        <w:t xml:space="preserve">when resources are constrained. Arguably, a very resource-intensive discipline is environmental physiology (e.g., studies in this field may require environmental chambers that cost hundreds of thousands of dollars), and, in our sample, 100% of studies found some support for their hypothesis. However, we find it unlikely that such a high rate of true hypotheses in literature explains the high positive result rate because this also depends on the vast majority of studies having a high statistical power (~80%). Considering that sample size justifications of any type (not only a sample size calculation based on the predicted effect size, but also on resource limitations) were included in less than 25% of articles (and for example, in athletes, researchers are often interested in small effects), it is unlikely that statistical power was sufficiently high to explain the positive result rate. It is implausible given the 100% positive result rate in environmental physiology articles where the average sample size was lowest (N = 16). In addition, there have previously been similar concerns with the Journal of Sports Science reporting a median sample size of 19</w:t>
       </w:r>
       <w:r>
         <w:t xml:space="preserve"> </w:t>
@@ -3789,7 +3795,7 @@
         <w:t xml:space="preserve">(Abt et al., 2020)</w:t>
       </w:r>
       <w:r>
-        <w:t xml:space="preserve">. Therefore, rather than a consistently high proportion of true hypotheses being tested and consistently high statistical power, it is more reasonable to suggest that a combination of factors including bias, convenience or limited sampling, and QRPs may explain the excessive positive result rate in the kinesiology literature, and this should be further investigated.</w:t>
+        <w:t xml:space="preserve">. Therefore, rather than a consistently high proportion of true hypotheses being tested and consistently high statistical power, it is more reasonable to suggest that a combination of factors including bias, convenience or limited sampling, and QRPs may explain the excessive positive result rate in the kinesiology literature. Further investigation will be required to determine the exact causes.</w:t>
       </w:r>
     </w:p>
     <w:p>
@@ -3839,7 +3845,7 @@
         <w:t xml:space="preserve">(Cagan, 2013)</w:t>
       </w:r>
       <w:r>
-        <w:t xml:space="preserve">, there are also clear academic incentives for arriving at positive results because publication quantity and journal-based metrics can be rated above societal impact in funding, appointment, and promotion decisions, and therefore impact career advancement. registered reports offer one solution because articles are peer-reviewed before data collection, so poorly designed research, or a vague hypothesis, does not progress to an in-principal acceptance. The registered report format is designed to prevent several QRPs and a bias (whether from the researchers, reviewer, or editor) towards findings that support the hypothesis. registered reports also prevent the findings from being suppressed by peer reviewers (e.g., in the case that the findings refute previous work) an in-principal acceptance is based on the rationale and methods alone. The effect of registered reports is clear in psychology, where the format moves the positive result rate closer to 50% and introduces adequately powered studies with null results into the scientific record</w:t>
+        <w:t xml:space="preserve">, there are also clear academic incentives for arriving at positive results because publication quantity and journal-based metrics can be rated above societal impact in funding, appointment, and promotion decisions, and therefore impact career advancement. registered reports offer one solution because articles are peer-reviewed before data collection, so poorly designed research, or a vague hypothesis, does not progress to an in-principal acceptance. The registered report format is designed to prevent several QRPs and a bias (whether from the researchers, reviewer, or editor) towards findings that support the hypothesis. Registered reports also prevent the findings from being suppressed by peer reviewers (e.g., in the case that the findings refute previous work) since a in-principal acceptance is based on the rationale and methods alone. The effect of registered reports is clear in psychology, where the format moves the positive result rate closer to 50% and introduces adequately powered studies with null results into the scientific record</w:t>
       </w:r>
       <w:r>
         <w:t xml:space="preserve"> </w:t>
@@ -3874,7 +3880,7 @@
         <w:pStyle w:val="BodyText"/>
       </w:pPr>
       <w:r>
-        <w:t xml:space="preserve">Because only 9% of the studies were pre-registered and none of our selected journals offer the RR format, it is not possible to know if hypotheses presented as a priori were generated a priori or resulted from undisclosed post hoc hypothesizing (or HARKing; hypothesizing after the results are known). Similarly, it is not possible to know if undisclosed analytic flexibility, and selective outcome reporting, was used to obtain the most favorable results (for example, p&lt;0.05 in the direction of the hypothesis). In other words, the high positive result rate may be due to non-confirmatory research (exploratory or hypothesis-generating research that investigates problems that are not clearly defined) being presented as confirmatory (hypothesis-testing) research and a lack of awareness of the distinction between the two. This is unfortunate because non-confirmatory research is no less essential and lays the necessary groundwork that leads to informative confirmatory tests</w:t>
+        <w:t xml:space="preserve">Because only 9% of the studies were pre-registered and none of our selected journals offer the registered report format, it is not possible to know if hypotheses presented as a priori were generated a priori or resulted from undisclosed post hoc hypothesizing (or HARKing; hypothesizing after the results are known). Similarly, it is not possible to know if undisclosed analytic flexibility, and selective outcome reporting, was used to obtain the most favorable results (for example, p&lt;0.05 in the direction of the hypothesis). In other words, the high positive result rate may be due to non-confirmatory research (exploratory or hypothesis-generating research that investigates problems that are not clearly defined) being presented as confirmatory (hypothesis-testing) research and a lack of awareness of the distinction between the two. This is unfortunate because non-confirmatory research is no less essential and lays the necessary groundwork that leads to informative confirmatory tests</w:t>
       </w:r>
       <w:r>
         <w:t xml:space="preserve"> </w:t>
@@ -3950,7 +3956,7 @@
         <w:t xml:space="preserve">(Huston et al., 2019)</w:t>
       </w:r>
       <w:r>
-        <w:t xml:space="preserve">, and the current literature shows that kinesiology is behind in embracing open research practices. An encouraging finding is that the majority of studies included an effect size measure, however we used a broad definition of effect sizes, and reporting was not always considered best practice by coders (e.g., only reporting percent changes, and not reporting an effect size for the primary variables related to the hypothesis). Still, ~20% of studies did not provide any indication of the magnitude of the effect and relied only on p-values, without consideration of the practical or clinical significance of an intervention or experimental manipulation. The lack of effect size reporting and a complete lack of data sharing hinders future efforts for systematic reviews and meta-analyses.</w:t>
+        <w:t xml:space="preserve">, and the current literature shows that kinesiology is not currently embracing open research practices. An encouraging finding is that the majority of studies included an effect size measure, however we used a broad definition of effect sizes, and reporting was not always considered best practice by coders (e.g., only reporting percent changes, and not reporting an effect size for the primary variables related to the hypothesis). Still, ~20% of studies did not provide any indication of the magnitude of the effect and relied only on p-values, without consideration of the practical or clinical significance of an intervention or experimental manipulation. The lack of effect size reporting and a complete lack of data availability hinders future efforts for systematic reviews and meta-analyses.</w:t>
       </w:r>
     </w:p>
     <w:p>
@@ -4075,7 +4081,16 @@
         <w:t xml:space="preserve">(Lakens, 2021)</w:t>
       </w:r>
       <w:r>
-        <w:t xml:space="preserve">. Generally, we recommend that sport and exercise scientists adopt a more diverse set of statistical tools and for journals to encourage manuscript submissions that do not rely only upon significance testing to inform decisions. Reviewers should be encouraged to recommend alternate statistical analyses and interpretations that are appropriate for the data and study design. Registered reports would be helpful in this regard because discussions of possible analysis plans could occur before the data is collected.</w:t>
+        <w:t xml:space="preserve">. Generally, we recommend that sport and exercise scientists adopt a more diverse set of statistical tools and for journals to encourage manuscript submissions that do not rely only upon significance testing to inform decisions. Researchers would certainly benefit from collaborating with professionally trained statisticians, or receiving statistical training themselves in order to improve their statistical thinking and expand the statistical tools available to them</w:t>
+      </w:r>
+      <w:r>
+        <w:t xml:space="preserve"> </w:t>
+      </w:r>
+      <w:r>
+        <w:t xml:space="preserve">(Kristin L Sainani, Borg, Caldwell, Butson, Tenan, Vickers, Vigotsky, Warmenhoven, Nguyen, Lohse, Knight, et al., 2020)</w:t>
+      </w:r>
+      <w:r>
+        <w:t xml:space="preserve">. Reviewers with statistical expertise should be encouraged to recommend alternate statistical analyses and interpretations that are appropriate for the data and study design. Registered reports would be helpful in this regard because discussions of possible analysis plans could occur before the data is collected.</w:t>
       </w:r>
     </w:p>
     <w:p>
@@ -4108,7 +4123,16 @@
         <w:t xml:space="preserve">”</w:t>
       </w:r>
       <w:r>
-        <w:t xml:space="preserve">. Nevertheless, these journals may not provide a representative sample of the quality of research in our field and may not have editorial policies and reporting standards that reflect all journals in kinesiology. Many articles that fall under the broad umbrella of kinesiology are submitted to sub-discipline specific journals (e.g., for sport and exercise physiology or psychology). Assessing the highest-ranked journals may be of interest in future work, though we note that citation data and journal prestige are not necessarily a surrogate of research quality or methodological rigor. Furthermore, our findings are similar to those of</w:t>
+        <w:t xml:space="preserve">. Nevertheless, these journals may not provide a representative sample of the quality of research in our field and may not have editorial policies and reporting standards that reflect all journals in kinesiology. For example, the British Association of Sports and Exercise Sciences has now adopted registered reports, and is advocating more open research practices</w:t>
+      </w:r>
+      <w:r>
+        <w:t xml:space="preserve"> </w:t>
+      </w:r>
+      <w:r>
+        <w:t xml:space="preserve">(Abt et al., 2021)</w:t>
+      </w:r>
+      <w:r>
+        <w:t xml:space="preserve">. Many articles that fall under the broad umbrella of kinesiology are submitted to sub-discipline specific journals (e.g., for sport and exercise physiology or psychology). Assessing the highest-ranked journals may be of interest in future work, though we note that citation data and journal prestige are not necessarily a surrogate of research quality or methodological rigor. Furthermore, our findings are similar to those of</w:t>
       </w:r>
       <w:r>
         <w:t xml:space="preserve"> </w:t>
@@ -4152,7 +4176,7 @@
         <w:pStyle w:val="FirstParagraph"/>
       </w:pPr>
       <w:r>
-        <w:t xml:space="preserve">A moderate proportion (~64%) of scientific articles published by society-led kinesiology journals are reported as confirmatory (hypothesis testing), and the vast majority of these (~81%) report partial or full support for their first stated hypothesis. Although lower than anticipated, and lower than other disciplines with human behavioral experiments (such as psychology), the positive result rate in kinesiology is still questionably high. This cannot convincingly be explained by a consistently high statistical power coupled with an oddly high number of true hypotheses being tested. Instead, the high positive result rate is more likely a reflection of a scientific record that includes many false-positive research findings. Indeed, we found a general lack of transparency, replication, adherence to established reporting standards, and an over reliance on statistical significance testing (even in articles with no stated hypothesis). Therefore, it is more plausible that the high positive result rate is due to a combination of questionable research practices, driven by publication bias and traditional academic incentives. Overall, we conclude that the positive result rate is excessively high and many reporting standards must improve within the kinesiology literature. Adoption of improved reporting practices should help increase the credibility of the sport and exercise literature.</w:t>
+        <w:t xml:space="preserve">A moderate proportion (~64%) of scientific articles published by society-led kinesiology journals are reported as confirmatory (hypothesis testing), and the vast majority of these (~81%) report partial or full support for their first stated hypothesis. Although lower than anticipated, and lower than other disciplines with human behavioral experiments (such as psychology), the positive result rate in kinesiology is still questionably high. This cannot convincingly be explained by a consistently high statistical power coupled with an oddly high number of true hypotheses being tested. Instead, the high positive result rate is more likely a reflection of a scientific record that includes many false-positive research findings. Indeed, we found a general lack of transparency, replication, adherence to established reporting standards, and an over reliance on statistical significance testing (even in articles with no stated hypothesis). Therefore, it is more plausible that the high positive result rate is due to a combination of questionable research practices, driven by publication bias and traditional academic incentives. Overall, we conclude that the positive result rate is excessively high and many reporting standards must improve within the kinesiology literature. Adoption of improved reporting practices should help increase the credibility of the kinesiology literature.</w:t>
       </w:r>
     </w:p>
     <w:p>
@@ -4354,7 +4378,7 @@
         <w:pStyle w:val="FirstParagraph"/>
       </w:pPr>
       <w:r>
-        <w:t xml:space="preserve">ARC, RT, and VRY currently serve as executive committee members for the Society of Transparency, Openness, and Replication in Kinesiology (STORK). VRY is a section editor and ARC is on the Steering Board for Registered Reports in Kinesiology. Neither will be involved in any aspect of handling this manuscript except as authors. The opinions or assertions contained herein are the private views of the author(s) and are not to be construed as official or reflecting the views of the Army or the Department of Defense. Any citations of commercial organizations and trade names in this report do not constitute an official Department of the Army endorsement of approval of the products or services of these organizations. No authors have any conflicts of interest to disclose. Approved for public release; distribution is unlimited.</w:t>
+        <w:t xml:space="preserve">ARC, RT, and VRY currently serve as executive committee members for the Society of Transparency, Openness, and Replication in Kinesiology (STORK). VRY is a section editor and ARC is on the Steering Board for Registered Reports in Kinesiology. Neither will be involved in any aspect of handling this manuscript except as authors.</w:t>
       </w:r>
     </w:p>
     <w:p>
@@ -4372,7 +4396,7 @@
       </w:r>
       <w:bookmarkEnd w:id="57"/>
     </w:p>
-    <w:bookmarkStart w:id="140" w:name="refs"/>
+    <w:bookmarkStart w:id="145" w:name="refs"/>
     <w:bookmarkStart w:id="59" w:name="X646c2e3a1b589ef667794d550dcb83a2b9bbe95"/>
     <w:p>
       <w:pPr>
@@ -4418,12 +4442,57 @@
       </w:hyperlink>
     </w:p>
     <w:bookmarkEnd w:id="59"/>
-    <w:bookmarkStart w:id="61" w:name="Xd838594cafabdf0b2b2eb94fda8d29f35ff99d5"/>
+    <w:bookmarkStart w:id="61" w:name="ref-abt2021"/>
     <w:p>
       <w:pPr>
         <w:pStyle w:val="Bibliography"/>
       </w:pPr>
       <w:r>
+        <w:t xml:space="preserve">Abt, G., Boreham, C., Davison, G., Jackson, R., Wallace, E., &amp; Williams, A. M. (2021). Registered reports in the journal of sports sciences.</w:t>
+      </w:r>
+      <w:r>
+        <w:t xml:space="preserve"> </w:t>
+      </w:r>
+      <w:r>
+        <w:rPr>
+          <w:i/>
+        </w:rPr>
+        <w:t xml:space="preserve">Journal of Sports Sciences</w:t>
+      </w:r>
+      <w:r>
+        <w:t xml:space="preserve">,</w:t>
+      </w:r>
+      <w:r>
+        <w:t xml:space="preserve"> </w:t>
+      </w:r>
+      <w:r>
+        <w:rPr>
+          <w:i/>
+        </w:rPr>
+        <w:t xml:space="preserve">39</w:t>
+      </w:r>
+      <w:r>
+        <w:t xml:space="preserve">(16), 1789–1790.</w:t>
+      </w:r>
+      <w:r>
+        <w:t xml:space="preserve"> </w:t>
+      </w:r>
+      <w:hyperlink r:id="rId60">
+        <w:r>
+          <w:rPr>
+            <w:rStyle w:val="Hyperlink"/>
+          </w:rPr>
+          <w:t xml:space="preserve">https://doi.org/10.1080/02640414.2021.1950974</w:t>
+        </w:r>
+      </w:hyperlink>
+    </w:p>
+    <w:bookmarkEnd w:id="61"/>
+    <w:bookmarkStart w:id="63" w:name="Xd838594cafabdf0b2b2eb94fda8d29f35ff99d5"/>
+    <w:p>
+      <w:pPr>
+        <w:pStyle w:val="Bibliography"/>
+      </w:pPr>
+      <w:r>
         <w:t xml:space="preserve">Boekel, W., Wagenmakers, E.-J., Belay, L., Verhagen, J., Brown, S., &amp; Forstmann, B. U. (2015). A purely confirmatory replication study of structural brain-behavior correlations.</w:t>
       </w:r>
       <w:r>
@@ -4453,7 +4522,7 @@
       <w:r>
         <w:t xml:space="preserve"> </w:t>
       </w:r>
-      <w:hyperlink r:id="rId60">
+      <w:hyperlink r:id="rId62">
         <w:r>
           <w:rPr>
             <w:rStyle w:val="Hyperlink"/>
@@ -4462,8 +4531,8 @@
         </w:r>
       </w:hyperlink>
     </w:p>
-    <w:bookmarkEnd w:id="61"/>
-    <w:bookmarkStart w:id="63" w:name="Xa80ccb70e96ca0b2f3ae09e56927a40df5767d1"/>
+    <w:bookmarkEnd w:id="63"/>
+    <w:bookmarkStart w:id="65" w:name="Xa80ccb70e96ca0b2f3ae09e56927a40df5767d1"/>
     <w:p>
       <w:pPr>
         <w:pStyle w:val="Bibliography"/>
@@ -4498,7 +4567,7 @@
       <w:r>
         <w:t xml:space="preserve"> </w:t>
       </w:r>
-      <w:hyperlink r:id="rId62">
+      <w:hyperlink r:id="rId64">
         <w:r>
           <w:rPr>
             <w:rStyle w:val="Hyperlink"/>
@@ -4507,8 +4576,8 @@
         </w:r>
       </w:hyperlink>
     </w:p>
-    <w:bookmarkEnd w:id="63"/>
-    <w:bookmarkStart w:id="65" w:name="ref-Borg_Lohse_Sainani_2020"/>
+    <w:bookmarkEnd w:id="65"/>
+    <w:bookmarkStart w:id="67" w:name="ref-Borg_Lohse_Sainani_2020"/>
     <w:p>
       <w:pPr>
         <w:pStyle w:val="Bibliography"/>
@@ -4543,7 +4612,7 @@
       <w:r>
         <w:t xml:space="preserve"> </w:t>
       </w:r>
-      <w:hyperlink r:id="rId64">
+      <w:hyperlink r:id="rId66">
         <w:r>
           <w:rPr>
             <w:rStyle w:val="Hyperlink"/>
@@ -4552,8 +4621,8 @@
         </w:r>
       </w:hyperlink>
     </w:p>
-    <w:bookmarkEnd w:id="65"/>
-    <w:bookmarkStart w:id="67" w:name="ref-Burkner_2017"/>
+    <w:bookmarkEnd w:id="67"/>
+    <w:bookmarkStart w:id="69" w:name="ref-Burkner_2017"/>
     <w:p>
       <w:pPr>
         <w:pStyle w:val="Bibliography"/>
@@ -4588,7 +4657,7 @@
       <w:r>
         <w:t xml:space="preserve"> </w:t>
       </w:r>
-      <w:hyperlink r:id="rId66">
+      <w:hyperlink r:id="rId68">
         <w:r>
           <w:rPr>
             <w:rStyle w:val="Hyperlink"/>
@@ -4597,8 +4666,8 @@
         </w:r>
       </w:hyperlink>
     </w:p>
-    <w:bookmarkEnd w:id="67"/>
-    <w:bookmarkStart w:id="69" w:name="ref-buttner_2020"/>
+    <w:bookmarkEnd w:id="69"/>
+    <w:bookmarkStart w:id="71" w:name="ref-buttner_2020"/>
     <w:p>
       <w:pPr>
         <w:pStyle w:val="Bibliography"/>
@@ -4621,7 +4690,7 @@
       <w:r>
         <w:t xml:space="preserve"> </w:t>
       </w:r>
-      <w:hyperlink r:id="rId68">
+      <w:hyperlink r:id="rId70">
         <w:r>
           <w:rPr>
             <w:rStyle w:val="Hyperlink"/>
@@ -4630,8 +4699,8 @@
         </w:r>
       </w:hyperlink>
     </w:p>
-    <w:bookmarkEnd w:id="69"/>
-    <w:bookmarkStart w:id="71" w:name="ref-DORA2013"/>
+    <w:bookmarkEnd w:id="71"/>
+    <w:bookmarkStart w:id="73" w:name="ref-DORA2013"/>
     <w:p>
       <w:pPr>
         <w:pStyle w:val="Bibliography"/>
@@ -4654,7 +4723,7 @@
       <w:r>
         <w:t xml:space="preserve"> </w:t>
       </w:r>
-      <w:hyperlink r:id="rId70">
+      <w:hyperlink r:id="rId72">
         <w:r>
           <w:rPr>
             <w:rStyle w:val="Hyperlink"/>
@@ -4663,8 +4732,8 @@
         </w:r>
       </w:hyperlink>
     </w:p>
-    <w:bookmarkEnd w:id="71"/>
-    <w:bookmarkStart w:id="73" w:name="ref-Caldwell_Vigotsky_2020"/>
+    <w:bookmarkEnd w:id="73"/>
+    <w:bookmarkStart w:id="75" w:name="ref-Caldwell_Vigotsky_2020"/>
     <w:p>
       <w:pPr>
         <w:pStyle w:val="Bibliography"/>
@@ -4687,7 +4756,7 @@
       <w:r>
         <w:t xml:space="preserve"> </w:t>
       </w:r>
-      <w:hyperlink r:id="rId72">
+      <w:hyperlink r:id="rId74">
         <w:r>
           <w:rPr>
             <w:rStyle w:val="Hyperlink"/>
@@ -4696,8 +4765,8 @@
         </w:r>
       </w:hyperlink>
     </w:p>
-    <w:bookmarkEnd w:id="73"/>
-    <w:bookmarkStart w:id="75" w:name="ref-caldwell_moving_2020"/>
+    <w:bookmarkEnd w:id="75"/>
+    <w:bookmarkStart w:id="77" w:name="ref-caldwell_moving_2020"/>
     <w:p>
       <w:pPr>
         <w:pStyle w:val="Bibliography"/>
@@ -4732,7 +4801,7 @@
       <w:r>
         <w:t xml:space="preserve"> </w:t>
       </w:r>
-      <w:hyperlink r:id="rId74">
+      <w:hyperlink r:id="rId76">
         <w:r>
           <w:rPr>
             <w:rStyle w:val="Hyperlink"/>
@@ -4741,8 +4810,8 @@
         </w:r>
       </w:hyperlink>
     </w:p>
-    <w:bookmarkEnd w:id="75"/>
-    <w:bookmarkStart w:id="77" w:name="ref-chambers_registered_2015"/>
+    <w:bookmarkEnd w:id="77"/>
+    <w:bookmarkStart w:id="79" w:name="ref-chambers_registered_2015"/>
     <w:p>
       <w:pPr>
         <w:pStyle w:val="Bibliography"/>
@@ -4777,7 +4846,7 @@
       <w:r>
         <w:t xml:space="preserve"> </w:t>
       </w:r>
-      <w:hyperlink r:id="rId76">
+      <w:hyperlink r:id="rId78">
         <w:r>
           <w:rPr>
             <w:rStyle w:val="Hyperlink"/>
@@ -4786,8 +4855,8 @@
         </w:r>
       </w:hyperlink>
     </w:p>
-    <w:bookmarkEnd w:id="77"/>
-    <w:bookmarkStart w:id="79" w:name="ref-collaboration_estimating_2015"/>
+    <w:bookmarkEnd w:id="79"/>
+    <w:bookmarkStart w:id="81" w:name="ref-collaboration_estimating_2015"/>
     <w:p>
       <w:pPr>
         <w:pStyle w:val="Bibliography"/>
@@ -4822,7 +4891,7 @@
       <w:r>
         <w:t xml:space="preserve"> </w:t>
       </w:r>
-      <w:hyperlink r:id="rId78">
+      <w:hyperlink r:id="rId80">
         <w:r>
           <w:rPr>
             <w:rStyle w:val="Hyperlink"/>
@@ -4831,8 +4900,8 @@
         </w:r>
       </w:hyperlink>
     </w:p>
-    <w:bookmarkEnd w:id="79"/>
-    <w:bookmarkStart w:id="81" w:name="ref-Dalecki2019"/>
+    <w:bookmarkEnd w:id="81"/>
+    <w:bookmarkStart w:id="83" w:name="ref-Dalecki2019"/>
     <w:p>
       <w:pPr>
         <w:pStyle w:val="Bibliography"/>
@@ -4867,7 +4936,7 @@
       <w:r>
         <w:t xml:space="preserve"> </w:t>
       </w:r>
-      <w:hyperlink r:id="rId80">
+      <w:hyperlink r:id="rId82">
         <w:r>
           <w:rPr>
             <w:rStyle w:val="Hyperlink"/>
@@ -4876,8 +4945,8 @@
         </w:r>
       </w:hyperlink>
     </w:p>
-    <w:bookmarkEnd w:id="81"/>
-    <w:bookmarkStart w:id="83" w:name="ref-fanelli_how_2009"/>
+    <w:bookmarkEnd w:id="83"/>
+    <w:bookmarkStart w:id="85" w:name="ref-fanelli_how_2009"/>
     <w:p>
       <w:pPr>
         <w:pStyle w:val="Bibliography"/>
@@ -4912,7 +4981,7 @@
       <w:r>
         <w:t xml:space="preserve"> </w:t>
       </w:r>
-      <w:hyperlink r:id="rId82">
+      <w:hyperlink r:id="rId84">
         <w:r>
           <w:rPr>
             <w:rStyle w:val="Hyperlink"/>
@@ -4921,8 +4990,8 @@
         </w:r>
       </w:hyperlink>
     </w:p>
-    <w:bookmarkEnd w:id="83"/>
-    <w:bookmarkStart w:id="85" w:name="ref-fanelli_positive_2010"/>
+    <w:bookmarkEnd w:id="85"/>
+    <w:bookmarkStart w:id="87" w:name="ref-fanelli_positive_2010"/>
     <w:p>
       <w:pPr>
         <w:pStyle w:val="Bibliography"/>
@@ -4957,7 +5026,7 @@
       <w:r>
         <w:t xml:space="preserve"> </w:t>
       </w:r>
-      <w:hyperlink r:id="rId84">
+      <w:hyperlink r:id="rId86">
         <w:r>
           <w:rPr>
             <w:rStyle w:val="Hyperlink"/>
@@ -4966,8 +5035,8 @@
         </w:r>
       </w:hyperlink>
     </w:p>
-    <w:bookmarkEnd w:id="85"/>
-    <w:bookmarkStart w:id="87" w:name="ref-gigerenzer2018"/>
+    <w:bookmarkEnd w:id="87"/>
+    <w:bookmarkStart w:id="89" w:name="ref-gigerenzer2018"/>
     <w:p>
       <w:pPr>
         <w:pStyle w:val="Bibliography"/>
@@ -5002,7 +5071,7 @@
       <w:r>
         <w:t xml:space="preserve"> </w:t>
       </w:r>
-      <w:hyperlink r:id="rId86">
+      <w:hyperlink r:id="rId88">
         <w:r>
           <w:rPr>
             <w:rStyle w:val="Hyperlink"/>
@@ -5011,8 +5080,8 @@
         </w:r>
       </w:hyperlink>
     </w:p>
-    <w:bookmarkEnd w:id="87"/>
-    <w:bookmarkStart w:id="89" w:name="ref-Harris2018"/>
+    <w:bookmarkEnd w:id="89"/>
+    <w:bookmarkStart w:id="91" w:name="ref-Harris2018"/>
     <w:p>
       <w:pPr>
         <w:pStyle w:val="Bibliography"/>
@@ -5047,7 +5116,7 @@
       <w:r>
         <w:t xml:space="preserve"> </w:t>
       </w:r>
-      <w:hyperlink r:id="rId88">
+      <w:hyperlink r:id="rId90">
         <w:r>
           <w:rPr>
             <w:rStyle w:val="Hyperlink"/>
@@ -5056,8 +5125,8 @@
         </w:r>
       </w:hyperlink>
     </w:p>
-    <w:bookmarkEnd w:id="89"/>
-    <w:bookmarkStart w:id="91" w:name="ref-head_extent_2015"/>
+    <w:bookmarkEnd w:id="91"/>
+    <w:bookmarkStart w:id="93" w:name="ref-head_extent_2015"/>
     <w:p>
       <w:pPr>
         <w:pStyle w:val="Bibliography"/>
@@ -5092,7 +5161,7 @@
       <w:r>
         <w:t xml:space="preserve"> </w:t>
       </w:r>
-      <w:hyperlink r:id="rId90">
+      <w:hyperlink r:id="rId92">
         <w:r>
           <w:rPr>
             <w:rStyle w:val="Hyperlink"/>
@@ -5101,13 +5170,49 @@
         </w:r>
       </w:hyperlink>
     </w:p>
-    <w:bookmarkEnd w:id="91"/>
-    <w:bookmarkStart w:id="93" w:name="ref-Huston2019"/>
+    <w:bookmarkEnd w:id="93"/>
+    <w:bookmarkStart w:id="95" w:name="ref-clinreg2016"/>
     <w:p>
       <w:pPr>
         <w:pStyle w:val="Bibliography"/>
       </w:pPr>
       <w:r>
+        <w:t xml:space="preserve">Health, D. of, &amp; Services, H. (2016). Clinical trials registration and results information submission. Final rule. In</w:t>
+      </w:r>
+      <w:r>
+        <w:t xml:space="preserve"> </w:t>
+      </w:r>
+      <w:r>
+        <w:rPr>
+          <w:i/>
+        </w:rPr>
+        <w:t xml:space="preserve">Federal Register</w:t>
+      </w:r>
+      <w:r>
+        <w:t xml:space="preserve"> </w:t>
+      </w:r>
+      <w:r>
+        <w:t xml:space="preserve">(Nos. 183; Vol. 81, p. 64981—65157).</w:t>
+      </w:r>
+      <w:r>
+        <w:t xml:space="preserve"> </w:t>
+      </w:r>
+      <w:hyperlink r:id="rId94">
+        <w:r>
+          <w:rPr>
+            <w:rStyle w:val="Hyperlink"/>
+          </w:rPr>
+          <w:t xml:space="preserve">http://europepmc.org/abstract/MED/27658315</w:t>
+        </w:r>
+      </w:hyperlink>
+    </w:p>
+    <w:bookmarkEnd w:id="95"/>
+    <w:bookmarkStart w:id="97" w:name="ref-Huston2019"/>
+    <w:p>
+      <w:pPr>
+        <w:pStyle w:val="Bibliography"/>
+      </w:pPr>
+      <w:r>
         <w:t xml:space="preserve">Huston, P., Edge, V., &amp; Bernier, E. (2019). Reaping the benefits of open data in public health.</w:t>
       </w:r>
       <w:r>
@@ -5137,7 +5242,7 @@
       <w:r>
         <w:t xml:space="preserve"> </w:t>
       </w:r>
-      <w:hyperlink r:id="rId92">
+      <w:hyperlink r:id="rId96">
         <w:r>
           <w:rPr>
             <w:rStyle w:val="Hyperlink"/>
@@ -5146,8 +5251,8 @@
         </w:r>
       </w:hyperlink>
     </w:p>
-    <w:bookmarkEnd w:id="93"/>
-    <w:bookmarkStart w:id="95" w:name="ref-ioannidis_why_2005"/>
+    <w:bookmarkEnd w:id="97"/>
+    <w:bookmarkStart w:id="99" w:name="ref-ioannidis_why_2005"/>
     <w:p>
       <w:pPr>
         <w:pStyle w:val="Bibliography"/>
@@ -5182,7 +5287,7 @@
       <w:r>
         <w:t xml:space="preserve"> </w:t>
       </w:r>
-      <w:hyperlink r:id="rId94">
+      <w:hyperlink r:id="rId98">
         <w:r>
           <w:rPr>
             <w:rStyle w:val="Hyperlink"/>
@@ -5191,8 +5296,8 @@
         </w:r>
       </w:hyperlink>
     </w:p>
-    <w:bookmarkEnd w:id="95"/>
-    <w:bookmarkStart w:id="97" w:name="ref-John_Loewenstein_Prelec_2012"/>
+    <w:bookmarkEnd w:id="99"/>
+    <w:bookmarkStart w:id="101" w:name="ref-John_Loewenstein_Prelec_2012"/>
     <w:p>
       <w:pPr>
         <w:pStyle w:val="Bibliography"/>
@@ -5227,7 +5332,7 @@
       <w:r>
         <w:t xml:space="preserve"> </w:t>
       </w:r>
-      <w:hyperlink r:id="rId96">
+      <w:hyperlink r:id="rId100">
         <w:r>
           <w:rPr>
             <w:rStyle w:val="Hyperlink"/>
@@ -5236,8 +5341,8 @@
         </w:r>
       </w:hyperlink>
     </w:p>
-    <w:bookmarkEnd w:id="97"/>
-    <w:bookmarkStart w:id="99" w:name="ref-Kharabian_Genon_2019"/>
+    <w:bookmarkEnd w:id="101"/>
+    <w:bookmarkStart w:id="103" w:name="ref-Kharabian_Genon_2019"/>
     <w:p>
       <w:pPr>
         <w:pStyle w:val="Bibliography"/>
@@ -5272,7 +5377,7 @@
       <w:r>
         <w:t xml:space="preserve"> </w:t>
       </w:r>
-      <w:hyperlink r:id="rId98">
+      <w:hyperlink r:id="rId102">
         <w:r>
           <w:rPr>
             <w:rStyle w:val="Hyperlink"/>
@@ -5281,8 +5386,8 @@
         </w:r>
       </w:hyperlink>
     </w:p>
-    <w:bookmarkEnd w:id="99"/>
-    <w:bookmarkStart w:id="101" w:name="ref-KrleaJeri2009"/>
+    <w:bookmarkEnd w:id="103"/>
+    <w:bookmarkStart w:id="105" w:name="ref-KrleaJeri2009"/>
     <w:p>
       <w:pPr>
         <w:pStyle w:val="Bibliography"/>
@@ -5317,7 +5422,7 @@
       <w:r>
         <w:t xml:space="preserve"> </w:t>
       </w:r>
-      <w:hyperlink r:id="rId100">
+      <w:hyperlink r:id="rId104">
         <w:r>
           <w:rPr>
             <w:rStyle w:val="Hyperlink"/>
@@ -5326,8 +5431,8 @@
         </w:r>
       </w:hyperlink>
     </w:p>
-    <w:bookmarkEnd w:id="101"/>
-    <w:bookmarkStart w:id="103" w:name="ref-Lakens2021pvalue"/>
+    <w:bookmarkEnd w:id="105"/>
+    <w:bookmarkStart w:id="107" w:name="ref-Lakens2021pvalue"/>
     <w:p>
       <w:pPr>
         <w:pStyle w:val="Bibliography"/>
@@ -5362,7 +5467,7 @@
       <w:r>
         <w:t xml:space="preserve"> </w:t>
       </w:r>
-      <w:hyperlink r:id="rId102">
+      <w:hyperlink r:id="rId106">
         <w:r>
           <w:rPr>
             <w:rStyle w:val="Hyperlink"/>
@@ -5371,8 +5476,8 @@
         </w:r>
       </w:hyperlink>
     </w:p>
-    <w:bookmarkEnd w:id="103"/>
-    <w:bookmarkStart w:id="105" w:name="ref-mcshane2019abandon"/>
+    <w:bookmarkEnd w:id="107"/>
+    <w:bookmarkStart w:id="109" w:name="ref-mcshane2019abandon"/>
     <w:p>
       <w:pPr>
         <w:pStyle w:val="Bibliography"/>
@@ -5407,7 +5512,7 @@
       <w:r>
         <w:t xml:space="preserve"> </w:t>
       </w:r>
-      <w:hyperlink r:id="rId104">
+      <w:hyperlink r:id="rId108">
         <w:r>
           <w:rPr>
             <w:rStyle w:val="Hyperlink"/>
@@ -5416,8 +5521,8 @@
         </w:r>
       </w:hyperlink>
     </w:p>
-    <w:bookmarkEnd w:id="105"/>
-    <w:bookmarkStart w:id="107" w:name="ref-munafo_manifesto_2017"/>
+    <w:bookmarkEnd w:id="109"/>
+    <w:bookmarkStart w:id="111" w:name="ref-munafo_manifesto_2017"/>
     <w:p>
       <w:pPr>
         <w:pStyle w:val="Bibliography"/>
@@ -5452,7 +5557,7 @@
       <w:r>
         <w:t xml:space="preserve"> </w:t>
       </w:r>
-      <w:hyperlink r:id="rId106">
+      <w:hyperlink r:id="rId110">
         <w:r>
           <w:rPr>
             <w:rStyle w:val="Hyperlink"/>
@@ -5461,8 +5566,8 @@
         </w:r>
       </w:hyperlink>
     </w:p>
-    <w:bookmarkEnd w:id="107"/>
-    <w:bookmarkStart w:id="109" w:name="ref-Nosek_Errington_2017"/>
+    <w:bookmarkEnd w:id="111"/>
+    <w:bookmarkStart w:id="113" w:name="ref-Nosek_Errington_2017"/>
     <w:p>
       <w:pPr>
         <w:pStyle w:val="Bibliography"/>
@@ -5497,7 +5602,7 @@
       <w:r>
         <w:t xml:space="preserve"> </w:t>
       </w:r>
-      <w:hyperlink r:id="rId108">
+      <w:hyperlink r:id="rId112">
         <w:r>
           <w:rPr>
             <w:rStyle w:val="Hyperlink"/>
@@ -5506,8 +5611,8 @@
         </w:r>
       </w:hyperlink>
     </w:p>
-    <w:bookmarkEnd w:id="109"/>
-    <w:bookmarkStart w:id="111" w:name="ref-NosekErrington2019"/>
+    <w:bookmarkEnd w:id="113"/>
+    <w:bookmarkStart w:id="115" w:name="ref-NosekErrington2019"/>
     <w:p>
       <w:pPr>
         <w:pStyle w:val="Bibliography"/>
@@ -5533,7 +5638,7 @@
       <w:r>
         <w:t xml:space="preserve"> </w:t>
       </w:r>
-      <w:hyperlink r:id="rId110">
+      <w:hyperlink r:id="rId114">
         <w:r>
           <w:rPr>
             <w:rStyle w:val="Hyperlink"/>
@@ -5542,8 +5647,8 @@
         </w:r>
       </w:hyperlink>
     </w:p>
-    <w:bookmarkEnd w:id="111"/>
-    <w:bookmarkStart w:id="113" w:name="ref-Prinz_Schlange_Asadullah_2011"/>
+    <w:bookmarkEnd w:id="115"/>
+    <w:bookmarkStart w:id="117" w:name="ref-Prinz_Schlange_Asadullah_2011"/>
     <w:p>
       <w:pPr>
         <w:pStyle w:val="Bibliography"/>
@@ -5578,7 +5683,7 @@
       <w:r>
         <w:t xml:space="preserve"> </w:t>
       </w:r>
-      <w:hyperlink r:id="rId112">
+      <w:hyperlink r:id="rId116">
         <w:r>
           <w:rPr>
             <w:rStyle w:val="Hyperlink"/>
@@ -5587,8 +5692,8 @@
         </w:r>
       </w:hyperlink>
     </w:p>
-    <w:bookmarkEnd w:id="113"/>
-    <w:bookmarkStart w:id="115" w:name="ref-rafi2020semantic"/>
+    <w:bookmarkEnd w:id="117"/>
+    <w:bookmarkStart w:id="119" w:name="ref-rafi2020semantic"/>
     <w:p>
       <w:pPr>
         <w:pStyle w:val="Bibliography"/>
@@ -5623,7 +5728,7 @@
       <w:r>
         <w:t xml:space="preserve"> </w:t>
       </w:r>
-      <w:hyperlink r:id="rId114">
+      <w:hyperlink r:id="rId118">
         <w:r>
           <w:rPr>
             <w:rStyle w:val="Hyperlink"/>
@@ -5632,8 +5737,8 @@
         </w:r>
       </w:hyperlink>
     </w:p>
-    <w:bookmarkEnd w:id="115"/>
-    <w:bookmarkStart w:id="117" w:name="ref-chanock_2007"/>
+    <w:bookmarkEnd w:id="119"/>
+    <w:bookmarkStart w:id="121" w:name="ref-chanock_2007"/>
     <w:p>
       <w:pPr>
         <w:pStyle w:val="Bibliography"/>
@@ -5668,7 +5773,7 @@
       <w:r>
         <w:t xml:space="preserve"> </w:t>
       </w:r>
-      <w:hyperlink r:id="rId116">
+      <w:hyperlink r:id="rId120">
         <w:r>
           <w:rPr>
             <w:rStyle w:val="Hyperlink"/>
@@ -5677,8 +5782,8 @@
         </w:r>
       </w:hyperlink>
     </w:p>
-    <w:bookmarkEnd w:id="117"/>
-    <w:bookmarkStart w:id="119" w:name="ref-Sainani_2020"/>
+    <w:bookmarkEnd w:id="121"/>
+    <w:bookmarkStart w:id="123" w:name="ref-Sainani_2020"/>
     <w:p>
       <w:pPr>
         <w:pStyle w:val="Bibliography"/>
@@ -5701,7 +5806,7 @@
       <w:r>
         <w:t xml:space="preserve"> </w:t>
       </w:r>
-      <w:hyperlink r:id="rId118">
+      <w:hyperlink r:id="rId122">
         <w:r>
           <w:rPr>
             <w:rStyle w:val="Hyperlink"/>
@@ -5710,13 +5815,58 @@
         </w:r>
       </w:hyperlink>
     </w:p>
-    <w:bookmarkEnd w:id="119"/>
-    <w:bookmarkStart w:id="121" w:name="ref-Sainani_Lohse_Jones_Vickers_2019"/>
+    <w:bookmarkEnd w:id="123"/>
+    <w:bookmarkStart w:id="124" w:name="ref-sainani2020"/>
     <w:p>
       <w:pPr>
         <w:pStyle w:val="Bibliography"/>
       </w:pPr>
       <w:r>
+        <w:t xml:space="preserve">Sainani, K. L., Borg, D. N., Caldwell, A. R., Butson, M. L., Tenan, M. S., Vickers, A. J., Vigotsky, A. D., Warmenhoven, J., Nguyen, R., Lohse, K. R., Knight, E. J., &amp; Bargary, N. (2020). Call to increase statistical collaboration in sports science, sport and exercise medicine and sports physiotherapy.</w:t>
+      </w:r>
+      <w:r>
+        <w:t xml:space="preserve"> </w:t>
+      </w:r>
+      <w:r>
+        <w:rPr>
+          <w:i/>
+        </w:rPr>
+        <w:t xml:space="preserve">British Journal of Sports Medicine</w:t>
+      </w:r>
+      <w:r>
+        <w:t xml:space="preserve">,</w:t>
+      </w:r>
+      <w:r>
+        <w:t xml:space="preserve"> </w:t>
+      </w:r>
+      <w:r>
+        <w:rPr>
+          <w:i/>
+        </w:rPr>
+        <w:t xml:space="preserve">55</w:t>
+      </w:r>
+      <w:r>
+        <w:t xml:space="preserve">(2), 118–122.</w:t>
+      </w:r>
+      <w:r>
+        <w:t xml:space="preserve"> </w:t>
+      </w:r>
+      <w:hyperlink r:id="rId122">
+        <w:r>
+          <w:rPr>
+            <w:rStyle w:val="Hyperlink"/>
+          </w:rPr>
+          <w:t xml:space="preserve">https://doi.org/10.1136/bjsports-2020-102607</w:t>
+        </w:r>
+      </w:hyperlink>
+    </w:p>
+    <w:bookmarkEnd w:id="124"/>
+    <w:bookmarkStart w:id="126" w:name="ref-Sainani_Lohse_Jones_Vickers_2019"/>
+    <w:p>
+      <w:pPr>
+        <w:pStyle w:val="Bibliography"/>
+      </w:pPr>
+      <w:r>
         <w:t xml:space="preserve">Sainani, K. L., Lohse, K. R., Jones, P. R., &amp; Vickers, A. (2019). Magnitude‐based inference is not bayesian and is not a valid method of inference.</w:t>
       </w:r>
       <w:r>
@@ -5746,7 +5896,7 @@
       <w:r>
         <w:t xml:space="preserve"> </w:t>
       </w:r>
-      <w:hyperlink r:id="rId120">
+      <w:hyperlink r:id="rId125">
         <w:r>
           <w:rPr>
             <w:rStyle w:val="Hyperlink"/>
@@ -5755,8 +5905,8 @@
         </w:r>
       </w:hyperlink>
     </w:p>
-    <w:bookmarkEnd w:id="121"/>
-    <w:bookmarkStart w:id="123" w:name="ref-scheel_excess_2020"/>
+    <w:bookmarkEnd w:id="126"/>
+    <w:bookmarkStart w:id="128" w:name="ref-scheel_excess_2020"/>
     <w:p>
       <w:pPr>
         <w:pStyle w:val="Bibliography"/>
@@ -5791,7 +5941,7 @@
       <w:r>
         <w:t xml:space="preserve"> </w:t>
       </w:r>
-      <w:hyperlink r:id="rId122">
+      <w:hyperlink r:id="rId127">
         <w:r>
           <w:rPr>
             <w:rStyle w:val="Hyperlink"/>
@@ -5800,8 +5950,8 @@
         </w:r>
       </w:hyperlink>
     </w:p>
-    <w:bookmarkEnd w:id="123"/>
-    <w:bookmarkStart w:id="125" w:name="ref-Scheel2020"/>
+    <w:bookmarkEnd w:id="128"/>
+    <w:bookmarkStart w:id="130" w:name="ref-Scheel2020"/>
     <w:p>
       <w:pPr>
         <w:pStyle w:val="Bibliography"/>
@@ -5836,7 +5986,7 @@
       <w:r>
         <w:t xml:space="preserve"> </w:t>
       </w:r>
-      <w:hyperlink r:id="rId124">
+      <w:hyperlink r:id="rId129">
         <w:r>
           <w:rPr>
             <w:rStyle w:val="Hyperlink"/>
@@ -5845,8 +5995,8 @@
         </w:r>
       </w:hyperlink>
     </w:p>
-    <w:bookmarkEnd w:id="125"/>
-    <w:bookmarkStart w:id="127" w:name="ref-ManyAnalysts2018"/>
+    <w:bookmarkEnd w:id="130"/>
+    <w:bookmarkStart w:id="132" w:name="ref-ManyAnalysts2018"/>
     <w:p>
       <w:pPr>
         <w:pStyle w:val="Bibliography"/>
@@ -5881,7 +6031,7 @@
       <w:r>
         <w:t xml:space="preserve"> </w:t>
       </w:r>
-      <w:hyperlink r:id="rId126">
+      <w:hyperlink r:id="rId131">
         <w:r>
           <w:rPr>
             <w:rStyle w:val="Hyperlink"/>
@@ -5890,8 +6040,8 @@
         </w:r>
       </w:hyperlink>
     </w:p>
-    <w:bookmarkEnd w:id="127"/>
-    <w:bookmarkStart w:id="129" w:name="ref-simmons_false-positive_2011"/>
+    <w:bookmarkEnd w:id="132"/>
+    <w:bookmarkStart w:id="134" w:name="ref-simmons_false-positive_2011"/>
     <w:p>
       <w:pPr>
         <w:pStyle w:val="Bibliography"/>
@@ -5926,7 +6076,7 @@
       <w:r>
         <w:t xml:space="preserve"> </w:t>
       </w:r>
-      <w:hyperlink r:id="rId128">
+      <w:hyperlink r:id="rId133">
         <w:r>
           <w:rPr>
             <w:rStyle w:val="Hyperlink"/>
@@ -5935,8 +6085,8 @@
         </w:r>
       </w:hyperlink>
     </w:p>
-    <w:bookmarkEnd w:id="129"/>
-    <w:bookmarkStart w:id="131" w:name="ref-Singh2021"/>
+    <w:bookmarkEnd w:id="134"/>
+    <w:bookmarkStart w:id="136" w:name="ref-Singh2021"/>
     <w:p>
       <w:pPr>
         <w:pStyle w:val="Bibliography"/>
@@ -5959,7 +6109,7 @@
       <w:r>
         <w:t xml:space="preserve"> </w:t>
       </w:r>
-      <w:hyperlink r:id="rId130">
+      <w:hyperlink r:id="rId135">
         <w:r>
           <w:rPr>
             <w:rStyle w:val="Hyperlink"/>
@@ -5968,8 +6118,8 @@
         </w:r>
       </w:hyperlink>
     </w:p>
-    <w:bookmarkEnd w:id="131"/>
-    <w:bookmarkStart w:id="133" w:name="ref-Tamminen_Poucher_2018"/>
+    <w:bookmarkEnd w:id="136"/>
+    <w:bookmarkStart w:id="138" w:name="ref-Tamminen_Poucher_2018"/>
     <w:p>
       <w:pPr>
         <w:pStyle w:val="Bibliography"/>
@@ -6004,7 +6154,7 @@
       <w:r>
         <w:t xml:space="preserve"> </w:t>
       </w:r>
-      <w:hyperlink r:id="rId132">
+      <w:hyperlink r:id="rId137">
         <w:r>
           <w:rPr>
             <w:rStyle w:val="Hyperlink"/>
@@ -6013,8 +6163,8 @@
         </w:r>
       </w:hyperlink>
     </w:p>
-    <w:bookmarkEnd w:id="133"/>
-    <w:bookmarkStart w:id="135" w:name="ref-Turner_Paul_Miller_Barbey_2018"/>
+    <w:bookmarkEnd w:id="138"/>
+    <w:bookmarkStart w:id="140" w:name="ref-Turner_Paul_Miller_Barbey_2018"/>
     <w:p>
       <w:pPr>
         <w:pStyle w:val="Bibliography"/>
@@ -6049,7 +6199,7 @@
       <w:r>
         <w:t xml:space="preserve"> </w:t>
       </w:r>
-      <w:hyperlink r:id="rId134">
+      <w:hyperlink r:id="rId139">
         <w:r>
           <w:rPr>
             <w:rStyle w:val="Hyperlink"/>
@@ -6058,8 +6208,8 @@
         </w:r>
       </w:hyperlink>
     </w:p>
-    <w:bookmarkEnd w:id="135"/>
-    <w:bookmarkStart w:id="137" w:name="X0566c876eeb2f915503d590b1162891d135713f"/>
+    <w:bookmarkEnd w:id="140"/>
+    <w:bookmarkStart w:id="142" w:name="X0566c876eeb2f915503d590b1162891d135713f"/>
     <w:p>
       <w:pPr>
         <w:pStyle w:val="Bibliography"/>
@@ -6085,7 +6235,7 @@
       <w:r>
         <w:t xml:space="preserve"> </w:t>
       </w:r>
-      <w:hyperlink r:id="rId136">
+      <w:hyperlink r:id="rId141">
         <w:r>
           <w:rPr>
             <w:rStyle w:val="Hyperlink"/>
@@ -6094,8 +6244,8 @@
         </w:r>
       </w:hyperlink>
     </w:p>
-    <w:bookmarkEnd w:id="137"/>
-    <w:bookmarkStart w:id="139" w:name="ref-wasserstein2016asa"/>
+    <w:bookmarkEnd w:id="142"/>
+    <w:bookmarkStart w:id="144" w:name="ref-wasserstein2016asa"/>
     <w:p>
       <w:pPr>
         <w:pStyle w:val="Bibliography"/>
@@ -6121,7 +6271,7 @@
       <w:r>
         <w:t xml:space="preserve"> </w:t>
       </w:r>
-      <w:hyperlink r:id="rId138">
+      <w:hyperlink r:id="rId143">
         <w:r>
           <w:rPr>
             <w:rStyle w:val="Hyperlink"/>
@@ -6130,8 +6280,8 @@
         </w:r>
       </w:hyperlink>
     </w:p>
-    <w:bookmarkEnd w:id="139"/>
-    <w:bookmarkEnd w:id="140"/>
+    <w:bookmarkEnd w:id="144"/>
+    <w:bookmarkEnd w:id="145"/>
     <w:sectPr/>
   </w:body>
 </w:document>

</xml_diff>